<commit_message>
Added images and new content
Added images and new content
</commit_message>
<xml_diff>
--- a/RHNFAE.docx
+++ b/RHNFAE.docx
@@ -271,7 +271,18 @@
           <w:szCs w:val="24"/>
           <w:lang w:val="en-GB" w:eastAsia="hu-HU"/>
         </w:rPr>
-        <w:t xml:space="preserve"> Magyar Attila</w:t>
+        <w:t xml:space="preserve"> Magyar</w:t>
+      </w:r>
+      <w:bookmarkStart w:id="0" w:name="_GoBack"/>
+      <w:bookmarkEnd w:id="0"/>
+      <w:r>
+        <w:rPr>
+          <w:rFonts w:ascii="Times New Roman" w:eastAsia="Times New Roman" w:hAnsi="Times New Roman" w:cs="Times New Roman"/>
+          <w:sz w:val="56"/>
+          <w:szCs w:val="24"/>
+          <w:lang w:val="en-GB" w:eastAsia="hu-HU"/>
+        </w:rPr>
+        <w:t xml:space="preserve"> Attila</w:t>
       </w:r>
     </w:p>
     <w:p>
@@ -364,7 +375,9 @@
               <w:tab w:val="right" w:leader="dot" w:pos="9062"/>
             </w:tabs>
             <w:rPr>
+              <w:rFonts w:eastAsiaTheme="minorEastAsia"/>
               <w:noProof/>
+              <w:lang w:eastAsia="hu-HU"/>
             </w:rPr>
           </w:pPr>
           <w:r>
@@ -376,7 +389,7 @@
           <w:r>
             <w:fldChar w:fldCharType="separate"/>
           </w:r>
-          <w:hyperlink w:anchor="_Toc4967668" w:history="1">
+          <w:hyperlink w:anchor="_Toc8067308" w:history="1">
             <w:r>
               <w:rPr>
                 <w:rStyle w:val="Hiperhivatkozs"/>
@@ -404,7 +417,7 @@
                 <w:noProof/>
                 <w:webHidden/>
               </w:rPr>
-              <w:instrText xml:space="preserve"> PAGEREF _Toc4967668 \h </w:instrText>
+              <w:instrText xml:space="preserve"> PAGEREF _Toc8067308 \h </w:instrText>
             </w:r>
             <w:r>
               <w:rPr>
@@ -424,7 +437,7 @@
                 <w:noProof/>
                 <w:webHidden/>
               </w:rPr>
-              <w:t>2</w:t>
+              <w:t>3</w:t>
             </w:r>
             <w:r>
               <w:rPr>
@@ -442,10 +455,12 @@
               <w:tab w:val="right" w:leader="dot" w:pos="9062"/>
             </w:tabs>
             <w:rPr>
+              <w:rFonts w:eastAsiaTheme="minorEastAsia"/>
               <w:noProof/>
+              <w:lang w:eastAsia="hu-HU"/>
             </w:rPr>
           </w:pPr>
-          <w:hyperlink w:anchor="_Toc4967669" w:history="1">
+          <w:hyperlink w:anchor="_Toc8067309" w:history="1">
             <w:r>
               <w:rPr>
                 <w:rStyle w:val="Hiperhivatkozs"/>
@@ -473,7 +488,7 @@
                 <w:noProof/>
                 <w:webHidden/>
               </w:rPr>
-              <w:instrText xml:space="preserve"> PAGEREF _Toc4967669 \h </w:instrText>
+              <w:instrText xml:space="preserve"> PAGEREF _Toc8067309 \h </w:instrText>
             </w:r>
             <w:r>
               <w:rPr>
@@ -493,7 +508,7 @@
                 <w:noProof/>
                 <w:webHidden/>
               </w:rPr>
-              <w:t>3</w:t>
+              <w:t>4</w:t>
             </w:r>
             <w:r>
               <w:rPr>
@@ -511,16 +526,89 @@
               <w:tab w:val="right" w:leader="dot" w:pos="9062"/>
             </w:tabs>
             <w:rPr>
+              <w:rFonts w:eastAsiaTheme="minorEastAsia"/>
               <w:noProof/>
+              <w:lang w:eastAsia="hu-HU"/>
             </w:rPr>
           </w:pPr>
-          <w:hyperlink w:anchor="_Toc4967670" w:history="1">
+          <w:hyperlink w:anchor="_Toc8067310" w:history="1">
             <w:r>
               <w:rPr>
                 <w:rStyle w:val="Hiperhivatkozs"/>
                 <w:noProof/>
                 <w:lang w:val="en-GB"/>
               </w:rPr>
+              <w:t>Data logging in real-time systems</w:t>
+            </w:r>
+            <w:r>
+              <w:rPr>
+                <w:noProof/>
+                <w:webHidden/>
+              </w:rPr>
+              <w:tab/>
+            </w:r>
+            <w:r>
+              <w:rPr>
+                <w:noProof/>
+                <w:webHidden/>
+              </w:rPr>
+              <w:fldChar w:fldCharType="begin"/>
+            </w:r>
+            <w:r>
+              <w:rPr>
+                <w:noProof/>
+                <w:webHidden/>
+              </w:rPr>
+              <w:instrText xml:space="preserve"> PAGEREF _Toc8067310 \h </w:instrText>
+            </w:r>
+            <w:r>
+              <w:rPr>
+                <w:noProof/>
+                <w:webHidden/>
+              </w:rPr>
+            </w:r>
+            <w:r>
+              <w:rPr>
+                <w:noProof/>
+                <w:webHidden/>
+              </w:rPr>
+              <w:fldChar w:fldCharType="separate"/>
+            </w:r>
+            <w:r>
+              <w:rPr>
+                <w:noProof/>
+                <w:webHidden/>
+              </w:rPr>
+              <w:t>5</w:t>
+            </w:r>
+            <w:r>
+              <w:rPr>
+                <w:noProof/>
+                <w:webHidden/>
+              </w:rPr>
+              <w:fldChar w:fldCharType="end"/>
+            </w:r>
+          </w:hyperlink>
+        </w:p>
+        <w:p>
+          <w:pPr>
+            <w:pStyle w:val="TJ1"/>
+            <w:tabs>
+              <w:tab w:val="right" w:leader="dot" w:pos="9062"/>
+            </w:tabs>
+            <w:rPr>
+              <w:rFonts w:eastAsiaTheme="minorEastAsia"/>
+              <w:noProof/>
+              <w:lang w:eastAsia="hu-HU"/>
+            </w:rPr>
+          </w:pPr>
+          <w:hyperlink w:anchor="_Toc8067311" w:history="1">
+            <w:r>
+              <w:rPr>
+                <w:rStyle w:val="Hiperhivatkozs"/>
+                <w:noProof/>
+                <w:lang w:val="en-GB"/>
+              </w:rPr>
               <w:t>System and software requirements</w:t>
             </w:r>
             <w:r>
@@ -542,7 +630,7 @@
                 <w:noProof/>
                 <w:webHidden/>
               </w:rPr>
-              <w:instrText xml:space="preserve"> PAGEREF _Toc4967670 \h </w:instrText>
+              <w:instrText xml:space="preserve"> PAGEREF _Toc8067311 \h </w:instrText>
             </w:r>
             <w:r>
               <w:rPr>
@@ -562,7 +650,7 @@
                 <w:noProof/>
                 <w:webHidden/>
               </w:rPr>
-              <w:t>4</w:t>
+              <w:t>7</w:t>
             </w:r>
             <w:r>
               <w:rPr>
@@ -580,10 +668,12 @@
               <w:tab w:val="right" w:leader="dot" w:pos="9062"/>
             </w:tabs>
             <w:rPr>
+              <w:rFonts w:eastAsiaTheme="minorEastAsia"/>
               <w:noProof/>
+              <w:lang w:eastAsia="hu-HU"/>
             </w:rPr>
           </w:pPr>
-          <w:hyperlink w:anchor="_Toc4967671" w:history="1">
+          <w:hyperlink w:anchor="_Toc8067312" w:history="1">
             <w:r>
               <w:rPr>
                 <w:rStyle w:val="Hiperhivatkozs"/>
@@ -611,7 +701,7 @@
                 <w:noProof/>
                 <w:webHidden/>
               </w:rPr>
-              <w:instrText xml:space="preserve"> PAGEREF _Toc4967671 \h </w:instrText>
+              <w:instrText xml:space="preserve"> PAGEREF _Toc8067312 \h </w:instrText>
             </w:r>
             <w:r>
               <w:rPr>
@@ -631,7 +721,7 @@
                 <w:noProof/>
                 <w:webHidden/>
               </w:rPr>
-              <w:t>4</w:t>
+              <w:t>7</w:t>
             </w:r>
             <w:r>
               <w:rPr>
@@ -649,10 +739,12 @@
               <w:tab w:val="right" w:leader="dot" w:pos="9062"/>
             </w:tabs>
             <w:rPr>
+              <w:rFonts w:eastAsiaTheme="minorEastAsia"/>
               <w:noProof/>
+              <w:lang w:eastAsia="hu-HU"/>
             </w:rPr>
           </w:pPr>
-          <w:hyperlink w:anchor="_Toc4967672" w:history="1">
+          <w:hyperlink w:anchor="_Toc8067313" w:history="1">
             <w:r>
               <w:rPr>
                 <w:rStyle w:val="Hiperhivatkozs"/>
@@ -680,7 +772,7 @@
                 <w:noProof/>
                 <w:webHidden/>
               </w:rPr>
-              <w:instrText xml:space="preserve"> PAGEREF _Toc4967672 \h </w:instrText>
+              <w:instrText xml:space="preserve"> PAGEREF _Toc8067313 \h </w:instrText>
             </w:r>
             <w:r>
               <w:rPr>
@@ -700,7 +792,7 @@
                 <w:noProof/>
                 <w:webHidden/>
               </w:rPr>
-              <w:t>4</w:t>
+              <w:t>7</w:t>
             </w:r>
             <w:r>
               <w:rPr>
@@ -718,10 +810,12 @@
               <w:tab w:val="right" w:leader="dot" w:pos="9062"/>
             </w:tabs>
             <w:rPr>
+              <w:rFonts w:eastAsiaTheme="minorEastAsia"/>
               <w:noProof/>
+              <w:lang w:eastAsia="hu-HU"/>
             </w:rPr>
           </w:pPr>
-          <w:hyperlink w:anchor="_Toc4967673" w:history="1">
+          <w:hyperlink w:anchor="_Toc8067314" w:history="1">
             <w:r>
               <w:rPr>
                 <w:rStyle w:val="Hiperhivatkozs"/>
@@ -749,7 +843,7 @@
                 <w:noProof/>
                 <w:webHidden/>
               </w:rPr>
-              <w:instrText xml:space="preserve"> PAGEREF _Toc4967673 \h </w:instrText>
+              <w:instrText xml:space="preserve"> PAGEREF _Toc8067314 \h </w:instrText>
             </w:r>
             <w:r>
               <w:rPr>
@@ -769,7 +863,7 @@
                 <w:noProof/>
                 <w:webHidden/>
               </w:rPr>
-              <w:t>4</w:t>
+              <w:t>8</w:t>
             </w:r>
             <w:r>
               <w:rPr>
@@ -787,10 +881,12 @@
               <w:tab w:val="right" w:leader="dot" w:pos="9062"/>
             </w:tabs>
             <w:rPr>
+              <w:rFonts w:eastAsiaTheme="minorEastAsia"/>
               <w:noProof/>
+              <w:lang w:eastAsia="hu-HU"/>
             </w:rPr>
           </w:pPr>
-          <w:hyperlink w:anchor="_Toc4967674" w:history="1">
+          <w:hyperlink w:anchor="_Toc8067315" w:history="1">
             <w:r>
               <w:rPr>
                 <w:rStyle w:val="Hiperhivatkozs"/>
@@ -818,7 +914,7 @@
                 <w:noProof/>
                 <w:webHidden/>
               </w:rPr>
-              <w:instrText xml:space="preserve"> PAGEREF _Toc4967674 \h </w:instrText>
+              <w:instrText xml:space="preserve"> PAGEREF _Toc8067315 \h </w:instrText>
             </w:r>
             <w:r>
               <w:rPr>
@@ -838,7 +934,7 @@
                 <w:noProof/>
                 <w:webHidden/>
               </w:rPr>
-              <w:t>5</w:t>
+              <w:t>11</w:t>
             </w:r>
             <w:r>
               <w:rPr>
@@ -856,10 +952,12 @@
               <w:tab w:val="right" w:leader="dot" w:pos="9062"/>
             </w:tabs>
             <w:rPr>
+              <w:rFonts w:eastAsiaTheme="minorEastAsia"/>
               <w:noProof/>
+              <w:lang w:eastAsia="hu-HU"/>
             </w:rPr>
           </w:pPr>
-          <w:hyperlink w:anchor="_Toc4967675" w:history="1">
+          <w:hyperlink w:anchor="_Toc8067316" w:history="1">
             <w:r>
               <w:rPr>
                 <w:rStyle w:val="Hiperhivatkozs"/>
@@ -887,7 +985,7 @@
                 <w:noProof/>
                 <w:webHidden/>
               </w:rPr>
-              <w:instrText xml:space="preserve"> PAGEREF _Toc4967675 \h </w:instrText>
+              <w:instrText xml:space="preserve"> PAGEREF _Toc8067316 \h </w:instrText>
             </w:r>
             <w:r>
               <w:rPr>
@@ -907,7 +1005,7 @@
                 <w:noProof/>
                 <w:webHidden/>
               </w:rPr>
-              <w:t>5</w:t>
+              <w:t>11</w:t>
             </w:r>
             <w:r>
               <w:rPr>
@@ -925,10 +1023,12 @@
               <w:tab w:val="right" w:leader="dot" w:pos="9062"/>
             </w:tabs>
             <w:rPr>
+              <w:rFonts w:eastAsiaTheme="minorEastAsia"/>
               <w:noProof/>
+              <w:lang w:eastAsia="hu-HU"/>
             </w:rPr>
           </w:pPr>
-          <w:hyperlink w:anchor="_Toc4967676" w:history="1">
+          <w:hyperlink w:anchor="_Toc8067317" w:history="1">
             <w:r>
               <w:rPr>
                 <w:rStyle w:val="Hiperhivatkozs"/>
@@ -956,7 +1056,7 @@
                 <w:noProof/>
                 <w:webHidden/>
               </w:rPr>
-              <w:instrText xml:space="preserve"> PAGEREF _Toc4967676 \h </w:instrText>
+              <w:instrText xml:space="preserve"> PAGEREF _Toc8067317 \h </w:instrText>
             </w:r>
             <w:r>
               <w:rPr>
@@ -976,7 +1076,7 @@
                 <w:noProof/>
                 <w:webHidden/>
               </w:rPr>
-              <w:t>5</w:t>
+              <w:t>12</w:t>
             </w:r>
             <w:r>
               <w:rPr>
@@ -994,10 +1094,12 @@
               <w:tab w:val="right" w:leader="dot" w:pos="9062"/>
             </w:tabs>
             <w:rPr>
+              <w:rFonts w:eastAsiaTheme="minorEastAsia"/>
               <w:noProof/>
+              <w:lang w:eastAsia="hu-HU"/>
             </w:rPr>
           </w:pPr>
-          <w:hyperlink w:anchor="_Toc4967677" w:history="1">
+          <w:hyperlink w:anchor="_Toc8067318" w:history="1">
             <w:r>
               <w:rPr>
                 <w:rStyle w:val="Hiperhivatkozs"/>
@@ -1025,7 +1127,7 @@
                 <w:noProof/>
                 <w:webHidden/>
               </w:rPr>
-              <w:instrText xml:space="preserve"> PAGEREF _Toc4967677 \h </w:instrText>
+              <w:instrText xml:space="preserve"> PAGEREF _Toc8067318 \h </w:instrText>
             </w:r>
             <w:r>
               <w:rPr>
@@ -1045,7 +1147,7 @@
                 <w:noProof/>
                 <w:webHidden/>
               </w:rPr>
-              <w:t>5</w:t>
+              <w:t>12</w:t>
             </w:r>
             <w:r>
               <w:rPr>
@@ -1063,17 +1165,19 @@
               <w:tab w:val="right" w:leader="dot" w:pos="9062"/>
             </w:tabs>
             <w:rPr>
+              <w:rFonts w:eastAsiaTheme="minorEastAsia"/>
               <w:noProof/>
+              <w:lang w:eastAsia="hu-HU"/>
             </w:rPr>
           </w:pPr>
-          <w:hyperlink w:anchor="_Toc4967678" w:history="1">
+          <w:hyperlink w:anchor="_Toc8067319" w:history="1">
             <w:r>
               <w:rPr>
                 <w:rStyle w:val="Hiperhivatkozs"/>
                 <w:noProof/>
                 <w:lang w:val="en-GB"/>
               </w:rPr>
-              <w:t>Summary</w:t>
+              <w:t>Testing</w:t>
             </w:r>
             <w:r>
               <w:rPr>
@@ -1094,7 +1198,7 @@
                 <w:noProof/>
                 <w:webHidden/>
               </w:rPr>
-              <w:instrText xml:space="preserve"> PAGEREF _Toc4967678 \h </w:instrText>
+              <w:instrText xml:space="preserve"> PAGEREF _Toc8067319 \h </w:instrText>
             </w:r>
             <w:r>
               <w:rPr>
@@ -1114,7 +1218,149 @@
                 <w:noProof/>
                 <w:webHidden/>
               </w:rPr>
-              <w:t>6</w:t>
+              <w:t>14</w:t>
+            </w:r>
+            <w:r>
+              <w:rPr>
+                <w:noProof/>
+                <w:webHidden/>
+              </w:rPr>
+              <w:fldChar w:fldCharType="end"/>
+            </w:r>
+          </w:hyperlink>
+        </w:p>
+        <w:p>
+          <w:pPr>
+            <w:pStyle w:val="TJ2"/>
+            <w:tabs>
+              <w:tab w:val="right" w:leader="dot" w:pos="9062"/>
+            </w:tabs>
+            <w:rPr>
+              <w:rFonts w:eastAsiaTheme="minorEastAsia"/>
+              <w:noProof/>
+              <w:lang w:eastAsia="hu-HU"/>
+            </w:rPr>
+          </w:pPr>
+          <w:hyperlink w:anchor="_Toc8067320" w:history="1">
+            <w:r>
+              <w:rPr>
+                <w:rStyle w:val="Hiperhivatkozs"/>
+                <w:noProof/>
+                <w:lang w:val="en-GB"/>
+              </w:rPr>
+              <w:t>System test</w:t>
+            </w:r>
+            <w:r>
+              <w:rPr>
+                <w:noProof/>
+                <w:webHidden/>
+              </w:rPr>
+              <w:tab/>
+            </w:r>
+            <w:r>
+              <w:rPr>
+                <w:noProof/>
+                <w:webHidden/>
+              </w:rPr>
+              <w:fldChar w:fldCharType="begin"/>
+            </w:r>
+            <w:r>
+              <w:rPr>
+                <w:noProof/>
+                <w:webHidden/>
+              </w:rPr>
+              <w:instrText xml:space="preserve"> PAGEREF _Toc8067320 \h </w:instrText>
+            </w:r>
+            <w:r>
+              <w:rPr>
+                <w:noProof/>
+                <w:webHidden/>
+              </w:rPr>
+            </w:r>
+            <w:r>
+              <w:rPr>
+                <w:noProof/>
+                <w:webHidden/>
+              </w:rPr>
+              <w:fldChar w:fldCharType="separate"/>
+            </w:r>
+            <w:r>
+              <w:rPr>
+                <w:noProof/>
+                <w:webHidden/>
+              </w:rPr>
+              <w:t>14</w:t>
+            </w:r>
+            <w:r>
+              <w:rPr>
+                <w:noProof/>
+                <w:webHidden/>
+              </w:rPr>
+              <w:fldChar w:fldCharType="end"/>
+            </w:r>
+          </w:hyperlink>
+        </w:p>
+        <w:p>
+          <w:pPr>
+            <w:pStyle w:val="TJ2"/>
+            <w:tabs>
+              <w:tab w:val="right" w:leader="dot" w:pos="9062"/>
+            </w:tabs>
+            <w:rPr>
+              <w:rFonts w:eastAsiaTheme="minorEastAsia"/>
+              <w:noProof/>
+              <w:lang w:eastAsia="hu-HU"/>
+            </w:rPr>
+          </w:pPr>
+          <w:hyperlink w:anchor="_Toc8067321" w:history="1">
+            <w:r>
+              <w:rPr>
+                <w:rStyle w:val="Hiperhivatkozs"/>
+                <w:noProof/>
+                <w:lang w:val="en-GB"/>
+              </w:rPr>
+              <w:t>Software test</w:t>
+            </w:r>
+            <w:r>
+              <w:rPr>
+                <w:noProof/>
+                <w:webHidden/>
+              </w:rPr>
+              <w:tab/>
+            </w:r>
+            <w:r>
+              <w:rPr>
+                <w:noProof/>
+                <w:webHidden/>
+              </w:rPr>
+              <w:fldChar w:fldCharType="begin"/>
+            </w:r>
+            <w:r>
+              <w:rPr>
+                <w:noProof/>
+                <w:webHidden/>
+              </w:rPr>
+              <w:instrText xml:space="preserve"> PAGEREF _Toc8067321 \h </w:instrText>
+            </w:r>
+            <w:r>
+              <w:rPr>
+                <w:noProof/>
+                <w:webHidden/>
+              </w:rPr>
+            </w:r>
+            <w:r>
+              <w:rPr>
+                <w:noProof/>
+                <w:webHidden/>
+              </w:rPr>
+              <w:fldChar w:fldCharType="separate"/>
+            </w:r>
+            <w:r>
+              <w:rPr>
+                <w:noProof/>
+                <w:webHidden/>
+              </w:rPr>
+              <w:t>14</w:t>
             </w:r>
             <w:r>
               <w:rPr>
@@ -1132,16 +1378,89 @@
               <w:tab w:val="right" w:leader="dot" w:pos="9062"/>
             </w:tabs>
             <w:rPr>
+              <w:rFonts w:eastAsiaTheme="minorEastAsia"/>
               <w:noProof/>
+              <w:lang w:eastAsia="hu-HU"/>
             </w:rPr>
           </w:pPr>
-          <w:hyperlink w:anchor="_Toc4967679" w:history="1">
+          <w:hyperlink w:anchor="_Toc8067322" w:history="1">
             <w:r>
               <w:rPr>
                 <w:rStyle w:val="Hiperhivatkozs"/>
                 <w:noProof/>
                 <w:lang w:val="en-GB"/>
               </w:rPr>
+              <w:t>Summary</w:t>
+            </w:r>
+            <w:r>
+              <w:rPr>
+                <w:noProof/>
+                <w:webHidden/>
+              </w:rPr>
+              <w:tab/>
+            </w:r>
+            <w:r>
+              <w:rPr>
+                <w:noProof/>
+                <w:webHidden/>
+              </w:rPr>
+              <w:fldChar w:fldCharType="begin"/>
+            </w:r>
+            <w:r>
+              <w:rPr>
+                <w:noProof/>
+                <w:webHidden/>
+              </w:rPr>
+              <w:instrText xml:space="preserve"> PAGEREF _Toc8067322 \h </w:instrText>
+            </w:r>
+            <w:r>
+              <w:rPr>
+                <w:noProof/>
+                <w:webHidden/>
+              </w:rPr>
+            </w:r>
+            <w:r>
+              <w:rPr>
+                <w:noProof/>
+                <w:webHidden/>
+              </w:rPr>
+              <w:fldChar w:fldCharType="separate"/>
+            </w:r>
+            <w:r>
+              <w:rPr>
+                <w:noProof/>
+                <w:webHidden/>
+              </w:rPr>
+              <w:t>15</w:t>
+            </w:r>
+            <w:r>
+              <w:rPr>
+                <w:noProof/>
+                <w:webHidden/>
+              </w:rPr>
+              <w:fldChar w:fldCharType="end"/>
+            </w:r>
+          </w:hyperlink>
+        </w:p>
+        <w:p>
+          <w:pPr>
+            <w:pStyle w:val="TJ1"/>
+            <w:tabs>
+              <w:tab w:val="right" w:leader="dot" w:pos="9062"/>
+            </w:tabs>
+            <w:rPr>
+              <w:rFonts w:eastAsiaTheme="minorEastAsia"/>
+              <w:noProof/>
+              <w:lang w:eastAsia="hu-HU"/>
+            </w:rPr>
+          </w:pPr>
+          <w:hyperlink w:anchor="_Toc8067323" w:history="1">
+            <w:r>
+              <w:rPr>
+                <w:rStyle w:val="Hiperhivatkozs"/>
+                <w:noProof/>
+                <w:lang w:val="en-GB"/>
+              </w:rPr>
               <w:t>Future plans</w:t>
             </w:r>
             <w:r>
@@ -1163,7 +1482,7 @@
                 <w:noProof/>
                 <w:webHidden/>
               </w:rPr>
-              <w:instrText xml:space="preserve"> PAGEREF _Toc4967679 \h </w:instrText>
+              <w:instrText xml:space="preserve"> PAGEREF _Toc8067323 \h </w:instrText>
             </w:r>
             <w:r>
               <w:rPr>
@@ -1183,7 +1502,78 @@
                 <w:noProof/>
                 <w:webHidden/>
               </w:rPr>
-              <w:t>6</w:t>
+              <w:t>15</w:t>
+            </w:r>
+            <w:r>
+              <w:rPr>
+                <w:noProof/>
+                <w:webHidden/>
+              </w:rPr>
+              <w:fldChar w:fldCharType="end"/>
+            </w:r>
+          </w:hyperlink>
+        </w:p>
+        <w:p>
+          <w:pPr>
+            <w:pStyle w:val="TJ1"/>
+            <w:tabs>
+              <w:tab w:val="right" w:leader="dot" w:pos="9062"/>
+            </w:tabs>
+            <w:rPr>
+              <w:rFonts w:eastAsiaTheme="minorEastAsia"/>
+              <w:noProof/>
+              <w:lang w:eastAsia="hu-HU"/>
+            </w:rPr>
+          </w:pPr>
+          <w:hyperlink w:anchor="_Toc8067324" w:history="1">
+            <w:r>
+              <w:rPr>
+                <w:rStyle w:val="Hiperhivatkozs"/>
+                <w:noProof/>
+                <w:lang w:val="en-GB"/>
+              </w:rPr>
+              <w:t>Bibliography</w:t>
+            </w:r>
+            <w:r>
+              <w:rPr>
+                <w:noProof/>
+                <w:webHidden/>
+              </w:rPr>
+              <w:tab/>
+            </w:r>
+            <w:r>
+              <w:rPr>
+                <w:noProof/>
+                <w:webHidden/>
+              </w:rPr>
+              <w:fldChar w:fldCharType="begin"/>
+            </w:r>
+            <w:r>
+              <w:rPr>
+                <w:noProof/>
+                <w:webHidden/>
+              </w:rPr>
+              <w:instrText xml:space="preserve"> PAGEREF _Toc8067324 \h </w:instrText>
+            </w:r>
+            <w:r>
+              <w:rPr>
+                <w:noProof/>
+                <w:webHidden/>
+              </w:rPr>
+            </w:r>
+            <w:r>
+              <w:rPr>
+                <w:noProof/>
+                <w:webHidden/>
+              </w:rPr>
+              <w:fldChar w:fldCharType="separate"/>
+            </w:r>
+            <w:r>
+              <w:rPr>
+                <w:noProof/>
+                <w:webHidden/>
+              </w:rPr>
+              <w:t>17</w:t>
             </w:r>
             <w:r>
               <w:rPr>
@@ -1242,7 +1632,7 @@
           <w:lang w:val="en-GB"/>
         </w:rPr>
       </w:pPr>
-      <w:bookmarkStart w:id="0" w:name="_Toc4967668"/>
+      <w:bookmarkStart w:id="1" w:name="_Toc8067308"/>
       <w:r>
         <w:rPr>
           <w:lang w:val="en-GB"/>
@@ -1250,7 +1640,7 @@
         <w:lastRenderedPageBreak/>
         <w:t>Task description</w:t>
       </w:r>
-      <w:bookmarkEnd w:id="0"/>
+      <w:bookmarkEnd w:id="1"/>
     </w:p>
     <w:p>
       <w:pPr>
@@ -1686,7 +2076,7 @@
           <w:lang w:val="en-GB"/>
         </w:rPr>
       </w:pPr>
-      <w:bookmarkStart w:id="1" w:name="_Toc4967669"/>
+      <w:bookmarkStart w:id="2" w:name="_Toc8067309"/>
       <w:r>
         <w:rPr>
           <w:lang w:val="en-GB"/>
@@ -1694,7 +2084,7 @@
         <w:lastRenderedPageBreak/>
         <w:t>Introduction</w:t>
       </w:r>
-      <w:bookmarkEnd w:id="1"/>
+      <w:bookmarkEnd w:id="2"/>
     </w:p>
     <w:p>
       <w:pPr>
@@ -1806,6 +2196,7 @@
           <w:lang w:val="en-GB"/>
         </w:rPr>
       </w:pPr>
+      <w:bookmarkStart w:id="3" w:name="_Toc8067310"/>
       <w:r>
         <w:rPr>
           <w:lang w:val="en-GB"/>
@@ -1819,6 +2210,7 @@
         </w:rPr>
         <w:t>ta logging in real-time systems</w:t>
       </w:r>
+      <w:bookmarkEnd w:id="3"/>
     </w:p>
     <w:p>
       <w:pPr>
@@ -3381,7 +3773,7 @@
           <w:lang w:eastAsia="hu-HU"/>
         </w:rPr>
         <w:drawing>
-          <wp:inline distT="0" distB="0" distL="0" distR="0">
+          <wp:inline distT="0" distB="0" distL="0" distR="0" wp14:anchorId="69C1EFB5" wp14:editId="5015E8D7">
             <wp:extent cx="5760720" cy="3044952"/>
             <wp:effectExtent l="0" t="0" r="0" b="3175"/>
             <wp:docPr id="2" name="Kép 2" descr="KÃ©ptalÃ¡lat a kÃ¶vetkezÅre: âdata logging arduinoâ"/>
@@ -3535,7 +3927,7 @@
           <w:lang w:val="en-GB"/>
         </w:rPr>
       </w:pPr>
-      <w:bookmarkStart w:id="2" w:name="_Toc4967670"/>
+      <w:bookmarkStart w:id="4" w:name="_Toc8067311"/>
       <w:r>
         <w:rPr>
           <w:lang w:val="en-GB"/>
@@ -3543,7 +3935,7 @@
         <w:lastRenderedPageBreak/>
         <w:t>System and software requirements</w:t>
       </w:r>
-      <w:bookmarkEnd w:id="2"/>
+      <w:bookmarkEnd w:id="4"/>
     </w:p>
     <w:p>
       <w:pPr>
@@ -3594,14 +3986,14 @@
           <w:lang w:val="en-GB"/>
         </w:rPr>
       </w:pPr>
-      <w:bookmarkStart w:id="3" w:name="_Toc4967671"/>
+      <w:bookmarkStart w:id="5" w:name="_Toc8067312"/>
       <w:r>
         <w:rPr>
           <w:lang w:val="en-GB"/>
         </w:rPr>
         <w:t>System plan</w:t>
       </w:r>
-      <w:bookmarkEnd w:id="3"/>
+      <w:bookmarkEnd w:id="5"/>
     </w:p>
     <w:p>
       <w:pPr>
@@ -3616,17 +4008,935 @@
       </w:pPr>
       <w:r>
         <w:rPr>
-          <w:rFonts w:ascii="Arial" w:eastAsia="Times New Roman" w:hAnsi="Arial" w:cs="Arial"/>
+          <w:rFonts w:ascii="Times New Roman" w:eastAsia="Times New Roman" w:hAnsi="Times New Roman" w:cs="Times New Roman"/>
+          <w:sz w:val="24"/>
+          <w:szCs w:val="24"/>
+          <w:lang w:eastAsia="hu-HU"/>
+        </w:rPr>
+        <mc:AlternateContent>
+          <mc:Choice Requires="wpg">
+            <w:drawing>
+              <wp:inline distT="0" distB="0" distL="0" distR="0" wp14:anchorId="73926422" wp14:editId="521858FF">
+                <wp:extent cx="4799702" cy="3409327"/>
+                <wp:effectExtent l="0" t="0" r="20320" b="19685"/>
+                <wp:docPr id="36" name="Csoportba foglalás 32"/>
+                <wp:cNvGraphicFramePr/>
+                <a:graphic xmlns:a="http://schemas.openxmlformats.org/drawingml/2006/main">
+                  <a:graphicData uri="http://schemas.microsoft.com/office/word/2010/wordprocessingGroup">
+                    <wpg:wgp>
+                      <wpg:cNvGrpSpPr/>
+                      <wpg:grpSpPr>
+                        <a:xfrm>
+                          <a:off x="0" y="0"/>
+                          <a:ext cx="4799702" cy="3409327"/>
+                          <a:chOff x="0" y="0"/>
+                          <a:chExt cx="4799702" cy="3409327"/>
+                        </a:xfrm>
+                      </wpg:grpSpPr>
+                      <wps:wsp>
+                        <wps:cNvPr id="37" name="Szövegdoboz 7"/>
+                        <wps:cNvSpPr txBox="1"/>
+                        <wps:spPr>
+                          <a:xfrm>
+                            <a:off x="38842" y="2759722"/>
+                            <a:ext cx="1818640" cy="649605"/>
+                          </a:xfrm>
+                          <a:prstGeom prst="rect">
+                            <a:avLst/>
+                          </a:prstGeom>
+                          <a:solidFill>
+                            <a:schemeClr val="accent1"/>
+                          </a:solidFill>
+                          <a:ln>
+                            <a:solidFill>
+                              <a:schemeClr val="tx1"/>
+                            </a:solidFill>
+                          </a:ln>
+                        </wps:spPr>
+                        <wps:txbx>
+                          <w:txbxContent>
+                            <w:p>
+                              <w:pPr>
+                                <w:pStyle w:val="NormlWeb"/>
+                                <w:spacing w:before="0" w:beforeAutospacing="0" w:after="0" w:afterAutospacing="0"/>
+                              </w:pPr>
+                              <w:proofErr w:type="spellStart"/>
+                              <w:r>
+                                <w:rPr>
+                                  <w:rFonts w:asciiTheme="minorHAnsi" w:hAnsi="Calibri" w:cstheme="minorBidi"/>
+                                  <w:color w:val="000000" w:themeColor="text1"/>
+                                  <w:kern w:val="24"/>
+                                  <w:sz w:val="36"/>
+                                  <w:szCs w:val="36"/>
+                                </w:rPr>
+                                <w:t>Realtime</w:t>
+                              </w:r>
+                              <w:proofErr w:type="spellEnd"/>
+                              <w:r>
+                                <w:rPr>
+                                  <w:rFonts w:asciiTheme="minorHAnsi" w:hAnsi="Calibri" w:cstheme="minorBidi"/>
+                                  <w:color w:val="000000" w:themeColor="text1"/>
+                                  <w:kern w:val="24"/>
+                                  <w:sz w:val="36"/>
+                                  <w:szCs w:val="36"/>
+                                </w:rPr>
+                                <w:t xml:space="preserve"> </w:t>
+                              </w:r>
+                              <w:proofErr w:type="spellStart"/>
+                              <w:r>
+                                <w:rPr>
+                                  <w:rFonts w:asciiTheme="minorHAnsi" w:hAnsi="Calibri" w:cstheme="minorBidi"/>
+                                  <w:color w:val="000000" w:themeColor="text1"/>
+                                  <w:kern w:val="24"/>
+                                  <w:sz w:val="36"/>
+                                  <w:szCs w:val="36"/>
+                                </w:rPr>
+                                <w:t>clock</w:t>
+                              </w:r>
+                              <w:proofErr w:type="spellEnd"/>
+                              <w:r>
+                                <w:rPr>
+                                  <w:rFonts w:asciiTheme="minorHAnsi" w:hAnsi="Calibri" w:cstheme="minorBidi"/>
+                                  <w:color w:val="000000" w:themeColor="text1"/>
+                                  <w:kern w:val="24"/>
+                                  <w:sz w:val="36"/>
+                                  <w:szCs w:val="36"/>
+                                </w:rPr>
+                                <w:t xml:space="preserve"> </w:t>
+                              </w:r>
+                              <w:proofErr w:type="spellStart"/>
+                              <w:r>
+                                <w:rPr>
+                                  <w:rFonts w:asciiTheme="minorHAnsi" w:hAnsi="Calibri" w:cstheme="minorBidi"/>
+                                  <w:color w:val="000000" w:themeColor="text1"/>
+                                  <w:kern w:val="24"/>
+                                  <w:sz w:val="36"/>
+                                  <w:szCs w:val="36"/>
+                                </w:rPr>
+                                <w:t>module</w:t>
+                              </w:r>
+                              <w:proofErr w:type="spellEnd"/>
+                              <w:r>
+                                <w:rPr>
+                                  <w:rFonts w:asciiTheme="minorHAnsi" w:hAnsi="Calibri" w:cstheme="minorBidi"/>
+                                  <w:color w:val="000000" w:themeColor="text1"/>
+                                  <w:kern w:val="24"/>
+                                  <w:sz w:val="36"/>
+                                  <w:szCs w:val="36"/>
+                                </w:rPr>
+                                <w:t xml:space="preserve"> (DS1302)</w:t>
+                              </w:r>
+                            </w:p>
+                          </w:txbxContent>
+                        </wps:txbx>
+                        <wps:bodyPr wrap="square" rtlCol="0" anchor="ctr">
+                          <a:spAutoFit/>
+                        </wps:bodyPr>
+                      </wps:wsp>
+                      <wps:wsp>
+                        <wps:cNvPr id="38" name="Szövegdoboz 4"/>
+                        <wps:cNvSpPr txBox="1"/>
+                        <wps:spPr>
+                          <a:xfrm>
+                            <a:off x="38852" y="1241655"/>
+                            <a:ext cx="1767443" cy="646331"/>
+                          </a:xfrm>
+                          <a:prstGeom prst="rect">
+                            <a:avLst/>
+                          </a:prstGeom>
+                          <a:solidFill>
+                            <a:schemeClr val="accent1"/>
+                          </a:solidFill>
+                          <a:ln>
+                            <a:solidFill>
+                              <a:schemeClr val="tx1"/>
+                            </a:solidFill>
+                          </a:ln>
+                        </wps:spPr>
+                        <wps:txbx>
+                          <w:txbxContent>
+                            <w:p>
+                              <w:pPr>
+                                <w:pStyle w:val="NormlWeb"/>
+                                <w:spacing w:before="0" w:beforeAutospacing="0" w:after="0" w:afterAutospacing="0"/>
+                                <w:jc w:val="center"/>
+                              </w:pPr>
+                              <w:proofErr w:type="spellStart"/>
+                              <w:r>
+                                <w:rPr>
+                                  <w:rFonts w:asciiTheme="minorHAnsi" w:hAnsi="Calibri" w:cstheme="minorBidi"/>
+                                  <w:color w:val="000000" w:themeColor="text1"/>
+                                  <w:kern w:val="24"/>
+                                  <w:sz w:val="36"/>
+                                  <w:szCs w:val="36"/>
+                                </w:rPr>
+                                <w:t>Arbotix</w:t>
+                              </w:r>
+                              <w:proofErr w:type="spellEnd"/>
+                              <w:r>
+                                <w:rPr>
+                                  <w:rFonts w:asciiTheme="minorHAnsi" w:hAnsi="Calibri" w:cstheme="minorBidi"/>
+                                  <w:color w:val="000000" w:themeColor="text1"/>
+                                  <w:kern w:val="24"/>
+                                  <w:sz w:val="36"/>
+                                  <w:szCs w:val="36"/>
+                                </w:rPr>
+                                <w:t>-M</w:t>
+                              </w:r>
+                            </w:p>
+                            <w:p>
+                              <w:pPr>
+                                <w:pStyle w:val="NormlWeb"/>
+                                <w:spacing w:before="0" w:beforeAutospacing="0" w:after="0" w:afterAutospacing="0"/>
+                                <w:jc w:val="center"/>
+                              </w:pPr>
+                              <w:proofErr w:type="spellStart"/>
+                              <w:r>
+                                <w:rPr>
+                                  <w:rFonts w:asciiTheme="minorHAnsi" w:hAnsi="Calibri" w:cstheme="minorBidi"/>
+                                  <w:color w:val="000000" w:themeColor="text1"/>
+                                  <w:kern w:val="24"/>
+                                  <w:sz w:val="36"/>
+                                  <w:szCs w:val="36"/>
+                                </w:rPr>
+                                <w:t>Robocontroller</w:t>
+                              </w:r>
+                              <w:proofErr w:type="spellEnd"/>
+                            </w:p>
+                          </w:txbxContent>
+                        </wps:txbx>
+                        <wps:bodyPr wrap="square" rtlCol="0" anchor="ctr">
+                          <a:spAutoFit/>
+                        </wps:bodyPr>
+                      </wps:wsp>
+                      <wps:wsp>
+                        <wps:cNvPr id="39" name="Szövegdoboz 5"/>
+                        <wps:cNvSpPr txBox="1"/>
+                        <wps:spPr>
+                          <a:xfrm>
+                            <a:off x="38846" y="0"/>
+                            <a:ext cx="1856629" cy="369332"/>
+                          </a:xfrm>
+                          <a:prstGeom prst="rect">
+                            <a:avLst/>
+                          </a:prstGeom>
+                          <a:solidFill>
+                            <a:schemeClr val="accent1"/>
+                          </a:solidFill>
+                          <a:ln>
+                            <a:solidFill>
+                              <a:schemeClr val="tx1"/>
+                            </a:solidFill>
+                          </a:ln>
+                        </wps:spPr>
+                        <wps:txbx>
+                          <w:txbxContent>
+                            <w:p>
+                              <w:pPr>
+                                <w:pStyle w:val="NormlWeb"/>
+                                <w:spacing w:before="0" w:beforeAutospacing="0" w:after="0" w:afterAutospacing="0"/>
+                              </w:pPr>
+                              <w:proofErr w:type="spellStart"/>
+                              <w:r>
+                                <w:rPr>
+                                  <w:rFonts w:asciiTheme="minorHAnsi" w:hAnsi="Calibri" w:cstheme="minorBidi"/>
+                                  <w:color w:val="000000" w:themeColor="text1"/>
+                                  <w:kern w:val="24"/>
+                                  <w:sz w:val="36"/>
+                                  <w:szCs w:val="36"/>
+                                </w:rPr>
+                                <w:t>MicroSD</w:t>
+                              </w:r>
+                              <w:proofErr w:type="spellEnd"/>
+                              <w:r>
+                                <w:rPr>
+                                  <w:rFonts w:asciiTheme="minorHAnsi" w:hAnsi="Calibri" w:cstheme="minorBidi"/>
+                                  <w:color w:val="000000" w:themeColor="text1"/>
+                                  <w:kern w:val="24"/>
+                                  <w:sz w:val="36"/>
+                                  <w:szCs w:val="36"/>
+                                </w:rPr>
+                                <w:t xml:space="preserve"> shield</w:t>
+                              </w:r>
+                            </w:p>
+                          </w:txbxContent>
+                        </wps:txbx>
+                        <wps:bodyPr wrap="square" rtlCol="0" anchor="ctr">
+                          <a:spAutoFit/>
+                        </wps:bodyPr>
+                      </wps:wsp>
+                      <wps:wsp>
+                        <wps:cNvPr id="40" name="Szövegdoboz 6"/>
+                        <wps:cNvSpPr txBox="1"/>
+                        <wps:spPr>
+                          <a:xfrm>
+                            <a:off x="2796402" y="1380152"/>
+                            <a:ext cx="2003300" cy="369332"/>
+                          </a:xfrm>
+                          <a:prstGeom prst="rect">
+                            <a:avLst/>
+                          </a:prstGeom>
+                          <a:solidFill>
+                            <a:schemeClr val="accent1"/>
+                          </a:solidFill>
+                          <a:ln>
+                            <a:solidFill>
+                              <a:schemeClr val="tx1"/>
+                            </a:solidFill>
+                          </a:ln>
+                        </wps:spPr>
+                        <wps:txbx>
+                          <w:txbxContent>
+                            <w:p>
+                              <w:pPr>
+                                <w:pStyle w:val="NormlWeb"/>
+                                <w:spacing w:before="0" w:beforeAutospacing="0" w:after="0" w:afterAutospacing="0"/>
+                              </w:pPr>
+                              <w:proofErr w:type="spellStart"/>
+                              <w:r>
+                                <w:rPr>
+                                  <w:rFonts w:asciiTheme="minorHAnsi" w:hAnsi="Calibri" w:cstheme="minorBidi"/>
+                                  <w:color w:val="000000" w:themeColor="text1"/>
+                                  <w:kern w:val="24"/>
+                                  <w:sz w:val="36"/>
+                                  <w:szCs w:val="36"/>
+                                </w:rPr>
+                                <w:t>Servos</w:t>
+                              </w:r>
+                              <w:proofErr w:type="spellEnd"/>
+                            </w:p>
+                          </w:txbxContent>
+                        </wps:txbx>
+                        <wps:bodyPr wrap="square" rtlCol="0" anchor="ctr">
+                          <a:spAutoFit/>
+                        </wps:bodyPr>
+                      </wps:wsp>
+                      <wps:wsp>
+                        <wps:cNvPr id="41" name="Egyenes összekötő nyíllal 41"/>
+                        <wps:cNvCnPr/>
+                        <wps:spPr>
+                          <a:xfrm flipV="1">
+                            <a:off x="922574" y="1887986"/>
+                            <a:ext cx="0" cy="872320"/>
+                          </a:xfrm>
+                          <a:prstGeom prst="straightConnector1">
+                            <a:avLst/>
+                          </a:prstGeom>
+                          <a:ln w="38100">
+                            <a:solidFill>
+                              <a:schemeClr val="tx1"/>
+                            </a:solidFill>
+                            <a:headEnd type="triangle"/>
+                            <a:tailEnd type="triangle"/>
+                          </a:ln>
+                        </wps:spPr>
+                        <wps:style>
+                          <a:lnRef idx="1">
+                            <a:schemeClr val="accent1"/>
+                          </a:lnRef>
+                          <a:fillRef idx="0">
+                            <a:schemeClr val="accent1"/>
+                          </a:fillRef>
+                          <a:effectRef idx="0">
+                            <a:schemeClr val="accent1"/>
+                          </a:effectRef>
+                          <a:fontRef idx="minor">
+                            <a:schemeClr val="tx1"/>
+                          </a:fontRef>
+                        </wps:style>
+                        <wps:bodyPr/>
+                      </wps:wsp>
+                      <wps:wsp>
+                        <wps:cNvPr id="42" name="Egyenes összekötő nyíllal 42"/>
+                        <wps:cNvCnPr/>
+                        <wps:spPr>
+                          <a:xfrm flipV="1">
+                            <a:off x="1806295" y="1564818"/>
+                            <a:ext cx="990107" cy="3"/>
+                          </a:xfrm>
+                          <a:prstGeom prst="straightConnector1">
+                            <a:avLst/>
+                          </a:prstGeom>
+                          <a:ln w="38100">
+                            <a:solidFill>
+                              <a:schemeClr val="tx1"/>
+                            </a:solidFill>
+                            <a:headEnd type="triangle"/>
+                            <a:tailEnd type="triangle"/>
+                          </a:ln>
+                        </wps:spPr>
+                        <wps:style>
+                          <a:lnRef idx="1">
+                            <a:schemeClr val="accent1"/>
+                          </a:lnRef>
+                          <a:fillRef idx="0">
+                            <a:schemeClr val="accent1"/>
+                          </a:fillRef>
+                          <a:effectRef idx="0">
+                            <a:schemeClr val="accent1"/>
+                          </a:effectRef>
+                          <a:fontRef idx="minor">
+                            <a:schemeClr val="tx1"/>
+                          </a:fontRef>
+                        </wps:style>
+                        <wps:bodyPr/>
+                      </wps:wsp>
+                      <wps:wsp>
+                        <wps:cNvPr id="43" name="Egyenes összekötő nyíllal 43"/>
+                        <wps:cNvCnPr/>
+                        <wps:spPr>
+                          <a:xfrm>
+                            <a:off x="922574" y="369332"/>
+                            <a:ext cx="0" cy="872323"/>
+                          </a:xfrm>
+                          <a:prstGeom prst="straightConnector1">
+                            <a:avLst/>
+                          </a:prstGeom>
+                          <a:ln w="38100">
+                            <a:solidFill>
+                              <a:schemeClr val="tx1"/>
+                            </a:solidFill>
+                            <a:headEnd type="triangle"/>
+                            <a:tailEnd type="triangle"/>
+                          </a:ln>
+                        </wps:spPr>
+                        <wps:style>
+                          <a:lnRef idx="1">
+                            <a:schemeClr val="accent1"/>
+                          </a:lnRef>
+                          <a:fillRef idx="0">
+                            <a:schemeClr val="accent1"/>
+                          </a:fillRef>
+                          <a:effectRef idx="0">
+                            <a:schemeClr val="accent1"/>
+                          </a:effectRef>
+                          <a:fontRef idx="minor">
+                            <a:schemeClr val="tx1"/>
+                          </a:fontRef>
+                        </wps:style>
+                        <wps:bodyPr/>
+                      </wps:wsp>
+                      <wps:wsp>
+                        <wps:cNvPr id="44" name="Szövegdoboz 14"/>
+                        <wps:cNvSpPr txBox="1"/>
+                        <wps:spPr>
+                          <a:xfrm>
+                            <a:off x="1058657" y="651604"/>
+                            <a:ext cx="747638" cy="307777"/>
+                          </a:xfrm>
+                          <a:prstGeom prst="rect">
+                            <a:avLst/>
+                          </a:prstGeom>
+                          <a:noFill/>
+                        </wps:spPr>
+                        <wps:txbx>
+                          <w:txbxContent>
+                            <w:p>
+                              <w:pPr>
+                                <w:pStyle w:val="NormlWeb"/>
+                                <w:spacing w:before="0" w:beforeAutospacing="0" w:after="0" w:afterAutospacing="0"/>
+                                <w:jc w:val="center"/>
+                              </w:pPr>
+                              <w:r>
+                                <w:rPr>
+                                  <w:rFonts w:asciiTheme="minorHAnsi" w:hAnsi="Calibri" w:cstheme="minorBidi"/>
+                                  <w:color w:val="000000" w:themeColor="text1"/>
+                                  <w:kern w:val="24"/>
+                                  <w:sz w:val="28"/>
+                                  <w:szCs w:val="28"/>
+                                </w:rPr>
+                                <w:t>ISP BUS</w:t>
+                              </w:r>
+                            </w:p>
+                          </w:txbxContent>
+                        </wps:txbx>
+                        <wps:bodyPr wrap="square" rtlCol="0">
+                          <a:spAutoFit/>
+                        </wps:bodyPr>
+                      </wps:wsp>
+                      <wps:wsp>
+                        <wps:cNvPr id="45" name="Szövegdoboz 17"/>
+                        <wps:cNvSpPr txBox="1"/>
+                        <wps:spPr>
+                          <a:xfrm>
+                            <a:off x="1749407" y="1703315"/>
+                            <a:ext cx="1103883" cy="738664"/>
+                          </a:xfrm>
+                          <a:prstGeom prst="rect">
+                            <a:avLst/>
+                          </a:prstGeom>
+                          <a:noFill/>
+                        </wps:spPr>
+                        <wps:txbx>
+                          <w:txbxContent>
+                            <w:p>
+                              <w:pPr>
+                                <w:pStyle w:val="NormlWeb"/>
+                                <w:spacing w:before="0" w:beforeAutospacing="0" w:after="0" w:afterAutospacing="0"/>
+                                <w:jc w:val="center"/>
+                              </w:pPr>
+                              <w:r>
+                                <w:rPr>
+                                  <w:rFonts w:asciiTheme="minorHAnsi" w:hAnsi="Calibri" w:cstheme="minorBidi"/>
+                                  <w:color w:val="000000" w:themeColor="text1"/>
+                                  <w:kern w:val="24"/>
+                                  <w:sz w:val="28"/>
+                                  <w:szCs w:val="28"/>
+                                </w:rPr>
+                                <w:t xml:space="preserve">TTL </w:t>
+                              </w:r>
+                              <w:proofErr w:type="spellStart"/>
+                              <w:r>
+                                <w:rPr>
+                                  <w:rFonts w:asciiTheme="minorHAnsi" w:hAnsi="Calibri" w:cstheme="minorBidi"/>
+                                  <w:color w:val="000000" w:themeColor="text1"/>
+                                  <w:kern w:val="24"/>
+                                  <w:sz w:val="28"/>
+                                  <w:szCs w:val="28"/>
+                                </w:rPr>
+                                <w:t>Dynamixel</w:t>
+                              </w:r>
+                              <w:proofErr w:type="spellEnd"/>
+                              <w:r>
+                                <w:rPr>
+                                  <w:rFonts w:asciiTheme="minorHAnsi" w:hAnsi="Calibri" w:cstheme="minorBidi"/>
+                                  <w:color w:val="000000" w:themeColor="text1"/>
+                                  <w:kern w:val="24"/>
+                                  <w:sz w:val="28"/>
+                                  <w:szCs w:val="28"/>
+                                </w:rPr>
+                                <w:t xml:space="preserve"> 3 pin</w:t>
+                              </w:r>
+                            </w:p>
+                          </w:txbxContent>
+                        </wps:txbx>
+                        <wps:bodyPr wrap="square" rtlCol="0">
+                          <a:spAutoFit/>
+                        </wps:bodyPr>
+                      </wps:wsp>
+                      <wps:wsp>
+                        <wps:cNvPr id="46" name="Szövegdoboz 18"/>
+                        <wps:cNvSpPr txBox="1"/>
+                        <wps:spPr>
+                          <a:xfrm>
+                            <a:off x="0" y="2170257"/>
+                            <a:ext cx="890661" cy="307777"/>
+                          </a:xfrm>
+                          <a:prstGeom prst="rect">
+                            <a:avLst/>
+                          </a:prstGeom>
+                          <a:noFill/>
+                        </wps:spPr>
+                        <wps:txbx>
+                          <w:txbxContent>
+                            <w:p>
+                              <w:pPr>
+                                <w:pStyle w:val="NormlWeb"/>
+                                <w:spacing w:before="0" w:beforeAutospacing="0" w:after="0" w:afterAutospacing="0"/>
+                                <w:jc w:val="center"/>
+                              </w:pPr>
+                              <w:proofErr w:type="spellStart"/>
+                              <w:r>
+                                <w:rPr>
+                                  <w:rFonts w:asciiTheme="minorHAnsi" w:hAnsi="Calibri" w:cstheme="minorBidi"/>
+                                  <w:color w:val="000000" w:themeColor="text1"/>
+                                  <w:kern w:val="24"/>
+                                  <w:sz w:val="28"/>
+                                  <w:szCs w:val="28"/>
+                                </w:rPr>
+                                <w:t>Serial</w:t>
+                              </w:r>
+                              <w:proofErr w:type="spellEnd"/>
+                            </w:p>
+                          </w:txbxContent>
+                        </wps:txbx>
+                        <wps:bodyPr wrap="square" rtlCol="0">
+                          <a:spAutoFit/>
+                        </wps:bodyPr>
+                      </wps:wsp>
+                    </wpg:wgp>
+                  </a:graphicData>
+                </a:graphic>
+              </wp:inline>
+            </w:drawing>
+          </mc:Choice>
+          <mc:Fallback>
+            <w:pict>
+              <v:group w14:anchorId="73926422" id="Csoportba foglalás 32" o:spid="_x0000_s1026" style="width:377.95pt;height:268.45pt;mso-position-horizontal-relative:char;mso-position-vertical-relative:line" coordsize="47997,34093" o:gfxdata="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">
+                <v:shapetype id="_x0000_t202" coordsize="21600,21600" o:spt="202" path="m,l,21600r21600,l21600,xe">
+                  <v:stroke joinstyle="miter"/>
+                  <v:path gradientshapeok="t" o:connecttype="rect"/>
+                </v:shapetype>
+                <v:shape id="Szövegdoboz 7" o:spid="_x0000_s1027" type="#_x0000_t202" style="position:absolute;left:388;top:27597;width:18186;height:6496;visibility:visible;mso-wrap-style:square;v-text-anchor:middle" o:gfxdata="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" fillcolor="#5b9bd5 [3204]" strokecolor="black [3213]">
+                  <v:textbox style="mso-fit-shape-to-text:t">
+                    <w:txbxContent>
+                      <w:p>
+                        <w:pPr>
+                          <w:pStyle w:val="NormlWeb"/>
+                          <w:spacing w:before="0" w:beforeAutospacing="0" w:after="0" w:afterAutospacing="0"/>
+                        </w:pPr>
+                        <w:proofErr w:type="spellStart"/>
+                        <w:r>
+                          <w:rPr>
+                            <w:rFonts w:asciiTheme="minorHAnsi" w:hAnsi="Calibri" w:cstheme="minorBidi"/>
+                            <w:color w:val="000000" w:themeColor="text1"/>
+                            <w:kern w:val="24"/>
+                            <w:sz w:val="36"/>
+                            <w:szCs w:val="36"/>
+                          </w:rPr>
+                          <w:t>Realtime</w:t>
+                        </w:r>
+                        <w:proofErr w:type="spellEnd"/>
+                        <w:r>
+                          <w:rPr>
+                            <w:rFonts w:asciiTheme="minorHAnsi" w:hAnsi="Calibri" w:cstheme="minorBidi"/>
+                            <w:color w:val="000000" w:themeColor="text1"/>
+                            <w:kern w:val="24"/>
+                            <w:sz w:val="36"/>
+                            <w:szCs w:val="36"/>
+                          </w:rPr>
+                          <w:t xml:space="preserve"> </w:t>
+                        </w:r>
+                        <w:proofErr w:type="spellStart"/>
+                        <w:r>
+                          <w:rPr>
+                            <w:rFonts w:asciiTheme="minorHAnsi" w:hAnsi="Calibri" w:cstheme="minorBidi"/>
+                            <w:color w:val="000000" w:themeColor="text1"/>
+                            <w:kern w:val="24"/>
+                            <w:sz w:val="36"/>
+                            <w:szCs w:val="36"/>
+                          </w:rPr>
+                          <w:t>clock</w:t>
+                        </w:r>
+                        <w:proofErr w:type="spellEnd"/>
+                        <w:r>
+                          <w:rPr>
+                            <w:rFonts w:asciiTheme="minorHAnsi" w:hAnsi="Calibri" w:cstheme="minorBidi"/>
+                            <w:color w:val="000000" w:themeColor="text1"/>
+                            <w:kern w:val="24"/>
+                            <w:sz w:val="36"/>
+                            <w:szCs w:val="36"/>
+                          </w:rPr>
+                          <w:t xml:space="preserve"> </w:t>
+                        </w:r>
+                        <w:proofErr w:type="spellStart"/>
+                        <w:r>
+                          <w:rPr>
+                            <w:rFonts w:asciiTheme="minorHAnsi" w:hAnsi="Calibri" w:cstheme="minorBidi"/>
+                            <w:color w:val="000000" w:themeColor="text1"/>
+                            <w:kern w:val="24"/>
+                            <w:sz w:val="36"/>
+                            <w:szCs w:val="36"/>
+                          </w:rPr>
+                          <w:t>module</w:t>
+                        </w:r>
+                        <w:proofErr w:type="spellEnd"/>
+                        <w:r>
+                          <w:rPr>
+                            <w:rFonts w:asciiTheme="minorHAnsi" w:hAnsi="Calibri" w:cstheme="minorBidi"/>
+                            <w:color w:val="000000" w:themeColor="text1"/>
+                            <w:kern w:val="24"/>
+                            <w:sz w:val="36"/>
+                            <w:szCs w:val="36"/>
+                          </w:rPr>
+                          <w:t xml:space="preserve"> (DS1302)</w:t>
+                        </w:r>
+                      </w:p>
+                    </w:txbxContent>
+                  </v:textbox>
+                </v:shape>
+                <v:shape id="Szövegdoboz 4" o:spid="_x0000_s1028" type="#_x0000_t202" style="position:absolute;left:388;top:12416;width:17674;height:6463;visibility:visible;mso-wrap-style:square;v-text-anchor:middle" o:gfxdata="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" fillcolor="#5b9bd5 [3204]" strokecolor="black [3213]">
+                  <v:textbox style="mso-fit-shape-to-text:t">
+                    <w:txbxContent>
+                      <w:p>
+                        <w:pPr>
+                          <w:pStyle w:val="NormlWeb"/>
+                          <w:spacing w:before="0" w:beforeAutospacing="0" w:after="0" w:afterAutospacing="0"/>
+                          <w:jc w:val="center"/>
+                        </w:pPr>
+                        <w:proofErr w:type="spellStart"/>
+                        <w:r>
+                          <w:rPr>
+                            <w:rFonts w:asciiTheme="minorHAnsi" w:hAnsi="Calibri" w:cstheme="minorBidi"/>
+                            <w:color w:val="000000" w:themeColor="text1"/>
+                            <w:kern w:val="24"/>
+                            <w:sz w:val="36"/>
+                            <w:szCs w:val="36"/>
+                          </w:rPr>
+                          <w:t>Arbotix</w:t>
+                        </w:r>
+                        <w:proofErr w:type="spellEnd"/>
+                        <w:r>
+                          <w:rPr>
+                            <w:rFonts w:asciiTheme="minorHAnsi" w:hAnsi="Calibri" w:cstheme="minorBidi"/>
+                            <w:color w:val="000000" w:themeColor="text1"/>
+                            <w:kern w:val="24"/>
+                            <w:sz w:val="36"/>
+                            <w:szCs w:val="36"/>
+                          </w:rPr>
+                          <w:t>-M</w:t>
+                        </w:r>
+                      </w:p>
+                      <w:p>
+                        <w:pPr>
+                          <w:pStyle w:val="NormlWeb"/>
+                          <w:spacing w:before="0" w:beforeAutospacing="0" w:after="0" w:afterAutospacing="0"/>
+                          <w:jc w:val="center"/>
+                        </w:pPr>
+                        <w:proofErr w:type="spellStart"/>
+                        <w:r>
+                          <w:rPr>
+                            <w:rFonts w:asciiTheme="minorHAnsi" w:hAnsi="Calibri" w:cstheme="minorBidi"/>
+                            <w:color w:val="000000" w:themeColor="text1"/>
+                            <w:kern w:val="24"/>
+                            <w:sz w:val="36"/>
+                            <w:szCs w:val="36"/>
+                          </w:rPr>
+                          <w:t>Robocontroller</w:t>
+                        </w:r>
+                        <w:proofErr w:type="spellEnd"/>
+                      </w:p>
+                    </w:txbxContent>
+                  </v:textbox>
+                </v:shape>
+                <v:shape id="Szövegdoboz 5" o:spid="_x0000_s1029" type="#_x0000_t202" style="position:absolute;left:388;width:18566;height:3693;visibility:visible;mso-wrap-style:square;v-text-anchor:middle" o:gfxdata="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" fillcolor="#5b9bd5 [3204]" strokecolor="black [3213]">
+                  <v:textbox style="mso-fit-shape-to-text:t">
+                    <w:txbxContent>
+                      <w:p>
+                        <w:pPr>
+                          <w:pStyle w:val="NormlWeb"/>
+                          <w:spacing w:before="0" w:beforeAutospacing="0" w:after="0" w:afterAutospacing="0"/>
+                        </w:pPr>
+                        <w:proofErr w:type="spellStart"/>
+                        <w:r>
+                          <w:rPr>
+                            <w:rFonts w:asciiTheme="minorHAnsi" w:hAnsi="Calibri" w:cstheme="minorBidi"/>
+                            <w:color w:val="000000" w:themeColor="text1"/>
+                            <w:kern w:val="24"/>
+                            <w:sz w:val="36"/>
+                            <w:szCs w:val="36"/>
+                          </w:rPr>
+                          <w:t>MicroSD</w:t>
+                        </w:r>
+                        <w:proofErr w:type="spellEnd"/>
+                        <w:r>
+                          <w:rPr>
+                            <w:rFonts w:asciiTheme="minorHAnsi" w:hAnsi="Calibri" w:cstheme="minorBidi"/>
+                            <w:color w:val="000000" w:themeColor="text1"/>
+                            <w:kern w:val="24"/>
+                            <w:sz w:val="36"/>
+                            <w:szCs w:val="36"/>
+                          </w:rPr>
+                          <w:t xml:space="preserve"> shield</w:t>
+                        </w:r>
+                      </w:p>
+                    </w:txbxContent>
+                  </v:textbox>
+                </v:shape>
+                <v:shape id="Szövegdoboz 6" o:spid="_x0000_s1030" type="#_x0000_t202" style="position:absolute;left:27964;top:13801;width:20033;height:3693;visibility:visible;mso-wrap-style:square;v-text-anchor:middle" o:gfxdata="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" fillcolor="#5b9bd5 [3204]" strokecolor="black [3213]">
+                  <v:textbox style="mso-fit-shape-to-text:t">
+                    <w:txbxContent>
+                      <w:p>
+                        <w:pPr>
+                          <w:pStyle w:val="NormlWeb"/>
+                          <w:spacing w:before="0" w:beforeAutospacing="0" w:after="0" w:afterAutospacing="0"/>
+                        </w:pPr>
+                        <w:proofErr w:type="spellStart"/>
+                        <w:r>
+                          <w:rPr>
+                            <w:rFonts w:asciiTheme="minorHAnsi" w:hAnsi="Calibri" w:cstheme="minorBidi"/>
+                            <w:color w:val="000000" w:themeColor="text1"/>
+                            <w:kern w:val="24"/>
+                            <w:sz w:val="36"/>
+                            <w:szCs w:val="36"/>
+                          </w:rPr>
+                          <w:t>Servos</w:t>
+                        </w:r>
+                        <w:proofErr w:type="spellEnd"/>
+                      </w:p>
+                    </w:txbxContent>
+                  </v:textbox>
+                </v:shape>
+                <v:shapetype id="_x0000_t32" coordsize="21600,21600" o:spt="32" o:oned="t" path="m,l21600,21600e" filled="f">
+                  <v:path arrowok="t" fillok="f" o:connecttype="none"/>
+                  <o:lock v:ext="edit" shapetype="t"/>
+                </v:shapetype>
+                <v:shape id="Egyenes összekötő nyíllal 41" o:spid="_x0000_s1031" type="#_x0000_t32" style="position:absolute;left:9225;top:18879;width:0;height:8724;flip:y;visibility:visible;mso-wrap-style:square" o:connectortype="straight" o:gfxdata="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" strokecolor="black [3213]" strokeweight="3pt">
+                  <v:stroke startarrow="block" endarrow="block" joinstyle="miter"/>
+                </v:shape>
+                <v:shape id="Egyenes összekötő nyíllal 42" o:spid="_x0000_s1032" type="#_x0000_t32" style="position:absolute;left:18062;top:15648;width:9902;height:0;flip:y;visibility:visible;mso-wrap-style:square" o:connectortype="straight" o:gfxdata="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" strokecolor="black [3213]" strokeweight="3pt">
+                  <v:stroke startarrow="block" endarrow="block" joinstyle="miter"/>
+                </v:shape>
+                <v:shape id="Egyenes összekötő nyíllal 43" o:spid="_x0000_s1033" type="#_x0000_t32" style="position:absolute;left:9225;top:3693;width:0;height:8723;visibility:visible;mso-wrap-style:square" o:connectortype="straight" o:gfxdata="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" strokecolor="black [3213]" strokeweight="3pt">
+                  <v:stroke startarrow="block" endarrow="block" joinstyle="miter"/>
+                </v:shape>
+                <v:shape id="Szövegdoboz 14" o:spid="_x0000_s1034" type="#_x0000_t202" style="position:absolute;left:10586;top:6516;width:7476;height:3077;visibility:visible;mso-wrap-style:square;v-text-anchor:top" o:gfxdata="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" filled="f" stroked="f">
+                  <v:textbox style="mso-fit-shape-to-text:t">
+                    <w:txbxContent>
+                      <w:p>
+                        <w:pPr>
+                          <w:pStyle w:val="NormlWeb"/>
+                          <w:spacing w:before="0" w:beforeAutospacing="0" w:after="0" w:afterAutospacing="0"/>
+                          <w:jc w:val="center"/>
+                        </w:pPr>
+                        <w:r>
+                          <w:rPr>
+                            <w:rFonts w:asciiTheme="minorHAnsi" w:hAnsi="Calibri" w:cstheme="minorBidi"/>
+                            <w:color w:val="000000" w:themeColor="text1"/>
+                            <w:kern w:val="24"/>
+                            <w:sz w:val="28"/>
+                            <w:szCs w:val="28"/>
+                          </w:rPr>
+                          <w:t>ISP BUS</w:t>
+                        </w:r>
+                      </w:p>
+                    </w:txbxContent>
+                  </v:textbox>
+                </v:shape>
+                <v:shape id="Szövegdoboz 17" o:spid="_x0000_s1035" type="#_x0000_t202" style="position:absolute;left:17494;top:17033;width:11038;height:7386;visibility:visible;mso-wrap-style:square;v-text-anchor:top" o:gfxdata="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" filled="f" stroked="f">
+                  <v:textbox style="mso-fit-shape-to-text:t">
+                    <w:txbxContent>
+                      <w:p>
+                        <w:pPr>
+                          <w:pStyle w:val="NormlWeb"/>
+                          <w:spacing w:before="0" w:beforeAutospacing="0" w:after="0" w:afterAutospacing="0"/>
+                          <w:jc w:val="center"/>
+                        </w:pPr>
+                        <w:r>
+                          <w:rPr>
+                            <w:rFonts w:asciiTheme="minorHAnsi" w:hAnsi="Calibri" w:cstheme="minorBidi"/>
+                            <w:color w:val="000000" w:themeColor="text1"/>
+                            <w:kern w:val="24"/>
+                            <w:sz w:val="28"/>
+                            <w:szCs w:val="28"/>
+                          </w:rPr>
+                          <w:t xml:space="preserve">TTL </w:t>
+                        </w:r>
+                        <w:proofErr w:type="spellStart"/>
+                        <w:r>
+                          <w:rPr>
+                            <w:rFonts w:asciiTheme="minorHAnsi" w:hAnsi="Calibri" w:cstheme="minorBidi"/>
+                            <w:color w:val="000000" w:themeColor="text1"/>
+                            <w:kern w:val="24"/>
+                            <w:sz w:val="28"/>
+                            <w:szCs w:val="28"/>
+                          </w:rPr>
+                          <w:t>Dynamixel</w:t>
+                        </w:r>
+                        <w:proofErr w:type="spellEnd"/>
+                        <w:r>
+                          <w:rPr>
+                            <w:rFonts w:asciiTheme="minorHAnsi" w:hAnsi="Calibri" w:cstheme="minorBidi"/>
+                            <w:color w:val="000000" w:themeColor="text1"/>
+                            <w:kern w:val="24"/>
+                            <w:sz w:val="28"/>
+                            <w:szCs w:val="28"/>
+                          </w:rPr>
+                          <w:t xml:space="preserve"> 3 pin</w:t>
+                        </w:r>
+                      </w:p>
+                    </w:txbxContent>
+                  </v:textbox>
+                </v:shape>
+                <v:shape id="Szövegdoboz 18" o:spid="_x0000_s1036" type="#_x0000_t202" style="position:absolute;top:21702;width:8906;height:3078;visibility:visible;mso-wrap-style:square;v-text-anchor:top" o:gfxdata="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" filled="f" stroked="f">
+                  <v:textbox style="mso-fit-shape-to-text:t">
+                    <w:txbxContent>
+                      <w:p>
+                        <w:pPr>
+                          <w:pStyle w:val="NormlWeb"/>
+                          <w:spacing w:before="0" w:beforeAutospacing="0" w:after="0" w:afterAutospacing="0"/>
+                          <w:jc w:val="center"/>
+                        </w:pPr>
+                        <w:proofErr w:type="spellStart"/>
+                        <w:r>
+                          <w:rPr>
+                            <w:rFonts w:asciiTheme="minorHAnsi" w:hAnsi="Calibri" w:cstheme="minorBidi"/>
+                            <w:color w:val="000000" w:themeColor="text1"/>
+                            <w:kern w:val="24"/>
+                            <w:sz w:val="28"/>
+                            <w:szCs w:val="28"/>
+                          </w:rPr>
+                          <w:t>Serial</w:t>
+                        </w:r>
+                        <w:proofErr w:type="spellEnd"/>
+                      </w:p>
+                    </w:txbxContent>
+                  </v:textbox>
+                </v:shape>
+                <w10:anchorlock/>
+              </v:group>
+            </w:pict>
+          </mc:Fallback>
+        </mc:AlternateContent>
+      </w:r>
+    </w:p>
+    <w:p>
+      <w:pPr>
+        <w:pStyle w:val="Cmsor2"/>
+        <w:rPr>
+          <w:lang w:val="en-GB"/>
+        </w:rPr>
+      </w:pPr>
+      <w:bookmarkStart w:id="6" w:name="_Toc8067313"/>
+      <w:r>
+        <w:rPr>
+          <w:lang w:val="en-GB"/>
+        </w:rPr>
+        <w:t>System requirements</w:t>
+      </w:r>
+      <w:bookmarkEnd w:id="6"/>
+    </w:p>
+    <w:p>
+      <w:pPr>
+        <w:pStyle w:val="Listaszerbekezds"/>
+        <w:numPr>
+          <w:ilvl w:val="0"/>
+          <w:numId w:val="6"/>
+        </w:numPr>
+        <w:spacing w:after="0" w:line="360" w:lineRule="auto"/>
+        <w:rPr>
+          <w:rFonts w:ascii="Times New Roman" w:eastAsia="Times New Roman" w:hAnsi="Times New Roman" w:cs="Times New Roman"/>
+          <w:sz w:val="24"/>
+          <w:szCs w:val="24"/>
+          <w:lang w:val="en-GB" w:eastAsia="hu-HU"/>
+        </w:rPr>
+      </w:pPr>
+      <w:r>
+        <w:rPr>
+          <w:rFonts w:ascii="Times New Roman" w:eastAsia="Times New Roman" w:hAnsi="Times New Roman" w:cs="Times New Roman"/>
+          <w:sz w:val="24"/>
+          <w:szCs w:val="24"/>
+          <w:lang w:val="en-GB" w:eastAsia="hu-HU"/>
+        </w:rPr>
+        <w:t>The time and date values shall be provided by a DS1302 timekeeping chip.</w:t>
+      </w:r>
+    </w:p>
+    <w:p>
+      <w:pPr>
+        <w:pStyle w:val="Listaszerbekezds"/>
+        <w:numPr>
+          <w:ilvl w:val="1"/>
+          <w:numId w:val="6"/>
+        </w:numPr>
+        <w:spacing w:after="0" w:line="360" w:lineRule="auto"/>
+        <w:jc w:val="center"/>
+        <w:rPr>
+          <w:rFonts w:ascii="Times New Roman" w:eastAsia="Times New Roman" w:hAnsi="Times New Roman" w:cs="Times New Roman"/>
+          <w:sz w:val="24"/>
+          <w:szCs w:val="24"/>
+          <w:lang w:val="en-GB" w:eastAsia="hu-HU"/>
+        </w:rPr>
+      </w:pPr>
+      <w:r>
+        <w:rPr>
           <w:noProof/>
-          <w:color w:val="222222"/>
-          <w:shd w:val="clear" w:color="auto" w:fill="FFFFFF"/>
           <w:lang w:eastAsia="hu-HU"/>
         </w:rPr>
         <w:drawing>
-          <wp:inline distT="0" distB="0" distL="0" distR="0">
-            <wp:extent cx="4114800" cy="1914525"/>
-            <wp:effectExtent l="0" t="0" r="0" b="9525"/>
-            <wp:docPr id="1" name="Kép 1" descr="https://lh5.googleusercontent.com/fzHbvtjw4v27pgBGNMTgnZKw8cTW_wvOh55NtshpHXxLL0zrlcWq9TJbEmjvvEwSlGPlxuT0z68z8ICZ4vqwKh4InPEPq6Yussf80f80PNN95qpaC9g7lEx7IKkg3RP3hKL4b_x6"/>
+          <wp:inline distT="0" distB="0" distL="0" distR="0" wp14:anchorId="0B1B172A" wp14:editId="295468A5">
+            <wp:extent cx="3240404" cy="2314575"/>
+            <wp:effectExtent l="0" t="0" r="0" b="0"/>
+            <wp:docPr id="50" name="Kép 50" descr="KÃ©ptalÃ¡lat a kÃ¶vetkezÅre: âds1302â"/>
             <wp:cNvGraphicFramePr>
               <a:graphicFrameLocks xmlns:a="http://schemas.openxmlformats.org/drawingml/2006/main" noChangeAspect="1"/>
             </wp:cNvGraphicFramePr>
@@ -3634,7 +4944,7 @@
               <a:graphicData uri="http://schemas.openxmlformats.org/drawingml/2006/picture">
                 <pic:pic xmlns:pic="http://schemas.openxmlformats.org/drawingml/2006/picture">
                   <pic:nvPicPr>
-                    <pic:cNvPr id="0" name="Picture 1" descr="https://lh5.googleusercontent.com/fzHbvtjw4v27pgBGNMTgnZKw8cTW_wvOh55NtshpHXxLL0zrlcWq9TJbEmjvvEwSlGPlxuT0z68z8ICZ4vqwKh4InPEPq6Yussf80f80PNN95qpaC9g7lEx7IKkg3RP3hKL4b_x6"/>
+                    <pic:cNvPr id="0" name="Picture 10" descr="KÃ©ptalÃ¡lat a kÃ¶vetkezÅre: âds1302â"/>
                     <pic:cNvPicPr>
                       <a:picLocks noChangeAspect="1" noChangeArrowheads="1"/>
                     </pic:cNvPicPr>
@@ -3655,7 +4965,7 @@
                   <pic:spPr bwMode="auto">
                     <a:xfrm>
                       <a:off x="0" y="0"/>
-                      <a:ext cx="4114800" cy="1914525"/>
+                      <a:ext cx="3261451" cy="2329609"/>
                     </a:xfrm>
                     <a:prstGeom prst="rect">
                       <a:avLst/>
@@ -3674,22 +4984,6 @@
     </w:p>
     <w:p>
       <w:pPr>
-        <w:pStyle w:val="Cmsor2"/>
-        <w:rPr>
-          <w:lang w:val="en-GB"/>
-        </w:rPr>
-      </w:pPr>
-      <w:bookmarkStart w:id="4" w:name="_Toc4967672"/>
-      <w:r>
-        <w:rPr>
-          <w:lang w:val="en-GB"/>
-        </w:rPr>
-        <w:t>System requirements</w:t>
-      </w:r>
-      <w:bookmarkEnd w:id="4"/>
-    </w:p>
-    <w:p>
-      <w:pPr>
         <w:pStyle w:val="Listaszerbekezds"/>
         <w:numPr>
           <w:ilvl w:val="0"/>
@@ -3710,7 +5004,8 @@
           <w:szCs w:val="24"/>
           <w:lang w:val="en-GB" w:eastAsia="hu-HU"/>
         </w:rPr>
-        <w:t>The time and date values shall be provided by a DS1302 timekeeping chip.</w:t>
+        <w:lastRenderedPageBreak/>
+        <w:t>The micro SD card standard shall be used as a data storage.</w:t>
       </w:r>
     </w:p>
     <w:p>
@@ -3735,7 +5030,25 @@
           <w:szCs w:val="24"/>
           <w:lang w:val="en-GB" w:eastAsia="hu-HU"/>
         </w:rPr>
-        <w:t>The micro SD card standard shall be used as a data storage.</w:t>
+        <w:t xml:space="preserve">The </w:t>
+      </w:r>
+      <w:r>
+        <w:rPr>
+          <w:rFonts w:ascii="Times New Roman" w:eastAsia="Times New Roman" w:hAnsi="Times New Roman" w:cs="Times New Roman"/>
+          <w:sz w:val="24"/>
+          <w:szCs w:val="24"/>
+          <w:lang w:val="en-GB" w:eastAsia="hu-HU"/>
+        </w:rPr>
+        <w:t>micro</w:t>
+      </w:r>
+      <w:r>
+        <w:rPr>
+          <w:rFonts w:ascii="Times New Roman" w:eastAsia="Times New Roman" w:hAnsi="Times New Roman" w:cs="Times New Roman"/>
+          <w:sz w:val="24"/>
+          <w:szCs w:val="24"/>
+          <w:lang w:val="en-GB" w:eastAsia="hu-HU"/>
+        </w:rPr>
+        <w:t xml:space="preserve"> SD card shall be interfaced by an LVC125A chip</w:t>
       </w:r>
     </w:p>
     <w:p>
@@ -3760,25 +5073,7 @@
           <w:szCs w:val="24"/>
           <w:lang w:val="en-GB" w:eastAsia="hu-HU"/>
         </w:rPr>
-        <w:t xml:space="preserve">The </w:t>
-      </w:r>
-      <w:r>
-        <w:rPr>
-          <w:rFonts w:ascii="Times New Roman" w:eastAsia="Times New Roman" w:hAnsi="Times New Roman" w:cs="Times New Roman"/>
-          <w:sz w:val="24"/>
-          <w:szCs w:val="24"/>
-          <w:lang w:val="en-GB" w:eastAsia="hu-HU"/>
-        </w:rPr>
-        <w:t>micro</w:t>
-      </w:r>
-      <w:r>
-        <w:rPr>
-          <w:rFonts w:ascii="Times New Roman" w:eastAsia="Times New Roman" w:hAnsi="Times New Roman" w:cs="Times New Roman"/>
-          <w:sz w:val="24"/>
-          <w:szCs w:val="24"/>
-          <w:lang w:val="en-GB" w:eastAsia="hu-HU"/>
-        </w:rPr>
-        <w:t xml:space="preserve"> SD card shall be interfaced by an LVC125A chip</w:t>
+        <w:t>The micro SD card shield should use an SPI bus for communication with the microcontroller</w:t>
       </w:r>
     </w:p>
     <w:p>
@@ -3803,7 +5098,7 @@
           <w:szCs w:val="24"/>
           <w:lang w:val="en-GB" w:eastAsia="hu-HU"/>
         </w:rPr>
-        <w:t>The micro SD card shield should use an SPI bus for communication with the microcontroller</w:t>
+        <w:t>All the connector wires must be insulated by PVC</w:t>
       </w:r>
     </w:p>
     <w:p>
@@ -3828,7 +5123,7 @@
           <w:szCs w:val="24"/>
           <w:lang w:val="en-GB" w:eastAsia="hu-HU"/>
         </w:rPr>
-        <w:t>All the connector wires must be insulated by PVC</w:t>
+        <w:t>The microcontroller must be placed on an insulator which can help avoiding short circuit.</w:t>
       </w:r>
     </w:p>
     <w:p>
@@ -3853,7 +5148,7 @@
           <w:szCs w:val="24"/>
           <w:lang w:val="en-GB" w:eastAsia="hu-HU"/>
         </w:rPr>
-        <w:t>The microcontroller must be placed on an insulator which can help avoiding short circuit.</w:t>
+        <w:t>The extension shields must be placed on an insulator which can help avoiding short circuit.</w:t>
       </w:r>
     </w:p>
     <w:p>
@@ -3878,7 +5173,27 @@
           <w:szCs w:val="24"/>
           <w:lang w:val="en-GB" w:eastAsia="hu-HU"/>
         </w:rPr>
-        <w:t>The extension shields must be placed on an insulator which can help avoiding short circuit.</w:t>
+        <w:t xml:space="preserve">The micro SD card shall provide at least 2 </w:t>
+      </w:r>
+      <w:proofErr w:type="spellStart"/>
+      <w:r>
+        <w:rPr>
+          <w:rFonts w:ascii="Times New Roman" w:eastAsia="Times New Roman" w:hAnsi="Times New Roman" w:cs="Times New Roman"/>
+          <w:sz w:val="24"/>
+          <w:szCs w:val="24"/>
+          <w:lang w:val="en-GB" w:eastAsia="hu-HU"/>
+        </w:rPr>
+        <w:t>GiB</w:t>
+      </w:r>
+      <w:proofErr w:type="spellEnd"/>
+      <w:r>
+        <w:rPr>
+          <w:rFonts w:ascii="Times New Roman" w:eastAsia="Times New Roman" w:hAnsi="Times New Roman" w:cs="Times New Roman"/>
+          <w:sz w:val="24"/>
+          <w:szCs w:val="24"/>
+          <w:lang w:val="en-GB" w:eastAsia="hu-HU"/>
+        </w:rPr>
+        <w:t xml:space="preserve"> of free storage place</w:t>
       </w:r>
     </w:p>
     <w:p>
@@ -3903,27 +5218,25 @@
           <w:szCs w:val="24"/>
           <w:lang w:val="en-GB" w:eastAsia="hu-HU"/>
         </w:rPr>
-        <w:t xml:space="preserve">The micro SD card shall provide at least 2 </w:t>
-      </w:r>
-      <w:proofErr w:type="spellStart"/>
-      <w:r>
-        <w:rPr>
-          <w:rFonts w:ascii="Times New Roman" w:eastAsia="Times New Roman" w:hAnsi="Times New Roman" w:cs="Times New Roman"/>
-          <w:sz w:val="24"/>
-          <w:szCs w:val="24"/>
-          <w:lang w:val="en-GB" w:eastAsia="hu-HU"/>
-        </w:rPr>
-        <w:t>GiB</w:t>
-      </w:r>
-      <w:proofErr w:type="spellEnd"/>
-      <w:r>
-        <w:rPr>
-          <w:rFonts w:ascii="Times New Roman" w:eastAsia="Times New Roman" w:hAnsi="Times New Roman" w:cs="Times New Roman"/>
-          <w:sz w:val="24"/>
-          <w:szCs w:val="24"/>
-          <w:lang w:val="en-GB" w:eastAsia="hu-HU"/>
-        </w:rPr>
-        <w:t xml:space="preserve"> of free storage place</w:t>
+        <w:t>The file system shall be chose</w:t>
+      </w:r>
+      <w:r>
+        <w:rPr>
+          <w:rFonts w:ascii="Times New Roman" w:eastAsia="Times New Roman" w:hAnsi="Times New Roman" w:cs="Times New Roman"/>
+          <w:sz w:val="24"/>
+          <w:szCs w:val="24"/>
+          <w:lang w:val="en-GB" w:eastAsia="hu-HU"/>
+        </w:rPr>
+        <w:t>n</w:t>
+      </w:r>
+      <w:r>
+        <w:rPr>
+          <w:rFonts w:ascii="Times New Roman" w:eastAsia="Times New Roman" w:hAnsi="Times New Roman" w:cs="Times New Roman"/>
+          <w:sz w:val="24"/>
+          <w:szCs w:val="24"/>
+          <w:lang w:val="en-GB" w:eastAsia="hu-HU"/>
+        </w:rPr>
+        <w:t xml:space="preserve"> to provide compatibility on most operating systems</w:t>
       </w:r>
     </w:p>
     <w:p>
@@ -3948,25 +5261,7 @@
           <w:szCs w:val="24"/>
           <w:lang w:val="en-GB" w:eastAsia="hu-HU"/>
         </w:rPr>
-        <w:t>The file system shall be chose</w:t>
-      </w:r>
-      <w:r>
-        <w:rPr>
-          <w:rFonts w:ascii="Times New Roman" w:eastAsia="Times New Roman" w:hAnsi="Times New Roman" w:cs="Times New Roman"/>
-          <w:sz w:val="24"/>
-          <w:szCs w:val="24"/>
-          <w:lang w:val="en-GB" w:eastAsia="hu-HU"/>
-        </w:rPr>
-        <w:t>n</w:t>
-      </w:r>
-      <w:r>
-        <w:rPr>
-          <w:rFonts w:ascii="Times New Roman" w:eastAsia="Times New Roman" w:hAnsi="Times New Roman" w:cs="Times New Roman"/>
-          <w:sz w:val="24"/>
-          <w:szCs w:val="24"/>
-          <w:lang w:val="en-GB" w:eastAsia="hu-HU"/>
-        </w:rPr>
-        <w:t xml:space="preserve"> to provide compatibility on most operating systems</w:t>
+        <w:t>The file format shall be .csv</w:t>
       </w:r>
     </w:p>
     <w:p>
@@ -3991,7 +5286,157 @@
           <w:szCs w:val="24"/>
           <w:lang w:val="en-GB" w:eastAsia="hu-HU"/>
         </w:rPr>
-        <w:t>The file format shall be .csv</w:t>
+        <w:t>The file name shall follow the given pattern: &lt;YYYYMMDD&gt;;&lt;HHWWSS&gt;.csv</w:t>
+      </w:r>
+    </w:p>
+    <w:p>
+      <w:pPr>
+        <w:pStyle w:val="Listaszerbekezds"/>
+        <w:numPr>
+          <w:ilvl w:val="1"/>
+          <w:numId w:val="6"/>
+        </w:numPr>
+        <w:spacing w:after="0" w:line="360" w:lineRule="auto"/>
+        <w:rPr>
+          <w:rFonts w:ascii="Times New Roman" w:eastAsia="Times New Roman" w:hAnsi="Times New Roman" w:cs="Times New Roman"/>
+          <w:sz w:val="24"/>
+          <w:szCs w:val="24"/>
+          <w:lang w:val="en-GB" w:eastAsia="hu-HU"/>
+        </w:rPr>
+      </w:pPr>
+      <w:r>
+        <w:rPr>
+          <w:rFonts w:ascii="Times New Roman" w:eastAsia="Times New Roman" w:hAnsi="Times New Roman" w:cs="Times New Roman"/>
+          <w:sz w:val="24"/>
+          <w:szCs w:val="24"/>
+          <w:lang w:val="en-GB" w:eastAsia="hu-HU"/>
+        </w:rPr>
+        <w:t>where YYYY equals to the year in 4 digits</w:t>
+      </w:r>
+    </w:p>
+    <w:p>
+      <w:pPr>
+        <w:pStyle w:val="Listaszerbekezds"/>
+        <w:numPr>
+          <w:ilvl w:val="1"/>
+          <w:numId w:val="6"/>
+        </w:numPr>
+        <w:spacing w:after="0" w:line="360" w:lineRule="auto"/>
+        <w:rPr>
+          <w:rFonts w:ascii="Times New Roman" w:eastAsia="Times New Roman" w:hAnsi="Times New Roman" w:cs="Times New Roman"/>
+          <w:sz w:val="24"/>
+          <w:szCs w:val="24"/>
+          <w:lang w:val="en-GB" w:eastAsia="hu-HU"/>
+        </w:rPr>
+      </w:pPr>
+      <w:r>
+        <w:rPr>
+          <w:rFonts w:ascii="Times New Roman" w:eastAsia="Times New Roman" w:hAnsi="Times New Roman" w:cs="Times New Roman"/>
+          <w:sz w:val="24"/>
+          <w:szCs w:val="24"/>
+          <w:lang w:val="en-GB" w:eastAsia="hu-HU"/>
+        </w:rPr>
+        <w:t>where MM equals to month in 2 digits</w:t>
+      </w:r>
+    </w:p>
+    <w:p>
+      <w:pPr>
+        <w:pStyle w:val="Listaszerbekezds"/>
+        <w:numPr>
+          <w:ilvl w:val="1"/>
+          <w:numId w:val="6"/>
+        </w:numPr>
+        <w:spacing w:after="0" w:line="360" w:lineRule="auto"/>
+        <w:rPr>
+          <w:rFonts w:ascii="Times New Roman" w:eastAsia="Times New Roman" w:hAnsi="Times New Roman" w:cs="Times New Roman"/>
+          <w:sz w:val="24"/>
+          <w:szCs w:val="24"/>
+          <w:lang w:val="en-GB" w:eastAsia="hu-HU"/>
+        </w:rPr>
+      </w:pPr>
+      <w:r>
+        <w:rPr>
+          <w:rFonts w:ascii="Times New Roman" w:eastAsia="Times New Roman" w:hAnsi="Times New Roman" w:cs="Times New Roman"/>
+          <w:sz w:val="24"/>
+          <w:szCs w:val="24"/>
+          <w:lang w:val="en-GB" w:eastAsia="hu-HU"/>
+        </w:rPr>
+        <w:t>where DD equals to the day in 2 digits</w:t>
+      </w:r>
+    </w:p>
+    <w:p>
+      <w:pPr>
+        <w:pStyle w:val="Listaszerbekezds"/>
+        <w:numPr>
+          <w:ilvl w:val="1"/>
+          <w:numId w:val="6"/>
+        </w:numPr>
+        <w:spacing w:after="0" w:line="360" w:lineRule="auto"/>
+        <w:rPr>
+          <w:rFonts w:ascii="Times New Roman" w:eastAsia="Times New Roman" w:hAnsi="Times New Roman" w:cs="Times New Roman"/>
+          <w:sz w:val="24"/>
+          <w:szCs w:val="24"/>
+          <w:lang w:val="en-GB" w:eastAsia="hu-HU"/>
+        </w:rPr>
+      </w:pPr>
+      <w:r>
+        <w:rPr>
+          <w:rFonts w:ascii="Times New Roman" w:eastAsia="Times New Roman" w:hAnsi="Times New Roman" w:cs="Times New Roman"/>
+          <w:sz w:val="24"/>
+          <w:szCs w:val="24"/>
+          <w:lang w:val="en-GB" w:eastAsia="hu-HU"/>
+        </w:rPr>
+        <w:t>HH equals to the hour in 2 digits</w:t>
+      </w:r>
+    </w:p>
+    <w:p>
+      <w:pPr>
+        <w:pStyle w:val="Listaszerbekezds"/>
+        <w:numPr>
+          <w:ilvl w:val="1"/>
+          <w:numId w:val="6"/>
+        </w:numPr>
+        <w:spacing w:after="0" w:line="360" w:lineRule="auto"/>
+        <w:rPr>
+          <w:rFonts w:ascii="Times New Roman" w:eastAsia="Times New Roman" w:hAnsi="Times New Roman" w:cs="Times New Roman"/>
+          <w:sz w:val="24"/>
+          <w:szCs w:val="24"/>
+          <w:lang w:val="en-GB" w:eastAsia="hu-HU"/>
+        </w:rPr>
+      </w:pPr>
+      <w:r>
+        <w:rPr>
+          <w:rFonts w:ascii="Times New Roman" w:eastAsia="Times New Roman" w:hAnsi="Times New Roman" w:cs="Times New Roman"/>
+          <w:sz w:val="24"/>
+          <w:szCs w:val="24"/>
+          <w:lang w:val="en-GB" w:eastAsia="hu-HU"/>
+        </w:rPr>
+        <w:t>WW equals to the minutes in 2 digits</w:t>
+      </w:r>
+    </w:p>
+    <w:p>
+      <w:pPr>
+        <w:pStyle w:val="Listaszerbekezds"/>
+        <w:numPr>
+          <w:ilvl w:val="1"/>
+          <w:numId w:val="6"/>
+        </w:numPr>
+        <w:spacing w:after="0" w:line="360" w:lineRule="auto"/>
+        <w:rPr>
+          <w:rFonts w:ascii="Times New Roman" w:eastAsia="Times New Roman" w:hAnsi="Times New Roman" w:cs="Times New Roman"/>
+          <w:sz w:val="24"/>
+          <w:szCs w:val="24"/>
+          <w:lang w:val="en-GB" w:eastAsia="hu-HU"/>
+        </w:rPr>
+      </w:pPr>
+      <w:r>
+        <w:rPr>
+          <w:rFonts w:ascii="Times New Roman" w:eastAsia="Times New Roman" w:hAnsi="Times New Roman" w:cs="Times New Roman"/>
+          <w:sz w:val="24"/>
+          <w:szCs w:val="24"/>
+          <w:lang w:val="en-GB" w:eastAsia="hu-HU"/>
+        </w:rPr>
+        <w:t>SS equals to the seconds in two digits</w:t>
       </w:r>
     </w:p>
     <w:p>
@@ -4016,158 +5461,25 @@
           <w:szCs w:val="24"/>
           <w:lang w:val="en-GB" w:eastAsia="hu-HU"/>
         </w:rPr>
-        <w:t>The file name shall follow the given pattern: &lt;YYYYMMDD&gt;;&lt;HHWWSS&gt;.csv</w:t>
-      </w:r>
-    </w:p>
-    <w:p>
-      <w:pPr>
-        <w:pStyle w:val="Listaszerbekezds"/>
-        <w:numPr>
-          <w:ilvl w:val="1"/>
-          <w:numId w:val="6"/>
-        </w:numPr>
-        <w:spacing w:after="0" w:line="360" w:lineRule="auto"/>
-        <w:rPr>
-          <w:rFonts w:ascii="Times New Roman" w:eastAsia="Times New Roman" w:hAnsi="Times New Roman" w:cs="Times New Roman"/>
-          <w:sz w:val="24"/>
-          <w:szCs w:val="24"/>
-          <w:lang w:val="en-GB" w:eastAsia="hu-HU"/>
-        </w:rPr>
-      </w:pPr>
-      <w:r>
-        <w:rPr>
-          <w:rFonts w:ascii="Times New Roman" w:eastAsia="Times New Roman" w:hAnsi="Times New Roman" w:cs="Times New Roman"/>
-          <w:sz w:val="24"/>
-          <w:szCs w:val="24"/>
-          <w:lang w:val="en-GB" w:eastAsia="hu-HU"/>
-        </w:rPr>
-        <w:t>where YYYY equals to the year in 4 digits</w:t>
-      </w:r>
-    </w:p>
-    <w:p>
-      <w:pPr>
-        <w:pStyle w:val="Listaszerbekezds"/>
-        <w:numPr>
-          <w:ilvl w:val="1"/>
-          <w:numId w:val="6"/>
-        </w:numPr>
-        <w:spacing w:after="0" w:line="360" w:lineRule="auto"/>
-        <w:rPr>
-          <w:rFonts w:ascii="Times New Roman" w:eastAsia="Times New Roman" w:hAnsi="Times New Roman" w:cs="Times New Roman"/>
-          <w:sz w:val="24"/>
-          <w:szCs w:val="24"/>
-          <w:lang w:val="en-GB" w:eastAsia="hu-HU"/>
-        </w:rPr>
-      </w:pPr>
-      <w:r>
-        <w:rPr>
-          <w:rFonts w:ascii="Times New Roman" w:eastAsia="Times New Roman" w:hAnsi="Times New Roman" w:cs="Times New Roman"/>
-          <w:sz w:val="24"/>
-          <w:szCs w:val="24"/>
-          <w:lang w:val="en-GB" w:eastAsia="hu-HU"/>
-        </w:rPr>
-        <w:t>where MM equals to month in 2 digits</w:t>
-      </w:r>
-    </w:p>
-    <w:p>
-      <w:pPr>
-        <w:pStyle w:val="Listaszerbekezds"/>
-        <w:numPr>
-          <w:ilvl w:val="1"/>
-          <w:numId w:val="6"/>
-        </w:numPr>
-        <w:spacing w:after="0" w:line="360" w:lineRule="auto"/>
-        <w:rPr>
-          <w:rFonts w:ascii="Times New Roman" w:eastAsia="Times New Roman" w:hAnsi="Times New Roman" w:cs="Times New Roman"/>
-          <w:sz w:val="24"/>
-          <w:szCs w:val="24"/>
-          <w:lang w:val="en-GB" w:eastAsia="hu-HU"/>
-        </w:rPr>
-      </w:pPr>
-      <w:r>
-        <w:rPr>
-          <w:rFonts w:ascii="Times New Roman" w:eastAsia="Times New Roman" w:hAnsi="Times New Roman" w:cs="Times New Roman"/>
-          <w:sz w:val="24"/>
-          <w:szCs w:val="24"/>
-          <w:lang w:val="en-GB" w:eastAsia="hu-HU"/>
-        </w:rPr>
-        <w:lastRenderedPageBreak/>
-        <w:t>where DD equals to the day in 2 digits</w:t>
-      </w:r>
-    </w:p>
-    <w:p>
-      <w:pPr>
-        <w:pStyle w:val="Listaszerbekezds"/>
-        <w:numPr>
-          <w:ilvl w:val="1"/>
-          <w:numId w:val="6"/>
-        </w:numPr>
-        <w:spacing w:after="0" w:line="360" w:lineRule="auto"/>
-        <w:rPr>
-          <w:rFonts w:ascii="Times New Roman" w:eastAsia="Times New Roman" w:hAnsi="Times New Roman" w:cs="Times New Roman"/>
-          <w:sz w:val="24"/>
-          <w:szCs w:val="24"/>
-          <w:lang w:val="en-GB" w:eastAsia="hu-HU"/>
-        </w:rPr>
-      </w:pPr>
-      <w:r>
-        <w:rPr>
-          <w:rFonts w:ascii="Times New Roman" w:eastAsia="Times New Roman" w:hAnsi="Times New Roman" w:cs="Times New Roman"/>
-          <w:sz w:val="24"/>
-          <w:szCs w:val="24"/>
-          <w:lang w:val="en-GB" w:eastAsia="hu-HU"/>
-        </w:rPr>
-        <w:t>HH equals to the hour in 2 digits</w:t>
-      </w:r>
-    </w:p>
-    <w:p>
-      <w:pPr>
-        <w:pStyle w:val="Listaszerbekezds"/>
-        <w:numPr>
-          <w:ilvl w:val="1"/>
-          <w:numId w:val="6"/>
-        </w:numPr>
-        <w:spacing w:after="0" w:line="360" w:lineRule="auto"/>
-        <w:rPr>
-          <w:rFonts w:ascii="Times New Roman" w:eastAsia="Times New Roman" w:hAnsi="Times New Roman" w:cs="Times New Roman"/>
-          <w:sz w:val="24"/>
-          <w:szCs w:val="24"/>
-          <w:lang w:val="en-GB" w:eastAsia="hu-HU"/>
-        </w:rPr>
-      </w:pPr>
-      <w:r>
-        <w:rPr>
-          <w:rFonts w:ascii="Times New Roman" w:eastAsia="Times New Roman" w:hAnsi="Times New Roman" w:cs="Times New Roman"/>
-          <w:sz w:val="24"/>
-          <w:szCs w:val="24"/>
-          <w:lang w:val="en-GB" w:eastAsia="hu-HU"/>
-        </w:rPr>
-        <w:t>WW equals to the minutes in 2 digits</w:t>
-      </w:r>
-    </w:p>
-    <w:p>
-      <w:pPr>
-        <w:pStyle w:val="Listaszerbekezds"/>
-        <w:numPr>
-          <w:ilvl w:val="1"/>
-          <w:numId w:val="6"/>
-        </w:numPr>
-        <w:spacing w:after="0" w:line="360" w:lineRule="auto"/>
-        <w:rPr>
-          <w:rFonts w:ascii="Times New Roman" w:eastAsia="Times New Roman" w:hAnsi="Times New Roman" w:cs="Times New Roman"/>
-          <w:sz w:val="24"/>
-          <w:szCs w:val="24"/>
-          <w:lang w:val="en-GB" w:eastAsia="hu-HU"/>
-        </w:rPr>
-      </w:pPr>
-      <w:r>
-        <w:rPr>
-          <w:rFonts w:ascii="Times New Roman" w:eastAsia="Times New Roman" w:hAnsi="Times New Roman" w:cs="Times New Roman"/>
-          <w:sz w:val="24"/>
-          <w:szCs w:val="24"/>
-          <w:lang w:val="en-GB" w:eastAsia="hu-HU"/>
-        </w:rPr>
-        <w:t>SS equals to the seconds in two digits</w:t>
+        <w:t xml:space="preserve">The log file shall be automatically created at system </w:t>
+      </w:r>
+      <w:r>
+        <w:rPr>
+          <w:rFonts w:ascii="Times New Roman" w:eastAsia="Times New Roman" w:hAnsi="Times New Roman" w:cs="Times New Roman"/>
+          <w:sz w:val="24"/>
+          <w:szCs w:val="24"/>
+          <w:lang w:val="en-GB" w:eastAsia="hu-HU"/>
+        </w:rPr>
+        <w:t>start up</w:t>
+      </w:r>
+      <w:r>
+        <w:rPr>
+          <w:rFonts w:ascii="Times New Roman" w:eastAsia="Times New Roman" w:hAnsi="Times New Roman" w:cs="Times New Roman"/>
+          <w:sz w:val="24"/>
+          <w:szCs w:val="24"/>
+          <w:lang w:val="en-GB" w:eastAsia="hu-HU"/>
+        </w:rPr>
+        <w:t>.</w:t>
       </w:r>
     </w:p>
     <w:p>
@@ -4192,25 +5504,7 @@
           <w:szCs w:val="24"/>
           <w:lang w:val="en-GB" w:eastAsia="hu-HU"/>
         </w:rPr>
-        <w:t xml:space="preserve">The log file shall be automatically created at system </w:t>
-      </w:r>
-      <w:r>
-        <w:rPr>
-          <w:rFonts w:ascii="Times New Roman" w:eastAsia="Times New Roman" w:hAnsi="Times New Roman" w:cs="Times New Roman"/>
-          <w:sz w:val="24"/>
-          <w:szCs w:val="24"/>
-          <w:lang w:val="en-GB" w:eastAsia="hu-HU"/>
-        </w:rPr>
-        <w:t>start up</w:t>
-      </w:r>
-      <w:r>
-        <w:rPr>
-          <w:rFonts w:ascii="Times New Roman" w:eastAsia="Times New Roman" w:hAnsi="Times New Roman" w:cs="Times New Roman"/>
-          <w:sz w:val="24"/>
-          <w:szCs w:val="24"/>
-          <w:lang w:val="en-GB" w:eastAsia="hu-HU"/>
-        </w:rPr>
-        <w:t>.</w:t>
+        <w:t>The system has to ensure data protection for unwanted power off situations</w:t>
       </w:r>
     </w:p>
     <w:p>
@@ -4235,7 +5529,7 @@
           <w:szCs w:val="24"/>
           <w:lang w:val="en-GB" w:eastAsia="hu-HU"/>
         </w:rPr>
-        <w:t>The system has to ensure data protection for unwanted power off situations</w:t>
+        <w:t>The log file shall be closed securely when the robotic arm has finished all of its tasks.</w:t>
       </w:r>
     </w:p>
     <w:p>
@@ -4260,7 +5554,7 @@
           <w:szCs w:val="24"/>
           <w:lang w:val="en-GB" w:eastAsia="hu-HU"/>
         </w:rPr>
-        <w:t>The log file shall be closed securely when the robotic arm has finished all of its tasks.</w:t>
+        <w:t>A new data line has to be added in every 50 milliseconds.</w:t>
       </w:r>
     </w:p>
     <w:p>
@@ -4285,31 +5579,6 @@
           <w:szCs w:val="24"/>
           <w:lang w:val="en-GB" w:eastAsia="hu-HU"/>
         </w:rPr>
-        <w:t>A new data line has to be added in every 50 milliseconds.</w:t>
-      </w:r>
-    </w:p>
-    <w:p>
-      <w:pPr>
-        <w:pStyle w:val="Listaszerbekezds"/>
-        <w:numPr>
-          <w:ilvl w:val="0"/>
-          <w:numId w:val="6"/>
-        </w:numPr>
-        <w:spacing w:after="0" w:line="360" w:lineRule="auto"/>
-        <w:rPr>
-          <w:rFonts w:ascii="Times New Roman" w:eastAsia="Times New Roman" w:hAnsi="Times New Roman" w:cs="Times New Roman"/>
-          <w:sz w:val="24"/>
-          <w:szCs w:val="24"/>
-          <w:lang w:val="en-GB" w:eastAsia="hu-HU"/>
-        </w:rPr>
-      </w:pPr>
-      <w:r>
-        <w:rPr>
-          <w:rFonts w:ascii="Times New Roman" w:eastAsia="Times New Roman" w:hAnsi="Times New Roman" w:cs="Times New Roman"/>
-          <w:sz w:val="24"/>
-          <w:szCs w:val="24"/>
-          <w:lang w:val="en-GB" w:eastAsia="hu-HU"/>
-        </w:rPr>
         <w:t>The data logging process should not interrupt a request for the robotic arm.</w:t>
       </w:r>
     </w:p>
@@ -4320,14 +5589,14 @@
           <w:lang w:val="en-GB"/>
         </w:rPr>
       </w:pPr>
-      <w:bookmarkStart w:id="5" w:name="_Toc4967673"/>
+      <w:bookmarkStart w:id="7" w:name="_Toc8067314"/>
       <w:r>
         <w:rPr>
           <w:lang w:val="en-GB"/>
         </w:rPr>
         <w:t>Software requirements</w:t>
       </w:r>
-      <w:bookmarkEnd w:id="5"/>
+      <w:bookmarkEnd w:id="7"/>
     </w:p>
     <w:p>
       <w:pPr>
@@ -4358,7 +5627,7 @@
       <w:pPr>
         <w:pStyle w:val="Listaszerbekezds"/>
         <w:numPr>
-          <w:ilvl w:val="0"/>
+          <w:ilvl w:val="1"/>
           <w:numId w:val="7"/>
         </w:numPr>
         <w:spacing w:after="0" w:line="360" w:lineRule="auto"/>
@@ -4371,12 +5640,45 @@
       </w:pPr>
       <w:r>
         <w:rPr>
-          <w:rFonts w:ascii="Times New Roman" w:eastAsia="Times New Roman" w:hAnsi="Times New Roman" w:cs="Times New Roman"/>
-          <w:sz w:val="24"/>
-          <w:szCs w:val="24"/>
-          <w:lang w:val="en-GB" w:eastAsia="hu-HU"/>
-        </w:rPr>
-        <w:t>Every software component should be included in different header files.</w:t>
+          <w:noProof/>
+          <w:lang w:eastAsia="hu-HU"/>
+        </w:rPr>
+        <w:lastRenderedPageBreak/>
+        <w:drawing>
+          <wp:inline distT="0" distB="0" distL="0" distR="0" wp14:anchorId="263F593C" wp14:editId="674F1DB9">
+            <wp:extent cx="3600450" cy="3938191"/>
+            <wp:effectExtent l="0" t="0" r="0" b="5715"/>
+            <wp:docPr id="1" name="Kép 1"/>
+            <wp:cNvGraphicFramePr>
+              <a:graphicFrameLocks xmlns:a="http://schemas.openxmlformats.org/drawingml/2006/main" noChangeAspect="1"/>
+            </wp:cNvGraphicFramePr>
+            <a:graphic xmlns:a="http://schemas.openxmlformats.org/drawingml/2006/main">
+              <a:graphicData uri="http://schemas.openxmlformats.org/drawingml/2006/picture">
+                <pic:pic xmlns:pic="http://schemas.openxmlformats.org/drawingml/2006/picture">
+                  <pic:nvPicPr>
+                    <pic:cNvPr id="1" name=""/>
+                    <pic:cNvPicPr/>
+                  </pic:nvPicPr>
+                  <pic:blipFill>
+                    <a:blip r:embed="rId8"/>
+                    <a:stretch>
+                      <a:fillRect/>
+                    </a:stretch>
+                  </pic:blipFill>
+                  <pic:spPr>
+                    <a:xfrm>
+                      <a:off x="0" y="0"/>
+                      <a:ext cx="3630679" cy="3971256"/>
+                    </a:xfrm>
+                    <a:prstGeom prst="rect">
+                      <a:avLst/>
+                    </a:prstGeom>
+                  </pic:spPr>
+                </pic:pic>
+              </a:graphicData>
+            </a:graphic>
+          </wp:inline>
+        </w:drawing>
       </w:r>
     </w:p>
     <w:p>
@@ -4401,47 +5703,7 @@
           <w:szCs w:val="24"/>
           <w:lang w:val="en-GB" w:eastAsia="hu-HU"/>
         </w:rPr>
-        <w:t xml:space="preserve">The </w:t>
-      </w:r>
-      <w:proofErr w:type="spellStart"/>
-      <w:r>
-        <w:rPr>
-          <w:rFonts w:ascii="Times New Roman" w:eastAsia="Times New Roman" w:hAnsi="Times New Roman" w:cs="Times New Roman"/>
-          <w:sz w:val="24"/>
-          <w:szCs w:val="24"/>
-          <w:lang w:val="en-GB" w:eastAsia="hu-HU"/>
-        </w:rPr>
-        <w:t>SPI.h</w:t>
-      </w:r>
-      <w:proofErr w:type="spellEnd"/>
-      <w:r>
-        <w:rPr>
-          <w:rFonts w:ascii="Times New Roman" w:eastAsia="Times New Roman" w:hAnsi="Times New Roman" w:cs="Times New Roman"/>
-          <w:sz w:val="24"/>
-          <w:szCs w:val="24"/>
-          <w:lang w:val="en-GB" w:eastAsia="hu-HU"/>
-        </w:rPr>
-        <w:t xml:space="preserve"> header shall be used for the SPI bus communication which </w:t>
-      </w:r>
-      <w:proofErr w:type="spellStart"/>
-      <w:r>
-        <w:rPr>
-          <w:rFonts w:ascii="Times New Roman" w:eastAsia="Times New Roman" w:hAnsi="Times New Roman" w:cs="Times New Roman"/>
-          <w:sz w:val="24"/>
-          <w:szCs w:val="24"/>
-          <w:lang w:val="en-GB" w:eastAsia="hu-HU"/>
-        </w:rPr>
-        <w:t>isp</w:t>
-      </w:r>
-      <w:proofErr w:type="spellEnd"/>
-      <w:r>
-        <w:rPr>
-          <w:rFonts w:ascii="Times New Roman" w:eastAsia="Times New Roman" w:hAnsi="Times New Roman" w:cs="Times New Roman"/>
-          <w:sz w:val="24"/>
-          <w:szCs w:val="24"/>
-          <w:lang w:val="en-GB" w:eastAsia="hu-HU"/>
-        </w:rPr>
-        <w:t xml:space="preserve"> provided by the Arduino default libraries</w:t>
+        <w:t>Every software component should be included in different header files.</w:t>
       </w:r>
     </w:p>
     <w:p>
@@ -4466,7 +5728,47 @@
           <w:szCs w:val="24"/>
           <w:lang w:val="en-GB" w:eastAsia="hu-HU"/>
         </w:rPr>
-        <w:t>The DS1302.h shall be used for the real time clock module for interfacing the hardware securely.</w:t>
+        <w:t xml:space="preserve">The </w:t>
+      </w:r>
+      <w:proofErr w:type="spellStart"/>
+      <w:r>
+        <w:rPr>
+          <w:rFonts w:ascii="Times New Roman" w:eastAsia="Times New Roman" w:hAnsi="Times New Roman" w:cs="Times New Roman"/>
+          <w:sz w:val="24"/>
+          <w:szCs w:val="24"/>
+          <w:lang w:val="en-GB" w:eastAsia="hu-HU"/>
+        </w:rPr>
+        <w:t>SPI.h</w:t>
+      </w:r>
+      <w:proofErr w:type="spellEnd"/>
+      <w:r>
+        <w:rPr>
+          <w:rFonts w:ascii="Times New Roman" w:eastAsia="Times New Roman" w:hAnsi="Times New Roman" w:cs="Times New Roman"/>
+          <w:sz w:val="24"/>
+          <w:szCs w:val="24"/>
+          <w:lang w:val="en-GB" w:eastAsia="hu-HU"/>
+        </w:rPr>
+        <w:t xml:space="preserve"> header shall be used for the SPI bus communication which </w:t>
+      </w:r>
+      <w:proofErr w:type="spellStart"/>
+      <w:r>
+        <w:rPr>
+          <w:rFonts w:ascii="Times New Roman" w:eastAsia="Times New Roman" w:hAnsi="Times New Roman" w:cs="Times New Roman"/>
+          <w:sz w:val="24"/>
+          <w:szCs w:val="24"/>
+          <w:lang w:val="en-GB" w:eastAsia="hu-HU"/>
+        </w:rPr>
+        <w:t>isp</w:t>
+      </w:r>
+      <w:proofErr w:type="spellEnd"/>
+      <w:r>
+        <w:rPr>
+          <w:rFonts w:ascii="Times New Roman" w:eastAsia="Times New Roman" w:hAnsi="Times New Roman" w:cs="Times New Roman"/>
+          <w:sz w:val="24"/>
+          <w:szCs w:val="24"/>
+          <w:lang w:val="en-GB" w:eastAsia="hu-HU"/>
+        </w:rPr>
+        <w:t xml:space="preserve"> provided by the Arduino default libraries</w:t>
       </w:r>
     </w:p>
     <w:p>
@@ -4491,6 +5793,31 @@
           <w:szCs w:val="24"/>
           <w:lang w:val="en-GB" w:eastAsia="hu-HU"/>
         </w:rPr>
+        <w:t>The DS1302.h shall be used for the real time clock module for interfacing the hardware securely.</w:t>
+      </w:r>
+    </w:p>
+    <w:p>
+      <w:pPr>
+        <w:pStyle w:val="Listaszerbekezds"/>
+        <w:numPr>
+          <w:ilvl w:val="0"/>
+          <w:numId w:val="7"/>
+        </w:numPr>
+        <w:spacing w:after="0" w:line="360" w:lineRule="auto"/>
+        <w:rPr>
+          <w:rFonts w:ascii="Times New Roman" w:eastAsia="Times New Roman" w:hAnsi="Times New Roman" w:cs="Times New Roman"/>
+          <w:sz w:val="24"/>
+          <w:szCs w:val="24"/>
+          <w:lang w:val="en-GB" w:eastAsia="hu-HU"/>
+        </w:rPr>
+      </w:pPr>
+      <w:r>
+        <w:rPr>
+          <w:rFonts w:ascii="Times New Roman" w:eastAsia="Times New Roman" w:hAnsi="Times New Roman" w:cs="Times New Roman"/>
+          <w:sz w:val="24"/>
+          <w:szCs w:val="24"/>
+          <w:lang w:val="en-GB" w:eastAsia="hu-HU"/>
+        </w:rPr>
         <w:t xml:space="preserve">The </w:t>
       </w:r>
       <w:proofErr w:type="spellStart"/>
@@ -4678,25 +6005,59 @@
       <w:pPr>
         <w:pStyle w:val="Listaszerbekezds"/>
         <w:numPr>
-          <w:ilvl w:val="0"/>
+          <w:ilvl w:val="1"/>
           <w:numId w:val="7"/>
         </w:numPr>
         <w:spacing w:after="0" w:line="360" w:lineRule="auto"/>
-        <w:rPr>
-          <w:rFonts w:ascii="Times New Roman" w:eastAsia="Times New Roman" w:hAnsi="Times New Roman" w:cs="Times New Roman"/>
-          <w:sz w:val="24"/>
-          <w:szCs w:val="24"/>
-          <w:lang w:val="en-GB" w:eastAsia="hu-HU"/>
-        </w:rPr>
-      </w:pPr>
-      <w:r>
-        <w:rPr>
-          <w:rFonts w:ascii="Times New Roman" w:eastAsia="Times New Roman" w:hAnsi="Times New Roman" w:cs="Times New Roman"/>
-          <w:sz w:val="24"/>
-          <w:szCs w:val="24"/>
-          <w:lang w:val="en-GB" w:eastAsia="hu-HU"/>
-        </w:rPr>
-        <w:t>An exception shall be raised and handled properly while the real time clock module is disconnected while the system is running.</w:t>
+        <w:jc w:val="center"/>
+        <w:rPr>
+          <w:rFonts w:ascii="Times New Roman" w:eastAsia="Times New Roman" w:hAnsi="Times New Roman" w:cs="Times New Roman"/>
+          <w:sz w:val="24"/>
+          <w:szCs w:val="24"/>
+          <w:lang w:val="en-GB" w:eastAsia="hu-HU"/>
+        </w:rPr>
+      </w:pPr>
+      <w:r>
+        <w:rPr>
+          <w:noProof/>
+          <w:lang w:eastAsia="hu-HU"/>
+        </w:rPr>
+        <w:lastRenderedPageBreak/>
+        <w:drawing>
+          <wp:inline distT="0" distB="0" distL="0" distR="0" wp14:anchorId="6134349F" wp14:editId="2AD39F9D">
+            <wp:extent cx="5126477" cy="2540635"/>
+            <wp:effectExtent l="0" t="0" r="0" b="0"/>
+            <wp:docPr id="51" name="Kép 51"/>
+            <wp:cNvGraphicFramePr>
+              <a:graphicFrameLocks xmlns:a="http://schemas.openxmlformats.org/drawingml/2006/main" noChangeAspect="1"/>
+            </wp:cNvGraphicFramePr>
+            <a:graphic xmlns:a="http://schemas.openxmlformats.org/drawingml/2006/main">
+              <a:graphicData uri="http://schemas.openxmlformats.org/drawingml/2006/picture">
+                <pic:pic xmlns:pic="http://schemas.openxmlformats.org/drawingml/2006/picture">
+                  <pic:nvPicPr>
+                    <pic:cNvPr id="1" name=""/>
+                    <pic:cNvPicPr/>
+                  </pic:nvPicPr>
+                  <pic:blipFill>
+                    <a:blip r:embed="rId9"/>
+                    <a:stretch>
+                      <a:fillRect/>
+                    </a:stretch>
+                  </pic:blipFill>
+                  <pic:spPr>
+                    <a:xfrm>
+                      <a:off x="0" y="0"/>
+                      <a:ext cx="5131638" cy="2543193"/>
+                    </a:xfrm>
+                    <a:prstGeom prst="rect">
+                      <a:avLst/>
+                    </a:prstGeom>
+                  </pic:spPr>
+                </pic:pic>
+              </a:graphicData>
+            </a:graphic>
+          </wp:inline>
+        </w:drawing>
       </w:r>
     </w:p>
     <w:p>
@@ -4721,7 +6082,7 @@
           <w:szCs w:val="24"/>
           <w:lang w:val="en-GB" w:eastAsia="hu-HU"/>
         </w:rPr>
-        <w:t>An exception shall be raised and handled properly while the micro SD card shield’s data wires are disconnected from the Arduino microcontroller.</w:t>
+        <w:t>An exception shall be raised and handled properly while the real time clock module is disconnected while the system is running.</w:t>
       </w:r>
     </w:p>
     <w:p>
@@ -4746,7 +6107,7 @@
           <w:szCs w:val="24"/>
           <w:lang w:val="en-GB" w:eastAsia="hu-HU"/>
         </w:rPr>
-        <w:t>The successful file opening shall be communicated on the default serial port for debugging purposes.</w:t>
+        <w:t>An exception shall be raised and handled properly while the micro SD card shield’s data wires are disconnected from the Arduino microcontroller.</w:t>
       </w:r>
     </w:p>
     <w:p>
@@ -4771,6 +6132,31 @@
           <w:szCs w:val="24"/>
           <w:lang w:val="en-GB" w:eastAsia="hu-HU"/>
         </w:rPr>
+        <w:t>The successful file opening shall be communicated on the default serial port for debugging purposes.</w:t>
+      </w:r>
+    </w:p>
+    <w:p>
+      <w:pPr>
+        <w:pStyle w:val="Listaszerbekezds"/>
+        <w:numPr>
+          <w:ilvl w:val="0"/>
+          <w:numId w:val="7"/>
+        </w:numPr>
+        <w:spacing w:after="0" w:line="360" w:lineRule="auto"/>
+        <w:rPr>
+          <w:rFonts w:ascii="Times New Roman" w:eastAsia="Times New Roman" w:hAnsi="Times New Roman" w:cs="Times New Roman"/>
+          <w:sz w:val="24"/>
+          <w:szCs w:val="24"/>
+          <w:lang w:val="en-GB" w:eastAsia="hu-HU"/>
+        </w:rPr>
+      </w:pPr>
+      <w:r>
+        <w:rPr>
+          <w:rFonts w:ascii="Times New Roman" w:eastAsia="Times New Roman" w:hAnsi="Times New Roman" w:cs="Times New Roman"/>
+          <w:sz w:val="24"/>
+          <w:szCs w:val="24"/>
+          <w:lang w:val="en-GB" w:eastAsia="hu-HU"/>
+        </w:rPr>
         <w:t>The unsuccessful file opening shall be communicated on the default serial port for debugging purposes.</w:t>
       </w:r>
     </w:p>
@@ -4794,7 +6180,6 @@
           <w:szCs w:val="40"/>
           <w:lang w:val="en-GB" w:eastAsia="hu-HU"/>
         </w:rPr>
-        <w:lastRenderedPageBreak/>
         <w:br w:type="page"/>
       </w:r>
     </w:p>
@@ -4805,7 +6190,7 @@
           <w:lang w:val="en-GB"/>
         </w:rPr>
       </w:pPr>
-      <w:bookmarkStart w:id="6" w:name="_Toc4967674"/>
+      <w:bookmarkStart w:id="8" w:name="_Toc8067315"/>
       <w:r>
         <w:rPr>
           <w:lang w:val="en-GB"/>
@@ -4813,7 +6198,7 @@
         <w:lastRenderedPageBreak/>
         <w:t>Implementation</w:t>
       </w:r>
-      <w:bookmarkEnd w:id="6"/>
+      <w:bookmarkEnd w:id="8"/>
     </w:p>
     <w:p>
       <w:pPr>
@@ -4822,14 +6207,14 @@
           <w:lang w:val="en-GB"/>
         </w:rPr>
       </w:pPr>
-      <w:bookmarkStart w:id="7" w:name="_Toc4967675"/>
+      <w:bookmarkStart w:id="9" w:name="_Toc8067316"/>
       <w:r>
         <w:rPr>
           <w:lang w:val="en-GB"/>
         </w:rPr>
         <w:t>Hardware implementation</w:t>
       </w:r>
-      <w:bookmarkEnd w:id="7"/>
+      <w:bookmarkEnd w:id="9"/>
     </w:p>
     <w:p>
       <w:pPr>
@@ -4850,7 +6235,520 @@
           <w:szCs w:val="24"/>
           <w:lang w:val="en-GB" w:eastAsia="hu-HU"/>
         </w:rPr>
-        <w:t>TBC</w:t>
+        <w:t xml:space="preserve">Luckily the </w:t>
+      </w:r>
+      <w:proofErr w:type="spellStart"/>
+      <w:r>
+        <w:rPr>
+          <w:rFonts w:ascii="Times New Roman" w:eastAsia="Times New Roman" w:hAnsi="Times New Roman" w:cs="Times New Roman"/>
+          <w:color w:val="000000"/>
+          <w:sz w:val="24"/>
+          <w:szCs w:val="24"/>
+          <w:lang w:val="en-GB" w:eastAsia="hu-HU"/>
+        </w:rPr>
+        <w:t>Arbotix</w:t>
+      </w:r>
+      <w:proofErr w:type="spellEnd"/>
+      <w:r>
+        <w:rPr>
+          <w:rFonts w:ascii="Times New Roman" w:eastAsia="Times New Roman" w:hAnsi="Times New Roman" w:cs="Times New Roman"/>
+          <w:color w:val="000000"/>
+          <w:sz w:val="24"/>
+          <w:szCs w:val="24"/>
+          <w:lang w:val="en-GB" w:eastAsia="hu-HU"/>
+        </w:rPr>
+        <w:t xml:space="preserve">-M </w:t>
+      </w:r>
+      <w:proofErr w:type="spellStart"/>
+      <w:r>
+        <w:rPr>
+          <w:rFonts w:ascii="Times New Roman" w:eastAsia="Times New Roman" w:hAnsi="Times New Roman" w:cs="Times New Roman"/>
+          <w:color w:val="000000"/>
+          <w:sz w:val="24"/>
+          <w:szCs w:val="24"/>
+          <w:lang w:val="en-GB" w:eastAsia="hu-HU"/>
+        </w:rPr>
+        <w:t>Robocontroller</w:t>
+      </w:r>
+      <w:proofErr w:type="spellEnd"/>
+      <w:r>
+        <w:rPr>
+          <w:rFonts w:ascii="Times New Roman" w:eastAsia="Times New Roman" w:hAnsi="Times New Roman" w:cs="Times New Roman"/>
+          <w:color w:val="000000"/>
+          <w:sz w:val="24"/>
+          <w:szCs w:val="24"/>
+          <w:lang w:val="en-GB" w:eastAsia="hu-HU"/>
+        </w:rPr>
+        <w:t xml:space="preserve"> has exactly the same input and output pins as and Arduino Uno microcontroller. That makes the whole wiring process much easier. The pin layout is really user-friendly too, so everything can be wired in easily and safely.</w:t>
+      </w:r>
+    </w:p>
+    <w:p>
+      <w:pPr>
+        <w:spacing w:after="0" w:line="360" w:lineRule="auto"/>
+        <w:jc w:val="center"/>
+        <w:rPr>
+          <w:rFonts w:ascii="Times New Roman" w:eastAsia="Times New Roman" w:hAnsi="Times New Roman" w:cs="Times New Roman"/>
+          <w:color w:val="000000"/>
+          <w:sz w:val="24"/>
+          <w:szCs w:val="24"/>
+          <w:lang w:val="en-GB" w:eastAsia="hu-HU"/>
+        </w:rPr>
+      </w:pPr>
+      <w:r>
+        <w:rPr>
+          <w:noProof/>
+          <w:lang w:eastAsia="hu-HU"/>
+        </w:rPr>
+        <w:drawing>
+          <wp:inline distT="0" distB="0" distL="0" distR="0" wp14:anchorId="139F1A70" wp14:editId="59C5EA57">
+            <wp:extent cx="4714875" cy="4714875"/>
+            <wp:effectExtent l="0" t="0" r="9525" b="9525"/>
+            <wp:docPr id="47" name="Kép 47" descr="KÃ©ptalÃ¡lat a kÃ¶vetkezÅre: âarbotix-m robocontrollerâ"/>
+            <wp:cNvGraphicFramePr>
+              <a:graphicFrameLocks xmlns:a="http://schemas.openxmlformats.org/drawingml/2006/main" noChangeAspect="1"/>
+            </wp:cNvGraphicFramePr>
+            <a:graphic xmlns:a="http://schemas.openxmlformats.org/drawingml/2006/main">
+              <a:graphicData uri="http://schemas.openxmlformats.org/drawingml/2006/picture">
+                <pic:pic xmlns:pic="http://schemas.openxmlformats.org/drawingml/2006/picture">
+                  <pic:nvPicPr>
+                    <pic:cNvPr id="0" name="Picture 1" descr="KÃ©ptalÃ¡lat a kÃ¶vetkezÅre: âarbotix-m robocontrollerâ"/>
+                    <pic:cNvPicPr>
+                      <a:picLocks noChangeAspect="1" noChangeArrowheads="1"/>
+                    </pic:cNvPicPr>
+                  </pic:nvPicPr>
+                  <pic:blipFill>
+                    <a:blip r:embed="rId10">
+                      <a:extLst>
+                        <a:ext uri="{28A0092B-C50C-407E-A947-70E740481C1C}">
+                          <a14:useLocalDpi xmlns:a14="http://schemas.microsoft.com/office/drawing/2010/main" val="0"/>
+                        </a:ext>
+                      </a:extLst>
+                    </a:blip>
+                    <a:srcRect/>
+                    <a:stretch>
+                      <a:fillRect/>
+                    </a:stretch>
+                  </pic:blipFill>
+                  <pic:spPr bwMode="auto">
+                    <a:xfrm>
+                      <a:off x="0" y="0"/>
+                      <a:ext cx="4714875" cy="4714875"/>
+                    </a:xfrm>
+                    <a:prstGeom prst="rect">
+                      <a:avLst/>
+                    </a:prstGeom>
+                    <a:noFill/>
+                    <a:ln>
+                      <a:noFill/>
+                    </a:ln>
+                  </pic:spPr>
+                </pic:pic>
+              </a:graphicData>
+            </a:graphic>
+          </wp:inline>
+        </w:drawing>
+      </w:r>
+    </w:p>
+    <w:p>
+      <w:pPr>
+        <w:spacing w:after="0" w:line="360" w:lineRule="auto"/>
+        <w:rPr>
+          <w:rFonts w:ascii="Times New Roman" w:eastAsia="Times New Roman" w:hAnsi="Times New Roman" w:cs="Times New Roman"/>
+          <w:color w:val="000000"/>
+          <w:sz w:val="24"/>
+          <w:szCs w:val="24"/>
+          <w:lang w:val="en-GB" w:eastAsia="hu-HU"/>
+        </w:rPr>
+      </w:pPr>
+      <w:r>
+        <w:rPr>
+          <w:rFonts w:ascii="Times New Roman" w:eastAsia="Times New Roman" w:hAnsi="Times New Roman" w:cs="Times New Roman"/>
+          <w:color w:val="000000"/>
+          <w:sz w:val="24"/>
+          <w:szCs w:val="24"/>
+          <w:lang w:val="en-GB" w:eastAsia="hu-HU"/>
+        </w:rPr>
+        <w:t>Pins used by the DS1302 module (left hand side is the microcontroller side):</w:t>
+      </w:r>
+    </w:p>
+    <w:p>
+      <w:pPr>
+        <w:pStyle w:val="Listaszerbekezds"/>
+        <w:numPr>
+          <w:ilvl w:val="0"/>
+          <w:numId w:val="10"/>
+        </w:numPr>
+        <w:spacing w:after="0" w:line="360" w:lineRule="auto"/>
+        <w:rPr>
+          <w:rFonts w:ascii="Times New Roman" w:eastAsia="Times New Roman" w:hAnsi="Times New Roman" w:cs="Times New Roman"/>
+          <w:color w:val="000000"/>
+          <w:sz w:val="24"/>
+          <w:szCs w:val="24"/>
+          <w:lang w:val="en-GB" w:eastAsia="hu-HU"/>
+        </w:rPr>
+      </w:pPr>
+      <w:r>
+        <w:rPr>
+          <w:rFonts w:ascii="Times New Roman" w:eastAsia="Times New Roman" w:hAnsi="Times New Roman" w:cs="Times New Roman"/>
+          <w:color w:val="000000"/>
+          <w:sz w:val="24"/>
+          <w:szCs w:val="24"/>
+          <w:lang w:val="en-GB" w:eastAsia="hu-HU"/>
+        </w:rPr>
+        <w:t xml:space="preserve">Digital pin 2: </w:t>
+      </w:r>
+      <w:r>
+        <w:rPr>
+          <w:rFonts w:ascii="Times New Roman" w:eastAsia="Times New Roman" w:hAnsi="Times New Roman" w:cs="Times New Roman"/>
+          <w:color w:val="000000"/>
+          <w:sz w:val="24"/>
+          <w:szCs w:val="24"/>
+          <w:lang w:val="en-GB" w:eastAsia="hu-HU"/>
+        </w:rPr>
+        <w:t>RST</w:t>
+      </w:r>
+    </w:p>
+    <w:p>
+      <w:pPr>
+        <w:pStyle w:val="Listaszerbekezds"/>
+        <w:numPr>
+          <w:ilvl w:val="0"/>
+          <w:numId w:val="10"/>
+        </w:numPr>
+        <w:spacing w:after="0" w:line="360" w:lineRule="auto"/>
+        <w:rPr>
+          <w:rFonts w:ascii="Times New Roman" w:eastAsia="Times New Roman" w:hAnsi="Times New Roman" w:cs="Times New Roman"/>
+          <w:color w:val="000000"/>
+          <w:sz w:val="24"/>
+          <w:szCs w:val="24"/>
+          <w:lang w:val="en-GB" w:eastAsia="hu-HU"/>
+        </w:rPr>
+      </w:pPr>
+      <w:r>
+        <w:rPr>
+          <w:rFonts w:ascii="Times New Roman" w:eastAsia="Times New Roman" w:hAnsi="Times New Roman" w:cs="Times New Roman"/>
+          <w:color w:val="000000"/>
+          <w:sz w:val="24"/>
+          <w:szCs w:val="24"/>
+          <w:lang w:val="en-GB" w:eastAsia="hu-HU"/>
+        </w:rPr>
+        <w:t xml:space="preserve">Digital pin 3: </w:t>
+      </w:r>
+      <w:r>
+        <w:rPr>
+          <w:rFonts w:ascii="Times New Roman" w:eastAsia="Times New Roman" w:hAnsi="Times New Roman" w:cs="Times New Roman"/>
+          <w:color w:val="000000"/>
+          <w:sz w:val="24"/>
+          <w:szCs w:val="24"/>
+          <w:lang w:val="en-GB" w:eastAsia="hu-HU"/>
+        </w:rPr>
+        <w:t>DAT</w:t>
+      </w:r>
+    </w:p>
+    <w:p>
+      <w:pPr>
+        <w:pStyle w:val="Listaszerbekezds"/>
+        <w:numPr>
+          <w:ilvl w:val="0"/>
+          <w:numId w:val="10"/>
+        </w:numPr>
+        <w:spacing w:after="0" w:line="360" w:lineRule="auto"/>
+        <w:rPr>
+          <w:rFonts w:ascii="Times New Roman" w:eastAsia="Times New Roman" w:hAnsi="Times New Roman" w:cs="Times New Roman"/>
+          <w:color w:val="000000"/>
+          <w:sz w:val="24"/>
+          <w:szCs w:val="24"/>
+          <w:lang w:val="en-GB" w:eastAsia="hu-HU"/>
+        </w:rPr>
+      </w:pPr>
+      <w:r>
+        <w:rPr>
+          <w:rFonts w:ascii="Times New Roman" w:eastAsia="Times New Roman" w:hAnsi="Times New Roman" w:cs="Times New Roman"/>
+          <w:color w:val="000000"/>
+          <w:sz w:val="24"/>
+          <w:szCs w:val="24"/>
+          <w:lang w:val="en-GB" w:eastAsia="hu-HU"/>
+        </w:rPr>
+        <w:t xml:space="preserve">Digital pin 4: </w:t>
+      </w:r>
+      <w:r>
+        <w:rPr>
+          <w:rFonts w:ascii="Times New Roman" w:eastAsia="Times New Roman" w:hAnsi="Times New Roman" w:cs="Times New Roman"/>
+          <w:color w:val="000000"/>
+          <w:sz w:val="24"/>
+          <w:szCs w:val="24"/>
+          <w:lang w:val="en-GB" w:eastAsia="hu-HU"/>
+        </w:rPr>
+        <w:t>CLK</w:t>
+      </w:r>
+    </w:p>
+    <w:p>
+      <w:pPr>
+        <w:spacing w:after="0" w:line="360" w:lineRule="auto"/>
+        <w:rPr>
+          <w:rFonts w:ascii="Times New Roman" w:eastAsia="Times New Roman" w:hAnsi="Times New Roman" w:cs="Times New Roman"/>
+          <w:color w:val="000000"/>
+          <w:sz w:val="24"/>
+          <w:szCs w:val="24"/>
+          <w:lang w:val="en-GB" w:eastAsia="hu-HU"/>
+        </w:rPr>
+      </w:pPr>
+      <w:r>
+        <w:rPr>
+          <w:rFonts w:ascii="Times New Roman" w:eastAsia="Times New Roman" w:hAnsi="Times New Roman" w:cs="Times New Roman"/>
+          <w:color w:val="000000"/>
+          <w:sz w:val="24"/>
+          <w:szCs w:val="24"/>
+          <w:lang w:val="en-GB" w:eastAsia="hu-HU"/>
+        </w:rPr>
+        <w:t xml:space="preserve">Pins used by the </w:t>
+      </w:r>
+      <w:proofErr w:type="spellStart"/>
+      <w:r>
+        <w:rPr>
+          <w:rFonts w:ascii="Times New Roman" w:eastAsia="Times New Roman" w:hAnsi="Times New Roman" w:cs="Times New Roman"/>
+          <w:color w:val="000000"/>
+          <w:sz w:val="24"/>
+          <w:szCs w:val="24"/>
+          <w:lang w:val="en-GB" w:eastAsia="hu-HU"/>
+        </w:rPr>
+        <w:t>microSD</w:t>
+      </w:r>
+      <w:proofErr w:type="spellEnd"/>
+      <w:r>
+        <w:rPr>
+          <w:rFonts w:ascii="Times New Roman" w:eastAsia="Times New Roman" w:hAnsi="Times New Roman" w:cs="Times New Roman"/>
+          <w:color w:val="000000"/>
+          <w:sz w:val="24"/>
+          <w:szCs w:val="24"/>
+          <w:lang w:val="en-GB" w:eastAsia="hu-HU"/>
+        </w:rPr>
+        <w:t xml:space="preserve"> card shield:</w:t>
+      </w:r>
+    </w:p>
+    <w:p>
+      <w:pPr>
+        <w:pStyle w:val="Listaszerbekezds"/>
+        <w:numPr>
+          <w:ilvl w:val="0"/>
+          <w:numId w:val="10"/>
+        </w:numPr>
+        <w:spacing w:after="0" w:line="360" w:lineRule="auto"/>
+        <w:rPr>
+          <w:rFonts w:ascii="Times New Roman" w:eastAsia="Times New Roman" w:hAnsi="Times New Roman" w:cs="Times New Roman"/>
+          <w:color w:val="000000"/>
+          <w:sz w:val="24"/>
+          <w:szCs w:val="24"/>
+          <w:lang w:val="en-GB" w:eastAsia="hu-HU"/>
+        </w:rPr>
+      </w:pPr>
+      <w:r>
+        <w:rPr>
+          <w:rFonts w:ascii="Times New Roman" w:eastAsia="Times New Roman" w:hAnsi="Times New Roman" w:cs="Times New Roman"/>
+          <w:color w:val="000000"/>
+          <w:sz w:val="24"/>
+          <w:szCs w:val="24"/>
+          <w:lang w:val="en-GB" w:eastAsia="hu-HU"/>
+        </w:rPr>
+        <w:t xml:space="preserve">Digital pin 10: </w:t>
+      </w:r>
+      <w:r>
+        <w:rPr>
+          <w:rFonts w:ascii="Times New Roman" w:eastAsia="Times New Roman" w:hAnsi="Times New Roman" w:cs="Times New Roman"/>
+          <w:color w:val="000000"/>
+          <w:sz w:val="24"/>
+          <w:szCs w:val="24"/>
+          <w:lang w:val="en-GB" w:eastAsia="hu-HU"/>
+        </w:rPr>
+        <w:t>CS</w:t>
+      </w:r>
+    </w:p>
+    <w:p>
+      <w:pPr>
+        <w:pStyle w:val="Listaszerbekezds"/>
+        <w:numPr>
+          <w:ilvl w:val="0"/>
+          <w:numId w:val="10"/>
+        </w:numPr>
+        <w:spacing w:after="0" w:line="360" w:lineRule="auto"/>
+        <w:rPr>
+          <w:rFonts w:ascii="Times New Roman" w:eastAsia="Times New Roman" w:hAnsi="Times New Roman" w:cs="Times New Roman"/>
+          <w:color w:val="000000"/>
+          <w:sz w:val="24"/>
+          <w:szCs w:val="24"/>
+          <w:lang w:val="en-GB" w:eastAsia="hu-HU"/>
+        </w:rPr>
+      </w:pPr>
+      <w:r>
+        <w:rPr>
+          <w:rFonts w:ascii="Times New Roman" w:eastAsia="Times New Roman" w:hAnsi="Times New Roman" w:cs="Times New Roman"/>
+          <w:color w:val="000000"/>
+          <w:sz w:val="24"/>
+          <w:szCs w:val="24"/>
+          <w:lang w:val="en-GB" w:eastAsia="hu-HU"/>
+        </w:rPr>
+        <w:t>Digital pin 1</w:t>
+      </w:r>
+      <w:r>
+        <w:rPr>
+          <w:rFonts w:ascii="Times New Roman" w:eastAsia="Times New Roman" w:hAnsi="Times New Roman" w:cs="Times New Roman"/>
+          <w:color w:val="000000"/>
+          <w:sz w:val="24"/>
+          <w:szCs w:val="24"/>
+          <w:lang w:val="en-GB" w:eastAsia="hu-HU"/>
+        </w:rPr>
+        <w:t>1</w:t>
+      </w:r>
+      <w:r>
+        <w:rPr>
+          <w:rFonts w:ascii="Times New Roman" w:eastAsia="Times New Roman" w:hAnsi="Times New Roman" w:cs="Times New Roman"/>
+          <w:color w:val="000000"/>
+          <w:sz w:val="24"/>
+          <w:szCs w:val="24"/>
+          <w:lang w:val="en-GB" w:eastAsia="hu-HU"/>
+        </w:rPr>
+        <w:t>:</w:t>
+      </w:r>
+      <w:r>
+        <w:rPr>
+          <w:rFonts w:ascii="Times New Roman" w:eastAsia="Times New Roman" w:hAnsi="Times New Roman" w:cs="Times New Roman"/>
+          <w:color w:val="000000"/>
+          <w:sz w:val="24"/>
+          <w:szCs w:val="24"/>
+          <w:lang w:val="en-GB" w:eastAsia="hu-HU"/>
+        </w:rPr>
+        <w:t xml:space="preserve"> MOSI</w:t>
+      </w:r>
+    </w:p>
+    <w:p>
+      <w:pPr>
+        <w:pStyle w:val="Listaszerbekezds"/>
+        <w:numPr>
+          <w:ilvl w:val="0"/>
+          <w:numId w:val="10"/>
+        </w:numPr>
+        <w:spacing w:after="0" w:line="360" w:lineRule="auto"/>
+        <w:rPr>
+          <w:rFonts w:ascii="Times New Roman" w:eastAsia="Times New Roman" w:hAnsi="Times New Roman" w:cs="Times New Roman"/>
+          <w:color w:val="000000"/>
+          <w:sz w:val="24"/>
+          <w:szCs w:val="24"/>
+          <w:lang w:val="en-GB" w:eastAsia="hu-HU"/>
+        </w:rPr>
+      </w:pPr>
+      <w:r>
+        <w:rPr>
+          <w:rFonts w:ascii="Times New Roman" w:eastAsia="Times New Roman" w:hAnsi="Times New Roman" w:cs="Times New Roman"/>
+          <w:color w:val="000000"/>
+          <w:sz w:val="24"/>
+          <w:szCs w:val="24"/>
+          <w:lang w:val="en-GB" w:eastAsia="hu-HU"/>
+        </w:rPr>
+        <w:t>Digital pin 12</w:t>
+      </w:r>
+      <w:r>
+        <w:rPr>
+          <w:rFonts w:ascii="Times New Roman" w:eastAsia="Times New Roman" w:hAnsi="Times New Roman" w:cs="Times New Roman"/>
+          <w:color w:val="000000"/>
+          <w:sz w:val="24"/>
+          <w:szCs w:val="24"/>
+          <w:lang w:val="en-GB" w:eastAsia="hu-HU"/>
+        </w:rPr>
+        <w:t xml:space="preserve">: </w:t>
+      </w:r>
+      <w:r>
+        <w:rPr>
+          <w:rFonts w:ascii="Times New Roman" w:eastAsia="Times New Roman" w:hAnsi="Times New Roman" w:cs="Times New Roman"/>
+          <w:color w:val="000000"/>
+          <w:sz w:val="24"/>
+          <w:szCs w:val="24"/>
+          <w:lang w:val="en-GB" w:eastAsia="hu-HU"/>
+        </w:rPr>
+        <w:t>MISO</w:t>
+      </w:r>
+    </w:p>
+    <w:p>
+      <w:pPr>
+        <w:pStyle w:val="Listaszerbekezds"/>
+        <w:numPr>
+          <w:ilvl w:val="0"/>
+          <w:numId w:val="10"/>
+        </w:numPr>
+        <w:spacing w:after="0" w:line="360" w:lineRule="auto"/>
+        <w:rPr>
+          <w:rFonts w:ascii="Times New Roman" w:eastAsia="Times New Roman" w:hAnsi="Times New Roman" w:cs="Times New Roman"/>
+          <w:color w:val="000000"/>
+          <w:sz w:val="24"/>
+          <w:szCs w:val="24"/>
+          <w:lang w:val="en-GB" w:eastAsia="hu-HU"/>
+        </w:rPr>
+      </w:pPr>
+      <w:r>
+        <w:rPr>
+          <w:rFonts w:ascii="Times New Roman" w:eastAsia="Times New Roman" w:hAnsi="Times New Roman" w:cs="Times New Roman"/>
+          <w:color w:val="000000"/>
+          <w:sz w:val="24"/>
+          <w:szCs w:val="24"/>
+          <w:lang w:val="en-GB" w:eastAsia="hu-HU"/>
+        </w:rPr>
+        <w:lastRenderedPageBreak/>
+        <w:t>Digital pin 13</w:t>
+      </w:r>
+      <w:r>
+        <w:rPr>
+          <w:rFonts w:ascii="Times New Roman" w:eastAsia="Times New Roman" w:hAnsi="Times New Roman" w:cs="Times New Roman"/>
+          <w:color w:val="000000"/>
+          <w:sz w:val="24"/>
+          <w:szCs w:val="24"/>
+          <w:lang w:val="en-GB" w:eastAsia="hu-HU"/>
+        </w:rPr>
+        <w:t>:</w:t>
+      </w:r>
+      <w:r>
+        <w:rPr>
+          <w:rFonts w:ascii="Times New Roman" w:eastAsia="Times New Roman" w:hAnsi="Times New Roman" w:cs="Times New Roman"/>
+          <w:color w:val="000000"/>
+          <w:sz w:val="24"/>
+          <w:szCs w:val="24"/>
+          <w:lang w:val="en-GB" w:eastAsia="hu-HU"/>
+        </w:rPr>
+        <w:t xml:space="preserve"> SCK</w:t>
+      </w:r>
+    </w:p>
+    <w:p>
+      <w:pPr>
+        <w:pStyle w:val="Listaszerbekezds"/>
+        <w:spacing w:after="0" w:line="360" w:lineRule="auto"/>
+        <w:ind w:left="1425"/>
+        <w:rPr>
+          <w:rFonts w:ascii="Times New Roman" w:eastAsia="Times New Roman" w:hAnsi="Times New Roman" w:cs="Times New Roman"/>
+          <w:color w:val="000000"/>
+          <w:sz w:val="24"/>
+          <w:szCs w:val="24"/>
+          <w:lang w:val="en-GB" w:eastAsia="hu-HU"/>
+        </w:rPr>
+      </w:pPr>
+    </w:p>
+    <w:p>
+      <w:pPr>
+        <w:spacing w:after="0" w:line="360" w:lineRule="auto"/>
+        <w:rPr>
+          <w:rFonts w:ascii="Times New Roman" w:eastAsia="Times New Roman" w:hAnsi="Times New Roman" w:cs="Times New Roman"/>
+          <w:color w:val="000000"/>
+          <w:sz w:val="24"/>
+          <w:szCs w:val="24"/>
+          <w:lang w:val="en-GB" w:eastAsia="hu-HU"/>
+        </w:rPr>
+      </w:pPr>
+      <w:r>
+        <w:rPr>
+          <w:rFonts w:ascii="Times New Roman" w:eastAsia="Times New Roman" w:hAnsi="Times New Roman" w:cs="Times New Roman"/>
+          <w:color w:val="000000"/>
+          <w:sz w:val="24"/>
+          <w:szCs w:val="24"/>
+          <w:lang w:val="en-GB" w:eastAsia="hu-HU"/>
+        </w:rPr>
+        <w:t>Of course both devices need a parallel line from the VCC (+5V) and the GND to operate.</w:t>
       </w:r>
     </w:p>
     <w:p>
@@ -4860,14 +6758,14 @@
           <w:lang w:val="en-GB"/>
         </w:rPr>
       </w:pPr>
-      <w:bookmarkStart w:id="8" w:name="_Toc4967676"/>
+      <w:bookmarkStart w:id="10" w:name="_Toc8067317"/>
       <w:r>
         <w:rPr>
           <w:lang w:val="en-GB"/>
         </w:rPr>
         <w:t>File system and data structure</w:t>
       </w:r>
-      <w:bookmarkEnd w:id="8"/>
+      <w:bookmarkEnd w:id="10"/>
     </w:p>
     <w:p>
       <w:pPr>
@@ -5140,14 +7038,14 @@
           <w:lang w:val="en-GB"/>
         </w:rPr>
       </w:pPr>
-      <w:bookmarkStart w:id="9" w:name="_Toc4967677"/>
+      <w:bookmarkStart w:id="11" w:name="_Toc8067318"/>
       <w:r>
         <w:rPr>
           <w:lang w:val="en-GB"/>
         </w:rPr>
         <w:t>Software implementation</w:t>
       </w:r>
-      <w:bookmarkEnd w:id="9"/>
+      <w:bookmarkEnd w:id="11"/>
     </w:p>
     <w:p>
       <w:pPr>
@@ -5389,8 +7287,19 @@
           <w:szCs w:val="24"/>
           <w:lang w:val="en-GB" w:eastAsia="hu-HU"/>
         </w:rPr>
-        <w:t xml:space="preserve">Here the setter function is used for adjusting the date and the time and the week of the day in the RTC module memory. The getter of course handles getting the actual date and time, and </w:t>
-      </w:r>
+        <w:t>Here the setter function is used for adjusting the date and the time and the week of the day in the RTC module memory. The getter of course handles getting the actual date and time, and there is a separate printer function because the transformation of the format is being done in this component, the SD card shield’s software module will only handle the prepared data.</w:t>
+      </w:r>
+    </w:p>
+    <w:p>
+      <w:pPr>
+        <w:spacing w:after="0" w:line="360" w:lineRule="auto"/>
+        <w:rPr>
+          <w:rFonts w:ascii="Times New Roman" w:eastAsia="Times New Roman" w:hAnsi="Times New Roman" w:cs="Times New Roman"/>
+          <w:sz w:val="24"/>
+          <w:szCs w:val="24"/>
+          <w:lang w:val="en-GB" w:eastAsia="hu-HU"/>
+        </w:rPr>
+      </w:pPr>
       <w:r>
         <w:rPr>
           <w:rFonts w:ascii="Times New Roman" w:eastAsia="Times New Roman" w:hAnsi="Times New Roman" w:cs="Times New Roman"/>
@@ -5399,37 +7308,6 @@
           <w:lang w:val="en-GB" w:eastAsia="hu-HU"/>
         </w:rPr>
         <w:lastRenderedPageBreak/>
-        <w:t>there is a separate printer function because the transformation of the format is being done in this component, the SD card shield’s software module will only handle the prepared data.</w:t>
-      </w:r>
-    </w:p>
-    <w:p>
-      <w:pPr>
-        <w:spacing w:after="0" w:line="360" w:lineRule="auto"/>
-        <w:rPr>
-          <w:rFonts w:ascii="Times New Roman" w:eastAsia="Times New Roman" w:hAnsi="Times New Roman" w:cs="Times New Roman"/>
-          <w:sz w:val="24"/>
-          <w:szCs w:val="24"/>
-          <w:lang w:val="en-GB" w:eastAsia="hu-HU"/>
-        </w:rPr>
-      </w:pPr>
-    </w:p>
-    <w:p>
-      <w:pPr>
-        <w:spacing w:after="0" w:line="360" w:lineRule="auto"/>
-        <w:rPr>
-          <w:rFonts w:ascii="Times New Roman" w:eastAsia="Times New Roman" w:hAnsi="Times New Roman" w:cs="Times New Roman"/>
-          <w:sz w:val="24"/>
-          <w:szCs w:val="24"/>
-          <w:lang w:val="en-GB" w:eastAsia="hu-HU"/>
-        </w:rPr>
-      </w:pPr>
-      <w:r>
-        <w:rPr>
-          <w:rFonts w:ascii="Times New Roman" w:eastAsia="Times New Roman" w:hAnsi="Times New Roman" w:cs="Times New Roman"/>
-          <w:sz w:val="24"/>
-          <w:szCs w:val="24"/>
-          <w:lang w:val="en-GB" w:eastAsia="hu-HU"/>
-        </w:rPr>
         <w:t>The software module for the SD card shield is created in a separate header file too, and it has the following functions which are the high level implementation of the requirements based on the lower level functions provided by the manufacturer.</w:t>
       </w:r>
     </w:p>
@@ -5913,8 +7791,376 @@
         </w:rPr>
         <w:t>is used for read the next line from the actually opened file.</w:t>
       </w:r>
-      <w:bookmarkStart w:id="10" w:name="_GoBack"/>
-      <w:bookmarkEnd w:id="10"/>
+    </w:p>
+    <w:p>
+      <w:pPr>
+        <w:rPr>
+          <w:rFonts w:ascii="Times New Roman" w:eastAsia="Times New Roman" w:hAnsi="Times New Roman" w:cs="Times New Roman"/>
+          <w:sz w:val="24"/>
+          <w:szCs w:val="24"/>
+          <w:lang w:val="en-GB" w:eastAsia="hu-HU"/>
+        </w:rPr>
+      </w:pPr>
+      <w:r>
+        <w:rPr>
+          <w:rFonts w:ascii="Times New Roman" w:eastAsia="Times New Roman" w:hAnsi="Times New Roman" w:cs="Times New Roman"/>
+          <w:sz w:val="24"/>
+          <w:szCs w:val="24"/>
+          <w:lang w:val="en-GB" w:eastAsia="hu-HU"/>
+        </w:rPr>
+        <w:br w:type="page"/>
+      </w:r>
+    </w:p>
+    <w:p>
+      <w:pPr>
+        <w:pStyle w:val="Cmsor1"/>
+        <w:rPr>
+          <w:lang w:val="en-GB"/>
+        </w:rPr>
+      </w:pPr>
+      <w:bookmarkStart w:id="12" w:name="_Toc8067319"/>
+      <w:r>
+        <w:rPr>
+          <w:lang w:val="en-GB"/>
+        </w:rPr>
+        <w:lastRenderedPageBreak/>
+        <w:t>Testing</w:t>
+      </w:r>
+      <w:bookmarkEnd w:id="12"/>
+    </w:p>
+    <w:p>
+      <w:pPr>
+        <w:pStyle w:val="Cmsor2"/>
+        <w:rPr>
+          <w:lang w:val="en-GB"/>
+        </w:rPr>
+      </w:pPr>
+      <w:bookmarkStart w:id="13" w:name="_Toc8067320"/>
+      <w:r>
+        <w:rPr>
+          <w:lang w:val="en-GB"/>
+        </w:rPr>
+        <w:t>System test</w:t>
+      </w:r>
+      <w:bookmarkEnd w:id="13"/>
+    </w:p>
+    <w:p>
+      <w:pPr>
+        <w:pStyle w:val="Cmsor2"/>
+        <w:rPr>
+          <w:lang w:val="en-GB"/>
+        </w:rPr>
+      </w:pPr>
+      <w:bookmarkStart w:id="14" w:name="_Toc8067321"/>
+      <w:r>
+        <w:rPr>
+          <w:lang w:val="en-GB"/>
+        </w:rPr>
+        <w:t>Software test</w:t>
+      </w:r>
+      <w:bookmarkEnd w:id="14"/>
+    </w:p>
+    <w:p>
+      <w:pPr>
+        <w:pStyle w:val="Cmsor2"/>
+        <w:rPr>
+          <w:lang w:val="en-GB"/>
+        </w:rPr>
+      </w:pPr>
+      <w:r>
+        <w:rPr>
+          <w:lang w:val="en-GB"/>
+        </w:rPr>
+        <w:br w:type="page"/>
+      </w:r>
+    </w:p>
+    <w:p>
+      <w:pPr>
+        <w:pStyle w:val="Cmsor1"/>
+        <w:rPr>
+          <w:lang w:val="en-GB"/>
+        </w:rPr>
+      </w:pPr>
+      <w:bookmarkStart w:id="15" w:name="_Toc8067322"/>
+      <w:r>
+        <w:rPr>
+          <w:lang w:val="en-GB"/>
+        </w:rPr>
+        <w:lastRenderedPageBreak/>
+        <w:t>Summary</w:t>
+      </w:r>
+      <w:bookmarkEnd w:id="15"/>
+    </w:p>
+    <w:p>
+      <w:pPr>
+        <w:spacing w:after="0" w:line="360" w:lineRule="auto"/>
+        <w:jc w:val="both"/>
+        <w:rPr>
+          <w:rFonts w:ascii="Times New Roman" w:eastAsia="Times New Roman" w:hAnsi="Times New Roman" w:cs="Times New Roman"/>
+          <w:color w:val="000000"/>
+          <w:sz w:val="24"/>
+          <w:szCs w:val="24"/>
+          <w:lang w:val="en-GB" w:eastAsia="hu-HU"/>
+        </w:rPr>
+      </w:pPr>
+      <w:r>
+        <w:rPr>
+          <w:rFonts w:ascii="Times New Roman" w:eastAsia="Times New Roman" w:hAnsi="Times New Roman" w:cs="Times New Roman"/>
+          <w:color w:val="000000"/>
+          <w:sz w:val="24"/>
+          <w:szCs w:val="24"/>
+          <w:lang w:val="en-GB" w:eastAsia="hu-HU"/>
+        </w:rPr>
+        <w:t>In general, this semester was successful from that point of view that I knew two very useful devices for Arduino systems, their hardware specification and of course their software. I have implemented some new features based on the given libraries’ basic functions, and I have designed a data structure for logging. The testing and its documentation did not reach the maturity which I have planned, but without 100% test coverage the project can still run and work properly in real life, not just in the plans.</w:t>
+      </w:r>
+    </w:p>
+    <w:p>
+      <w:pPr>
+        <w:pStyle w:val="Cmsor1"/>
+        <w:rPr>
+          <w:lang w:val="en-GB"/>
+        </w:rPr>
+      </w:pPr>
+      <w:bookmarkStart w:id="16" w:name="_Toc8067323"/>
+      <w:r>
+        <w:rPr>
+          <w:lang w:val="en-GB"/>
+        </w:rPr>
+        <w:t>Future plans</w:t>
+      </w:r>
+      <w:bookmarkEnd w:id="16"/>
+    </w:p>
+    <w:p>
+      <w:pPr>
+        <w:spacing w:after="0" w:line="360" w:lineRule="auto"/>
+        <w:jc w:val="both"/>
+        <w:rPr>
+          <w:rFonts w:ascii="Times New Roman" w:eastAsia="Times New Roman" w:hAnsi="Times New Roman" w:cs="Times New Roman"/>
+          <w:sz w:val="24"/>
+          <w:szCs w:val="24"/>
+          <w:lang w:val="en-GB" w:eastAsia="hu-HU"/>
+        </w:rPr>
+      </w:pPr>
+      <w:r>
+        <w:rPr>
+          <w:rFonts w:ascii="Times New Roman" w:eastAsia="Times New Roman" w:hAnsi="Times New Roman" w:cs="Times New Roman"/>
+          <w:color w:val="000000"/>
+          <w:sz w:val="24"/>
+          <w:szCs w:val="24"/>
+          <w:lang w:val="en-GB" w:eastAsia="hu-HU"/>
+        </w:rPr>
+        <w:t>This project has been planned and executed as a crucial part of my thesis written in the following two semesters. As the logging subsystem has been integrated successfully in the system, now I can go on developing a so called learning function in the software. That means after a specific command the robotic arm will be released and can be moved freely. The SD module will log the movement and it will be able to replay these predefined movements. This plan has many challenges too, I will have to define the speed of replay, or maybe make it depend on a parameter. A filtering will be needed too in the recorded data.</w:t>
+      </w:r>
+    </w:p>
+    <w:p>
+      <w:pPr>
+        <w:spacing w:after="0" w:line="360" w:lineRule="auto"/>
+        <w:jc w:val="both"/>
+        <w:rPr>
+          <w:rFonts w:ascii="Times New Roman" w:eastAsia="Times New Roman" w:hAnsi="Times New Roman" w:cs="Times New Roman"/>
+          <w:color w:val="000000"/>
+          <w:sz w:val="24"/>
+          <w:szCs w:val="24"/>
+          <w:lang w:val="en-GB" w:eastAsia="hu-HU"/>
+        </w:rPr>
+      </w:pPr>
+      <w:r>
+        <w:rPr>
+          <w:rFonts w:ascii="Times New Roman" w:eastAsia="Times New Roman" w:hAnsi="Times New Roman" w:cs="Times New Roman"/>
+          <w:color w:val="000000"/>
+          <w:sz w:val="24"/>
+          <w:szCs w:val="24"/>
+          <w:lang w:val="en-GB" w:eastAsia="hu-HU"/>
+        </w:rPr>
+        <w:t>As this system from hardware point of view is complete and robust I am not planning to modify it, only the software will be radically changed.</w:t>
+      </w:r>
+    </w:p>
+    <w:p>
+      <w:pPr>
+        <w:spacing w:after="0" w:line="360" w:lineRule="auto"/>
+        <w:jc w:val="center"/>
+        <w:rPr>
+          <w:rFonts w:ascii="Times New Roman" w:eastAsia="Times New Roman" w:hAnsi="Times New Roman" w:cs="Times New Roman"/>
+          <w:sz w:val="24"/>
+          <w:szCs w:val="24"/>
+          <w:lang w:val="en-GB" w:eastAsia="hu-HU"/>
+        </w:rPr>
+      </w:pPr>
+      <w:r>
+        <w:rPr>
+          <w:noProof/>
+          <w:lang w:eastAsia="hu-HU"/>
+        </w:rPr>
+        <w:drawing>
+          <wp:inline distT="0" distB="0" distL="0" distR="0" wp14:anchorId="18BBF987" wp14:editId="7E60756C">
+            <wp:extent cx="5760720" cy="2765146"/>
+            <wp:effectExtent l="0" t="0" r="0" b="0"/>
+            <wp:docPr id="48" name="Kép 48" descr="KÃ©ptalÃ¡lat a kÃ¶vetkezÅre: ârehabilitation robot armâ"/>
+            <wp:cNvGraphicFramePr>
+              <a:graphicFrameLocks xmlns:a="http://schemas.openxmlformats.org/drawingml/2006/main" noChangeAspect="1"/>
+            </wp:cNvGraphicFramePr>
+            <a:graphic xmlns:a="http://schemas.openxmlformats.org/drawingml/2006/main">
+              <a:graphicData uri="http://schemas.openxmlformats.org/drawingml/2006/picture">
+                <pic:pic xmlns:pic="http://schemas.openxmlformats.org/drawingml/2006/picture">
+                  <pic:nvPicPr>
+                    <pic:cNvPr id="0" name="Picture 3" descr="KÃ©ptalÃ¡lat a kÃ¶vetkezÅre: ârehabilitation robot armâ"/>
+                    <pic:cNvPicPr>
+                      <a:picLocks noChangeAspect="1" noChangeArrowheads="1"/>
+                    </pic:cNvPicPr>
+                  </pic:nvPicPr>
+                  <pic:blipFill>
+                    <a:blip r:embed="rId11">
+                      <a:extLst>
+                        <a:ext uri="{28A0092B-C50C-407E-A947-70E740481C1C}">
+                          <a14:useLocalDpi xmlns:a14="http://schemas.microsoft.com/office/drawing/2010/main" val="0"/>
+                        </a:ext>
+                      </a:extLst>
+                    </a:blip>
+                    <a:srcRect/>
+                    <a:stretch>
+                      <a:fillRect/>
+                    </a:stretch>
+                  </pic:blipFill>
+                  <pic:spPr bwMode="auto">
+                    <a:xfrm>
+                      <a:off x="0" y="0"/>
+                      <a:ext cx="5760720" cy="2765146"/>
+                    </a:xfrm>
+                    <a:prstGeom prst="rect">
+                      <a:avLst/>
+                    </a:prstGeom>
+                    <a:noFill/>
+                    <a:ln>
+                      <a:noFill/>
+                    </a:ln>
+                  </pic:spPr>
+                </pic:pic>
+              </a:graphicData>
+            </a:graphic>
+          </wp:inline>
+        </w:drawing>
+      </w:r>
+    </w:p>
+    <w:p>
+      <w:pPr>
+        <w:spacing w:after="0" w:line="360" w:lineRule="auto"/>
+        <w:jc w:val="both"/>
+        <w:rPr>
+          <w:rFonts w:ascii="Times New Roman" w:eastAsia="Times New Roman" w:hAnsi="Times New Roman" w:cs="Times New Roman"/>
+          <w:sz w:val="24"/>
+          <w:szCs w:val="24"/>
+          <w:lang w:val="en-GB" w:eastAsia="hu-HU"/>
+        </w:rPr>
+      </w:pPr>
+      <w:r>
+        <w:rPr>
+          <w:rFonts w:ascii="Times New Roman" w:eastAsia="Times New Roman" w:hAnsi="Times New Roman" w:cs="Times New Roman"/>
+          <w:color w:val="000000"/>
+          <w:sz w:val="24"/>
+          <w:szCs w:val="24"/>
+          <w:lang w:val="en-GB" w:eastAsia="hu-HU"/>
+        </w:rPr>
+        <w:t xml:space="preserve">With the upper mentioned learning function my project should support our life in many fields. The robotic arm’s structure is the same as the human hands, so it could memorize </w:t>
+      </w:r>
+      <w:proofErr w:type="spellStart"/>
+      <w:r>
+        <w:rPr>
+          <w:rFonts w:ascii="Times New Roman" w:eastAsia="Times New Roman" w:hAnsi="Times New Roman" w:cs="Times New Roman"/>
+          <w:color w:val="000000"/>
+          <w:sz w:val="24"/>
+          <w:szCs w:val="24"/>
+          <w:lang w:val="en-GB" w:eastAsia="hu-HU"/>
+        </w:rPr>
+        <w:t>physiotherapic</w:t>
+      </w:r>
+      <w:proofErr w:type="spellEnd"/>
+      <w:r>
+        <w:rPr>
+          <w:rFonts w:ascii="Times New Roman" w:eastAsia="Times New Roman" w:hAnsi="Times New Roman" w:cs="Times New Roman"/>
+          <w:color w:val="000000"/>
+          <w:sz w:val="24"/>
+          <w:szCs w:val="24"/>
+          <w:lang w:val="en-GB" w:eastAsia="hu-HU"/>
+        </w:rPr>
+        <w:t xml:space="preserve"> exercises to help the rehabilitation of the injured. Another interesting field </w:t>
+      </w:r>
+      <w:r>
+        <w:rPr>
+          <w:rFonts w:ascii="Times New Roman" w:eastAsia="Times New Roman" w:hAnsi="Times New Roman" w:cs="Times New Roman"/>
+          <w:color w:val="000000"/>
+          <w:sz w:val="24"/>
+          <w:szCs w:val="24"/>
+          <w:lang w:val="en-GB" w:eastAsia="hu-HU"/>
+        </w:rPr>
+        <w:lastRenderedPageBreak/>
+        <w:t xml:space="preserve">would be recording movements and replay them million times in industrial fields. Of </w:t>
+      </w:r>
+      <w:proofErr w:type="spellStart"/>
+      <w:r>
+        <w:rPr>
+          <w:rFonts w:ascii="Times New Roman" w:eastAsia="Times New Roman" w:hAnsi="Times New Roman" w:cs="Times New Roman"/>
+          <w:color w:val="000000"/>
+          <w:sz w:val="24"/>
+          <w:szCs w:val="24"/>
+          <w:lang w:val="en-GB" w:eastAsia="hu-HU"/>
+        </w:rPr>
+        <w:t>yourse</w:t>
+      </w:r>
+      <w:proofErr w:type="spellEnd"/>
+      <w:r>
+        <w:rPr>
+          <w:rFonts w:ascii="Times New Roman" w:eastAsia="Times New Roman" w:hAnsi="Times New Roman" w:cs="Times New Roman"/>
+          <w:color w:val="000000"/>
+          <w:sz w:val="24"/>
+          <w:szCs w:val="24"/>
+          <w:lang w:val="en-GB" w:eastAsia="hu-HU"/>
+        </w:rPr>
+        <w:t xml:space="preserve">, you </w:t>
+      </w:r>
+      <w:proofErr w:type="spellStart"/>
+      <w:r>
+        <w:rPr>
+          <w:rFonts w:ascii="Times New Roman" w:eastAsia="Times New Roman" w:hAnsi="Times New Roman" w:cs="Times New Roman"/>
+          <w:color w:val="000000"/>
+          <w:sz w:val="24"/>
+          <w:szCs w:val="24"/>
+          <w:lang w:val="en-GB" w:eastAsia="hu-HU"/>
+        </w:rPr>
+        <w:t>can not</w:t>
+      </w:r>
+      <w:proofErr w:type="spellEnd"/>
+      <w:r>
+        <w:rPr>
+          <w:rFonts w:ascii="Times New Roman" w:eastAsia="Times New Roman" w:hAnsi="Times New Roman" w:cs="Times New Roman"/>
+          <w:color w:val="000000"/>
+          <w:sz w:val="24"/>
+          <w:szCs w:val="24"/>
+          <w:lang w:val="en-GB" w:eastAsia="hu-HU"/>
+        </w:rPr>
+        <w:t xml:space="preserve"> move a huge robotic arm on your own, but my project is scalable up to the </w:t>
+      </w:r>
+      <w:proofErr w:type="spellStart"/>
+      <w:r>
+        <w:rPr>
+          <w:rFonts w:ascii="Times New Roman" w:eastAsia="Times New Roman" w:hAnsi="Times New Roman" w:cs="Times New Roman"/>
+          <w:color w:val="000000"/>
+          <w:sz w:val="24"/>
+          <w:szCs w:val="24"/>
+          <w:lang w:val="en-GB" w:eastAsia="hu-HU"/>
+        </w:rPr>
+        <w:t>mid size</w:t>
+      </w:r>
+      <w:proofErr w:type="spellEnd"/>
+      <w:r>
+        <w:rPr>
+          <w:rFonts w:ascii="Times New Roman" w:eastAsia="Times New Roman" w:hAnsi="Times New Roman" w:cs="Times New Roman"/>
+          <w:color w:val="000000"/>
+          <w:sz w:val="24"/>
+          <w:szCs w:val="24"/>
+          <w:lang w:val="en-GB" w:eastAsia="hu-HU"/>
+        </w:rPr>
+        <w:t xml:space="preserve"> robotic arms which are the most common in co-robot workplaces and processes.</w:t>
+      </w:r>
     </w:p>
     <w:p>
       <w:pPr>
@@ -5942,334 +8188,7 @@
           <w:lang w:val="en-GB"/>
         </w:rPr>
       </w:pPr>
-      <w:r>
-        <w:rPr>
-          <w:lang w:val="en-GB"/>
-        </w:rPr>
-        <w:lastRenderedPageBreak/>
-        <w:t>Testing</w:t>
-      </w:r>
-    </w:p>
-    <w:p>
-      <w:pPr>
-        <w:pStyle w:val="Cmsor2"/>
-        <w:rPr>
-          <w:lang w:val="en-GB"/>
-        </w:rPr>
-      </w:pPr>
-      <w:r>
-        <w:rPr>
-          <w:lang w:val="en-GB"/>
-        </w:rPr>
-        <w:t>Software test</w:t>
-      </w:r>
-    </w:p>
-    <w:p>
-      <w:pPr>
-        <w:pStyle w:val="Cmsor2"/>
-        <w:spacing w:line="360" w:lineRule="auto"/>
-        <w:rPr>
-          <w:b w:val="0"/>
-          <w:sz w:val="24"/>
-          <w:szCs w:val="24"/>
-          <w:lang w:val="en-GB"/>
-        </w:rPr>
-      </w:pPr>
-      <w:r>
-        <w:rPr>
-          <w:b w:val="0"/>
-          <w:sz w:val="24"/>
-          <w:szCs w:val="24"/>
-          <w:lang w:val="en-GB"/>
-        </w:rPr>
-        <w:t>TBC</w:t>
-      </w:r>
-    </w:p>
-    <w:p>
-      <w:pPr>
-        <w:pStyle w:val="Cmsor2"/>
-        <w:rPr>
-          <w:lang w:val="en-GB"/>
-        </w:rPr>
-      </w:pPr>
-      <w:r>
-        <w:rPr>
-          <w:lang w:val="en-GB"/>
-        </w:rPr>
-        <w:t>System test</w:t>
-      </w:r>
-    </w:p>
-    <w:p>
-      <w:pPr>
-        <w:pStyle w:val="Cmsor2"/>
-        <w:spacing w:line="360" w:lineRule="auto"/>
-        <w:rPr>
-          <w:b w:val="0"/>
-          <w:sz w:val="24"/>
-          <w:szCs w:val="24"/>
-          <w:lang w:val="en-GB"/>
-        </w:rPr>
-      </w:pPr>
-      <w:r>
-        <w:rPr>
-          <w:b w:val="0"/>
-          <w:sz w:val="24"/>
-          <w:szCs w:val="24"/>
-          <w:lang w:val="en-GB"/>
-        </w:rPr>
-        <w:t>TBC</w:t>
-      </w:r>
-    </w:p>
-    <w:p>
-      <w:pPr>
-        <w:pStyle w:val="Cmsor2"/>
-        <w:rPr>
-          <w:lang w:val="en-GB"/>
-        </w:rPr>
-      </w:pPr>
-      <w:r>
-        <w:rPr>
-          <w:lang w:val="en-GB"/>
-        </w:rPr>
-        <w:br w:type="page"/>
-      </w:r>
-    </w:p>
-    <w:p>
-      <w:pPr>
-        <w:pStyle w:val="Cmsor1"/>
-        <w:rPr>
-          <w:lang w:val="en-GB"/>
-        </w:rPr>
-      </w:pPr>
-      <w:bookmarkStart w:id="11" w:name="_Toc4967678"/>
-      <w:r>
-        <w:rPr>
-          <w:lang w:val="en-GB"/>
-        </w:rPr>
-        <w:lastRenderedPageBreak/>
-        <w:t>Summary</w:t>
-      </w:r>
-      <w:bookmarkEnd w:id="11"/>
-    </w:p>
-    <w:p>
-      <w:pPr>
-        <w:spacing w:after="0" w:line="360" w:lineRule="auto"/>
-        <w:jc w:val="both"/>
-        <w:rPr>
-          <w:rFonts w:ascii="Times New Roman" w:eastAsia="Times New Roman" w:hAnsi="Times New Roman" w:cs="Times New Roman"/>
-          <w:color w:val="000000"/>
-          <w:sz w:val="24"/>
-          <w:szCs w:val="24"/>
-          <w:lang w:val="en-GB" w:eastAsia="hu-HU"/>
-        </w:rPr>
-      </w:pPr>
-      <w:r>
-        <w:rPr>
-          <w:rFonts w:ascii="Times New Roman" w:eastAsia="Times New Roman" w:hAnsi="Times New Roman" w:cs="Times New Roman"/>
-          <w:color w:val="000000"/>
-          <w:sz w:val="24"/>
-          <w:szCs w:val="24"/>
-          <w:lang w:val="en-GB" w:eastAsia="hu-HU"/>
-        </w:rPr>
-        <w:t>TBC</w:t>
-      </w:r>
-    </w:p>
-    <w:p>
-      <w:pPr>
-        <w:pStyle w:val="Cmsor1"/>
-        <w:rPr>
-          <w:lang w:val="en-GB"/>
-        </w:rPr>
-      </w:pPr>
-      <w:bookmarkStart w:id="12" w:name="_Toc4967679"/>
-      <w:r>
-        <w:rPr>
-          <w:lang w:val="en-GB"/>
-        </w:rPr>
-        <w:t>Future plans</w:t>
-      </w:r>
-      <w:bookmarkEnd w:id="12"/>
-    </w:p>
-    <w:p>
-      <w:pPr>
-        <w:spacing w:after="0" w:line="360" w:lineRule="auto"/>
-        <w:jc w:val="both"/>
-        <w:rPr>
-          <w:rFonts w:ascii="Times New Roman" w:eastAsia="Times New Roman" w:hAnsi="Times New Roman" w:cs="Times New Roman"/>
-          <w:sz w:val="24"/>
-          <w:szCs w:val="24"/>
-          <w:lang w:val="en-GB" w:eastAsia="hu-HU"/>
-        </w:rPr>
-      </w:pPr>
-      <w:r>
-        <w:rPr>
-          <w:rFonts w:ascii="Times New Roman" w:eastAsia="Times New Roman" w:hAnsi="Times New Roman" w:cs="Times New Roman"/>
-          <w:color w:val="000000"/>
-          <w:sz w:val="24"/>
-          <w:szCs w:val="24"/>
-          <w:lang w:val="en-GB" w:eastAsia="hu-HU"/>
-        </w:rPr>
-        <w:t>This project has been planned and executed as a crucial part of my thesis written in the following two semesters. As the logging subsystem has been integrated successfully in the system, now I can go on developing a so called learning function in the software. That means after a specific command the robotic arm will be released and can be moved freely. The SD module will log the movement and it will be able to replay these predefined movements. This plan has many challenges too, I will have to define the speed of replay, or maybe make it depend on a parameter. A filtering will be needed too in the recorded data.</w:t>
-      </w:r>
-    </w:p>
-    <w:p>
-      <w:pPr>
-        <w:spacing w:after="0" w:line="360" w:lineRule="auto"/>
-        <w:jc w:val="both"/>
-        <w:rPr>
-          <w:rFonts w:ascii="Times New Roman" w:eastAsia="Times New Roman" w:hAnsi="Times New Roman" w:cs="Times New Roman"/>
-          <w:sz w:val="24"/>
-          <w:szCs w:val="24"/>
-          <w:lang w:val="en-GB" w:eastAsia="hu-HU"/>
-        </w:rPr>
-      </w:pPr>
-      <w:r>
-        <w:rPr>
-          <w:rFonts w:ascii="Times New Roman" w:eastAsia="Times New Roman" w:hAnsi="Times New Roman" w:cs="Times New Roman"/>
-          <w:color w:val="000000"/>
-          <w:sz w:val="24"/>
-          <w:szCs w:val="24"/>
-          <w:lang w:val="en-GB" w:eastAsia="hu-HU"/>
-        </w:rPr>
-        <w:t>As this system from hardware point of view is complete and robust I am not planning to modify it, only the software will be radically changed.</w:t>
-      </w:r>
-    </w:p>
-    <w:p>
-      <w:pPr>
-        <w:spacing w:after="0" w:line="360" w:lineRule="auto"/>
-        <w:jc w:val="both"/>
-        <w:rPr>
-          <w:rFonts w:ascii="Times New Roman" w:eastAsia="Times New Roman" w:hAnsi="Times New Roman" w:cs="Times New Roman"/>
-          <w:sz w:val="24"/>
-          <w:szCs w:val="24"/>
-          <w:lang w:val="en-GB" w:eastAsia="hu-HU"/>
-        </w:rPr>
-      </w:pPr>
-      <w:r>
-        <w:rPr>
-          <w:rFonts w:ascii="Times New Roman" w:eastAsia="Times New Roman" w:hAnsi="Times New Roman" w:cs="Times New Roman"/>
-          <w:color w:val="000000"/>
-          <w:sz w:val="24"/>
-          <w:szCs w:val="24"/>
-          <w:lang w:val="en-GB" w:eastAsia="hu-HU"/>
-        </w:rPr>
-        <w:t xml:space="preserve">With the upper mentioned learning function my project should support our life in many fields. The robotic arm’s structure is the same as the human hands, so it could memorize </w:t>
-      </w:r>
-      <w:proofErr w:type="spellStart"/>
-      <w:r>
-        <w:rPr>
-          <w:rFonts w:ascii="Times New Roman" w:eastAsia="Times New Roman" w:hAnsi="Times New Roman" w:cs="Times New Roman"/>
-          <w:color w:val="000000"/>
-          <w:sz w:val="24"/>
-          <w:szCs w:val="24"/>
-          <w:lang w:val="en-GB" w:eastAsia="hu-HU"/>
-        </w:rPr>
-        <w:t>physiotherapic</w:t>
-      </w:r>
-      <w:proofErr w:type="spellEnd"/>
-      <w:r>
-        <w:rPr>
-          <w:rFonts w:ascii="Times New Roman" w:eastAsia="Times New Roman" w:hAnsi="Times New Roman" w:cs="Times New Roman"/>
-          <w:color w:val="000000"/>
-          <w:sz w:val="24"/>
-          <w:szCs w:val="24"/>
-          <w:lang w:val="en-GB" w:eastAsia="hu-HU"/>
-        </w:rPr>
-        <w:t xml:space="preserve"> exercises to help the rehabilitation of the injured. Another interesting field would be recording movements and replay them million times in industrial fields. Of </w:t>
-      </w:r>
-      <w:proofErr w:type="spellStart"/>
-      <w:r>
-        <w:rPr>
-          <w:rFonts w:ascii="Times New Roman" w:eastAsia="Times New Roman" w:hAnsi="Times New Roman" w:cs="Times New Roman"/>
-          <w:color w:val="000000"/>
-          <w:sz w:val="24"/>
-          <w:szCs w:val="24"/>
-          <w:lang w:val="en-GB" w:eastAsia="hu-HU"/>
-        </w:rPr>
-        <w:t>yourse</w:t>
-      </w:r>
-      <w:proofErr w:type="spellEnd"/>
-      <w:r>
-        <w:rPr>
-          <w:rFonts w:ascii="Times New Roman" w:eastAsia="Times New Roman" w:hAnsi="Times New Roman" w:cs="Times New Roman"/>
-          <w:color w:val="000000"/>
-          <w:sz w:val="24"/>
-          <w:szCs w:val="24"/>
-          <w:lang w:val="en-GB" w:eastAsia="hu-HU"/>
-        </w:rPr>
-        <w:t xml:space="preserve">, you </w:t>
-      </w:r>
-      <w:proofErr w:type="spellStart"/>
-      <w:r>
-        <w:rPr>
-          <w:rFonts w:ascii="Times New Roman" w:eastAsia="Times New Roman" w:hAnsi="Times New Roman" w:cs="Times New Roman"/>
-          <w:color w:val="000000"/>
-          <w:sz w:val="24"/>
-          <w:szCs w:val="24"/>
-          <w:lang w:val="en-GB" w:eastAsia="hu-HU"/>
-        </w:rPr>
-        <w:t>can not</w:t>
-      </w:r>
-      <w:proofErr w:type="spellEnd"/>
-      <w:r>
-        <w:rPr>
-          <w:rFonts w:ascii="Times New Roman" w:eastAsia="Times New Roman" w:hAnsi="Times New Roman" w:cs="Times New Roman"/>
-          <w:color w:val="000000"/>
-          <w:sz w:val="24"/>
-          <w:szCs w:val="24"/>
-          <w:lang w:val="en-GB" w:eastAsia="hu-HU"/>
-        </w:rPr>
-        <w:t xml:space="preserve"> move a huge robotic arm on your own, but my project is scalable up to the </w:t>
-      </w:r>
-      <w:proofErr w:type="spellStart"/>
-      <w:r>
-        <w:rPr>
-          <w:rFonts w:ascii="Times New Roman" w:eastAsia="Times New Roman" w:hAnsi="Times New Roman" w:cs="Times New Roman"/>
-          <w:color w:val="000000"/>
-          <w:sz w:val="24"/>
-          <w:szCs w:val="24"/>
-          <w:lang w:val="en-GB" w:eastAsia="hu-HU"/>
-        </w:rPr>
-        <w:t>mid size</w:t>
-      </w:r>
-      <w:proofErr w:type="spellEnd"/>
-      <w:r>
-        <w:rPr>
-          <w:rFonts w:ascii="Times New Roman" w:eastAsia="Times New Roman" w:hAnsi="Times New Roman" w:cs="Times New Roman"/>
-          <w:color w:val="000000"/>
-          <w:sz w:val="24"/>
-          <w:szCs w:val="24"/>
-          <w:lang w:val="en-GB" w:eastAsia="hu-HU"/>
-        </w:rPr>
-        <w:t xml:space="preserve"> robotic arms which are the most common in co-robot workplaces and processes.</w:t>
-      </w:r>
-    </w:p>
-    <w:p>
-      <w:pPr>
-        <w:rPr>
-          <w:rFonts w:ascii="Times New Roman" w:eastAsia="Times New Roman" w:hAnsi="Times New Roman" w:cs="Times New Roman"/>
-          <w:b/>
-          <w:bCs/>
-          <w:kern w:val="36"/>
-          <w:sz w:val="48"/>
-          <w:szCs w:val="48"/>
-          <w:lang w:val="en-GB" w:eastAsia="hu-HU"/>
-        </w:rPr>
-      </w:pPr>
-      <w:r>
-        <w:rPr>
-          <w:lang w:val="en-GB"/>
-        </w:rPr>
-        <w:br w:type="page"/>
-      </w:r>
-    </w:p>
-    <w:p>
-      <w:pPr>
-        <w:pStyle w:val="Cmsor1"/>
-        <w:rPr>
-          <w:lang w:val="en-GB"/>
-        </w:rPr>
-      </w:pPr>
+      <w:bookmarkStart w:id="17" w:name="_Toc8067324"/>
       <w:r>
         <w:rPr>
           <w:lang w:val="en-GB"/>
@@ -6277,209 +8196,217 @@
         <w:lastRenderedPageBreak/>
         <w:t>Bibliography</w:t>
       </w:r>
-    </w:p>
-    <w:p>
-      <w:pPr>
-        <w:pStyle w:val="Cmsor1"/>
-        <w:rPr>
-          <w:lang w:val="en-GB"/>
-        </w:rPr>
-      </w:pPr>
-      <w:r>
-        <w:rPr>
-          <w:lang w:val="en-GB"/>
-        </w:rPr>
+      <w:bookmarkEnd w:id="17"/>
+    </w:p>
+    <w:p>
+      <w:r>
         <w:t xml:space="preserve">N. </w:t>
       </w:r>
       <w:proofErr w:type="spellStart"/>
       <w:r>
-        <w:rPr>
-          <w:lang w:val="en-GB"/>
-        </w:rPr>
         <w:t>Lysbetti</w:t>
       </w:r>
       <w:proofErr w:type="spellEnd"/>
       <w:r>
-        <w:rPr>
-          <w:lang w:val="en-GB"/>
-        </w:rPr>
         <w:t xml:space="preserve"> and E. </w:t>
       </w:r>
       <w:proofErr w:type="spellStart"/>
       <w:r>
-        <w:rPr>
-          <w:lang w:val="en-GB"/>
-        </w:rPr>
         <w:t>Ervianto</w:t>
       </w:r>
       <w:proofErr w:type="spellEnd"/>
       <w:r>
-        <w:rPr>
-          <w:lang w:val="en-GB"/>
-        </w:rPr>
-        <w:t xml:space="preserve">, “Data Logger Sensor </w:t>
+        <w:t xml:space="preserve">, “Data </w:t>
       </w:r>
       <w:proofErr w:type="spellStart"/>
       <w:r>
-        <w:rPr>
-          <w:lang w:val="en-GB"/>
-        </w:rPr>
+        <w:t>Logger</w:t>
+      </w:r>
+      <w:proofErr w:type="spellEnd"/>
+      <w:r>
+        <w:t xml:space="preserve"> </w:t>
+      </w:r>
+      <w:proofErr w:type="spellStart"/>
+      <w:r>
+        <w:t>Sensor</w:t>
+      </w:r>
+      <w:proofErr w:type="spellEnd"/>
+      <w:r>
+        <w:t xml:space="preserve"> </w:t>
+      </w:r>
+      <w:proofErr w:type="spellStart"/>
+      <w:r>
         <w:t>Suhu</w:t>
       </w:r>
       <w:proofErr w:type="spellEnd"/>
       <w:r>
-        <w:rPr>
-          <w:lang w:val="en-GB"/>
-        </w:rPr>
         <w:t xml:space="preserve"> </w:t>
       </w:r>
       <w:proofErr w:type="spellStart"/>
       <w:r>
-        <w:rPr>
-          <w:lang w:val="en-GB"/>
-        </w:rPr>
         <w:t>Berbasis</w:t>
       </w:r>
       <w:proofErr w:type="spellEnd"/>
       <w:r>
-        <w:rPr>
-          <w:lang w:val="en-GB"/>
-        </w:rPr>
         <w:t xml:space="preserve"> </w:t>
       </w:r>
       <w:proofErr w:type="spellStart"/>
       <w:r>
-        <w:rPr>
-          <w:lang w:val="en-GB"/>
-        </w:rPr>
         <w:t>Mikrokontroler</w:t>
       </w:r>
       <w:proofErr w:type="spellEnd"/>
       <w:r>
-        <w:rPr>
-          <w:lang w:val="en-GB"/>
-        </w:rPr>
         <w:t xml:space="preserve"> </w:t>
       </w:r>
       <w:proofErr w:type="spellStart"/>
       <w:r>
-        <w:rPr>
-          <w:lang w:val="en-GB"/>
-        </w:rPr>
         <w:t>ATmega</w:t>
       </w:r>
       <w:proofErr w:type="spellEnd"/>
       <w:r>
-        <w:rPr>
-          <w:lang w:val="en-GB"/>
-        </w:rPr>
         <w:t xml:space="preserve"> 8535 </w:t>
       </w:r>
       <w:proofErr w:type="spellStart"/>
       <w:r>
-        <w:rPr>
-          <w:lang w:val="en-GB"/>
-        </w:rPr>
         <w:t>dengan</w:t>
       </w:r>
       <w:proofErr w:type="spellEnd"/>
       <w:r>
-        <w:rPr>
-          <w:lang w:val="en-GB"/>
-        </w:rPr>
-        <w:t xml:space="preserve"> PC </w:t>
+        <w:t xml:space="preserve"> PC sebagai </w:t>
       </w:r>
       <w:proofErr w:type="spellStart"/>
       <w:r>
-        <w:rPr>
-          <w:lang w:val="en-GB"/>
-        </w:rPr>
-        <w:t>sebagai</w:t>
+        <w:t>Tampilan</w:t>
       </w:r>
       <w:proofErr w:type="spellEnd"/>
       <w:r>
-        <w:rPr>
-          <w:lang w:val="en-GB"/>
-        </w:rPr>
+        <w:t xml:space="preserve">,” J. </w:t>
+      </w:r>
+      <w:proofErr w:type="spellStart"/>
+      <w:r>
+        <w:t>Ilm</w:t>
+      </w:r>
+      <w:proofErr w:type="spellEnd"/>
+      <w:r>
+        <w:t xml:space="preserve">. </w:t>
+      </w:r>
+      <w:proofErr w:type="gramStart"/>
+      <w:r>
+        <w:t>Elit</w:t>
+      </w:r>
+      <w:proofErr w:type="gramEnd"/>
+      <w:r>
+        <w:t xml:space="preserve">. </w:t>
+      </w:r>
+      <w:proofErr w:type="spellStart"/>
+      <w:r>
+        <w:t>Elektro</w:t>
+      </w:r>
+      <w:proofErr w:type="spellEnd"/>
+      <w:r>
+        <w:t xml:space="preserve">, </w:t>
+      </w:r>
+      <w:proofErr w:type="spellStart"/>
+      <w:r>
+        <w:t>vol</w:t>
+      </w:r>
+      <w:proofErr w:type="spellEnd"/>
+      <w:r>
+        <w:t xml:space="preserve">. 3, no. 1, pp. 37–42, 2012. </w:t>
+      </w:r>
+    </w:p>
+    <w:p/>
+    <w:p>
+      <w:r>
+        <w:t xml:space="preserve">(PDF) Data </w:t>
+      </w:r>
+      <w:proofErr w:type="spellStart"/>
+      <w:r>
+        <w:t>Logging</w:t>
+      </w:r>
+      <w:proofErr w:type="spellEnd"/>
+      <w:r>
         <w:t xml:space="preserve"> </w:t>
       </w:r>
       <w:proofErr w:type="spellStart"/>
       <w:r>
-        <w:rPr>
-          <w:lang w:val="en-GB"/>
-        </w:rPr>
-        <w:t>Tampilan</w:t>
+        <w:t>Implementation</w:t>
       </w:r>
       <w:proofErr w:type="spellEnd"/>
       <w:r>
-        <w:rPr>
-          <w:lang w:val="en-GB"/>
-        </w:rPr>
-        <w:t xml:space="preserve">,” J. </w:t>
+        <w:t xml:space="preserve"> </w:t>
       </w:r>
       <w:proofErr w:type="spellStart"/>
       <w:r>
-        <w:rPr>
-          <w:lang w:val="en-GB"/>
-        </w:rPr>
-        <w:t>Ilm</w:t>
+        <w:t>on</w:t>
       </w:r>
       <w:proofErr w:type="spellEnd"/>
       <w:r>
-        <w:rPr>
-          <w:lang w:val="en-GB"/>
-        </w:rPr>
+        <w:t xml:space="preserve"> Web-</w:t>
+      </w:r>
+      <w:proofErr w:type="spellStart"/>
+      <w:r>
+        <w:t>Based</w:t>
+      </w:r>
+      <w:proofErr w:type="spellEnd"/>
+      <w:r>
+        <w:t xml:space="preserve"> </w:t>
+      </w:r>
+      <w:proofErr w:type="spellStart"/>
+      <w:r>
+        <w:t>Communication</w:t>
+      </w:r>
+      <w:proofErr w:type="spellEnd"/>
+      <w:r>
+        <w:t xml:space="preserve"> </w:t>
+      </w:r>
+      <w:proofErr w:type="spellStart"/>
+      <w:r>
+        <w:t>on</w:t>
+      </w:r>
+      <w:proofErr w:type="spellEnd"/>
+      <w:r>
+        <w:t xml:space="preserve"> Arduino </w:t>
+      </w:r>
+      <w:proofErr w:type="spellStart"/>
+      <w:r>
+        <w:t>Devices</w:t>
+      </w:r>
+      <w:proofErr w:type="spellEnd"/>
+      <w:r>
         <w:t xml:space="preserve">. </w:t>
       </w:r>
       <w:proofErr w:type="spellStart"/>
       <w:r>
-        <w:rPr>
-          <w:lang w:val="en-GB"/>
-        </w:rPr>
-        <w:t>Elit</w:t>
+        <w:t>Available</w:t>
       </w:r>
       <w:proofErr w:type="spellEnd"/>
       <w:r>
-        <w:rPr>
-          <w:lang w:val="en-GB"/>
-        </w:rPr>
-        <w:t xml:space="preserve">. </w:t>
+        <w:t xml:space="preserve"> </w:t>
       </w:r>
       <w:proofErr w:type="spellStart"/>
       <w:r>
-        <w:rPr>
-          <w:lang w:val="en-GB"/>
-        </w:rPr>
-        <w:t>Elektro</w:t>
+        <w:t>from</w:t>
       </w:r>
       <w:proofErr w:type="spellEnd"/>
       <w:r>
-        <w:rPr>
-          <w:lang w:val="en-GB"/>
-        </w:rPr>
-        <w:t xml:space="preserve">, vol. 3, no. 1, pp. 37–42, 2012. </w:t>
-      </w:r>
-    </w:p>
-    <w:p>
-      <w:pPr>
-        <w:pStyle w:val="Cmsor1"/>
-        <w:rPr>
-          <w:lang w:val="en-GB"/>
-        </w:rPr>
-      </w:pPr>
-    </w:p>
-    <w:p>
-      <w:pPr>
-        <w:pStyle w:val="Cmsor1"/>
-        <w:rPr>
-          <w:lang w:val="en-GB"/>
-        </w:rPr>
-      </w:pPr>
-      <w:r>
-        <w:rPr>
-          <w:lang w:val="en-GB"/>
-        </w:rPr>
-        <w:t>(PDF) Data Logging Implementation on Web-Based Communication on Arduino Devices. Available from: https://www.researchgate.net/publication/332243351_Data_Logging_Implementation_on_Web-Based_Communication_on_Arduino_Devices [accessed Apr 14 2019].</w:t>
+        <w:t>: https://www.researchgate.net/publication/332243351_Data_Logging_Implementation_on_Web-Based_Communication_on_Arduino_Devices [</w:t>
+      </w:r>
+      <w:proofErr w:type="spellStart"/>
+      <w:r>
+        <w:t>accessed</w:t>
+      </w:r>
+      <w:proofErr w:type="spellEnd"/>
+      <w:r>
+        <w:t xml:space="preserve"> </w:t>
+      </w:r>
+      <w:proofErr w:type="spellStart"/>
+      <w:r>
+        <w:t>Apr</w:t>
+      </w:r>
+      <w:proofErr w:type="spellEnd"/>
+      <w:r>
+        <w:t xml:space="preserve"> 14 2019].</w:t>
       </w:r>
     </w:p>
     <w:sectPr>
@@ -6694,16 +8621,16 @@
     </w:lvl>
   </w:abstractNum>
   <w:abstractNum w:abstractNumId="2" w15:restartNumberingAfterBreak="0">
-    <w:nsid w:val="6F2C2D2C"/>
+    <w:nsid w:val="50FB01BD"/>
     <w:multiLevelType w:val="hybridMultilevel"/>
-    <w:tmpl w:val="4498D6E2"/>
+    <w:tmpl w:val="BDD05D4C"/>
     <w:lvl w:ilvl="0" w:tplc="040E0001">
       <w:start w:val="1"/>
       <w:numFmt w:val="bullet"/>
       <w:lvlText w:val=""/>
       <w:lvlJc w:val="left"/>
       <w:pPr>
-        <w:ind w:left="720" w:hanging="360"/>
+        <w:ind w:left="1425" w:hanging="360"/>
       </w:pPr>
       <w:rPr>
         <w:rFonts w:ascii="Symbol" w:hAnsi="Symbol" w:hint="default"/>
@@ -6715,7 +8642,7 @@
       <w:lvlText w:val="o"/>
       <w:lvlJc w:val="left"/>
       <w:pPr>
-        <w:ind w:left="1440" w:hanging="360"/>
+        <w:ind w:left="2145" w:hanging="360"/>
       </w:pPr>
       <w:rPr>
         <w:rFonts w:ascii="Courier New" w:hAnsi="Courier New" w:cs="Courier New" w:hint="default"/>
@@ -6727,7 +8654,7 @@
       <w:lvlText w:val=""/>
       <w:lvlJc w:val="left"/>
       <w:pPr>
-        <w:ind w:left="2160" w:hanging="360"/>
+        <w:ind w:left="2865" w:hanging="360"/>
       </w:pPr>
       <w:rPr>
         <w:rFonts w:ascii="Wingdings" w:hAnsi="Wingdings" w:hint="default"/>
@@ -6739,7 +8666,7 @@
       <w:lvlText w:val=""/>
       <w:lvlJc w:val="left"/>
       <w:pPr>
-        <w:ind w:left="2880" w:hanging="360"/>
+        <w:ind w:left="3585" w:hanging="360"/>
       </w:pPr>
       <w:rPr>
         <w:rFonts w:ascii="Symbol" w:hAnsi="Symbol" w:hint="default"/>
@@ -6751,7 +8678,7 @@
       <w:lvlText w:val="o"/>
       <w:lvlJc w:val="left"/>
       <w:pPr>
-        <w:ind w:left="3600" w:hanging="360"/>
+        <w:ind w:left="4305" w:hanging="360"/>
       </w:pPr>
       <w:rPr>
         <w:rFonts w:ascii="Courier New" w:hAnsi="Courier New" w:cs="Courier New" w:hint="default"/>
@@ -6763,7 +8690,7 @@
       <w:lvlText w:val=""/>
       <w:lvlJc w:val="left"/>
       <w:pPr>
-        <w:ind w:left="4320" w:hanging="360"/>
+        <w:ind w:left="5025" w:hanging="360"/>
       </w:pPr>
       <w:rPr>
         <w:rFonts w:ascii="Wingdings" w:hAnsi="Wingdings" w:hint="default"/>
@@ -6775,7 +8702,7 @@
       <w:lvlText w:val=""/>
       <w:lvlJc w:val="left"/>
       <w:pPr>
-        <w:ind w:left="5040" w:hanging="360"/>
+        <w:ind w:left="5745" w:hanging="360"/>
       </w:pPr>
       <w:rPr>
         <w:rFonts w:ascii="Symbol" w:hAnsi="Symbol" w:hint="default"/>
@@ -6787,7 +8714,7 @@
       <w:lvlText w:val="o"/>
       <w:lvlJc w:val="left"/>
       <w:pPr>
-        <w:ind w:left="5760" w:hanging="360"/>
+        <w:ind w:left="6465" w:hanging="360"/>
       </w:pPr>
       <w:rPr>
         <w:rFonts w:ascii="Courier New" w:hAnsi="Courier New" w:cs="Courier New" w:hint="default"/>
@@ -6799,7 +8726,7 @@
       <w:lvlText w:val=""/>
       <w:lvlJc w:val="left"/>
       <w:pPr>
-        <w:ind w:left="6480" w:hanging="360"/>
+        <w:ind w:left="7185" w:hanging="360"/>
       </w:pPr>
       <w:rPr>
         <w:rFonts w:ascii="Wingdings" w:hAnsi="Wingdings" w:hint="default"/>
@@ -6807,6 +8734,119 @@
     </w:lvl>
   </w:abstractNum>
   <w:abstractNum w:abstractNumId="3" w15:restartNumberingAfterBreak="0">
+    <w:nsid w:val="6F2C2D2C"/>
+    <w:multiLevelType w:val="hybridMultilevel"/>
+    <w:tmpl w:val="4498D6E2"/>
+    <w:lvl w:ilvl="0" w:tplc="040E0001">
+      <w:start w:val="1"/>
+      <w:numFmt w:val="bullet"/>
+      <w:lvlText w:val=""/>
+      <w:lvlJc w:val="left"/>
+      <w:pPr>
+        <w:ind w:left="720" w:hanging="360"/>
+      </w:pPr>
+      <w:rPr>
+        <w:rFonts w:ascii="Symbol" w:hAnsi="Symbol" w:hint="default"/>
+      </w:rPr>
+    </w:lvl>
+    <w:lvl w:ilvl="1" w:tplc="040E0003" w:tentative="1">
+      <w:start w:val="1"/>
+      <w:numFmt w:val="bullet"/>
+      <w:lvlText w:val="o"/>
+      <w:lvlJc w:val="left"/>
+      <w:pPr>
+        <w:ind w:left="1440" w:hanging="360"/>
+      </w:pPr>
+      <w:rPr>
+        <w:rFonts w:ascii="Courier New" w:hAnsi="Courier New" w:cs="Courier New" w:hint="default"/>
+      </w:rPr>
+    </w:lvl>
+    <w:lvl w:ilvl="2" w:tplc="040E0005" w:tentative="1">
+      <w:start w:val="1"/>
+      <w:numFmt w:val="bullet"/>
+      <w:lvlText w:val=""/>
+      <w:lvlJc w:val="left"/>
+      <w:pPr>
+        <w:ind w:left="2160" w:hanging="360"/>
+      </w:pPr>
+      <w:rPr>
+        <w:rFonts w:ascii="Wingdings" w:hAnsi="Wingdings" w:hint="default"/>
+      </w:rPr>
+    </w:lvl>
+    <w:lvl w:ilvl="3" w:tplc="040E0001" w:tentative="1">
+      <w:start w:val="1"/>
+      <w:numFmt w:val="bullet"/>
+      <w:lvlText w:val=""/>
+      <w:lvlJc w:val="left"/>
+      <w:pPr>
+        <w:ind w:left="2880" w:hanging="360"/>
+      </w:pPr>
+      <w:rPr>
+        <w:rFonts w:ascii="Symbol" w:hAnsi="Symbol" w:hint="default"/>
+      </w:rPr>
+    </w:lvl>
+    <w:lvl w:ilvl="4" w:tplc="040E0003" w:tentative="1">
+      <w:start w:val="1"/>
+      <w:numFmt w:val="bullet"/>
+      <w:lvlText w:val="o"/>
+      <w:lvlJc w:val="left"/>
+      <w:pPr>
+        <w:ind w:left="3600" w:hanging="360"/>
+      </w:pPr>
+      <w:rPr>
+        <w:rFonts w:ascii="Courier New" w:hAnsi="Courier New" w:cs="Courier New" w:hint="default"/>
+      </w:rPr>
+    </w:lvl>
+    <w:lvl w:ilvl="5" w:tplc="040E0005" w:tentative="1">
+      <w:start w:val="1"/>
+      <w:numFmt w:val="bullet"/>
+      <w:lvlText w:val=""/>
+      <w:lvlJc w:val="left"/>
+      <w:pPr>
+        <w:ind w:left="4320" w:hanging="360"/>
+      </w:pPr>
+      <w:rPr>
+        <w:rFonts w:ascii="Wingdings" w:hAnsi="Wingdings" w:hint="default"/>
+      </w:rPr>
+    </w:lvl>
+    <w:lvl w:ilvl="6" w:tplc="040E0001" w:tentative="1">
+      <w:start w:val="1"/>
+      <w:numFmt w:val="bullet"/>
+      <w:lvlText w:val=""/>
+      <w:lvlJc w:val="left"/>
+      <w:pPr>
+        <w:ind w:left="5040" w:hanging="360"/>
+      </w:pPr>
+      <w:rPr>
+        <w:rFonts w:ascii="Symbol" w:hAnsi="Symbol" w:hint="default"/>
+      </w:rPr>
+    </w:lvl>
+    <w:lvl w:ilvl="7" w:tplc="040E0003" w:tentative="1">
+      <w:start w:val="1"/>
+      <w:numFmt w:val="bullet"/>
+      <w:lvlText w:val="o"/>
+      <w:lvlJc w:val="left"/>
+      <w:pPr>
+        <w:ind w:left="5760" w:hanging="360"/>
+      </w:pPr>
+      <w:rPr>
+        <w:rFonts w:ascii="Courier New" w:hAnsi="Courier New" w:cs="Courier New" w:hint="default"/>
+      </w:rPr>
+    </w:lvl>
+    <w:lvl w:ilvl="8" w:tplc="040E0005" w:tentative="1">
+      <w:start w:val="1"/>
+      <w:numFmt w:val="bullet"/>
+      <w:lvlText w:val=""/>
+      <w:lvlJc w:val="left"/>
+      <w:pPr>
+        <w:ind w:left="6480" w:hanging="360"/>
+      </w:pPr>
+      <w:rPr>
+        <w:rFonts w:ascii="Wingdings" w:hAnsi="Wingdings" w:hint="default"/>
+      </w:rPr>
+    </w:lvl>
+  </w:abstractNum>
+  <w:abstractNum w:abstractNumId="4" w15:restartNumberingAfterBreak="0">
     <w:nsid w:val="74BE6064"/>
     <w:multiLevelType w:val="multilevel"/>
     <w:tmpl w:val="2FCC2070"/>
@@ -6955,7 +8995,7 @@
       </w:rPr>
     </w:lvl>
   </w:abstractNum>
-  <w:abstractNum w:abstractNumId="4" w15:restartNumberingAfterBreak="0">
+  <w:abstractNum w:abstractNumId="5" w15:restartNumberingAfterBreak="0">
     <w:nsid w:val="7B356FB0"/>
     <w:multiLevelType w:val="hybridMultilevel"/>
     <w:tmpl w:val="DFFC8B64"/>
@@ -7041,7 +9081,7 @@
       </w:pPr>
     </w:lvl>
   </w:abstractNum>
-  <w:abstractNum w:abstractNumId="5" w15:restartNumberingAfterBreak="0">
+  <w:abstractNum w:abstractNumId="6" w15:restartNumberingAfterBreak="0">
     <w:nsid w:val="7B647744"/>
     <w:multiLevelType w:val="multilevel"/>
     <w:tmpl w:val="601A5F28"/>
@@ -7155,10 +9195,10 @@
     </w:lvl>
   </w:abstractNum>
   <w:num w:numId="1">
-    <w:abstractNumId w:val="5"/>
+    <w:abstractNumId w:val="6"/>
   </w:num>
   <w:num w:numId="2">
-    <w:abstractNumId w:val="5"/>
+    <w:abstractNumId w:val="6"/>
     <w:lvlOverride w:ilvl="1">
       <w:lvl w:ilvl="1">
         <w:numFmt w:val="lowerLetter"/>
@@ -7168,7 +9208,7 @@
     </w:lvlOverride>
   </w:num>
   <w:num w:numId="3">
-    <w:abstractNumId w:val="5"/>
+    <w:abstractNumId w:val="6"/>
     <w:lvlOverride w:ilvl="1">
       <w:lvl w:ilvl="1">
         <w:numFmt w:val="lowerLetter"/>
@@ -7178,7 +9218,7 @@
     </w:lvlOverride>
   </w:num>
   <w:num w:numId="4">
-    <w:abstractNumId w:val="5"/>
+    <w:abstractNumId w:val="6"/>
     <w:lvlOverride w:ilvl="1">
       <w:lvl w:ilvl="1">
         <w:numFmt w:val="lowerLetter"/>
@@ -7188,19 +9228,22 @@
     </w:lvlOverride>
   </w:num>
   <w:num w:numId="5">
-    <w:abstractNumId w:val="3"/>
+    <w:abstractNumId w:val="4"/>
   </w:num>
   <w:num w:numId="6">
-    <w:abstractNumId w:val="4"/>
+    <w:abstractNumId w:val="5"/>
   </w:num>
   <w:num w:numId="7">
     <w:abstractNumId w:val="1"/>
   </w:num>
   <w:num w:numId="8">
-    <w:abstractNumId w:val="2"/>
+    <w:abstractNumId w:val="3"/>
   </w:num>
   <w:num w:numId="9">
     <w:abstractNumId w:val="0"/>
+  </w:num>
+  <w:num w:numId="10">
+    <w:abstractNumId w:val="2"/>
   </w:num>
 </w:numbering>
 </file>
@@ -7643,7 +9686,6 @@
   <w:style w:type="character" w:default="1" w:styleId="Bekezdsalapbettpusa">
     <w:name w:val="Default Paragraph Font"/>
     <w:uiPriority w:val="1"/>
-    <w:semiHidden/>
     <w:unhideWhenUsed/>
   </w:style>
   <w:style w:type="table" w:default="1" w:styleId="Normltblzat">
@@ -7785,6 +9827,17 @@
       <w:ind w:left="720"/>
       <w:contextualSpacing/>
     </w:pPr>
+  </w:style>
+  <w:style w:type="character" w:styleId="Finomhivatkozs">
+    <w:name w:val="Subtle Reference"/>
+    <w:basedOn w:val="Bekezdsalapbettpusa"/>
+    <w:uiPriority w:val="31"/>
+    <w:qFormat/>
+    <w:rsid w:val="0021189C"/>
+    <w:rPr>
+      <w:smallCaps/>
+      <w:color w:val="5A5A5A" w:themeColor="text1" w:themeTint="A5"/>
+    </w:rPr>
   </w:style>
 </w:styles>
 </file>
@@ -8055,7 +10108,7 @@
 </file>
 
 <file path=customXml/itemProps1.xml><?xml version="1.0" encoding="utf-8"?>
-<ds:datastoreItem xmlns:ds="http://schemas.openxmlformats.org/officeDocument/2006/customXml" ds:itemID="{8D40AC21-EB22-4FD8-8E4F-B298B547FD4D}">
+<ds:datastoreItem xmlns:ds="http://schemas.openxmlformats.org/officeDocument/2006/customXml" ds:itemID="{75B6E329-1303-4DA9-B869-6E6DE3BC89EE}">
   <ds:schemaRefs>
     <ds:schemaRef ds:uri="http://schemas.openxmlformats.org/officeDocument/2006/bibliography"/>
   </ds:schemaRefs>

</xml_diff>

<commit_message>
Final, to be spellchecked
Final beta
</commit_message>
<xml_diff>
--- a/RHNFAE.docx
+++ b/RHNFAE.docx
@@ -212,7 +212,6 @@
           <w:lang w:val="en-GB" w:eastAsia="hu-HU"/>
         </w:rPr>
       </w:pPr>
-      <w:proofErr w:type="spellStart"/>
       <w:r>
         <w:rPr>
           <w:rFonts w:ascii="Times New Roman" w:eastAsia="Times New Roman" w:hAnsi="Times New Roman" w:cs="Times New Roman"/>
@@ -220,17 +219,7 @@
           <w:szCs w:val="24"/>
           <w:lang w:val="en-GB" w:eastAsia="hu-HU"/>
         </w:rPr>
-        <w:t>Neptun</w:t>
-      </w:r>
-      <w:proofErr w:type="spellEnd"/>
-      <w:r>
-        <w:rPr>
-          <w:rFonts w:ascii="Times New Roman" w:eastAsia="Times New Roman" w:hAnsi="Times New Roman" w:cs="Times New Roman"/>
-          <w:sz w:val="56"/>
-          <w:szCs w:val="24"/>
-          <w:lang w:val="en-GB" w:eastAsia="hu-HU"/>
-        </w:rPr>
-        <w:t xml:space="preserve"> code: RHNFAE</w:t>
+        <w:t>Neptun code: RHNFAE</w:t>
       </w:r>
     </w:p>
     <w:p>
@@ -251,38 +240,7 @@
           <w:szCs w:val="24"/>
           <w:lang w:val="en-GB" w:eastAsia="hu-HU"/>
         </w:rPr>
-        <w:t xml:space="preserve">Lecturer: </w:t>
-      </w:r>
-      <w:proofErr w:type="spellStart"/>
-      <w:r>
-        <w:rPr>
-          <w:rFonts w:ascii="Times New Roman" w:eastAsia="Times New Roman" w:hAnsi="Times New Roman" w:cs="Times New Roman"/>
-          <w:sz w:val="56"/>
-          <w:szCs w:val="24"/>
-          <w:lang w:val="en-GB" w:eastAsia="hu-HU"/>
-        </w:rPr>
-        <w:t>Dr.</w:t>
-      </w:r>
-      <w:proofErr w:type="spellEnd"/>
-      <w:r>
-        <w:rPr>
-          <w:rFonts w:ascii="Times New Roman" w:eastAsia="Times New Roman" w:hAnsi="Times New Roman" w:cs="Times New Roman"/>
-          <w:sz w:val="56"/>
-          <w:szCs w:val="24"/>
-          <w:lang w:val="en-GB" w:eastAsia="hu-HU"/>
-        </w:rPr>
-        <w:t xml:space="preserve"> Magyar</w:t>
-      </w:r>
-      <w:bookmarkStart w:id="0" w:name="_GoBack"/>
-      <w:bookmarkEnd w:id="0"/>
-      <w:r>
-        <w:rPr>
-          <w:rFonts w:ascii="Times New Roman" w:eastAsia="Times New Roman" w:hAnsi="Times New Roman" w:cs="Times New Roman"/>
-          <w:sz w:val="56"/>
-          <w:szCs w:val="24"/>
-          <w:lang w:val="en-GB" w:eastAsia="hu-HU"/>
-        </w:rPr>
-        <w:t xml:space="preserve"> Attila</w:t>
+        <w:t>Lecturer: Dr. Magyar Attila</w:t>
       </w:r>
     </w:p>
     <w:p>
@@ -336,7 +294,6 @@
               <w:sz w:val="44"/>
             </w:rPr>
           </w:pPr>
-          <w:proofErr w:type="spellStart"/>
           <w:r>
             <w:rPr>
               <w:rFonts w:ascii="Times New Roman" w:hAnsi="Times New Roman" w:cs="Times New Roman"/>
@@ -344,29 +301,8 @@
               <w:color w:val="000000" w:themeColor="text1"/>
               <w:sz w:val="44"/>
             </w:rPr>
-            <w:t>Table</w:t>
+            <w:t>Table of contents</w:t>
           </w:r>
-          <w:proofErr w:type="spellEnd"/>
-          <w:r>
-            <w:rPr>
-              <w:rFonts w:ascii="Times New Roman" w:hAnsi="Times New Roman" w:cs="Times New Roman"/>
-              <w:b/>
-              <w:color w:val="000000" w:themeColor="text1"/>
-              <w:sz w:val="44"/>
-            </w:rPr>
-            <w:t xml:space="preserve"> of </w:t>
-          </w:r>
-          <w:proofErr w:type="spellStart"/>
-          <w:r>
-            <w:rPr>
-              <w:rFonts w:ascii="Times New Roman" w:hAnsi="Times New Roman" w:cs="Times New Roman"/>
-              <w:b/>
-              <w:color w:val="000000" w:themeColor="text1"/>
-              <w:sz w:val="44"/>
-            </w:rPr>
-            <w:t>contents</w:t>
-          </w:r>
-          <w:proofErr w:type="spellEnd"/>
         </w:p>
         <w:p>
           <w:pPr>
@@ -389,7 +325,7 @@
           <w:r>
             <w:fldChar w:fldCharType="separate"/>
           </w:r>
-          <w:hyperlink w:anchor="_Toc8067308" w:history="1">
+          <w:hyperlink w:anchor="_Toc8072281" w:history="1">
             <w:r>
               <w:rPr>
                 <w:rStyle w:val="Hiperhivatkozs"/>
@@ -417,7 +353,7 @@
                 <w:noProof/>
                 <w:webHidden/>
               </w:rPr>
-              <w:instrText xml:space="preserve"> PAGEREF _Toc8067308 \h </w:instrText>
+              <w:instrText xml:space="preserve"> PAGEREF _Toc8072281 \h </w:instrText>
             </w:r>
             <w:r>
               <w:rPr>
@@ -460,7 +396,7 @@
               <w:lang w:eastAsia="hu-HU"/>
             </w:rPr>
           </w:pPr>
-          <w:hyperlink w:anchor="_Toc8067309" w:history="1">
+          <w:hyperlink w:anchor="_Toc8072282" w:history="1">
             <w:r>
               <w:rPr>
                 <w:rStyle w:val="Hiperhivatkozs"/>
@@ -488,7 +424,7 @@
                 <w:noProof/>
                 <w:webHidden/>
               </w:rPr>
-              <w:instrText xml:space="preserve"> PAGEREF _Toc8067309 \h </w:instrText>
+              <w:instrText xml:space="preserve"> PAGEREF _Toc8072282 \h </w:instrText>
             </w:r>
             <w:r>
               <w:rPr>
@@ -531,7 +467,7 @@
               <w:lang w:eastAsia="hu-HU"/>
             </w:rPr>
           </w:pPr>
-          <w:hyperlink w:anchor="_Toc8067310" w:history="1">
+          <w:hyperlink w:anchor="_Toc8072283" w:history="1">
             <w:r>
               <w:rPr>
                 <w:rStyle w:val="Hiperhivatkozs"/>
@@ -559,7 +495,7 @@
                 <w:noProof/>
                 <w:webHidden/>
               </w:rPr>
-              <w:instrText xml:space="preserve"> PAGEREF _Toc8067310 \h </w:instrText>
+              <w:instrText xml:space="preserve"> PAGEREF _Toc8072283 \h </w:instrText>
             </w:r>
             <w:r>
               <w:rPr>
@@ -602,7 +538,7 @@
               <w:lang w:eastAsia="hu-HU"/>
             </w:rPr>
           </w:pPr>
-          <w:hyperlink w:anchor="_Toc8067311" w:history="1">
+          <w:hyperlink w:anchor="_Toc8072284" w:history="1">
             <w:r>
               <w:rPr>
                 <w:rStyle w:val="Hiperhivatkozs"/>
@@ -630,7 +566,7 @@
                 <w:noProof/>
                 <w:webHidden/>
               </w:rPr>
-              <w:instrText xml:space="preserve"> PAGEREF _Toc8067311 \h </w:instrText>
+              <w:instrText xml:space="preserve"> PAGEREF _Toc8072284 \h </w:instrText>
             </w:r>
             <w:r>
               <w:rPr>
@@ -673,7 +609,7 @@
               <w:lang w:eastAsia="hu-HU"/>
             </w:rPr>
           </w:pPr>
-          <w:hyperlink w:anchor="_Toc8067312" w:history="1">
+          <w:hyperlink w:anchor="_Toc8072285" w:history="1">
             <w:r>
               <w:rPr>
                 <w:rStyle w:val="Hiperhivatkozs"/>
@@ -701,7 +637,7 @@
                 <w:noProof/>
                 <w:webHidden/>
               </w:rPr>
-              <w:instrText xml:space="preserve"> PAGEREF _Toc8067312 \h </w:instrText>
+              <w:instrText xml:space="preserve"> PAGEREF _Toc8072285 \h </w:instrText>
             </w:r>
             <w:r>
               <w:rPr>
@@ -744,7 +680,7 @@
               <w:lang w:eastAsia="hu-HU"/>
             </w:rPr>
           </w:pPr>
-          <w:hyperlink w:anchor="_Toc8067313" w:history="1">
+          <w:hyperlink w:anchor="_Toc8072286" w:history="1">
             <w:r>
               <w:rPr>
                 <w:rStyle w:val="Hiperhivatkozs"/>
@@ -772,7 +708,7 @@
                 <w:noProof/>
                 <w:webHidden/>
               </w:rPr>
-              <w:instrText xml:space="preserve"> PAGEREF _Toc8067313 \h </w:instrText>
+              <w:instrText xml:space="preserve"> PAGEREF _Toc8072286 \h </w:instrText>
             </w:r>
             <w:r>
               <w:rPr>
@@ -815,7 +751,7 @@
               <w:lang w:eastAsia="hu-HU"/>
             </w:rPr>
           </w:pPr>
-          <w:hyperlink w:anchor="_Toc8067314" w:history="1">
+          <w:hyperlink w:anchor="_Toc8072287" w:history="1">
             <w:r>
               <w:rPr>
                 <w:rStyle w:val="Hiperhivatkozs"/>
@@ -843,7 +779,7 @@
                 <w:noProof/>
                 <w:webHidden/>
               </w:rPr>
-              <w:instrText xml:space="preserve"> PAGEREF _Toc8067314 \h </w:instrText>
+              <w:instrText xml:space="preserve"> PAGEREF _Toc8072287 \h </w:instrText>
             </w:r>
             <w:r>
               <w:rPr>
@@ -886,7 +822,7 @@
               <w:lang w:eastAsia="hu-HU"/>
             </w:rPr>
           </w:pPr>
-          <w:hyperlink w:anchor="_Toc8067315" w:history="1">
+          <w:hyperlink w:anchor="_Toc8072288" w:history="1">
             <w:r>
               <w:rPr>
                 <w:rStyle w:val="Hiperhivatkozs"/>
@@ -914,7 +850,7 @@
                 <w:noProof/>
                 <w:webHidden/>
               </w:rPr>
-              <w:instrText xml:space="preserve"> PAGEREF _Toc8067315 \h </w:instrText>
+              <w:instrText xml:space="preserve"> PAGEREF _Toc8072288 \h </w:instrText>
             </w:r>
             <w:r>
               <w:rPr>
@@ -957,7 +893,7 @@
               <w:lang w:eastAsia="hu-HU"/>
             </w:rPr>
           </w:pPr>
-          <w:hyperlink w:anchor="_Toc8067316" w:history="1">
+          <w:hyperlink w:anchor="_Toc8072289" w:history="1">
             <w:r>
               <w:rPr>
                 <w:rStyle w:val="Hiperhivatkozs"/>
@@ -985,7 +921,7 @@
                 <w:noProof/>
                 <w:webHidden/>
               </w:rPr>
-              <w:instrText xml:space="preserve"> PAGEREF _Toc8067316 \h </w:instrText>
+              <w:instrText xml:space="preserve"> PAGEREF _Toc8072289 \h </w:instrText>
             </w:r>
             <w:r>
               <w:rPr>
@@ -1028,7 +964,7 @@
               <w:lang w:eastAsia="hu-HU"/>
             </w:rPr>
           </w:pPr>
-          <w:hyperlink w:anchor="_Toc8067317" w:history="1">
+          <w:hyperlink w:anchor="_Toc8072290" w:history="1">
             <w:r>
               <w:rPr>
                 <w:rStyle w:val="Hiperhivatkozs"/>
@@ -1056,7 +992,7 @@
                 <w:noProof/>
                 <w:webHidden/>
               </w:rPr>
-              <w:instrText xml:space="preserve"> PAGEREF _Toc8067317 \h </w:instrText>
+              <w:instrText xml:space="preserve"> PAGEREF _Toc8072290 \h </w:instrText>
             </w:r>
             <w:r>
               <w:rPr>
@@ -1099,7 +1035,7 @@
               <w:lang w:eastAsia="hu-HU"/>
             </w:rPr>
           </w:pPr>
-          <w:hyperlink w:anchor="_Toc8067318" w:history="1">
+          <w:hyperlink w:anchor="_Toc8072291" w:history="1">
             <w:r>
               <w:rPr>
                 <w:rStyle w:val="Hiperhivatkozs"/>
@@ -1127,7 +1063,7 @@
                 <w:noProof/>
                 <w:webHidden/>
               </w:rPr>
-              <w:instrText xml:space="preserve"> PAGEREF _Toc8067318 \h </w:instrText>
+              <w:instrText xml:space="preserve"> PAGEREF _Toc8072291 \h </w:instrText>
             </w:r>
             <w:r>
               <w:rPr>
@@ -1170,7 +1106,7 @@
               <w:lang w:eastAsia="hu-HU"/>
             </w:rPr>
           </w:pPr>
-          <w:hyperlink w:anchor="_Toc8067319" w:history="1">
+          <w:hyperlink w:anchor="_Toc8072292" w:history="1">
             <w:r>
               <w:rPr>
                 <w:rStyle w:val="Hiperhivatkozs"/>
@@ -1198,7 +1134,7 @@
                 <w:noProof/>
                 <w:webHidden/>
               </w:rPr>
-              <w:instrText xml:space="preserve"> PAGEREF _Toc8067319 \h </w:instrText>
+              <w:instrText xml:space="preserve"> PAGEREF _Toc8072292 \h </w:instrText>
             </w:r>
             <w:r>
               <w:rPr>
@@ -1218,7 +1154,7 @@
                 <w:noProof/>
                 <w:webHidden/>
               </w:rPr>
-              <w:t>14</w:t>
+              <w:t>16</w:t>
             </w:r>
             <w:r>
               <w:rPr>
@@ -1241,7 +1177,7 @@
               <w:lang w:eastAsia="hu-HU"/>
             </w:rPr>
           </w:pPr>
-          <w:hyperlink w:anchor="_Toc8067320" w:history="1">
+          <w:hyperlink w:anchor="_Toc8072293" w:history="1">
             <w:r>
               <w:rPr>
                 <w:rStyle w:val="Hiperhivatkozs"/>
@@ -1269,7 +1205,7 @@
                 <w:noProof/>
                 <w:webHidden/>
               </w:rPr>
-              <w:instrText xml:space="preserve"> PAGEREF _Toc8067320 \h </w:instrText>
+              <w:instrText xml:space="preserve"> PAGEREF _Toc8072293 \h </w:instrText>
             </w:r>
             <w:r>
               <w:rPr>
@@ -1289,7 +1225,7 @@
                 <w:noProof/>
                 <w:webHidden/>
               </w:rPr>
-              <w:t>14</w:t>
+              <w:t>16</w:t>
             </w:r>
             <w:r>
               <w:rPr>
@@ -1312,7 +1248,7 @@
               <w:lang w:eastAsia="hu-HU"/>
             </w:rPr>
           </w:pPr>
-          <w:hyperlink w:anchor="_Toc8067321" w:history="1">
+          <w:hyperlink w:anchor="_Toc8072294" w:history="1">
             <w:r>
               <w:rPr>
                 <w:rStyle w:val="Hiperhivatkozs"/>
@@ -1340,7 +1276,7 @@
                 <w:noProof/>
                 <w:webHidden/>
               </w:rPr>
-              <w:instrText xml:space="preserve"> PAGEREF _Toc8067321 \h </w:instrText>
+              <w:instrText xml:space="preserve"> PAGEREF _Toc8072294 \h </w:instrText>
             </w:r>
             <w:r>
               <w:rPr>
@@ -1360,7 +1296,7 @@
                 <w:noProof/>
                 <w:webHidden/>
               </w:rPr>
-              <w:t>14</w:t>
+              <w:t>16</w:t>
             </w:r>
             <w:r>
               <w:rPr>
@@ -1383,7 +1319,7 @@
               <w:lang w:eastAsia="hu-HU"/>
             </w:rPr>
           </w:pPr>
-          <w:hyperlink w:anchor="_Toc8067322" w:history="1">
+          <w:hyperlink w:anchor="_Toc8072295" w:history="1">
             <w:r>
               <w:rPr>
                 <w:rStyle w:val="Hiperhivatkozs"/>
@@ -1411,7 +1347,7 @@
                 <w:noProof/>
                 <w:webHidden/>
               </w:rPr>
-              <w:instrText xml:space="preserve"> PAGEREF _Toc8067322 \h </w:instrText>
+              <w:instrText xml:space="preserve"> PAGEREF _Toc8072295 \h </w:instrText>
             </w:r>
             <w:r>
               <w:rPr>
@@ -1431,7 +1367,7 @@
                 <w:noProof/>
                 <w:webHidden/>
               </w:rPr>
-              <w:t>15</w:t>
+              <w:t>17</w:t>
             </w:r>
             <w:r>
               <w:rPr>
@@ -1454,7 +1390,7 @@
               <w:lang w:eastAsia="hu-HU"/>
             </w:rPr>
           </w:pPr>
-          <w:hyperlink w:anchor="_Toc8067323" w:history="1">
+          <w:hyperlink w:anchor="_Toc8072296" w:history="1">
             <w:r>
               <w:rPr>
                 <w:rStyle w:val="Hiperhivatkozs"/>
@@ -1482,7 +1418,7 @@
                 <w:noProof/>
                 <w:webHidden/>
               </w:rPr>
-              <w:instrText xml:space="preserve"> PAGEREF _Toc8067323 \h </w:instrText>
+              <w:instrText xml:space="preserve"> PAGEREF _Toc8072296 \h </w:instrText>
             </w:r>
             <w:r>
               <w:rPr>
@@ -1502,7 +1438,7 @@
                 <w:noProof/>
                 <w:webHidden/>
               </w:rPr>
-              <w:t>15</w:t>
+              <w:t>17</w:t>
             </w:r>
             <w:r>
               <w:rPr>
@@ -1525,12 +1461,11 @@
               <w:lang w:eastAsia="hu-HU"/>
             </w:rPr>
           </w:pPr>
-          <w:hyperlink w:anchor="_Toc8067324" w:history="1">
+          <w:hyperlink w:anchor="_Toc8072297" w:history="1">
             <w:r>
               <w:rPr>
                 <w:rStyle w:val="Hiperhivatkozs"/>
                 <w:noProof/>
-                <w:lang w:val="en-GB"/>
               </w:rPr>
               <w:t>Bibliography</w:t>
             </w:r>
@@ -1553,7 +1488,7 @@
                 <w:noProof/>
                 <w:webHidden/>
               </w:rPr>
-              <w:instrText xml:space="preserve"> PAGEREF _Toc8067324 \h </w:instrText>
+              <w:instrText xml:space="preserve"> PAGEREF _Toc8072297 \h </w:instrText>
             </w:r>
             <w:r>
               <w:rPr>
@@ -1573,7 +1508,7 @@
                 <w:noProof/>
                 <w:webHidden/>
               </w:rPr>
-              <w:t>17</w:t>
+              <w:t>19</w:t>
             </w:r>
             <w:r>
               <w:rPr>
@@ -1632,7 +1567,7 @@
           <w:lang w:val="en-GB"/>
         </w:rPr>
       </w:pPr>
-      <w:bookmarkStart w:id="1" w:name="_Toc8067308"/>
+      <w:bookmarkStart w:id="0" w:name="_Toc8072281"/>
       <w:r>
         <w:rPr>
           <w:lang w:val="en-GB"/>
@@ -1640,7 +1575,7 @@
         <w:lastRenderedPageBreak/>
         <w:t>Task description</w:t>
       </w:r>
-      <w:bookmarkEnd w:id="1"/>
+      <w:bookmarkEnd w:id="0"/>
     </w:p>
     <w:p>
       <w:pPr>
@@ -1694,9 +1629,19 @@
           <w:shd w:val="clear" w:color="auto" w:fill="FFFFFF"/>
           <w:lang w:val="en-GB" w:eastAsia="hu-HU"/>
         </w:rPr>
-        <w:t xml:space="preserve">The student shall develop a data logging subsystem based on an </w:t>
-      </w:r>
-      <w:proofErr w:type="spellStart"/>
+        <w:t>The student shall develop a data logging subsystem based on an Arbotix-M robocontroller, a 5 degrees of freedom robotic arm, a micro SD card shield and a real time clock module.</w:t>
+      </w:r>
+    </w:p>
+    <w:p>
+      <w:pPr>
+        <w:spacing w:after="0" w:line="360" w:lineRule="auto"/>
+        <w:rPr>
+          <w:rFonts w:ascii="Times New Roman" w:eastAsia="Times New Roman" w:hAnsi="Times New Roman" w:cs="Times New Roman"/>
+          <w:sz w:val="24"/>
+          <w:szCs w:val="24"/>
+          <w:lang w:val="en-GB" w:eastAsia="hu-HU"/>
+        </w:rPr>
+      </w:pPr>
       <w:r>
         <w:rPr>
           <w:rFonts w:ascii="Times New Roman" w:eastAsia="Times New Roman" w:hAnsi="Times New Roman" w:cs="Times New Roman"/>
@@ -1706,89 +1651,7 @@
           <w:shd w:val="clear" w:color="auto" w:fill="FFFFFF"/>
           <w:lang w:val="en-GB" w:eastAsia="hu-HU"/>
         </w:rPr>
-        <w:t>Arbotix</w:t>
-      </w:r>
-      <w:proofErr w:type="spellEnd"/>
-      <w:r>
-        <w:rPr>
-          <w:rFonts w:ascii="Times New Roman" w:eastAsia="Times New Roman" w:hAnsi="Times New Roman" w:cs="Times New Roman"/>
-          <w:color w:val="222222"/>
-          <w:sz w:val="24"/>
-          <w:szCs w:val="24"/>
-          <w:shd w:val="clear" w:color="auto" w:fill="FFFFFF"/>
-          <w:lang w:val="en-GB" w:eastAsia="hu-HU"/>
-        </w:rPr>
-        <w:t xml:space="preserve">-M </w:t>
-      </w:r>
-      <w:proofErr w:type="spellStart"/>
-      <w:r>
-        <w:rPr>
-          <w:rFonts w:ascii="Times New Roman" w:eastAsia="Times New Roman" w:hAnsi="Times New Roman" w:cs="Times New Roman"/>
-          <w:color w:val="222222"/>
-          <w:sz w:val="24"/>
-          <w:szCs w:val="24"/>
-          <w:shd w:val="clear" w:color="auto" w:fill="FFFFFF"/>
-          <w:lang w:val="en-GB" w:eastAsia="hu-HU"/>
-        </w:rPr>
-        <w:t>robocontroller</w:t>
-      </w:r>
-      <w:proofErr w:type="spellEnd"/>
-      <w:r>
-        <w:rPr>
-          <w:rFonts w:ascii="Times New Roman" w:eastAsia="Times New Roman" w:hAnsi="Times New Roman" w:cs="Times New Roman"/>
-          <w:color w:val="222222"/>
-          <w:sz w:val="24"/>
-          <w:szCs w:val="24"/>
-          <w:shd w:val="clear" w:color="auto" w:fill="FFFFFF"/>
-          <w:lang w:val="en-GB" w:eastAsia="hu-HU"/>
-        </w:rPr>
-        <w:t>, a 5 degrees of freedom robotic arm, a micro SD card shield and a real time clock module.</w:t>
-      </w:r>
-    </w:p>
-    <w:p>
-      <w:pPr>
-        <w:spacing w:after="0" w:line="360" w:lineRule="auto"/>
-        <w:rPr>
-          <w:rFonts w:ascii="Times New Roman" w:eastAsia="Times New Roman" w:hAnsi="Times New Roman" w:cs="Times New Roman"/>
-          <w:sz w:val="24"/>
-          <w:szCs w:val="24"/>
-          <w:lang w:val="en-GB" w:eastAsia="hu-HU"/>
-        </w:rPr>
-      </w:pPr>
-      <w:r>
-        <w:rPr>
-          <w:rFonts w:ascii="Times New Roman" w:eastAsia="Times New Roman" w:hAnsi="Times New Roman" w:cs="Times New Roman"/>
-          <w:color w:val="222222"/>
-          <w:sz w:val="24"/>
-          <w:szCs w:val="24"/>
-          <w:shd w:val="clear" w:color="auto" w:fill="FFFFFF"/>
-          <w:lang w:val="en-GB" w:eastAsia="hu-HU"/>
-        </w:rPr>
-        <w:t xml:space="preserve">The newly implemented subsystem should be able to log all the parameters of the robotic arm in real time, with at least a 100 </w:t>
-      </w:r>
-      <w:proofErr w:type="spellStart"/>
-      <w:r>
-        <w:rPr>
-          <w:rFonts w:ascii="Times New Roman" w:eastAsia="Times New Roman" w:hAnsi="Times New Roman" w:cs="Times New Roman"/>
-          <w:color w:val="222222"/>
-          <w:sz w:val="24"/>
-          <w:szCs w:val="24"/>
-          <w:shd w:val="clear" w:color="auto" w:fill="FFFFFF"/>
-          <w:lang w:val="en-GB" w:eastAsia="hu-HU"/>
-        </w:rPr>
-        <w:t>ms</w:t>
-      </w:r>
-      <w:proofErr w:type="spellEnd"/>
-      <w:r>
-        <w:rPr>
-          <w:rFonts w:ascii="Times New Roman" w:eastAsia="Times New Roman" w:hAnsi="Times New Roman" w:cs="Times New Roman"/>
-          <w:color w:val="222222"/>
-          <w:sz w:val="24"/>
-          <w:szCs w:val="24"/>
-          <w:shd w:val="clear" w:color="auto" w:fill="FFFFFF"/>
-          <w:lang w:val="en-GB" w:eastAsia="hu-HU"/>
-        </w:rPr>
-        <w:t xml:space="preserve"> resolution. The created log files’ format should be chosen with a focus on simple data analysis. The data structure should be designed by the student after negotiation with the lecturer. Detailed testing documentation should be included too in the semester closing documentation.</w:t>
+        <w:t>The newly implemented subsystem should be able to log all the parameters of the robotic arm in real time, with at least a 100 ms resolution. The created log files’ format should be chosen with a focus on simple data analysis. The data structure should be designed by the student after negotiation with the lecturer. Detailed testing documentation should be included too in the semester closing documentation.</w:t>
       </w:r>
     </w:p>
     <w:p>
@@ -1908,55 +1771,7 @@
           <w:shd w:val="clear" w:color="auto" w:fill="FFFFFF"/>
           <w:lang w:val="en-GB" w:eastAsia="hu-HU"/>
         </w:rPr>
-        <w:t xml:space="preserve">develop an interface to the </w:t>
-      </w:r>
-      <w:proofErr w:type="spellStart"/>
-      <w:r>
-        <w:rPr>
-          <w:rFonts w:ascii="Times New Roman" w:eastAsia="Times New Roman" w:hAnsi="Times New Roman" w:cs="Times New Roman"/>
-          <w:color w:val="222222"/>
-          <w:sz w:val="24"/>
-          <w:szCs w:val="24"/>
-          <w:shd w:val="clear" w:color="auto" w:fill="FFFFFF"/>
-          <w:lang w:val="en-GB" w:eastAsia="hu-HU"/>
-        </w:rPr>
-        <w:t>Arbotix</w:t>
-      </w:r>
-      <w:proofErr w:type="spellEnd"/>
-      <w:r>
-        <w:rPr>
-          <w:rFonts w:ascii="Times New Roman" w:eastAsia="Times New Roman" w:hAnsi="Times New Roman" w:cs="Times New Roman"/>
-          <w:color w:val="222222"/>
-          <w:sz w:val="24"/>
-          <w:szCs w:val="24"/>
-          <w:shd w:val="clear" w:color="auto" w:fill="FFFFFF"/>
-          <w:lang w:val="en-GB" w:eastAsia="hu-HU"/>
-        </w:rPr>
-        <w:t xml:space="preserve">-M </w:t>
-      </w:r>
-      <w:proofErr w:type="spellStart"/>
-      <w:r>
-        <w:rPr>
-          <w:rFonts w:ascii="Times New Roman" w:eastAsia="Times New Roman" w:hAnsi="Times New Roman" w:cs="Times New Roman"/>
-          <w:color w:val="222222"/>
-          <w:sz w:val="24"/>
-          <w:szCs w:val="24"/>
-          <w:shd w:val="clear" w:color="auto" w:fill="FFFFFF"/>
-          <w:lang w:val="en-GB" w:eastAsia="hu-HU"/>
-        </w:rPr>
-        <w:t>Robocontroller</w:t>
-      </w:r>
-      <w:proofErr w:type="spellEnd"/>
-      <w:r>
-        <w:rPr>
-          <w:rFonts w:ascii="Times New Roman" w:eastAsia="Times New Roman" w:hAnsi="Times New Roman" w:cs="Times New Roman"/>
-          <w:color w:val="222222"/>
-          <w:sz w:val="24"/>
-          <w:szCs w:val="24"/>
-          <w:shd w:val="clear" w:color="auto" w:fill="FFFFFF"/>
-          <w:lang w:val="en-GB" w:eastAsia="hu-HU"/>
-        </w:rPr>
-        <w:t xml:space="preserve"> to be able to send out the internal values stored in its RAM</w:t>
+        <w:t>develop an interface to the Arbotix-M Robocontroller to be able to send out the internal values stored in its RAM</w:t>
       </w:r>
     </w:p>
     <w:p>
@@ -2076,7 +1891,7 @@
           <w:lang w:val="en-GB"/>
         </w:rPr>
       </w:pPr>
-      <w:bookmarkStart w:id="2" w:name="_Toc8067309"/>
+      <w:bookmarkStart w:id="1" w:name="_Toc8072282"/>
       <w:r>
         <w:rPr>
           <w:lang w:val="en-GB"/>
@@ -2084,7 +1899,7 @@
         <w:lastRenderedPageBreak/>
         <w:t>Introduction</w:t>
       </w:r>
-      <w:bookmarkEnd w:id="2"/>
+      <w:bookmarkEnd w:id="1"/>
     </w:p>
     <w:p>
       <w:pPr>
@@ -2115,29 +1930,7 @@
           <w:szCs w:val="24"/>
           <w:lang w:val="en-GB" w:eastAsia="hu-HU"/>
         </w:rPr>
-        <w:t xml:space="preserve">In the age of </w:t>
-      </w:r>
-      <w:proofErr w:type="spellStart"/>
-      <w:r>
-        <w:rPr>
-          <w:rFonts w:ascii="Times New Roman" w:eastAsia="Times New Roman" w:hAnsi="Times New Roman" w:cs="Times New Roman"/>
-          <w:color w:val="000000"/>
-          <w:sz w:val="24"/>
-          <w:szCs w:val="24"/>
-          <w:lang w:val="en-GB" w:eastAsia="hu-HU"/>
-        </w:rPr>
-        <w:t>IoT</w:t>
-      </w:r>
-      <w:proofErr w:type="spellEnd"/>
-      <w:r>
-        <w:rPr>
-          <w:rFonts w:ascii="Times New Roman" w:eastAsia="Times New Roman" w:hAnsi="Times New Roman" w:cs="Times New Roman"/>
-          <w:color w:val="000000"/>
-          <w:sz w:val="24"/>
-          <w:szCs w:val="24"/>
-          <w:lang w:val="en-GB" w:eastAsia="hu-HU"/>
-        </w:rPr>
-        <w:t xml:space="preserve"> (Internet of Things) we are blind without these tiny but</w:t>
+        <w:t>In the age of IoT (Internet of Things) we are blind without these tiny but</w:t>
       </w:r>
       <w:r>
         <w:rPr>
@@ -2196,7 +1989,7 @@
           <w:lang w:val="en-GB"/>
         </w:rPr>
       </w:pPr>
-      <w:bookmarkStart w:id="3" w:name="_Toc8067310"/>
+      <w:bookmarkStart w:id="2" w:name="_Toc8072283"/>
       <w:r>
         <w:rPr>
           <w:lang w:val="en-GB"/>
@@ -2210,7 +2003,7 @@
         </w:rPr>
         <w:t>ta logging in real-time systems</w:t>
       </w:r>
-      <w:bookmarkEnd w:id="3"/>
+      <w:bookmarkEnd w:id="2"/>
     </w:p>
     <w:p>
       <w:pPr>
@@ -3773,7 +3566,7 @@
           <w:lang w:eastAsia="hu-HU"/>
         </w:rPr>
         <w:drawing>
-          <wp:inline distT="0" distB="0" distL="0" distR="0" wp14:anchorId="69C1EFB5" wp14:editId="5015E8D7">
+          <wp:inline distT="0" distB="0" distL="0" distR="0" wp14:anchorId="44E56A57" wp14:editId="302D7255">
             <wp:extent cx="5760720" cy="3044952"/>
             <wp:effectExtent l="0" t="0" r="0" b="3175"/>
             <wp:docPr id="2" name="Kép 2" descr="KÃ©ptalÃ¡lat a kÃ¶vetkezÅre: âdata logging arduinoâ"/>
@@ -3860,47 +3653,7 @@
           <w:lang w:val="en-GB" w:eastAsia="hu-HU"/>
         </w:rPr>
         <w:lastRenderedPageBreak/>
-        <w:t xml:space="preserve">Let’s go in some details regarding the runtime. Arduino system can provide pretty good loop time, but it can be radically increased after applying some resource required processes. Data logging is not that activity which can cause this problem if you do not want to save the </w:t>
-      </w:r>
-      <w:proofErr w:type="spellStart"/>
-      <w:r>
-        <w:rPr>
-          <w:rFonts w:ascii="Times New Roman" w:eastAsia="Times New Roman" w:hAnsi="Times New Roman" w:cs="Times New Roman"/>
-          <w:sz w:val="24"/>
-          <w:szCs w:val="24"/>
-          <w:lang w:val="en-GB" w:eastAsia="hu-HU"/>
-        </w:rPr>
-        <w:t>arduino’s</w:t>
-      </w:r>
-      <w:proofErr w:type="spellEnd"/>
-      <w:r>
-        <w:rPr>
-          <w:rFonts w:ascii="Times New Roman" w:eastAsia="Times New Roman" w:hAnsi="Times New Roman" w:cs="Times New Roman"/>
-          <w:sz w:val="24"/>
-          <w:szCs w:val="24"/>
-          <w:lang w:val="en-GB" w:eastAsia="hu-HU"/>
-        </w:rPr>
-        <w:t xml:space="preserve"> </w:t>
-      </w:r>
-      <w:proofErr w:type="spellStart"/>
-      <w:r>
-        <w:rPr>
-          <w:rFonts w:ascii="Times New Roman" w:eastAsia="Times New Roman" w:hAnsi="Times New Roman" w:cs="Times New Roman"/>
-          <w:sz w:val="24"/>
-          <w:szCs w:val="24"/>
-          <w:lang w:val="en-GB" w:eastAsia="hu-HU"/>
-        </w:rPr>
-        <w:t>whoe</w:t>
-      </w:r>
-      <w:proofErr w:type="spellEnd"/>
-      <w:r>
-        <w:rPr>
-          <w:rFonts w:ascii="Times New Roman" w:eastAsia="Times New Roman" w:hAnsi="Times New Roman" w:cs="Times New Roman"/>
-          <w:sz w:val="24"/>
-          <w:szCs w:val="24"/>
-          <w:lang w:val="en-GB" w:eastAsia="hu-HU"/>
-        </w:rPr>
-        <w:t xml:space="preserve"> RAM in each and every millisecond of runtime.</w:t>
+        <w:t>Let’s go in some details regarding the runtime. Arduino system can provide pretty good loop time, but it can be radically increased after applying some resource required processes. Data logging is not that activity which can cause this problem if you do not want to save the arduino’s whoe RAM in each and every millisecond of runtime.</w:t>
       </w:r>
     </w:p>
     <w:p>
@@ -3927,7 +3680,7 @@
           <w:lang w:val="en-GB"/>
         </w:rPr>
       </w:pPr>
-      <w:bookmarkStart w:id="4" w:name="_Toc8067311"/>
+      <w:bookmarkStart w:id="3" w:name="_Toc8072284"/>
       <w:r>
         <w:rPr>
           <w:lang w:val="en-GB"/>
@@ -3935,65 +3688,65 @@
         <w:lastRenderedPageBreak/>
         <w:t>System and software requirements</w:t>
       </w:r>
+      <w:bookmarkEnd w:id="3"/>
+    </w:p>
+    <w:p>
+      <w:pPr>
+        <w:spacing w:after="0" w:line="360" w:lineRule="auto"/>
+        <w:rPr>
+          <w:rFonts w:ascii="Times New Roman" w:eastAsia="Times New Roman" w:hAnsi="Times New Roman" w:cs="Times New Roman"/>
+          <w:sz w:val="24"/>
+          <w:szCs w:val="24"/>
+          <w:lang w:val="en-GB" w:eastAsia="hu-HU"/>
+        </w:rPr>
+      </w:pPr>
+      <w:r>
+        <w:rPr>
+          <w:rFonts w:ascii="Times New Roman" w:eastAsia="Times New Roman" w:hAnsi="Times New Roman" w:cs="Times New Roman"/>
+          <w:color w:val="000000"/>
+          <w:sz w:val="24"/>
+          <w:szCs w:val="24"/>
+          <w:lang w:val="en-GB" w:eastAsia="hu-HU"/>
+        </w:rPr>
+        <w:t>In this chapter I will introduce the schematic of the system plan, the system level requirements and the software level requirements.</w:t>
+      </w:r>
+    </w:p>
+    <w:p>
+      <w:pPr>
+        <w:spacing w:after="0" w:line="360" w:lineRule="auto"/>
+        <w:rPr>
+          <w:rFonts w:ascii="Times New Roman" w:eastAsia="Times New Roman" w:hAnsi="Times New Roman" w:cs="Times New Roman"/>
+          <w:sz w:val="24"/>
+          <w:szCs w:val="24"/>
+          <w:lang w:val="en-GB" w:eastAsia="hu-HU"/>
+        </w:rPr>
+      </w:pPr>
+      <w:r>
+        <w:rPr>
+          <w:rFonts w:ascii="Times New Roman" w:eastAsia="Times New Roman" w:hAnsi="Times New Roman" w:cs="Times New Roman"/>
+          <w:color w:val="000000"/>
+          <w:sz w:val="24"/>
+          <w:szCs w:val="24"/>
+          <w:lang w:val="en-GB" w:eastAsia="hu-HU"/>
+        </w:rPr>
+        <w:t>It is important to divide these two groups of requirements as later the two layers can be modified independently.</w:t>
+      </w:r>
+    </w:p>
+    <w:p>
+      <w:pPr>
+        <w:pStyle w:val="Cmsor2"/>
+        <w:rPr>
+          <w:lang w:val="en-GB"/>
+        </w:rPr>
+      </w:pPr>
+      <w:bookmarkStart w:id="4" w:name="_Toc8072285"/>
+      <w:r>
+        <w:rPr>
+          <w:lang w:val="en-GB"/>
+        </w:rPr>
+        <w:t>System plan</w:t>
+      </w:r>
       <w:bookmarkEnd w:id="4"/>
-    </w:p>
-    <w:p>
-      <w:pPr>
-        <w:spacing w:after="0" w:line="360" w:lineRule="auto"/>
-        <w:rPr>
-          <w:rFonts w:ascii="Times New Roman" w:eastAsia="Times New Roman" w:hAnsi="Times New Roman" w:cs="Times New Roman"/>
-          <w:sz w:val="24"/>
-          <w:szCs w:val="24"/>
-          <w:lang w:val="en-GB" w:eastAsia="hu-HU"/>
-        </w:rPr>
-      </w:pPr>
-      <w:r>
-        <w:rPr>
-          <w:rFonts w:ascii="Times New Roman" w:eastAsia="Times New Roman" w:hAnsi="Times New Roman" w:cs="Times New Roman"/>
-          <w:color w:val="000000"/>
-          <w:sz w:val="24"/>
-          <w:szCs w:val="24"/>
-          <w:lang w:val="en-GB" w:eastAsia="hu-HU"/>
-        </w:rPr>
-        <w:t>In this chapter I will introduce the schematic of the system plan, the system level requirements and the software level requirements.</w:t>
-      </w:r>
-    </w:p>
-    <w:p>
-      <w:pPr>
-        <w:spacing w:after="0" w:line="360" w:lineRule="auto"/>
-        <w:rPr>
-          <w:rFonts w:ascii="Times New Roman" w:eastAsia="Times New Roman" w:hAnsi="Times New Roman" w:cs="Times New Roman"/>
-          <w:sz w:val="24"/>
-          <w:szCs w:val="24"/>
-          <w:lang w:val="en-GB" w:eastAsia="hu-HU"/>
-        </w:rPr>
-      </w:pPr>
-      <w:r>
-        <w:rPr>
-          <w:rFonts w:ascii="Times New Roman" w:eastAsia="Times New Roman" w:hAnsi="Times New Roman" w:cs="Times New Roman"/>
-          <w:color w:val="000000"/>
-          <w:sz w:val="24"/>
-          <w:szCs w:val="24"/>
-          <w:lang w:val="en-GB" w:eastAsia="hu-HU"/>
-        </w:rPr>
-        <w:t>It is important to divide these two groups of requirements as later the two layers can be modified independently.</w:t>
-      </w:r>
-    </w:p>
-    <w:p>
-      <w:pPr>
-        <w:pStyle w:val="Cmsor2"/>
-        <w:rPr>
-          <w:lang w:val="en-GB"/>
-        </w:rPr>
-      </w:pPr>
-      <w:bookmarkStart w:id="5" w:name="_Toc8067312"/>
-      <w:r>
-        <w:rPr>
-          <w:lang w:val="en-GB"/>
-        </w:rPr>
-        <w:t>System plan</w:t>
-      </w:r>
-      <w:bookmarkEnd w:id="5"/>
     </w:p>
     <w:p>
       <w:pPr>
@@ -4009,6 +3762,7 @@
       <w:r>
         <w:rPr>
           <w:rFonts w:ascii="Times New Roman" w:eastAsia="Times New Roman" w:hAnsi="Times New Roman" w:cs="Times New Roman"/>
+          <w:noProof/>
           <w:sz w:val="24"/>
           <w:szCs w:val="24"/>
           <w:lang w:eastAsia="hu-HU"/>
@@ -4016,7 +3770,7 @@
         <mc:AlternateContent>
           <mc:Choice Requires="wpg">
             <w:drawing>
-              <wp:inline distT="0" distB="0" distL="0" distR="0" wp14:anchorId="73926422" wp14:editId="521858FF">
+              <wp:inline distT="0" distB="0" distL="0" distR="0" wp14:anchorId="5A8801D7" wp14:editId="2EBB8294">
                 <wp:extent cx="4799702" cy="3409327"/>
                 <wp:effectExtent l="0" t="0" r="20320" b="19685"/>
                 <wp:docPr id="36" name="Csoportba foglalás 32"/>
@@ -4060,7 +3814,6 @@
                                 <w:pStyle w:val="NormlWeb"/>
                                 <w:spacing w:before="0" w:beforeAutospacing="0" w:after="0" w:afterAutospacing="0"/>
                               </w:pPr>
-                              <w:proofErr w:type="spellStart"/>
                               <w:r>
                                 <w:rPr>
                                   <w:rFonts w:asciiTheme="minorHAnsi" w:hAnsi="Calibri" w:cstheme="minorBidi"/>
@@ -4069,53 +3822,8 @@
                                   <w:sz w:val="36"/>
                                   <w:szCs w:val="36"/>
                                 </w:rPr>
-                                <w:t>Realtime</w:t>
+                                <w:t>Realtime clock module</w:t>
                               </w:r>
-                              <w:proofErr w:type="spellEnd"/>
-                              <w:r>
-                                <w:rPr>
-                                  <w:rFonts w:asciiTheme="minorHAnsi" w:hAnsi="Calibri" w:cstheme="minorBidi"/>
-                                  <w:color w:val="000000" w:themeColor="text1"/>
-                                  <w:kern w:val="24"/>
-                                  <w:sz w:val="36"/>
-                                  <w:szCs w:val="36"/>
-                                </w:rPr>
-                                <w:t xml:space="preserve"> </w:t>
-                              </w:r>
-                              <w:proofErr w:type="spellStart"/>
-                              <w:r>
-                                <w:rPr>
-                                  <w:rFonts w:asciiTheme="minorHAnsi" w:hAnsi="Calibri" w:cstheme="minorBidi"/>
-                                  <w:color w:val="000000" w:themeColor="text1"/>
-                                  <w:kern w:val="24"/>
-                                  <w:sz w:val="36"/>
-                                  <w:szCs w:val="36"/>
-                                </w:rPr>
-                                <w:t>clock</w:t>
-                              </w:r>
-                              <w:proofErr w:type="spellEnd"/>
-                              <w:r>
-                                <w:rPr>
-                                  <w:rFonts w:asciiTheme="minorHAnsi" w:hAnsi="Calibri" w:cstheme="minorBidi"/>
-                                  <w:color w:val="000000" w:themeColor="text1"/>
-                                  <w:kern w:val="24"/>
-                                  <w:sz w:val="36"/>
-                                  <w:szCs w:val="36"/>
-                                </w:rPr>
-                                <w:t xml:space="preserve"> </w:t>
-                              </w:r>
-                              <w:proofErr w:type="spellStart"/>
-                              <w:r>
-                                <w:rPr>
-                                  <w:rFonts w:asciiTheme="minorHAnsi" w:hAnsi="Calibri" w:cstheme="minorBidi"/>
-                                  <w:color w:val="000000" w:themeColor="text1"/>
-                                  <w:kern w:val="24"/>
-                                  <w:sz w:val="36"/>
-                                  <w:szCs w:val="36"/>
-                                </w:rPr>
-                                <w:t>module</w:t>
-                              </w:r>
-                              <w:proofErr w:type="spellEnd"/>
                               <w:r>
                                 <w:rPr>
                                   <w:rFonts w:asciiTheme="minorHAnsi" w:hAnsi="Calibri" w:cstheme="minorBidi"/>
@@ -4161,7 +3869,6 @@
                                 <w:spacing w:before="0" w:beforeAutospacing="0" w:after="0" w:afterAutospacing="0"/>
                                 <w:jc w:val="center"/>
                               </w:pPr>
-                              <w:proofErr w:type="spellStart"/>
                               <w:r>
                                 <w:rPr>
                                   <w:rFonts w:asciiTheme="minorHAnsi" w:hAnsi="Calibri" w:cstheme="minorBidi"/>
@@ -4170,18 +3877,7 @@
                                   <w:sz w:val="36"/>
                                   <w:szCs w:val="36"/>
                                 </w:rPr>
-                                <w:t>Arbotix</w:t>
-                              </w:r>
-                              <w:proofErr w:type="spellEnd"/>
-                              <w:r>
-                                <w:rPr>
-                                  <w:rFonts w:asciiTheme="minorHAnsi" w:hAnsi="Calibri" w:cstheme="minorBidi"/>
-                                  <w:color w:val="000000" w:themeColor="text1"/>
-                                  <w:kern w:val="24"/>
-                                  <w:sz w:val="36"/>
-                                  <w:szCs w:val="36"/>
-                                </w:rPr>
-                                <w:t>-M</w:t>
+                                <w:t>Arbotix-M</w:t>
                               </w:r>
                             </w:p>
                             <w:p>
@@ -4190,7 +3886,6 @@
                                 <w:spacing w:before="0" w:beforeAutospacing="0" w:after="0" w:afterAutospacing="0"/>
                                 <w:jc w:val="center"/>
                               </w:pPr>
-                              <w:proofErr w:type="spellStart"/>
                               <w:r>
                                 <w:rPr>
                                   <w:rFonts w:asciiTheme="minorHAnsi" w:hAnsi="Calibri" w:cstheme="minorBidi"/>
@@ -4201,7 +3896,6 @@
                                 </w:rPr>
                                 <w:t>Robocontroller</w:t>
                               </w:r>
-                              <w:proofErr w:type="spellEnd"/>
                             </w:p>
                           </w:txbxContent>
                         </wps:txbx>
@@ -4236,7 +3930,6 @@
                                 <w:pStyle w:val="NormlWeb"/>
                                 <w:spacing w:before="0" w:beforeAutospacing="0" w:after="0" w:afterAutospacing="0"/>
                               </w:pPr>
-                              <w:proofErr w:type="spellStart"/>
                               <w:r>
                                 <w:rPr>
                                   <w:rFonts w:asciiTheme="minorHAnsi" w:hAnsi="Calibri" w:cstheme="minorBidi"/>
@@ -4245,18 +3938,7 @@
                                   <w:sz w:val="36"/>
                                   <w:szCs w:val="36"/>
                                 </w:rPr>
-                                <w:t>MicroSD</w:t>
-                              </w:r>
-                              <w:proofErr w:type="spellEnd"/>
-                              <w:r>
-                                <w:rPr>
-                                  <w:rFonts w:asciiTheme="minorHAnsi" w:hAnsi="Calibri" w:cstheme="minorBidi"/>
-                                  <w:color w:val="000000" w:themeColor="text1"/>
-                                  <w:kern w:val="24"/>
-                                  <w:sz w:val="36"/>
-                                  <w:szCs w:val="36"/>
-                                </w:rPr>
-                                <w:t xml:space="preserve"> shield</w:t>
+                                <w:t>MicroSD shield</w:t>
                               </w:r>
                             </w:p>
                           </w:txbxContent>
@@ -4292,7 +3974,6 @@
                                 <w:pStyle w:val="NormlWeb"/>
                                 <w:spacing w:before="0" w:beforeAutospacing="0" w:after="0" w:afterAutospacing="0"/>
                               </w:pPr>
-                              <w:proofErr w:type="spellStart"/>
                               <w:r>
                                 <w:rPr>
                                   <w:rFonts w:asciiTheme="minorHAnsi" w:hAnsi="Calibri" w:cstheme="minorBidi"/>
@@ -4303,7 +3984,6 @@
                                 </w:rPr>
                                 <w:t>Servos</w:t>
                               </w:r>
-                              <w:proofErr w:type="spellEnd"/>
                             </w:p>
                           </w:txbxContent>
                         </wps:txbx>
@@ -4483,29 +4163,7 @@
                                   <w:sz w:val="28"/>
                                   <w:szCs w:val="28"/>
                                 </w:rPr>
-                                <w:t xml:space="preserve">TTL </w:t>
-                              </w:r>
-                              <w:proofErr w:type="spellStart"/>
-                              <w:r>
-                                <w:rPr>
-                                  <w:rFonts w:asciiTheme="minorHAnsi" w:hAnsi="Calibri" w:cstheme="minorBidi"/>
-                                  <w:color w:val="000000" w:themeColor="text1"/>
-                                  <w:kern w:val="24"/>
-                                  <w:sz w:val="28"/>
-                                  <w:szCs w:val="28"/>
-                                </w:rPr>
-                                <w:t>Dynamixel</w:t>
-                              </w:r>
-                              <w:proofErr w:type="spellEnd"/>
-                              <w:r>
-                                <w:rPr>
-                                  <w:rFonts w:asciiTheme="minorHAnsi" w:hAnsi="Calibri" w:cstheme="minorBidi"/>
-                                  <w:color w:val="000000" w:themeColor="text1"/>
-                                  <w:kern w:val="24"/>
-                                  <w:sz w:val="28"/>
-                                  <w:szCs w:val="28"/>
-                                </w:rPr>
-                                <w:t xml:space="preserve"> 3 pin</w:t>
+                                <w:t>TTL Dynamixel 3 pin</w:t>
                               </w:r>
                             </w:p>
                           </w:txbxContent>
@@ -4535,7 +4193,6 @@
                                 <w:spacing w:before="0" w:beforeAutospacing="0" w:after="0" w:afterAutospacing="0"/>
                                 <w:jc w:val="center"/>
                               </w:pPr>
-                              <w:proofErr w:type="spellStart"/>
                               <w:r>
                                 <w:rPr>
                                   <w:rFonts w:asciiTheme="minorHAnsi" w:hAnsi="Calibri" w:cstheme="minorBidi"/>
@@ -4546,7 +4203,6 @@
                                 </w:rPr>
                                 <w:t>Serial</w:t>
                               </w:r>
-                              <w:proofErr w:type="spellEnd"/>
                             </w:p>
                           </w:txbxContent>
                         </wps:txbx>
@@ -4562,7 +4218,7 @@
           </mc:Choice>
           <mc:Fallback>
             <w:pict>
-              <v:group w14:anchorId="73926422" id="Csoportba foglalás 32" o:spid="_x0000_s1026" style="width:377.95pt;height:268.45pt;mso-position-horizontal-relative:char;mso-position-vertical-relative:line" coordsize="47997,34093" o:gfxdata="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">
+              <v:group w14:anchorId="5A8801D7" id="Csoportba foglalás 32" o:spid="_x0000_s1026" style="width:377.95pt;height:268.45pt;mso-position-horizontal-relative:char;mso-position-vertical-relative:line" coordsize="47997,34093" o:gfxdata="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">
                 <v:shapetype id="_x0000_t202" coordsize="21600,21600" o:spt="202" path="m,l,21600r21600,l21600,xe">
                   <v:stroke joinstyle="miter"/>
                   <v:path gradientshapeok="t" o:connecttype="rect"/>
@@ -4575,7 +4231,6 @@
                           <w:pStyle w:val="NormlWeb"/>
                           <w:spacing w:before="0" w:beforeAutospacing="0" w:after="0" w:afterAutospacing="0"/>
                         </w:pPr>
-                        <w:proofErr w:type="spellStart"/>
                         <w:r>
                           <w:rPr>
                             <w:rFonts w:asciiTheme="minorHAnsi" w:hAnsi="Calibri" w:cstheme="minorBidi"/>
@@ -4584,53 +4239,8 @@
                             <w:sz w:val="36"/>
                             <w:szCs w:val="36"/>
                           </w:rPr>
-                          <w:t>Realtime</w:t>
+                          <w:t>Realtime clock module</w:t>
                         </w:r>
-                        <w:proofErr w:type="spellEnd"/>
-                        <w:r>
-                          <w:rPr>
-                            <w:rFonts w:asciiTheme="minorHAnsi" w:hAnsi="Calibri" w:cstheme="minorBidi"/>
-                            <w:color w:val="000000" w:themeColor="text1"/>
-                            <w:kern w:val="24"/>
-                            <w:sz w:val="36"/>
-                            <w:szCs w:val="36"/>
-                          </w:rPr>
-                          <w:t xml:space="preserve"> </w:t>
-                        </w:r>
-                        <w:proofErr w:type="spellStart"/>
-                        <w:r>
-                          <w:rPr>
-                            <w:rFonts w:asciiTheme="minorHAnsi" w:hAnsi="Calibri" w:cstheme="minorBidi"/>
-                            <w:color w:val="000000" w:themeColor="text1"/>
-                            <w:kern w:val="24"/>
-                            <w:sz w:val="36"/>
-                            <w:szCs w:val="36"/>
-                          </w:rPr>
-                          <w:t>clock</w:t>
-                        </w:r>
-                        <w:proofErr w:type="spellEnd"/>
-                        <w:r>
-                          <w:rPr>
-                            <w:rFonts w:asciiTheme="minorHAnsi" w:hAnsi="Calibri" w:cstheme="minorBidi"/>
-                            <w:color w:val="000000" w:themeColor="text1"/>
-                            <w:kern w:val="24"/>
-                            <w:sz w:val="36"/>
-                            <w:szCs w:val="36"/>
-                          </w:rPr>
-                          <w:t xml:space="preserve"> </w:t>
-                        </w:r>
-                        <w:proofErr w:type="spellStart"/>
-                        <w:r>
-                          <w:rPr>
-                            <w:rFonts w:asciiTheme="minorHAnsi" w:hAnsi="Calibri" w:cstheme="minorBidi"/>
-                            <w:color w:val="000000" w:themeColor="text1"/>
-                            <w:kern w:val="24"/>
-                            <w:sz w:val="36"/>
-                            <w:szCs w:val="36"/>
-                          </w:rPr>
-                          <w:t>module</w:t>
-                        </w:r>
-                        <w:proofErr w:type="spellEnd"/>
                         <w:r>
                           <w:rPr>
                             <w:rFonts w:asciiTheme="minorHAnsi" w:hAnsi="Calibri" w:cstheme="minorBidi"/>
@@ -4654,7 +4264,6 @@
                           <w:spacing w:before="0" w:beforeAutospacing="0" w:after="0" w:afterAutospacing="0"/>
                           <w:jc w:val="center"/>
                         </w:pPr>
-                        <w:proofErr w:type="spellStart"/>
                         <w:r>
                           <w:rPr>
                             <w:rFonts w:asciiTheme="minorHAnsi" w:hAnsi="Calibri" w:cstheme="minorBidi"/>
@@ -4663,18 +4272,7 @@
                             <w:sz w:val="36"/>
                             <w:szCs w:val="36"/>
                           </w:rPr>
-                          <w:t>Arbotix</w:t>
-                        </w:r>
-                        <w:proofErr w:type="spellEnd"/>
-                        <w:r>
-                          <w:rPr>
-                            <w:rFonts w:asciiTheme="minorHAnsi" w:hAnsi="Calibri" w:cstheme="minorBidi"/>
-                            <w:color w:val="000000" w:themeColor="text1"/>
-                            <w:kern w:val="24"/>
-                            <w:sz w:val="36"/>
-                            <w:szCs w:val="36"/>
-                          </w:rPr>
-                          <w:t>-M</w:t>
+                          <w:t>Arbotix-M</w:t>
                         </w:r>
                       </w:p>
                       <w:p>
@@ -4683,7 +4281,6 @@
                           <w:spacing w:before="0" w:beforeAutospacing="0" w:after="0" w:afterAutospacing="0"/>
                           <w:jc w:val="center"/>
                         </w:pPr>
-                        <w:proofErr w:type="spellStart"/>
                         <w:r>
                           <w:rPr>
                             <w:rFonts w:asciiTheme="minorHAnsi" w:hAnsi="Calibri" w:cstheme="minorBidi"/>
@@ -4694,7 +4291,6 @@
                           </w:rPr>
                           <w:t>Robocontroller</w:t>
                         </w:r>
-                        <w:proofErr w:type="spellEnd"/>
                       </w:p>
                     </w:txbxContent>
                   </v:textbox>
@@ -4707,7 +4303,6 @@
                           <w:pStyle w:val="NormlWeb"/>
                           <w:spacing w:before="0" w:beforeAutospacing="0" w:after="0" w:afterAutospacing="0"/>
                         </w:pPr>
-                        <w:proofErr w:type="spellStart"/>
                         <w:r>
                           <w:rPr>
                             <w:rFonts w:asciiTheme="minorHAnsi" w:hAnsi="Calibri" w:cstheme="minorBidi"/>
@@ -4716,18 +4311,7 @@
                             <w:sz w:val="36"/>
                             <w:szCs w:val="36"/>
                           </w:rPr>
-                          <w:t>MicroSD</w:t>
-                        </w:r>
-                        <w:proofErr w:type="spellEnd"/>
-                        <w:r>
-                          <w:rPr>
-                            <w:rFonts w:asciiTheme="minorHAnsi" w:hAnsi="Calibri" w:cstheme="minorBidi"/>
-                            <w:color w:val="000000" w:themeColor="text1"/>
-                            <w:kern w:val="24"/>
-                            <w:sz w:val="36"/>
-                            <w:szCs w:val="36"/>
-                          </w:rPr>
-                          <w:t xml:space="preserve"> shield</w:t>
+                          <w:t>MicroSD shield</w:t>
                         </w:r>
                       </w:p>
                     </w:txbxContent>
@@ -4741,7 +4325,6 @@
                           <w:pStyle w:val="NormlWeb"/>
                           <w:spacing w:before="0" w:beforeAutospacing="0" w:after="0" w:afterAutospacing="0"/>
                         </w:pPr>
-                        <w:proofErr w:type="spellStart"/>
                         <w:r>
                           <w:rPr>
                             <w:rFonts w:asciiTheme="minorHAnsi" w:hAnsi="Calibri" w:cstheme="minorBidi"/>
@@ -4752,7 +4335,6 @@
                           </w:rPr>
                           <w:t>Servos</w:t>
                         </w:r>
-                        <w:proofErr w:type="spellEnd"/>
                       </w:p>
                     </w:txbxContent>
                   </v:textbox>
@@ -4810,29 +4392,7 @@
                             <w:sz w:val="28"/>
                             <w:szCs w:val="28"/>
                           </w:rPr>
-                          <w:t xml:space="preserve">TTL </w:t>
-                        </w:r>
-                        <w:proofErr w:type="spellStart"/>
-                        <w:r>
-                          <w:rPr>
-                            <w:rFonts w:asciiTheme="minorHAnsi" w:hAnsi="Calibri" w:cstheme="minorBidi"/>
-                            <w:color w:val="000000" w:themeColor="text1"/>
-                            <w:kern w:val="24"/>
-                            <w:sz w:val="28"/>
-                            <w:szCs w:val="28"/>
-                          </w:rPr>
-                          <w:t>Dynamixel</w:t>
-                        </w:r>
-                        <w:proofErr w:type="spellEnd"/>
-                        <w:r>
-                          <w:rPr>
-                            <w:rFonts w:asciiTheme="minorHAnsi" w:hAnsi="Calibri" w:cstheme="minorBidi"/>
-                            <w:color w:val="000000" w:themeColor="text1"/>
-                            <w:kern w:val="24"/>
-                            <w:sz w:val="28"/>
-                            <w:szCs w:val="28"/>
-                          </w:rPr>
-                          <w:t xml:space="preserve"> 3 pin</w:t>
+                          <w:t>TTL Dynamixel 3 pin</w:t>
                         </w:r>
                       </w:p>
                     </w:txbxContent>
@@ -4847,7 +4407,6 @@
                           <w:spacing w:before="0" w:beforeAutospacing="0" w:after="0" w:afterAutospacing="0"/>
                           <w:jc w:val="center"/>
                         </w:pPr>
-                        <w:proofErr w:type="spellStart"/>
                         <w:r>
                           <w:rPr>
                             <w:rFonts w:asciiTheme="minorHAnsi" w:hAnsi="Calibri" w:cstheme="minorBidi"/>
@@ -4858,7 +4417,6 @@
                           </w:rPr>
                           <w:t>Serial</w:t>
                         </w:r>
-                        <w:proofErr w:type="spellEnd"/>
                       </w:p>
                     </w:txbxContent>
                   </v:textbox>
@@ -4877,14 +4435,14 @@
           <w:lang w:val="en-GB"/>
         </w:rPr>
       </w:pPr>
-      <w:bookmarkStart w:id="6" w:name="_Toc8067313"/>
+      <w:bookmarkStart w:id="5" w:name="_Toc8072286"/>
       <w:r>
         <w:rPr>
           <w:lang w:val="en-GB"/>
         </w:rPr>
         <w:t>System requirements</w:t>
       </w:r>
-      <w:bookmarkEnd w:id="6"/>
+      <w:bookmarkEnd w:id="5"/>
     </w:p>
     <w:p>
       <w:pPr>
@@ -4933,7 +4491,7 @@
           <w:lang w:eastAsia="hu-HU"/>
         </w:rPr>
         <w:drawing>
-          <wp:inline distT="0" distB="0" distL="0" distR="0" wp14:anchorId="0B1B172A" wp14:editId="295468A5">
+          <wp:inline distT="0" distB="0" distL="0" distR="0" wp14:anchorId="6A8D29B3" wp14:editId="4485B23C">
             <wp:extent cx="3240404" cy="2314575"/>
             <wp:effectExtent l="0" t="0" r="0" b="0"/>
             <wp:docPr id="50" name="Kép 50" descr="KÃ©ptalÃ¡lat a kÃ¶vetkezÅre: âds1302â"/>
@@ -5173,27 +4731,7 @@
           <w:szCs w:val="24"/>
           <w:lang w:val="en-GB" w:eastAsia="hu-HU"/>
         </w:rPr>
-        <w:t xml:space="preserve">The micro SD card shall provide at least 2 </w:t>
-      </w:r>
-      <w:proofErr w:type="spellStart"/>
-      <w:r>
-        <w:rPr>
-          <w:rFonts w:ascii="Times New Roman" w:eastAsia="Times New Roman" w:hAnsi="Times New Roman" w:cs="Times New Roman"/>
-          <w:sz w:val="24"/>
-          <w:szCs w:val="24"/>
-          <w:lang w:val="en-GB" w:eastAsia="hu-HU"/>
-        </w:rPr>
-        <w:t>GiB</w:t>
-      </w:r>
-      <w:proofErr w:type="spellEnd"/>
-      <w:r>
-        <w:rPr>
-          <w:rFonts w:ascii="Times New Roman" w:eastAsia="Times New Roman" w:hAnsi="Times New Roman" w:cs="Times New Roman"/>
-          <w:sz w:val="24"/>
-          <w:szCs w:val="24"/>
-          <w:lang w:val="en-GB" w:eastAsia="hu-HU"/>
-        </w:rPr>
-        <w:t xml:space="preserve"> of free storage place</w:t>
+        <w:t>The micro SD card shall provide at least 2 GiB of free storage place</w:t>
       </w:r>
     </w:p>
     <w:p>
@@ -5589,14 +5127,14 @@
           <w:lang w:val="en-GB"/>
         </w:rPr>
       </w:pPr>
-      <w:bookmarkStart w:id="7" w:name="_Toc8067314"/>
+      <w:bookmarkStart w:id="6" w:name="_Toc8072287"/>
       <w:r>
         <w:rPr>
           <w:lang w:val="en-GB"/>
         </w:rPr>
         <w:t>Software requirements</w:t>
       </w:r>
-      <w:bookmarkEnd w:id="7"/>
+      <w:bookmarkEnd w:id="6"/>
     </w:p>
     <w:p>
       <w:pPr>
@@ -5645,7 +5183,7 @@
         </w:rPr>
         <w:lastRenderedPageBreak/>
         <w:drawing>
-          <wp:inline distT="0" distB="0" distL="0" distR="0" wp14:anchorId="263F593C" wp14:editId="674F1DB9">
+          <wp:inline distT="0" distB="0" distL="0" distR="0" wp14:anchorId="58138B73" wp14:editId="00D9AAF3">
             <wp:extent cx="3600450" cy="3938191"/>
             <wp:effectExtent l="0" t="0" r="0" b="5715"/>
             <wp:docPr id="1" name="Kép 1"/>
@@ -5728,47 +5266,7 @@
           <w:szCs w:val="24"/>
           <w:lang w:val="en-GB" w:eastAsia="hu-HU"/>
         </w:rPr>
-        <w:t xml:space="preserve">The </w:t>
-      </w:r>
-      <w:proofErr w:type="spellStart"/>
-      <w:r>
-        <w:rPr>
-          <w:rFonts w:ascii="Times New Roman" w:eastAsia="Times New Roman" w:hAnsi="Times New Roman" w:cs="Times New Roman"/>
-          <w:sz w:val="24"/>
-          <w:szCs w:val="24"/>
-          <w:lang w:val="en-GB" w:eastAsia="hu-HU"/>
-        </w:rPr>
-        <w:t>SPI.h</w:t>
-      </w:r>
-      <w:proofErr w:type="spellEnd"/>
-      <w:r>
-        <w:rPr>
-          <w:rFonts w:ascii="Times New Roman" w:eastAsia="Times New Roman" w:hAnsi="Times New Roman" w:cs="Times New Roman"/>
-          <w:sz w:val="24"/>
-          <w:szCs w:val="24"/>
-          <w:lang w:val="en-GB" w:eastAsia="hu-HU"/>
-        </w:rPr>
-        <w:t xml:space="preserve"> header shall be used for the SPI bus communication which </w:t>
-      </w:r>
-      <w:proofErr w:type="spellStart"/>
-      <w:r>
-        <w:rPr>
-          <w:rFonts w:ascii="Times New Roman" w:eastAsia="Times New Roman" w:hAnsi="Times New Roman" w:cs="Times New Roman"/>
-          <w:sz w:val="24"/>
-          <w:szCs w:val="24"/>
-          <w:lang w:val="en-GB" w:eastAsia="hu-HU"/>
-        </w:rPr>
-        <w:t>isp</w:t>
-      </w:r>
-      <w:proofErr w:type="spellEnd"/>
-      <w:r>
-        <w:rPr>
-          <w:rFonts w:ascii="Times New Roman" w:eastAsia="Times New Roman" w:hAnsi="Times New Roman" w:cs="Times New Roman"/>
-          <w:sz w:val="24"/>
-          <w:szCs w:val="24"/>
-          <w:lang w:val="en-GB" w:eastAsia="hu-HU"/>
-        </w:rPr>
-        <w:t xml:space="preserve"> provided by the Arduino default libraries</w:t>
+        <w:t>The SPI.h header shall be used for the SPI bus communication which isp provided by the Arduino default libraries</w:t>
       </w:r>
     </w:p>
     <w:p>
@@ -5818,27 +5316,7 @@
           <w:szCs w:val="24"/>
           <w:lang w:val="en-GB" w:eastAsia="hu-HU"/>
         </w:rPr>
-        <w:t xml:space="preserve">The </w:t>
-      </w:r>
-      <w:proofErr w:type="spellStart"/>
-      <w:r>
-        <w:rPr>
-          <w:rFonts w:ascii="Times New Roman" w:eastAsia="Times New Roman" w:hAnsi="Times New Roman" w:cs="Times New Roman"/>
-          <w:sz w:val="24"/>
-          <w:szCs w:val="24"/>
-          <w:lang w:val="en-GB" w:eastAsia="hu-HU"/>
-        </w:rPr>
-        <w:t>SD.h</w:t>
-      </w:r>
-      <w:proofErr w:type="spellEnd"/>
-      <w:r>
-        <w:rPr>
-          <w:rFonts w:ascii="Times New Roman" w:eastAsia="Times New Roman" w:hAnsi="Times New Roman" w:cs="Times New Roman"/>
-          <w:sz w:val="24"/>
-          <w:szCs w:val="24"/>
-          <w:lang w:val="en-GB" w:eastAsia="hu-HU"/>
-        </w:rPr>
-        <w:t xml:space="preserve"> directory shall be developed by the student which shall contain the following functions</w:t>
+        <w:t>The SD.h directory shall be developed by the student which shall contain the following functions</w:t>
       </w:r>
     </w:p>
     <w:p>
@@ -5856,7 +5334,6 @@
           <w:lang w:val="en-GB" w:eastAsia="hu-HU"/>
         </w:rPr>
       </w:pPr>
-      <w:proofErr w:type="spellStart"/>
       <w:r>
         <w:rPr>
           <w:rFonts w:ascii="Times New Roman" w:eastAsia="Times New Roman" w:hAnsi="Times New Roman" w:cs="Times New Roman"/>
@@ -5866,7 +5343,6 @@
         </w:rPr>
         <w:t>CreateFile</w:t>
       </w:r>
-      <w:proofErr w:type="spellEnd"/>
     </w:p>
     <w:p>
       <w:pPr>
@@ -5883,7 +5359,6 @@
           <w:lang w:val="en-GB" w:eastAsia="hu-HU"/>
         </w:rPr>
       </w:pPr>
-      <w:proofErr w:type="spellStart"/>
       <w:r>
         <w:rPr>
           <w:rFonts w:ascii="Times New Roman" w:eastAsia="Times New Roman" w:hAnsi="Times New Roman" w:cs="Times New Roman"/>
@@ -5893,7 +5368,6 @@
         </w:rPr>
         <w:t>WriteToFile</w:t>
       </w:r>
-      <w:proofErr w:type="spellEnd"/>
     </w:p>
     <w:p>
       <w:pPr>
@@ -5910,7 +5384,6 @@
           <w:lang w:val="en-GB" w:eastAsia="hu-HU"/>
         </w:rPr>
       </w:pPr>
-      <w:proofErr w:type="spellStart"/>
       <w:r>
         <w:rPr>
           <w:rFonts w:ascii="Times New Roman" w:eastAsia="Times New Roman" w:hAnsi="Times New Roman" w:cs="Times New Roman"/>
@@ -5920,7 +5393,6 @@
         </w:rPr>
         <w:t>CloseFile</w:t>
       </w:r>
-      <w:proofErr w:type="spellEnd"/>
     </w:p>
     <w:p>
       <w:pPr>
@@ -5937,7 +5409,6 @@
           <w:lang w:val="en-GB" w:eastAsia="hu-HU"/>
         </w:rPr>
       </w:pPr>
-      <w:proofErr w:type="spellStart"/>
       <w:r>
         <w:rPr>
           <w:rFonts w:ascii="Times New Roman" w:eastAsia="Times New Roman" w:hAnsi="Times New Roman" w:cs="Times New Roman"/>
@@ -5947,7 +5418,6 @@
         </w:rPr>
         <w:t>OpenFile</w:t>
       </w:r>
-      <w:proofErr w:type="spellEnd"/>
     </w:p>
     <w:p>
       <w:pPr>
@@ -5964,7 +5434,6 @@
           <w:lang w:val="en-GB" w:eastAsia="hu-HU"/>
         </w:rPr>
       </w:pPr>
-      <w:proofErr w:type="spellStart"/>
       <w:r>
         <w:rPr>
           <w:rFonts w:ascii="Times New Roman" w:eastAsia="Times New Roman" w:hAnsi="Times New Roman" w:cs="Times New Roman"/>
@@ -5974,7 +5443,6 @@
         </w:rPr>
         <w:t>Readline</w:t>
       </w:r>
-      <w:proofErr w:type="spellEnd"/>
     </w:p>
     <w:p>
       <w:pPr>
@@ -6024,7 +5492,7 @@
         </w:rPr>
         <w:lastRenderedPageBreak/>
         <w:drawing>
-          <wp:inline distT="0" distB="0" distL="0" distR="0" wp14:anchorId="6134349F" wp14:editId="2AD39F9D">
+          <wp:inline distT="0" distB="0" distL="0" distR="0" wp14:anchorId="397FDC88" wp14:editId="793C2658">
             <wp:extent cx="5126477" cy="2540635"/>
             <wp:effectExtent l="0" t="0" r="0" b="0"/>
             <wp:docPr id="51" name="Kép 51"/>
@@ -6190,7 +5658,7 @@
           <w:lang w:val="en-GB"/>
         </w:rPr>
       </w:pPr>
-      <w:bookmarkStart w:id="8" w:name="_Toc8067315"/>
+      <w:bookmarkStart w:id="7" w:name="_Toc8072288"/>
       <w:r>
         <w:rPr>
           <w:lang w:val="en-GB"/>
@@ -6198,26 +5666,26 @@
         <w:lastRenderedPageBreak/>
         <w:t>Implementation</w:t>
       </w:r>
+      <w:bookmarkEnd w:id="7"/>
+    </w:p>
+    <w:p>
+      <w:pPr>
+        <w:pStyle w:val="Cmsor2"/>
+        <w:rPr>
+          <w:lang w:val="en-GB"/>
+        </w:rPr>
+      </w:pPr>
+      <w:bookmarkStart w:id="8" w:name="_Toc8072289"/>
+      <w:r>
+        <w:rPr>
+          <w:lang w:val="en-GB"/>
+        </w:rPr>
+        <w:t>Hardware implementation</w:t>
+      </w:r>
       <w:bookmarkEnd w:id="8"/>
     </w:p>
     <w:p>
       <w:pPr>
-        <w:pStyle w:val="Cmsor2"/>
-        <w:rPr>
-          <w:lang w:val="en-GB"/>
-        </w:rPr>
-      </w:pPr>
-      <w:bookmarkStart w:id="9" w:name="_Toc8067316"/>
-      <w:r>
-        <w:rPr>
-          <w:lang w:val="en-GB"/>
-        </w:rPr>
-        <w:t>Hardware implementation</w:t>
-      </w:r>
-      <w:bookmarkEnd w:id="9"/>
-    </w:p>
-    <w:p>
-      <w:pPr>
         <w:spacing w:after="0" w:line="360" w:lineRule="auto"/>
         <w:rPr>
           <w:rFonts w:ascii="Times New Roman" w:eastAsia="Times New Roman" w:hAnsi="Times New Roman" w:cs="Times New Roman"/>
@@ -6235,51 +5703,7 @@
           <w:szCs w:val="24"/>
           <w:lang w:val="en-GB" w:eastAsia="hu-HU"/>
         </w:rPr>
-        <w:t xml:space="preserve">Luckily the </w:t>
-      </w:r>
-      <w:proofErr w:type="spellStart"/>
-      <w:r>
-        <w:rPr>
-          <w:rFonts w:ascii="Times New Roman" w:eastAsia="Times New Roman" w:hAnsi="Times New Roman" w:cs="Times New Roman"/>
-          <w:color w:val="000000"/>
-          <w:sz w:val="24"/>
-          <w:szCs w:val="24"/>
-          <w:lang w:val="en-GB" w:eastAsia="hu-HU"/>
-        </w:rPr>
-        <w:t>Arbotix</w:t>
-      </w:r>
-      <w:proofErr w:type="spellEnd"/>
-      <w:r>
-        <w:rPr>
-          <w:rFonts w:ascii="Times New Roman" w:eastAsia="Times New Roman" w:hAnsi="Times New Roman" w:cs="Times New Roman"/>
-          <w:color w:val="000000"/>
-          <w:sz w:val="24"/>
-          <w:szCs w:val="24"/>
-          <w:lang w:val="en-GB" w:eastAsia="hu-HU"/>
-        </w:rPr>
-        <w:t xml:space="preserve">-M </w:t>
-      </w:r>
-      <w:proofErr w:type="spellStart"/>
-      <w:r>
-        <w:rPr>
-          <w:rFonts w:ascii="Times New Roman" w:eastAsia="Times New Roman" w:hAnsi="Times New Roman" w:cs="Times New Roman"/>
-          <w:color w:val="000000"/>
-          <w:sz w:val="24"/>
-          <w:szCs w:val="24"/>
-          <w:lang w:val="en-GB" w:eastAsia="hu-HU"/>
-        </w:rPr>
-        <w:t>Robocontroller</w:t>
-      </w:r>
-      <w:proofErr w:type="spellEnd"/>
-      <w:r>
-        <w:rPr>
-          <w:rFonts w:ascii="Times New Roman" w:eastAsia="Times New Roman" w:hAnsi="Times New Roman" w:cs="Times New Roman"/>
-          <w:color w:val="000000"/>
-          <w:sz w:val="24"/>
-          <w:szCs w:val="24"/>
-          <w:lang w:val="en-GB" w:eastAsia="hu-HU"/>
-        </w:rPr>
-        <w:t xml:space="preserve"> has exactly the same input and output pins as and Arduino Uno microcontroller. That makes the whole wiring process much easier. The pin layout is really user-friendly too, so everything can be wired in easily and safely.</w:t>
+        <w:t>Luckily the Arbotix-M Robocontroller has exactly the same input and output pins as and Arduino Uno microcontroller. That makes the whole wiring process much easier. The pin layout is really user-friendly too, so everything can be wired in easily and safely.</w:t>
       </w:r>
     </w:p>
     <w:p>
@@ -6300,7 +5724,7 @@
           <w:lang w:eastAsia="hu-HU"/>
         </w:rPr>
         <w:drawing>
-          <wp:inline distT="0" distB="0" distL="0" distR="0" wp14:anchorId="139F1A70" wp14:editId="59C5EA57">
+          <wp:inline distT="0" distB="0" distL="0" distR="0" wp14:anchorId="1397FA94" wp14:editId="4874B5F0">
             <wp:extent cx="4714875" cy="4714875"/>
             <wp:effectExtent l="0" t="0" r="9525" b="9525"/>
             <wp:docPr id="47" name="Kép 47" descr="KÃ©ptalÃ¡lat a kÃ¶vetkezÅre: âarbotix-m robocontrollerâ"/>
@@ -6501,29 +5925,7 @@
           <w:szCs w:val="24"/>
           <w:lang w:val="en-GB" w:eastAsia="hu-HU"/>
         </w:rPr>
-        <w:t xml:space="preserve">Pins used by the </w:t>
-      </w:r>
-      <w:proofErr w:type="spellStart"/>
-      <w:r>
-        <w:rPr>
-          <w:rFonts w:ascii="Times New Roman" w:eastAsia="Times New Roman" w:hAnsi="Times New Roman" w:cs="Times New Roman"/>
-          <w:color w:val="000000"/>
-          <w:sz w:val="24"/>
-          <w:szCs w:val="24"/>
-          <w:lang w:val="en-GB" w:eastAsia="hu-HU"/>
-        </w:rPr>
-        <w:t>microSD</w:t>
-      </w:r>
-      <w:proofErr w:type="spellEnd"/>
-      <w:r>
-        <w:rPr>
-          <w:rFonts w:ascii="Times New Roman" w:eastAsia="Times New Roman" w:hAnsi="Times New Roman" w:cs="Times New Roman"/>
-          <w:color w:val="000000"/>
-          <w:sz w:val="24"/>
-          <w:szCs w:val="24"/>
-          <w:lang w:val="en-GB" w:eastAsia="hu-HU"/>
-        </w:rPr>
-        <w:t xml:space="preserve"> card shield:</w:t>
+        <w:t>Pins used by the microSD card shield:</w:t>
       </w:r>
     </w:p>
     <w:p>
@@ -6587,27 +5989,7 @@
           <w:szCs w:val="24"/>
           <w:lang w:val="en-GB" w:eastAsia="hu-HU"/>
         </w:rPr>
-        <w:t>Digital pin 1</w:t>
-      </w:r>
-      <w:r>
-        <w:rPr>
-          <w:rFonts w:ascii="Times New Roman" w:eastAsia="Times New Roman" w:hAnsi="Times New Roman" w:cs="Times New Roman"/>
-          <w:color w:val="000000"/>
-          <w:sz w:val="24"/>
-          <w:szCs w:val="24"/>
-          <w:lang w:val="en-GB" w:eastAsia="hu-HU"/>
-        </w:rPr>
-        <w:t>1</w:t>
-      </w:r>
-      <w:r>
-        <w:rPr>
-          <w:rFonts w:ascii="Times New Roman" w:eastAsia="Times New Roman" w:hAnsi="Times New Roman" w:cs="Times New Roman"/>
-          <w:color w:val="000000"/>
-          <w:sz w:val="24"/>
-          <w:szCs w:val="24"/>
-          <w:lang w:val="en-GB" w:eastAsia="hu-HU"/>
-        </w:rPr>
-        <w:t>:</w:t>
+        <w:t>Digital pin 11:</w:t>
       </w:r>
       <w:r>
         <w:rPr>
@@ -6644,17 +6026,7 @@
           <w:szCs w:val="24"/>
           <w:lang w:val="en-GB" w:eastAsia="hu-HU"/>
         </w:rPr>
-        <w:t>Digital pin 12</w:t>
-      </w:r>
-      <w:r>
-        <w:rPr>
-          <w:rFonts w:ascii="Times New Roman" w:eastAsia="Times New Roman" w:hAnsi="Times New Roman" w:cs="Times New Roman"/>
-          <w:color w:val="000000"/>
-          <w:sz w:val="24"/>
-          <w:szCs w:val="24"/>
-          <w:lang w:val="en-GB" w:eastAsia="hu-HU"/>
-        </w:rPr>
-        <w:t xml:space="preserve">: </w:t>
+        <w:t xml:space="preserve">Digital pin 12: </w:t>
       </w:r>
       <w:r>
         <w:rPr>
@@ -6758,13 +6130,183 @@
           <w:lang w:val="en-GB"/>
         </w:rPr>
       </w:pPr>
-      <w:bookmarkStart w:id="10" w:name="_Toc8067317"/>
+      <w:bookmarkStart w:id="9" w:name="_Toc8072290"/>
       <w:r>
         <w:rPr>
           <w:lang w:val="en-GB"/>
         </w:rPr>
         <w:t>File system and data structure</w:t>
       </w:r>
+      <w:bookmarkEnd w:id="9"/>
+    </w:p>
+    <w:p>
+      <w:pPr>
+        <w:spacing w:after="0" w:line="360" w:lineRule="auto"/>
+        <w:rPr>
+          <w:rFonts w:ascii="Times New Roman" w:eastAsia="Times New Roman" w:hAnsi="Times New Roman" w:cs="Times New Roman"/>
+          <w:sz w:val="24"/>
+          <w:szCs w:val="24"/>
+          <w:lang w:val="en-GB" w:eastAsia="hu-HU"/>
+        </w:rPr>
+      </w:pPr>
+      <w:r>
+        <w:rPr>
+          <w:rFonts w:ascii="Times New Roman" w:eastAsia="Times New Roman" w:hAnsi="Times New Roman" w:cs="Times New Roman"/>
+          <w:color w:val="000000"/>
+          <w:sz w:val="24"/>
+          <w:szCs w:val="24"/>
+          <w:lang w:val="en-GB" w:eastAsia="hu-HU"/>
+        </w:rPr>
+        <w:t xml:space="preserve">The used interface can handle complex folder structures, but representing this is not the aim of my project. So I just put a file in the root folder. I have chosen .csv as it is simple, can be automatically </w:t>
+      </w:r>
+      <w:r>
+        <w:rPr>
+          <w:rFonts w:ascii="Times New Roman" w:eastAsia="Times New Roman" w:hAnsi="Times New Roman" w:cs="Times New Roman"/>
+          <w:color w:val="000000"/>
+          <w:sz w:val="24"/>
+          <w:szCs w:val="24"/>
+          <w:lang w:val="en-GB" w:eastAsia="hu-HU"/>
+        </w:rPr>
+        <w:t>analysed</w:t>
+      </w:r>
+      <w:r>
+        <w:rPr>
+          <w:rFonts w:ascii="Times New Roman" w:eastAsia="Times New Roman" w:hAnsi="Times New Roman" w:cs="Times New Roman"/>
+          <w:color w:val="000000"/>
+          <w:sz w:val="24"/>
+          <w:szCs w:val="24"/>
+          <w:lang w:val="en-GB" w:eastAsia="hu-HU"/>
+        </w:rPr>
+        <w:t xml:space="preserve"> with many tools, and Microsoft Excel supports it too. The filename is automatically generated from the RTC module’s date and time data. The secure file handling is provided by the implemented file opening and closing functions.</w:t>
+      </w:r>
+    </w:p>
+    <w:p>
+      <w:pPr>
+        <w:spacing w:after="0" w:line="360" w:lineRule="auto"/>
+        <w:rPr>
+          <w:rFonts w:ascii="Times New Roman" w:eastAsia="Times New Roman" w:hAnsi="Times New Roman" w:cs="Times New Roman"/>
+          <w:sz w:val="24"/>
+          <w:szCs w:val="24"/>
+          <w:lang w:val="en-GB" w:eastAsia="hu-HU"/>
+        </w:rPr>
+      </w:pPr>
+    </w:p>
+    <w:p>
+      <w:pPr>
+        <w:spacing w:after="0" w:line="360" w:lineRule="auto"/>
+        <w:rPr>
+          <w:rFonts w:ascii="Times New Roman" w:eastAsia="Times New Roman" w:hAnsi="Times New Roman" w:cs="Times New Roman"/>
+          <w:sz w:val="24"/>
+          <w:szCs w:val="24"/>
+          <w:lang w:val="en-GB" w:eastAsia="hu-HU"/>
+        </w:rPr>
+      </w:pPr>
+      <w:r>
+        <w:rPr>
+          <w:rFonts w:ascii="Times New Roman" w:eastAsia="Times New Roman" w:hAnsi="Times New Roman" w:cs="Times New Roman"/>
+          <w:color w:val="000000"/>
+          <w:sz w:val="24"/>
+          <w:szCs w:val="24"/>
+          <w:lang w:val="en-GB" w:eastAsia="hu-HU"/>
+        </w:rPr>
+        <w:t xml:space="preserve">I have faced a challenging </w:t>
+      </w:r>
+      <w:r>
+        <w:rPr>
+          <w:rFonts w:ascii="Times New Roman" w:eastAsia="Times New Roman" w:hAnsi="Times New Roman" w:cs="Times New Roman"/>
+          <w:color w:val="000000"/>
+          <w:sz w:val="24"/>
+          <w:szCs w:val="24"/>
+          <w:lang w:val="en-GB" w:eastAsia="hu-HU"/>
+        </w:rPr>
+        <w:t>technical</w:t>
+      </w:r>
+      <w:r>
+        <w:rPr>
+          <w:rFonts w:ascii="Times New Roman" w:eastAsia="Times New Roman" w:hAnsi="Times New Roman" w:cs="Times New Roman"/>
+          <w:color w:val="000000"/>
+          <w:sz w:val="24"/>
+          <w:szCs w:val="24"/>
+          <w:lang w:val="en-GB" w:eastAsia="hu-HU"/>
+        </w:rPr>
+        <w:t xml:space="preserve"> problem while I </w:t>
+      </w:r>
+      <w:r>
+        <w:rPr>
+          <w:rFonts w:ascii="Times New Roman" w:eastAsia="Times New Roman" w:hAnsi="Times New Roman" w:cs="Times New Roman"/>
+          <w:color w:val="000000"/>
+          <w:sz w:val="24"/>
+          <w:szCs w:val="24"/>
+          <w:lang w:val="en-GB" w:eastAsia="hu-HU"/>
+        </w:rPr>
+        <w:t>started</w:t>
+      </w:r>
+      <w:r>
+        <w:rPr>
+          <w:rFonts w:ascii="Times New Roman" w:eastAsia="Times New Roman" w:hAnsi="Times New Roman" w:cs="Times New Roman"/>
+          <w:color w:val="000000"/>
+          <w:sz w:val="24"/>
+          <w:szCs w:val="24"/>
+          <w:lang w:val="en-GB" w:eastAsia="hu-HU"/>
+        </w:rPr>
+        <w:t xml:space="preserve"> </w:t>
+      </w:r>
+      <w:r>
+        <w:rPr>
+          <w:rFonts w:ascii="Times New Roman" w:eastAsia="Times New Roman" w:hAnsi="Times New Roman" w:cs="Times New Roman"/>
+          <w:color w:val="000000"/>
+          <w:sz w:val="24"/>
+          <w:szCs w:val="24"/>
+          <w:lang w:val="en-GB" w:eastAsia="hu-HU"/>
+        </w:rPr>
+        <w:t>designing</w:t>
+      </w:r>
+      <w:r>
+        <w:rPr>
+          <w:rFonts w:ascii="Times New Roman" w:eastAsia="Times New Roman" w:hAnsi="Times New Roman" w:cs="Times New Roman"/>
+          <w:color w:val="000000"/>
+          <w:sz w:val="24"/>
+          <w:szCs w:val="24"/>
+          <w:lang w:val="en-GB" w:eastAsia="hu-HU"/>
+        </w:rPr>
+        <w:t xml:space="preserve"> the data structure. The DS1302 real time clock module can only output seconds as the biggest time resolution. Therefore I needed a more precise time data too. I have discovered in the Arduino documentation that the microcontroller is counting the elapsed milliseconds since the last restart. This can be requested by the call of Millis() function.</w:t>
+      </w:r>
+    </w:p>
+    <w:p>
+      <w:pPr>
+        <w:spacing w:after="0" w:line="360" w:lineRule="auto"/>
+        <w:rPr>
+          <w:rFonts w:ascii="Times New Roman" w:eastAsia="Times New Roman" w:hAnsi="Times New Roman" w:cs="Times New Roman"/>
+          <w:sz w:val="24"/>
+          <w:szCs w:val="24"/>
+          <w:lang w:val="en-GB" w:eastAsia="hu-HU"/>
+        </w:rPr>
+      </w:pPr>
+      <w:r>
+        <w:rPr>
+          <w:rFonts w:ascii="Times New Roman" w:eastAsia="Times New Roman" w:hAnsi="Times New Roman" w:cs="Times New Roman"/>
+          <w:color w:val="000000"/>
+          <w:sz w:val="24"/>
+          <w:szCs w:val="24"/>
+          <w:lang w:val="en-GB" w:eastAsia="hu-HU"/>
+        </w:rPr>
+        <w:t>After solving the timestamp issue I could start defining which data is necessary from the robotic arm. First of all, the system voltage should be continuously monitored. Then the encoder values of each servos. Additionally the 3D coordinates can be stored using the calculations presented in the attached project laboratory documentation.</w:t>
+      </w:r>
+    </w:p>
+    <w:p>
+      <w:pPr>
+        <w:pStyle w:val="Cmsor2"/>
+        <w:rPr>
+          <w:lang w:val="en-GB"/>
+        </w:rPr>
+      </w:pPr>
+      <w:bookmarkStart w:id="10" w:name="_Toc8072291"/>
+      <w:r>
+        <w:rPr>
+          <w:lang w:val="en-GB"/>
+        </w:rPr>
+        <w:t>Software implementation</w:t>
+      </w:r>
       <w:bookmarkEnd w:id="10"/>
     </w:p>
     <w:p>
@@ -6772,22 +6314,12 @@
         <w:spacing w:after="0" w:line="360" w:lineRule="auto"/>
         <w:rPr>
           <w:rFonts w:ascii="Times New Roman" w:eastAsia="Times New Roman" w:hAnsi="Times New Roman" w:cs="Times New Roman"/>
-          <w:sz w:val="24"/>
-          <w:szCs w:val="24"/>
-          <w:lang w:val="en-GB" w:eastAsia="hu-HU"/>
-        </w:rPr>
-      </w:pPr>
-      <w:r>
-        <w:rPr>
-          <w:rFonts w:ascii="Times New Roman" w:eastAsia="Times New Roman" w:hAnsi="Times New Roman" w:cs="Times New Roman"/>
           <w:color w:val="000000"/>
           <w:sz w:val="24"/>
           <w:szCs w:val="24"/>
           <w:lang w:val="en-GB" w:eastAsia="hu-HU"/>
         </w:rPr>
-        <w:t xml:space="preserve">The </w:t>
-      </w:r>
-      <w:proofErr w:type="spellStart"/>
+      </w:pPr>
       <w:r>
         <w:rPr>
           <w:rFonts w:ascii="Times New Roman" w:eastAsia="Times New Roman" w:hAnsi="Times New Roman" w:cs="Times New Roman"/>
@@ -6796,10 +6328,12 @@
           <w:szCs w:val="24"/>
           <w:lang w:val="en-GB" w:eastAsia="hu-HU"/>
         </w:rPr>
-        <w:t>used</w:t>
-      </w:r>
-      <w:proofErr w:type="spellEnd"/>
-      <w:r>
+        <w:t>The software implementation has been made driven on the component based development. I have created a separate header file for the real time clock module components, and another for the SD card shield.</w:t>
+      </w:r>
+    </w:p>
+    <w:p>
+      <w:pPr>
+        <w:spacing w:after="0" w:line="360" w:lineRule="auto"/>
         <w:rPr>
           <w:rFonts w:ascii="Times New Roman" w:eastAsia="Times New Roman" w:hAnsi="Times New Roman" w:cs="Times New Roman"/>
           <w:color w:val="000000"/>
@@ -6807,8 +6341,7 @@
           <w:szCs w:val="24"/>
           <w:lang w:val="en-GB" w:eastAsia="hu-HU"/>
         </w:rPr>
-        <w:t xml:space="preserve"> interface can handle complex folder structures, but representing this is not the aim of my project. So I just put a file in the root folder. I have chosen .csv as it is simple, can be automatically </w:t>
-      </w:r>
+      </w:pPr>
       <w:r>
         <w:rPr>
           <w:rFonts w:ascii="Times New Roman" w:eastAsia="Times New Roman" w:hAnsi="Times New Roman" w:cs="Times New Roman"/>
@@ -6817,300 +6350,7 @@
           <w:szCs w:val="24"/>
           <w:lang w:val="en-GB" w:eastAsia="hu-HU"/>
         </w:rPr>
-        <w:t>analysed</w:t>
-      </w:r>
-      <w:r>
-        <w:rPr>
-          <w:rFonts w:ascii="Times New Roman" w:eastAsia="Times New Roman" w:hAnsi="Times New Roman" w:cs="Times New Roman"/>
-          <w:color w:val="000000"/>
-          <w:sz w:val="24"/>
-          <w:szCs w:val="24"/>
-          <w:lang w:val="en-GB" w:eastAsia="hu-HU"/>
-        </w:rPr>
-        <w:t xml:space="preserve"> with many tools, and Microsoft Excel supports it too. The filename is automatically generated from the RTC module’s date and time data. The secure file handling is provided by the implemented file opening and closing functions.</w:t>
-      </w:r>
-    </w:p>
-    <w:p>
-      <w:pPr>
-        <w:spacing w:after="0" w:line="360" w:lineRule="auto"/>
-        <w:rPr>
-          <w:rFonts w:ascii="Times New Roman" w:eastAsia="Times New Roman" w:hAnsi="Times New Roman" w:cs="Times New Roman"/>
-          <w:sz w:val="24"/>
-          <w:szCs w:val="24"/>
-          <w:lang w:val="en-GB" w:eastAsia="hu-HU"/>
-        </w:rPr>
-      </w:pPr>
-    </w:p>
-    <w:p>
-      <w:pPr>
-        <w:spacing w:after="0" w:line="360" w:lineRule="auto"/>
-        <w:rPr>
-          <w:rFonts w:ascii="Times New Roman" w:eastAsia="Times New Roman" w:hAnsi="Times New Roman" w:cs="Times New Roman"/>
-          <w:sz w:val="24"/>
-          <w:szCs w:val="24"/>
-          <w:lang w:val="en-GB" w:eastAsia="hu-HU"/>
-        </w:rPr>
-      </w:pPr>
-      <w:r>
-        <w:rPr>
-          <w:rFonts w:ascii="Times New Roman" w:eastAsia="Times New Roman" w:hAnsi="Times New Roman" w:cs="Times New Roman"/>
-          <w:color w:val="000000"/>
-          <w:sz w:val="24"/>
-          <w:szCs w:val="24"/>
-          <w:lang w:val="en-GB" w:eastAsia="hu-HU"/>
-        </w:rPr>
-        <w:t xml:space="preserve">I have faced a challenging </w:t>
-      </w:r>
-      <w:r>
-        <w:rPr>
-          <w:rFonts w:ascii="Times New Roman" w:eastAsia="Times New Roman" w:hAnsi="Times New Roman" w:cs="Times New Roman"/>
-          <w:color w:val="000000"/>
-          <w:sz w:val="24"/>
-          <w:szCs w:val="24"/>
-          <w:lang w:val="en-GB" w:eastAsia="hu-HU"/>
-        </w:rPr>
-        <w:t>technical</w:t>
-      </w:r>
-      <w:r>
-        <w:rPr>
-          <w:rFonts w:ascii="Times New Roman" w:eastAsia="Times New Roman" w:hAnsi="Times New Roman" w:cs="Times New Roman"/>
-          <w:color w:val="000000"/>
-          <w:sz w:val="24"/>
-          <w:szCs w:val="24"/>
-          <w:lang w:val="en-GB" w:eastAsia="hu-HU"/>
-        </w:rPr>
-        <w:t xml:space="preserve"> problem while I </w:t>
-      </w:r>
-      <w:r>
-        <w:rPr>
-          <w:rFonts w:ascii="Times New Roman" w:eastAsia="Times New Roman" w:hAnsi="Times New Roman" w:cs="Times New Roman"/>
-          <w:color w:val="000000"/>
-          <w:sz w:val="24"/>
-          <w:szCs w:val="24"/>
-          <w:lang w:val="en-GB" w:eastAsia="hu-HU"/>
-        </w:rPr>
-        <w:t>started</w:t>
-      </w:r>
-      <w:r>
-        <w:rPr>
-          <w:rFonts w:ascii="Times New Roman" w:eastAsia="Times New Roman" w:hAnsi="Times New Roman" w:cs="Times New Roman"/>
-          <w:color w:val="000000"/>
-          <w:sz w:val="24"/>
-          <w:szCs w:val="24"/>
-          <w:lang w:val="en-GB" w:eastAsia="hu-HU"/>
-        </w:rPr>
-        <w:t xml:space="preserve"> </w:t>
-      </w:r>
-      <w:r>
-        <w:rPr>
-          <w:rFonts w:ascii="Times New Roman" w:eastAsia="Times New Roman" w:hAnsi="Times New Roman" w:cs="Times New Roman"/>
-          <w:color w:val="000000"/>
-          <w:sz w:val="24"/>
-          <w:szCs w:val="24"/>
-          <w:lang w:val="en-GB" w:eastAsia="hu-HU"/>
-        </w:rPr>
-        <w:t>designing</w:t>
-      </w:r>
-      <w:r>
-        <w:rPr>
-          <w:rFonts w:ascii="Times New Roman" w:eastAsia="Times New Roman" w:hAnsi="Times New Roman" w:cs="Times New Roman"/>
-          <w:color w:val="000000"/>
-          <w:sz w:val="24"/>
-          <w:szCs w:val="24"/>
-          <w:lang w:val="en-GB" w:eastAsia="hu-HU"/>
-        </w:rPr>
-        <w:t xml:space="preserve"> the data structure. The DS1302 real time clock module can only output seconds as the biggest time resolution. </w:t>
-      </w:r>
-      <w:proofErr w:type="gramStart"/>
-      <w:r>
-        <w:rPr>
-          <w:rFonts w:ascii="Times New Roman" w:eastAsia="Times New Roman" w:hAnsi="Times New Roman" w:cs="Times New Roman"/>
-          <w:color w:val="000000"/>
-          <w:sz w:val="24"/>
-          <w:szCs w:val="24"/>
-          <w:lang w:val="en-GB" w:eastAsia="hu-HU"/>
-        </w:rPr>
-        <w:t>Therefore</w:t>
-      </w:r>
-      <w:proofErr w:type="gramEnd"/>
-      <w:r>
-        <w:rPr>
-          <w:rFonts w:ascii="Times New Roman" w:eastAsia="Times New Roman" w:hAnsi="Times New Roman" w:cs="Times New Roman"/>
-          <w:color w:val="000000"/>
-          <w:sz w:val="24"/>
-          <w:szCs w:val="24"/>
-          <w:lang w:val="en-GB" w:eastAsia="hu-HU"/>
-        </w:rPr>
-        <w:t xml:space="preserve"> I needed a more precise time data too. I have discovered in the Arduino documentation that the microcontroller is counting the elapsed milliseconds since the last restart. This can be requested by the call of </w:t>
-      </w:r>
-      <w:proofErr w:type="gramStart"/>
-      <w:r>
-        <w:rPr>
-          <w:rFonts w:ascii="Times New Roman" w:eastAsia="Times New Roman" w:hAnsi="Times New Roman" w:cs="Times New Roman"/>
-          <w:color w:val="000000"/>
-          <w:sz w:val="24"/>
-          <w:szCs w:val="24"/>
-          <w:lang w:val="en-GB" w:eastAsia="hu-HU"/>
-        </w:rPr>
-        <w:t>Millis(</w:t>
-      </w:r>
-      <w:proofErr w:type="gramEnd"/>
-      <w:r>
-        <w:rPr>
-          <w:rFonts w:ascii="Times New Roman" w:eastAsia="Times New Roman" w:hAnsi="Times New Roman" w:cs="Times New Roman"/>
-          <w:color w:val="000000"/>
-          <w:sz w:val="24"/>
-          <w:szCs w:val="24"/>
-          <w:lang w:val="en-GB" w:eastAsia="hu-HU"/>
-        </w:rPr>
-        <w:t>) function.</w:t>
-      </w:r>
-    </w:p>
-    <w:p>
-      <w:pPr>
-        <w:spacing w:after="0" w:line="360" w:lineRule="auto"/>
-        <w:rPr>
-          <w:rFonts w:ascii="Times New Roman" w:eastAsia="Times New Roman" w:hAnsi="Times New Roman" w:cs="Times New Roman"/>
-          <w:sz w:val="24"/>
-          <w:szCs w:val="24"/>
-          <w:lang w:val="en-GB" w:eastAsia="hu-HU"/>
-        </w:rPr>
-      </w:pPr>
-      <w:r>
-        <w:rPr>
-          <w:rFonts w:ascii="Times New Roman" w:eastAsia="Times New Roman" w:hAnsi="Times New Roman" w:cs="Times New Roman"/>
-          <w:color w:val="000000"/>
-          <w:sz w:val="24"/>
-          <w:szCs w:val="24"/>
-          <w:lang w:val="en-GB" w:eastAsia="hu-HU"/>
-        </w:rPr>
-        <w:t xml:space="preserve">After solving the timestamp issue I could start defining which data is necessary from the robotic arm. First of all, the system voltage should be continuously monitored. Then the encoder values of each </w:t>
-      </w:r>
-      <w:proofErr w:type="gramStart"/>
-      <w:r>
-        <w:rPr>
-          <w:rFonts w:ascii="Times New Roman" w:eastAsia="Times New Roman" w:hAnsi="Times New Roman" w:cs="Times New Roman"/>
-          <w:color w:val="000000"/>
-          <w:sz w:val="24"/>
-          <w:szCs w:val="24"/>
-          <w:lang w:val="en-GB" w:eastAsia="hu-HU"/>
-        </w:rPr>
-        <w:t>servos</w:t>
-      </w:r>
-      <w:proofErr w:type="gramEnd"/>
-      <w:r>
-        <w:rPr>
-          <w:rFonts w:ascii="Times New Roman" w:eastAsia="Times New Roman" w:hAnsi="Times New Roman" w:cs="Times New Roman"/>
-          <w:color w:val="000000"/>
-          <w:sz w:val="24"/>
-          <w:szCs w:val="24"/>
-          <w:lang w:val="en-GB" w:eastAsia="hu-HU"/>
-        </w:rPr>
-        <w:t xml:space="preserve">. </w:t>
-      </w:r>
-      <w:proofErr w:type="gramStart"/>
-      <w:r>
-        <w:rPr>
-          <w:rFonts w:ascii="Times New Roman" w:eastAsia="Times New Roman" w:hAnsi="Times New Roman" w:cs="Times New Roman"/>
-          <w:color w:val="000000"/>
-          <w:sz w:val="24"/>
-          <w:szCs w:val="24"/>
-          <w:lang w:val="en-GB" w:eastAsia="hu-HU"/>
-        </w:rPr>
-        <w:t>Additionally</w:t>
-      </w:r>
-      <w:proofErr w:type="gramEnd"/>
-      <w:r>
-        <w:rPr>
-          <w:rFonts w:ascii="Times New Roman" w:eastAsia="Times New Roman" w:hAnsi="Times New Roman" w:cs="Times New Roman"/>
-          <w:color w:val="000000"/>
-          <w:sz w:val="24"/>
-          <w:szCs w:val="24"/>
-          <w:lang w:val="en-GB" w:eastAsia="hu-HU"/>
-        </w:rPr>
-        <w:t xml:space="preserve"> the 3D coordinates can be stored using the calculations presented in the attached project laboratory documentation.</w:t>
-      </w:r>
-    </w:p>
-    <w:p>
-      <w:pPr>
-        <w:pStyle w:val="Cmsor2"/>
-        <w:rPr>
-          <w:lang w:val="en-GB"/>
-        </w:rPr>
-      </w:pPr>
-      <w:bookmarkStart w:id="11" w:name="_Toc8067318"/>
-      <w:r>
-        <w:rPr>
-          <w:lang w:val="en-GB"/>
-        </w:rPr>
-        <w:t>Software implementation</w:t>
-      </w:r>
-      <w:bookmarkEnd w:id="11"/>
-    </w:p>
-    <w:p>
-      <w:pPr>
-        <w:spacing w:after="0" w:line="360" w:lineRule="auto"/>
-        <w:rPr>
-          <w:rFonts w:ascii="Times New Roman" w:eastAsia="Times New Roman" w:hAnsi="Times New Roman" w:cs="Times New Roman"/>
-          <w:color w:val="000000"/>
-          <w:sz w:val="24"/>
-          <w:szCs w:val="24"/>
-          <w:lang w:val="en-GB" w:eastAsia="hu-HU"/>
-        </w:rPr>
-      </w:pPr>
-      <w:r>
-        <w:rPr>
-          <w:rFonts w:ascii="Times New Roman" w:eastAsia="Times New Roman" w:hAnsi="Times New Roman" w:cs="Times New Roman"/>
-          <w:color w:val="000000"/>
-          <w:sz w:val="24"/>
-          <w:szCs w:val="24"/>
-          <w:lang w:val="en-GB" w:eastAsia="hu-HU"/>
-        </w:rPr>
-        <w:t>The software implementation has been made driven on the component based development. I have created a separate header file for the real time clock module components, and another for the SD card shield.</w:t>
-      </w:r>
-    </w:p>
-    <w:p>
-      <w:pPr>
-        <w:spacing w:after="0" w:line="360" w:lineRule="auto"/>
-        <w:rPr>
-          <w:rFonts w:ascii="Times New Roman" w:eastAsia="Times New Roman" w:hAnsi="Times New Roman" w:cs="Times New Roman"/>
-          <w:color w:val="000000"/>
-          <w:sz w:val="24"/>
-          <w:szCs w:val="24"/>
-          <w:lang w:val="en-GB" w:eastAsia="hu-HU"/>
-        </w:rPr>
-      </w:pPr>
-      <w:r>
-        <w:rPr>
-          <w:rFonts w:ascii="Times New Roman" w:eastAsia="Times New Roman" w:hAnsi="Times New Roman" w:cs="Times New Roman"/>
-          <w:color w:val="000000"/>
-          <w:sz w:val="24"/>
-          <w:szCs w:val="24"/>
-          <w:lang w:val="en-GB" w:eastAsia="hu-HU"/>
-        </w:rPr>
-        <w:t xml:space="preserve">Firstly, let’s see the basic functions of the </w:t>
-      </w:r>
-      <w:proofErr w:type="spellStart"/>
-      <w:r>
-        <w:rPr>
-          <w:rFonts w:ascii="Times New Roman" w:eastAsia="Times New Roman" w:hAnsi="Times New Roman" w:cs="Times New Roman"/>
-          <w:color w:val="000000"/>
-          <w:sz w:val="24"/>
-          <w:szCs w:val="24"/>
-          <w:lang w:val="en-GB" w:eastAsia="hu-HU"/>
-        </w:rPr>
-        <w:t>RTC.h</w:t>
-      </w:r>
-      <w:proofErr w:type="spellEnd"/>
-      <w:r>
-        <w:rPr>
-          <w:rFonts w:ascii="Times New Roman" w:eastAsia="Times New Roman" w:hAnsi="Times New Roman" w:cs="Times New Roman"/>
-          <w:color w:val="000000"/>
-          <w:sz w:val="24"/>
-          <w:szCs w:val="24"/>
-          <w:lang w:val="en-GB" w:eastAsia="hu-HU"/>
-        </w:rPr>
-        <w:t xml:space="preserve"> header:</w:t>
+        <w:t>Firstly, let’s see the basic functions of the RTC.h header:</w:t>
       </w:r>
     </w:p>
     <w:p>
@@ -7135,27 +6375,7 @@
           <w:szCs w:val="24"/>
           <w:lang w:val="en-GB" w:eastAsia="hu-HU"/>
         </w:rPr>
-        <w:t xml:space="preserve">void </w:t>
-      </w:r>
-      <w:proofErr w:type="spellStart"/>
-      <w:r>
-        <w:rPr>
-          <w:rFonts w:ascii="Times New Roman" w:eastAsia="Times New Roman" w:hAnsi="Times New Roman" w:cs="Times New Roman"/>
-          <w:sz w:val="24"/>
-          <w:szCs w:val="24"/>
-          <w:lang w:val="en-GB" w:eastAsia="hu-HU"/>
-        </w:rPr>
-        <w:t>setTimeAndDate</w:t>
-      </w:r>
-      <w:proofErr w:type="spellEnd"/>
-      <w:r>
-        <w:rPr>
-          <w:rFonts w:ascii="Times New Roman" w:eastAsia="Times New Roman" w:hAnsi="Times New Roman" w:cs="Times New Roman"/>
-          <w:sz w:val="24"/>
-          <w:szCs w:val="24"/>
-          <w:lang w:val="en-GB" w:eastAsia="hu-HU"/>
-        </w:rPr>
-        <w:t xml:space="preserve"> ();</w:t>
+        <w:t>void setTimeAndDate ();</w:t>
       </w:r>
     </w:p>
     <w:p>
@@ -7180,38 +6400,7 @@
           <w:szCs w:val="24"/>
           <w:lang w:val="en-GB" w:eastAsia="hu-HU"/>
         </w:rPr>
-        <w:t xml:space="preserve">void </w:t>
-      </w:r>
-      <w:proofErr w:type="spellStart"/>
-      <w:proofErr w:type="gramStart"/>
-      <w:r>
-        <w:rPr>
-          <w:rFonts w:ascii="Times New Roman" w:eastAsia="Times New Roman" w:hAnsi="Times New Roman" w:cs="Times New Roman"/>
-          <w:sz w:val="24"/>
-          <w:szCs w:val="24"/>
-          <w:lang w:val="en-GB" w:eastAsia="hu-HU"/>
-        </w:rPr>
-        <w:t>getTimeAndDate</w:t>
-      </w:r>
-      <w:proofErr w:type="spellEnd"/>
-      <w:r>
-        <w:rPr>
-          <w:rFonts w:ascii="Times New Roman" w:eastAsia="Times New Roman" w:hAnsi="Times New Roman" w:cs="Times New Roman"/>
-          <w:sz w:val="24"/>
-          <w:szCs w:val="24"/>
-          <w:lang w:val="en-GB" w:eastAsia="hu-HU"/>
-        </w:rPr>
-        <w:t>(</w:t>
-      </w:r>
-      <w:proofErr w:type="gramEnd"/>
-      <w:r>
-        <w:rPr>
-          <w:rFonts w:ascii="Times New Roman" w:eastAsia="Times New Roman" w:hAnsi="Times New Roman" w:cs="Times New Roman"/>
-          <w:sz w:val="24"/>
-          <w:szCs w:val="24"/>
-          <w:lang w:val="en-GB" w:eastAsia="hu-HU"/>
-        </w:rPr>
-        <w:t>);</w:t>
+        <w:t>void getTimeAndDate();</w:t>
       </w:r>
     </w:p>
     <w:p>
@@ -7236,38 +6425,7 @@
           <w:szCs w:val="24"/>
           <w:lang w:val="en-GB" w:eastAsia="hu-HU"/>
         </w:rPr>
-        <w:t xml:space="preserve">void </w:t>
-      </w:r>
-      <w:proofErr w:type="spellStart"/>
-      <w:proofErr w:type="gramStart"/>
-      <w:r>
-        <w:rPr>
-          <w:rFonts w:ascii="Times New Roman" w:eastAsia="Times New Roman" w:hAnsi="Times New Roman" w:cs="Times New Roman"/>
-          <w:sz w:val="24"/>
-          <w:szCs w:val="24"/>
-          <w:lang w:val="en-GB" w:eastAsia="hu-HU"/>
-        </w:rPr>
-        <w:t>printTimeStamp</w:t>
-      </w:r>
-      <w:proofErr w:type="spellEnd"/>
-      <w:r>
-        <w:rPr>
-          <w:rFonts w:ascii="Times New Roman" w:eastAsia="Times New Roman" w:hAnsi="Times New Roman" w:cs="Times New Roman"/>
-          <w:sz w:val="24"/>
-          <w:szCs w:val="24"/>
-          <w:lang w:val="en-GB" w:eastAsia="hu-HU"/>
-        </w:rPr>
-        <w:t>(</w:t>
-      </w:r>
-      <w:proofErr w:type="gramEnd"/>
-      <w:r>
-        <w:rPr>
-          <w:rFonts w:ascii="Times New Roman" w:eastAsia="Times New Roman" w:hAnsi="Times New Roman" w:cs="Times New Roman"/>
-          <w:sz w:val="24"/>
-          <w:szCs w:val="24"/>
-          <w:lang w:val="en-GB" w:eastAsia="hu-HU"/>
-        </w:rPr>
-        <w:t>);</w:t>
+        <w:t>void printTimeStamp();</w:t>
       </w:r>
     </w:p>
     <w:p>
@@ -7333,38 +6491,7 @@
           <w:szCs w:val="24"/>
           <w:lang w:val="en-GB" w:eastAsia="hu-HU"/>
         </w:rPr>
-        <w:t xml:space="preserve">void </w:t>
-      </w:r>
-      <w:proofErr w:type="spellStart"/>
-      <w:proofErr w:type="gramStart"/>
-      <w:r>
-        <w:rPr>
-          <w:rFonts w:ascii="Times New Roman" w:eastAsia="Times New Roman" w:hAnsi="Times New Roman" w:cs="Times New Roman"/>
-          <w:sz w:val="24"/>
-          <w:szCs w:val="24"/>
-          <w:lang w:val="en-GB" w:eastAsia="hu-HU"/>
-        </w:rPr>
-        <w:t>initializeSD</w:t>
-      </w:r>
-      <w:proofErr w:type="spellEnd"/>
-      <w:r>
-        <w:rPr>
-          <w:rFonts w:ascii="Times New Roman" w:eastAsia="Times New Roman" w:hAnsi="Times New Roman" w:cs="Times New Roman"/>
-          <w:sz w:val="24"/>
-          <w:szCs w:val="24"/>
-          <w:lang w:val="en-GB" w:eastAsia="hu-HU"/>
-        </w:rPr>
-        <w:t>(</w:t>
-      </w:r>
-      <w:proofErr w:type="gramEnd"/>
-      <w:r>
-        <w:rPr>
-          <w:rFonts w:ascii="Times New Roman" w:eastAsia="Times New Roman" w:hAnsi="Times New Roman" w:cs="Times New Roman"/>
-          <w:sz w:val="24"/>
-          <w:szCs w:val="24"/>
-          <w:lang w:val="en-GB" w:eastAsia="hu-HU"/>
-        </w:rPr>
-        <w:t>)</w:t>
+        <w:t>void initializeSD()</w:t>
       </w:r>
       <w:r>
         <w:rPr>
@@ -7374,6 +6501,63 @@
           <w:lang w:val="en-GB" w:eastAsia="hu-HU"/>
         </w:rPr>
         <w:t>;</w:t>
+      </w:r>
+    </w:p>
+    <w:p>
+      <w:pPr>
+        <w:pStyle w:val="Listaszerbekezds"/>
+        <w:numPr>
+          <w:ilvl w:val="1"/>
+          <w:numId w:val="9"/>
+        </w:numPr>
+        <w:spacing w:after="0" w:line="360" w:lineRule="auto"/>
+        <w:rPr>
+          <w:rFonts w:ascii="Times New Roman" w:eastAsia="Times New Roman" w:hAnsi="Times New Roman" w:cs="Times New Roman"/>
+          <w:sz w:val="24"/>
+          <w:szCs w:val="24"/>
+          <w:lang w:val="en-GB" w:eastAsia="hu-HU"/>
+        </w:rPr>
+      </w:pPr>
+      <w:r>
+        <w:rPr>
+          <w:noProof/>
+          <w:lang w:eastAsia="hu-HU"/>
+        </w:rPr>
+        <w:drawing>
+          <wp:inline distT="0" distB="0" distL="0" distR="0" wp14:anchorId="40749E8A" wp14:editId="54F2F29E">
+            <wp:extent cx="3543300" cy="2247900"/>
+            <wp:effectExtent l="0" t="0" r="0" b="0"/>
+            <wp:docPr id="4" name="Kép 4"/>
+            <wp:cNvGraphicFramePr>
+              <a:graphicFrameLocks xmlns:a="http://schemas.openxmlformats.org/drawingml/2006/main" noChangeAspect="1"/>
+            </wp:cNvGraphicFramePr>
+            <a:graphic xmlns:a="http://schemas.openxmlformats.org/drawingml/2006/main">
+              <a:graphicData uri="http://schemas.openxmlformats.org/drawingml/2006/picture">
+                <pic:pic xmlns:pic="http://schemas.openxmlformats.org/drawingml/2006/picture">
+                  <pic:nvPicPr>
+                    <pic:cNvPr id="1" name=""/>
+                    <pic:cNvPicPr/>
+                  </pic:nvPicPr>
+                  <pic:blipFill>
+                    <a:blip r:embed="rId11"/>
+                    <a:stretch>
+                      <a:fillRect/>
+                    </a:stretch>
+                  </pic:blipFill>
+                  <pic:spPr>
+                    <a:xfrm>
+                      <a:off x="0" y="0"/>
+                      <a:ext cx="3543300" cy="2247900"/>
+                    </a:xfrm>
+                    <a:prstGeom prst="rect">
+                      <a:avLst/>
+                    </a:prstGeom>
+                  </pic:spPr>
+                </pic:pic>
+              </a:graphicData>
+            </a:graphic>
+          </wp:inline>
+        </w:drawing>
       </w:r>
     </w:p>
     <w:p>
@@ -7391,56 +6575,71 @@
           <w:lang w:val="en-GB" w:eastAsia="hu-HU"/>
         </w:rPr>
       </w:pPr>
-      <w:proofErr w:type="spellStart"/>
-      <w:r>
-        <w:rPr>
-          <w:rFonts w:ascii="Times New Roman" w:eastAsia="Times New Roman" w:hAnsi="Times New Roman" w:cs="Times New Roman"/>
-          <w:sz w:val="24"/>
-          <w:szCs w:val="24"/>
-          <w:lang w:val="en-GB" w:eastAsia="hu-HU"/>
-        </w:rPr>
-        <w:t>int</w:t>
-      </w:r>
-      <w:proofErr w:type="spellEnd"/>
-      <w:r>
-        <w:rPr>
-          <w:rFonts w:ascii="Times New Roman" w:eastAsia="Times New Roman" w:hAnsi="Times New Roman" w:cs="Times New Roman"/>
-          <w:sz w:val="24"/>
-          <w:szCs w:val="24"/>
-          <w:lang w:val="en-GB" w:eastAsia="hu-HU"/>
-        </w:rPr>
-        <w:t xml:space="preserve"> </w:t>
-      </w:r>
-      <w:proofErr w:type="spellStart"/>
-      <w:proofErr w:type="gramStart"/>
-      <w:r>
-        <w:rPr>
-          <w:rFonts w:ascii="Times New Roman" w:eastAsia="Times New Roman" w:hAnsi="Times New Roman" w:cs="Times New Roman"/>
-          <w:sz w:val="24"/>
-          <w:szCs w:val="24"/>
-          <w:lang w:val="en-GB" w:eastAsia="hu-HU"/>
-        </w:rPr>
-        <w:t>createFile</w:t>
-      </w:r>
-      <w:proofErr w:type="spellEnd"/>
-      <w:r>
-        <w:rPr>
-          <w:rFonts w:ascii="Times New Roman" w:eastAsia="Times New Roman" w:hAnsi="Times New Roman" w:cs="Times New Roman"/>
-          <w:sz w:val="24"/>
-          <w:szCs w:val="24"/>
-          <w:lang w:val="en-GB" w:eastAsia="hu-HU"/>
-        </w:rPr>
-        <w:t>(</w:t>
-      </w:r>
-      <w:proofErr w:type="gramEnd"/>
-      <w:r>
-        <w:rPr>
-          <w:rFonts w:ascii="Times New Roman" w:eastAsia="Times New Roman" w:hAnsi="Times New Roman" w:cs="Times New Roman"/>
-          <w:sz w:val="24"/>
-          <w:szCs w:val="24"/>
-          <w:lang w:val="en-GB" w:eastAsia="hu-HU"/>
-        </w:rPr>
-        <w:t>char filename[])</w:t>
+      <w:r>
+        <w:rPr>
+          <w:rFonts w:ascii="Times New Roman" w:eastAsia="Times New Roman" w:hAnsi="Times New Roman" w:cs="Times New Roman"/>
+          <w:sz w:val="24"/>
+          <w:szCs w:val="24"/>
+          <w:lang w:val="en-GB" w:eastAsia="hu-HU"/>
+        </w:rPr>
+        <w:t>int createFile(char filename[])</w:t>
+      </w:r>
+    </w:p>
+    <w:p>
+      <w:pPr>
+        <w:pStyle w:val="Listaszerbekezds"/>
+        <w:numPr>
+          <w:ilvl w:val="1"/>
+          <w:numId w:val="9"/>
+        </w:numPr>
+        <w:spacing w:after="0" w:line="360" w:lineRule="auto"/>
+        <w:rPr>
+          <w:rFonts w:ascii="Times New Roman" w:eastAsia="Times New Roman" w:hAnsi="Times New Roman" w:cs="Times New Roman"/>
+          <w:sz w:val="24"/>
+          <w:szCs w:val="24"/>
+          <w:lang w:val="en-GB" w:eastAsia="hu-HU"/>
+        </w:rPr>
+      </w:pPr>
+      <w:r>
+        <w:rPr>
+          <w:noProof/>
+          <w:lang w:eastAsia="hu-HU"/>
+        </w:rPr>
+        <w:drawing>
+          <wp:inline distT="0" distB="0" distL="0" distR="0" wp14:anchorId="0752731D" wp14:editId="0116DF9A">
+            <wp:extent cx="3419475" cy="2314575"/>
+            <wp:effectExtent l="0" t="0" r="9525" b="9525"/>
+            <wp:docPr id="3" name="Kép 3"/>
+            <wp:cNvGraphicFramePr>
+              <a:graphicFrameLocks xmlns:a="http://schemas.openxmlformats.org/drawingml/2006/main" noChangeAspect="1"/>
+            </wp:cNvGraphicFramePr>
+            <a:graphic xmlns:a="http://schemas.openxmlformats.org/drawingml/2006/main">
+              <a:graphicData uri="http://schemas.openxmlformats.org/drawingml/2006/picture">
+                <pic:pic xmlns:pic="http://schemas.openxmlformats.org/drawingml/2006/picture">
+                  <pic:nvPicPr>
+                    <pic:cNvPr id="1" name=""/>
+                    <pic:cNvPicPr/>
+                  </pic:nvPicPr>
+                  <pic:blipFill>
+                    <a:blip r:embed="rId12"/>
+                    <a:stretch>
+                      <a:fillRect/>
+                    </a:stretch>
+                  </pic:blipFill>
+                  <pic:spPr>
+                    <a:xfrm>
+                      <a:off x="0" y="0"/>
+                      <a:ext cx="3419475" cy="2314575"/>
+                    </a:xfrm>
+                    <a:prstGeom prst="rect">
+                      <a:avLst/>
+                    </a:prstGeom>
+                  </pic:spPr>
+                </pic:pic>
+              </a:graphicData>
+            </a:graphic>
+          </wp:inline>
+        </w:drawing>
       </w:r>
     </w:p>
     <w:p>
@@ -7458,56 +6657,72 @@
           <w:lang w:val="en-GB" w:eastAsia="hu-HU"/>
         </w:rPr>
       </w:pPr>
-      <w:proofErr w:type="spellStart"/>
-      <w:r>
-        <w:rPr>
-          <w:rFonts w:ascii="Times New Roman" w:eastAsia="Times New Roman" w:hAnsi="Times New Roman" w:cs="Times New Roman"/>
-          <w:sz w:val="24"/>
-          <w:szCs w:val="24"/>
-          <w:lang w:val="en-GB" w:eastAsia="hu-HU"/>
-        </w:rPr>
-        <w:t>int</w:t>
-      </w:r>
-      <w:proofErr w:type="spellEnd"/>
-      <w:r>
-        <w:rPr>
-          <w:rFonts w:ascii="Times New Roman" w:eastAsia="Times New Roman" w:hAnsi="Times New Roman" w:cs="Times New Roman"/>
-          <w:sz w:val="24"/>
-          <w:szCs w:val="24"/>
-          <w:lang w:val="en-GB" w:eastAsia="hu-HU"/>
-        </w:rPr>
-        <w:t xml:space="preserve"> </w:t>
-      </w:r>
-      <w:proofErr w:type="spellStart"/>
-      <w:proofErr w:type="gramStart"/>
-      <w:r>
-        <w:rPr>
-          <w:rFonts w:ascii="Times New Roman" w:eastAsia="Times New Roman" w:hAnsi="Times New Roman" w:cs="Times New Roman"/>
-          <w:sz w:val="24"/>
-          <w:szCs w:val="24"/>
-          <w:lang w:val="en-GB" w:eastAsia="hu-HU"/>
-        </w:rPr>
-        <w:t>writeToFile</w:t>
-      </w:r>
-      <w:proofErr w:type="spellEnd"/>
-      <w:r>
-        <w:rPr>
-          <w:rFonts w:ascii="Times New Roman" w:eastAsia="Times New Roman" w:hAnsi="Times New Roman" w:cs="Times New Roman"/>
-          <w:sz w:val="24"/>
-          <w:szCs w:val="24"/>
-          <w:lang w:val="en-GB" w:eastAsia="hu-HU"/>
-        </w:rPr>
-        <w:t>(</w:t>
-      </w:r>
-      <w:proofErr w:type="gramEnd"/>
-      <w:r>
-        <w:rPr>
-          <w:rFonts w:ascii="Times New Roman" w:eastAsia="Times New Roman" w:hAnsi="Times New Roman" w:cs="Times New Roman"/>
-          <w:sz w:val="24"/>
-          <w:szCs w:val="24"/>
-          <w:lang w:val="en-GB" w:eastAsia="hu-HU"/>
-        </w:rPr>
-        <w:t>String text)</w:t>
+      <w:r>
+        <w:rPr>
+          <w:rFonts w:ascii="Times New Roman" w:eastAsia="Times New Roman" w:hAnsi="Times New Roman" w:cs="Times New Roman"/>
+          <w:sz w:val="24"/>
+          <w:szCs w:val="24"/>
+          <w:lang w:val="en-GB" w:eastAsia="hu-HU"/>
+        </w:rPr>
+        <w:t>int writeToFile(String text)</w:t>
+      </w:r>
+    </w:p>
+    <w:p>
+      <w:pPr>
+        <w:pStyle w:val="Listaszerbekezds"/>
+        <w:numPr>
+          <w:ilvl w:val="1"/>
+          <w:numId w:val="9"/>
+        </w:numPr>
+        <w:spacing w:after="0" w:line="360" w:lineRule="auto"/>
+        <w:rPr>
+          <w:rFonts w:ascii="Times New Roman" w:eastAsia="Times New Roman" w:hAnsi="Times New Roman" w:cs="Times New Roman"/>
+          <w:sz w:val="24"/>
+          <w:szCs w:val="24"/>
+          <w:lang w:val="en-GB" w:eastAsia="hu-HU"/>
+        </w:rPr>
+      </w:pPr>
+      <w:r>
+        <w:rPr>
+          <w:noProof/>
+          <w:lang w:eastAsia="hu-HU"/>
+        </w:rPr>
+        <w:lastRenderedPageBreak/>
+        <w:drawing>
+          <wp:inline distT="0" distB="0" distL="0" distR="0" wp14:anchorId="658CD608" wp14:editId="66FBEEDC">
+            <wp:extent cx="3181350" cy="2543175"/>
+            <wp:effectExtent l="0" t="0" r="0" b="9525"/>
+            <wp:docPr id="5" name="Kép 5"/>
+            <wp:cNvGraphicFramePr>
+              <a:graphicFrameLocks xmlns:a="http://schemas.openxmlformats.org/drawingml/2006/main" noChangeAspect="1"/>
+            </wp:cNvGraphicFramePr>
+            <a:graphic xmlns:a="http://schemas.openxmlformats.org/drawingml/2006/main">
+              <a:graphicData uri="http://schemas.openxmlformats.org/drawingml/2006/picture">
+                <pic:pic xmlns:pic="http://schemas.openxmlformats.org/drawingml/2006/picture">
+                  <pic:nvPicPr>
+                    <pic:cNvPr id="1" name=""/>
+                    <pic:cNvPicPr/>
+                  </pic:nvPicPr>
+                  <pic:blipFill>
+                    <a:blip r:embed="rId13"/>
+                    <a:stretch>
+                      <a:fillRect/>
+                    </a:stretch>
+                  </pic:blipFill>
+                  <pic:spPr>
+                    <a:xfrm>
+                      <a:off x="0" y="0"/>
+                      <a:ext cx="3181350" cy="2543175"/>
+                    </a:xfrm>
+                    <a:prstGeom prst="rect">
+                      <a:avLst/>
+                    </a:prstGeom>
+                  </pic:spPr>
+                </pic:pic>
+              </a:graphicData>
+            </a:graphic>
+          </wp:inline>
+        </w:drawing>
       </w:r>
     </w:p>
     <w:p>
@@ -7532,38 +6747,64 @@
           <w:szCs w:val="24"/>
           <w:lang w:val="en-GB" w:eastAsia="hu-HU"/>
         </w:rPr>
-        <w:t xml:space="preserve">void </w:t>
-      </w:r>
-      <w:proofErr w:type="spellStart"/>
-      <w:proofErr w:type="gramStart"/>
-      <w:r>
-        <w:rPr>
-          <w:rFonts w:ascii="Times New Roman" w:eastAsia="Times New Roman" w:hAnsi="Times New Roman" w:cs="Times New Roman"/>
-          <w:sz w:val="24"/>
-          <w:szCs w:val="24"/>
-          <w:lang w:val="en-GB" w:eastAsia="hu-HU"/>
-        </w:rPr>
-        <w:t>closeFile</w:t>
-      </w:r>
-      <w:proofErr w:type="spellEnd"/>
-      <w:r>
-        <w:rPr>
-          <w:rFonts w:ascii="Times New Roman" w:eastAsia="Times New Roman" w:hAnsi="Times New Roman" w:cs="Times New Roman"/>
-          <w:sz w:val="24"/>
-          <w:szCs w:val="24"/>
-          <w:lang w:val="en-GB" w:eastAsia="hu-HU"/>
-        </w:rPr>
-        <w:t>(</w:t>
-      </w:r>
-      <w:proofErr w:type="gramEnd"/>
-      <w:r>
-        <w:rPr>
-          <w:rFonts w:ascii="Times New Roman" w:eastAsia="Times New Roman" w:hAnsi="Times New Roman" w:cs="Times New Roman"/>
-          <w:sz w:val="24"/>
-          <w:szCs w:val="24"/>
-          <w:lang w:val="en-GB" w:eastAsia="hu-HU"/>
-        </w:rPr>
-        <w:t>)</w:t>
+        <w:t>void closeFile()</w:t>
+      </w:r>
+    </w:p>
+    <w:p>
+      <w:pPr>
+        <w:pStyle w:val="Listaszerbekezds"/>
+        <w:numPr>
+          <w:ilvl w:val="1"/>
+          <w:numId w:val="9"/>
+        </w:numPr>
+        <w:spacing w:after="0" w:line="360" w:lineRule="auto"/>
+        <w:rPr>
+          <w:rFonts w:ascii="Times New Roman" w:eastAsia="Times New Roman" w:hAnsi="Times New Roman" w:cs="Times New Roman"/>
+          <w:sz w:val="24"/>
+          <w:szCs w:val="24"/>
+          <w:lang w:val="en-GB" w:eastAsia="hu-HU"/>
+        </w:rPr>
+      </w:pPr>
+      <w:r>
+        <w:rPr>
+          <w:noProof/>
+          <w:lang w:eastAsia="hu-HU"/>
+        </w:rPr>
+        <w:drawing>
+          <wp:inline distT="0" distB="0" distL="0" distR="0" wp14:anchorId="6A07602F" wp14:editId="3801EB5A">
+            <wp:extent cx="2400300" cy="1514475"/>
+            <wp:effectExtent l="0" t="0" r="0" b="9525"/>
+            <wp:docPr id="6" name="Kép 6"/>
+            <wp:cNvGraphicFramePr>
+              <a:graphicFrameLocks xmlns:a="http://schemas.openxmlformats.org/drawingml/2006/main" noChangeAspect="1"/>
+            </wp:cNvGraphicFramePr>
+            <a:graphic xmlns:a="http://schemas.openxmlformats.org/drawingml/2006/main">
+              <a:graphicData uri="http://schemas.openxmlformats.org/drawingml/2006/picture">
+                <pic:pic xmlns:pic="http://schemas.openxmlformats.org/drawingml/2006/picture">
+                  <pic:nvPicPr>
+                    <pic:cNvPr id="1" name=""/>
+                    <pic:cNvPicPr/>
+                  </pic:nvPicPr>
+                  <pic:blipFill>
+                    <a:blip r:embed="rId14"/>
+                    <a:stretch>
+                      <a:fillRect/>
+                    </a:stretch>
+                  </pic:blipFill>
+                  <pic:spPr>
+                    <a:xfrm>
+                      <a:off x="0" y="0"/>
+                      <a:ext cx="2400300" cy="1514475"/>
+                    </a:xfrm>
+                    <a:prstGeom prst="rect">
+                      <a:avLst/>
+                    </a:prstGeom>
+                  </pic:spPr>
+                </pic:pic>
+              </a:graphicData>
+            </a:graphic>
+          </wp:inline>
+        </w:drawing>
       </w:r>
     </w:p>
     <w:p>
@@ -7581,56 +6822,71 @@
           <w:lang w:val="en-GB" w:eastAsia="hu-HU"/>
         </w:rPr>
       </w:pPr>
-      <w:proofErr w:type="spellStart"/>
-      <w:r>
-        <w:rPr>
-          <w:rFonts w:ascii="Times New Roman" w:eastAsia="Times New Roman" w:hAnsi="Times New Roman" w:cs="Times New Roman"/>
-          <w:sz w:val="24"/>
-          <w:szCs w:val="24"/>
-          <w:lang w:val="en-GB" w:eastAsia="hu-HU"/>
-        </w:rPr>
-        <w:t>int</w:t>
-      </w:r>
-      <w:proofErr w:type="spellEnd"/>
-      <w:r>
-        <w:rPr>
-          <w:rFonts w:ascii="Times New Roman" w:eastAsia="Times New Roman" w:hAnsi="Times New Roman" w:cs="Times New Roman"/>
-          <w:sz w:val="24"/>
-          <w:szCs w:val="24"/>
-          <w:lang w:val="en-GB" w:eastAsia="hu-HU"/>
-        </w:rPr>
-        <w:t xml:space="preserve"> </w:t>
-      </w:r>
-      <w:proofErr w:type="spellStart"/>
-      <w:proofErr w:type="gramStart"/>
-      <w:r>
-        <w:rPr>
-          <w:rFonts w:ascii="Times New Roman" w:eastAsia="Times New Roman" w:hAnsi="Times New Roman" w:cs="Times New Roman"/>
-          <w:sz w:val="24"/>
-          <w:szCs w:val="24"/>
-          <w:lang w:val="en-GB" w:eastAsia="hu-HU"/>
-        </w:rPr>
-        <w:t>openFile</w:t>
-      </w:r>
-      <w:proofErr w:type="spellEnd"/>
-      <w:r>
-        <w:rPr>
-          <w:rFonts w:ascii="Times New Roman" w:eastAsia="Times New Roman" w:hAnsi="Times New Roman" w:cs="Times New Roman"/>
-          <w:sz w:val="24"/>
-          <w:szCs w:val="24"/>
-          <w:lang w:val="en-GB" w:eastAsia="hu-HU"/>
-        </w:rPr>
-        <w:t>(</w:t>
-      </w:r>
-      <w:proofErr w:type="gramEnd"/>
-      <w:r>
-        <w:rPr>
-          <w:rFonts w:ascii="Times New Roman" w:eastAsia="Times New Roman" w:hAnsi="Times New Roman" w:cs="Times New Roman"/>
-          <w:sz w:val="24"/>
-          <w:szCs w:val="24"/>
-          <w:lang w:val="en-GB" w:eastAsia="hu-HU"/>
-        </w:rPr>
-        <w:t>char filename[])</w:t>
+      <w:r>
+        <w:rPr>
+          <w:rFonts w:ascii="Times New Roman" w:eastAsia="Times New Roman" w:hAnsi="Times New Roman" w:cs="Times New Roman"/>
+          <w:sz w:val="24"/>
+          <w:szCs w:val="24"/>
+          <w:lang w:val="en-GB" w:eastAsia="hu-HU"/>
+        </w:rPr>
+        <w:t>int openFile(char filename[])</w:t>
+      </w:r>
+    </w:p>
+    <w:p>
+      <w:pPr>
+        <w:pStyle w:val="Listaszerbekezds"/>
+        <w:numPr>
+          <w:ilvl w:val="1"/>
+          <w:numId w:val="9"/>
+        </w:numPr>
+        <w:spacing w:after="0" w:line="360" w:lineRule="auto"/>
+        <w:rPr>
+          <w:rFonts w:ascii="Times New Roman" w:eastAsia="Times New Roman" w:hAnsi="Times New Roman" w:cs="Times New Roman"/>
+          <w:sz w:val="24"/>
+          <w:szCs w:val="24"/>
+          <w:lang w:val="en-GB" w:eastAsia="hu-HU"/>
+        </w:rPr>
+      </w:pPr>
+      <w:r>
+        <w:rPr>
+          <w:noProof/>
+          <w:lang w:eastAsia="hu-HU"/>
+        </w:rPr>
+        <w:drawing>
+          <wp:inline distT="0" distB="0" distL="0" distR="0" wp14:anchorId="3CAEB456" wp14:editId="15491C83">
+            <wp:extent cx="3390900" cy="2266950"/>
+            <wp:effectExtent l="0" t="0" r="0" b="0"/>
+            <wp:docPr id="7" name="Kép 7"/>
+            <wp:cNvGraphicFramePr>
+              <a:graphicFrameLocks xmlns:a="http://schemas.openxmlformats.org/drawingml/2006/main" noChangeAspect="1"/>
+            </wp:cNvGraphicFramePr>
+            <a:graphic xmlns:a="http://schemas.openxmlformats.org/drawingml/2006/main">
+              <a:graphicData uri="http://schemas.openxmlformats.org/drawingml/2006/picture">
+                <pic:pic xmlns:pic="http://schemas.openxmlformats.org/drawingml/2006/picture">
+                  <pic:nvPicPr>
+                    <pic:cNvPr id="1" name=""/>
+                    <pic:cNvPicPr/>
+                  </pic:nvPicPr>
+                  <pic:blipFill>
+                    <a:blip r:embed="rId15"/>
+                    <a:stretch>
+                      <a:fillRect/>
+                    </a:stretch>
+                  </pic:blipFill>
+                  <pic:spPr>
+                    <a:xfrm>
+                      <a:off x="0" y="0"/>
+                      <a:ext cx="3390900" cy="2266950"/>
+                    </a:xfrm>
+                    <a:prstGeom prst="rect">
+                      <a:avLst/>
+                    </a:prstGeom>
+                  </pic:spPr>
+                </pic:pic>
+              </a:graphicData>
+            </a:graphic>
+          </wp:inline>
+        </w:drawing>
       </w:r>
     </w:p>
     <w:p>
@@ -7655,38 +6911,65 @@
           <w:szCs w:val="24"/>
           <w:lang w:val="en-GB" w:eastAsia="hu-HU"/>
         </w:rPr>
-        <w:t xml:space="preserve">String </w:t>
-      </w:r>
-      <w:proofErr w:type="spellStart"/>
-      <w:proofErr w:type="gramStart"/>
-      <w:r>
-        <w:rPr>
-          <w:rFonts w:ascii="Times New Roman" w:eastAsia="Times New Roman" w:hAnsi="Times New Roman" w:cs="Times New Roman"/>
-          <w:sz w:val="24"/>
-          <w:szCs w:val="24"/>
-          <w:lang w:val="en-GB" w:eastAsia="hu-HU"/>
-        </w:rPr>
-        <w:t>readLine</w:t>
-      </w:r>
-      <w:proofErr w:type="spellEnd"/>
-      <w:r>
-        <w:rPr>
-          <w:rFonts w:ascii="Times New Roman" w:eastAsia="Times New Roman" w:hAnsi="Times New Roman" w:cs="Times New Roman"/>
-          <w:sz w:val="24"/>
-          <w:szCs w:val="24"/>
-          <w:lang w:val="en-GB" w:eastAsia="hu-HU"/>
-        </w:rPr>
-        <w:t>(</w:t>
-      </w:r>
-      <w:proofErr w:type="gramEnd"/>
-      <w:r>
-        <w:rPr>
-          <w:rFonts w:ascii="Times New Roman" w:eastAsia="Times New Roman" w:hAnsi="Times New Roman" w:cs="Times New Roman"/>
-          <w:sz w:val="24"/>
-          <w:szCs w:val="24"/>
-          <w:lang w:val="en-GB" w:eastAsia="hu-HU"/>
-        </w:rPr>
-        <w:t>)</w:t>
+        <w:t>String readLine()</w:t>
+      </w:r>
+    </w:p>
+    <w:p>
+      <w:pPr>
+        <w:pStyle w:val="Listaszerbekezds"/>
+        <w:numPr>
+          <w:ilvl w:val="1"/>
+          <w:numId w:val="9"/>
+        </w:numPr>
+        <w:spacing w:after="0" w:line="360" w:lineRule="auto"/>
+        <w:rPr>
+          <w:rFonts w:ascii="Times New Roman" w:eastAsia="Times New Roman" w:hAnsi="Times New Roman" w:cs="Times New Roman"/>
+          <w:sz w:val="24"/>
+          <w:szCs w:val="24"/>
+          <w:lang w:val="en-GB" w:eastAsia="hu-HU"/>
+        </w:rPr>
+      </w:pPr>
+      <w:r>
+        <w:rPr>
+          <w:noProof/>
+          <w:lang w:eastAsia="hu-HU"/>
+        </w:rPr>
+        <w:lastRenderedPageBreak/>
+        <w:drawing>
+          <wp:inline distT="0" distB="0" distL="0" distR="0" wp14:anchorId="30D79C31" wp14:editId="5A8FCC08">
+            <wp:extent cx="2333625" cy="3028950"/>
+            <wp:effectExtent l="0" t="0" r="9525" b="0"/>
+            <wp:docPr id="8" name="Kép 8"/>
+            <wp:cNvGraphicFramePr>
+              <a:graphicFrameLocks xmlns:a="http://schemas.openxmlformats.org/drawingml/2006/main" noChangeAspect="1"/>
+            </wp:cNvGraphicFramePr>
+            <a:graphic xmlns:a="http://schemas.openxmlformats.org/drawingml/2006/main">
+              <a:graphicData uri="http://schemas.openxmlformats.org/drawingml/2006/picture">
+                <pic:pic xmlns:pic="http://schemas.openxmlformats.org/drawingml/2006/picture">
+                  <pic:nvPicPr>
+                    <pic:cNvPr id="1" name=""/>
+                    <pic:cNvPicPr/>
+                  </pic:nvPicPr>
+                  <pic:blipFill>
+                    <a:blip r:embed="rId16"/>
+                    <a:stretch>
+                      <a:fillRect/>
+                    </a:stretch>
+                  </pic:blipFill>
+                  <pic:spPr>
+                    <a:xfrm>
+                      <a:off x="0" y="0"/>
+                      <a:ext cx="2333625" cy="3028950"/>
+                    </a:xfrm>
+                    <a:prstGeom prst="rect">
+                      <a:avLst/>
+                    </a:prstGeom>
+                  </pic:spPr>
+                </pic:pic>
+              </a:graphicData>
+            </a:graphic>
+          </wp:inline>
+        </w:drawing>
       </w:r>
     </w:p>
     <w:p>
@@ -7760,27 +7043,7 @@
           <w:szCs w:val="24"/>
           <w:lang w:val="en-GB" w:eastAsia="hu-HU"/>
         </w:rPr>
-        <w:t xml:space="preserve"> secure opening and positioning to its end to append it. </w:t>
-      </w:r>
-      <w:proofErr w:type="spellStart"/>
-      <w:r>
-        <w:rPr>
-          <w:rFonts w:ascii="Times New Roman" w:eastAsia="Times New Roman" w:hAnsi="Times New Roman" w:cs="Times New Roman"/>
-          <w:sz w:val="24"/>
-          <w:szCs w:val="24"/>
-          <w:lang w:val="en-GB" w:eastAsia="hu-HU"/>
-        </w:rPr>
-        <w:t>Readline</w:t>
-      </w:r>
-      <w:proofErr w:type="spellEnd"/>
-      <w:r>
-        <w:rPr>
-          <w:rFonts w:ascii="Times New Roman" w:eastAsia="Times New Roman" w:hAnsi="Times New Roman" w:cs="Times New Roman"/>
-          <w:sz w:val="24"/>
-          <w:szCs w:val="24"/>
-          <w:lang w:val="en-GB" w:eastAsia="hu-HU"/>
-        </w:rPr>
-        <w:t xml:space="preserve"> </w:t>
+        <w:t xml:space="preserve"> secure opening and positioning to its end to append it. Readline </w:t>
       </w:r>
       <w:r>
         <w:rPr>
@@ -7818,7 +7081,7 @@
           <w:lang w:val="en-GB"/>
         </w:rPr>
       </w:pPr>
-      <w:bookmarkStart w:id="12" w:name="_Toc8067319"/>
+      <w:bookmarkStart w:id="11" w:name="_Toc8072292"/>
       <w:r>
         <w:rPr>
           <w:lang w:val="en-GB"/>
@@ -7826,62 +7089,164 @@
         <w:lastRenderedPageBreak/>
         <w:t>Testing</w:t>
       </w:r>
+      <w:bookmarkEnd w:id="11"/>
+    </w:p>
+    <w:p>
+      <w:pPr>
+        <w:spacing w:line="360" w:lineRule="auto"/>
+        <w:rPr>
+          <w:rFonts w:ascii="Times New Roman" w:hAnsi="Times New Roman" w:cs="Times New Roman"/>
+          <w:sz w:val="24"/>
+          <w:lang w:val="en-GB"/>
+        </w:rPr>
+      </w:pPr>
+      <w:r>
+        <w:rPr>
+          <w:rFonts w:ascii="Times New Roman" w:hAnsi="Times New Roman" w:cs="Times New Roman"/>
+          <w:sz w:val="24"/>
+          <w:lang w:val="en-GB"/>
+        </w:rPr>
+        <w:t>In my project every test is executed agains</w:t>
+      </w:r>
+      <w:r>
+        <w:rPr>
+          <w:rFonts w:ascii="Times New Roman" w:hAnsi="Times New Roman" w:cs="Times New Roman"/>
+          <w:sz w:val="24"/>
+          <w:lang w:val="en-GB"/>
+        </w:rPr>
+        <w:t>t</w:t>
+      </w:r>
+      <w:r>
+        <w:rPr>
+          <w:rFonts w:ascii="Times New Roman" w:hAnsi="Times New Roman" w:cs="Times New Roman"/>
+          <w:sz w:val="24"/>
+          <w:lang w:val="en-GB"/>
+        </w:rPr>
+        <w:t xml:space="preserve"> the previously defined requirements and the actual software version.</w:t>
+      </w:r>
+      <w:r>
+        <w:rPr>
+          <w:rFonts w:ascii="Times New Roman" w:hAnsi="Times New Roman" w:cs="Times New Roman"/>
+          <w:sz w:val="24"/>
+          <w:lang w:val="en-GB"/>
+        </w:rPr>
+        <w:t xml:space="preserve"> Functional requirements can be tested directly by test cases written based on the requirements, non-functional requirements can be proven with the actual implementation and standards.</w:t>
+      </w:r>
+    </w:p>
+    <w:p>
+      <w:pPr>
+        <w:pStyle w:val="Cmsor2"/>
+        <w:rPr>
+          <w:lang w:val="en-GB"/>
+        </w:rPr>
+      </w:pPr>
+      <w:bookmarkStart w:id="12" w:name="_Toc8072293"/>
+      <w:r>
+        <w:rPr>
+          <w:lang w:val="en-GB"/>
+        </w:rPr>
+        <w:t>System test</w:t>
+      </w:r>
       <w:bookmarkEnd w:id="12"/>
     </w:p>
     <w:p>
       <w:pPr>
+        <w:spacing w:line="360" w:lineRule="auto"/>
+        <w:rPr>
+          <w:rFonts w:ascii="Times New Roman" w:hAnsi="Times New Roman" w:cs="Times New Roman"/>
+          <w:sz w:val="24"/>
+        </w:rPr>
+      </w:pPr>
+      <w:r>
+        <w:rPr>
+          <w:rFonts w:ascii="Times New Roman" w:hAnsi="Times New Roman" w:cs="Times New Roman"/>
+          <w:sz w:val="24"/>
+        </w:rPr>
+        <w:t>Detailed test results will be provided in the following semester’s</w:t>
+      </w:r>
+      <w:r>
+        <w:rPr>
+          <w:rFonts w:ascii="Times New Roman" w:hAnsi="Times New Roman" w:cs="Times New Roman"/>
+          <w:sz w:val="24"/>
+        </w:rPr>
+        <w:t xml:space="preserve"> documentation for the Thesis Laboratory</w:t>
+      </w:r>
+      <w:r>
+        <w:rPr>
+          <w:rFonts w:ascii="Times New Roman" w:hAnsi="Times New Roman" w:cs="Times New Roman"/>
+          <w:sz w:val="24"/>
+        </w:rPr>
+        <w:t xml:space="preserve"> subject.</w:t>
+      </w:r>
+    </w:p>
+    <w:p>
+      <w:pPr>
         <w:pStyle w:val="Cmsor2"/>
         <w:rPr>
           <w:lang w:val="en-GB"/>
         </w:rPr>
       </w:pPr>
-      <w:bookmarkStart w:id="13" w:name="_Toc8067320"/>
+      <w:bookmarkStart w:id="13" w:name="_Toc8072294"/>
       <w:r>
         <w:rPr>
           <w:lang w:val="en-GB"/>
         </w:rPr>
-        <w:t>System test</w:t>
+        <w:t>Software test</w:t>
       </w:r>
       <w:bookmarkEnd w:id="13"/>
     </w:p>
     <w:p>
       <w:pPr>
+        <w:spacing w:line="360" w:lineRule="auto"/>
+        <w:rPr>
+          <w:rFonts w:ascii="Times New Roman" w:hAnsi="Times New Roman" w:cs="Times New Roman"/>
+          <w:sz w:val="24"/>
+        </w:rPr>
+      </w:pPr>
+      <w:r>
+        <w:rPr>
+          <w:rFonts w:ascii="Times New Roman" w:hAnsi="Times New Roman" w:cs="Times New Roman"/>
+          <w:sz w:val="24"/>
+        </w:rPr>
+        <w:t xml:space="preserve">Detailed test results will be provided in the following semester’s documentation for the Thesis </w:t>
+      </w:r>
+      <w:r>
+        <w:rPr>
+          <w:rFonts w:ascii="Times New Roman" w:hAnsi="Times New Roman" w:cs="Times New Roman"/>
+          <w:sz w:val="24"/>
+        </w:rPr>
+        <w:t>Laboratory</w:t>
+      </w:r>
+      <w:r>
+        <w:rPr>
+          <w:rFonts w:ascii="Times New Roman" w:hAnsi="Times New Roman" w:cs="Times New Roman"/>
+          <w:sz w:val="24"/>
+        </w:rPr>
+        <w:t xml:space="preserve"> subject.</w:t>
+      </w:r>
+    </w:p>
+    <w:p>
+      <w:pPr>
         <w:pStyle w:val="Cmsor2"/>
         <w:rPr>
           <w:lang w:val="en-GB"/>
         </w:rPr>
       </w:pPr>
-      <w:bookmarkStart w:id="14" w:name="_Toc8067321"/>
       <w:r>
         <w:rPr>
           <w:lang w:val="en-GB"/>
         </w:rPr>
-        <w:t>Software test</w:t>
-      </w:r>
-      <w:bookmarkEnd w:id="14"/>
-    </w:p>
-    <w:p>
-      <w:pPr>
-        <w:pStyle w:val="Cmsor2"/>
+        <w:br w:type="page"/>
+      </w:r>
+    </w:p>
+    <w:p>
+      <w:pPr>
+        <w:pStyle w:val="Cmsor1"/>
         <w:rPr>
           <w:lang w:val="en-GB"/>
         </w:rPr>
       </w:pPr>
-      <w:r>
-        <w:rPr>
-          <w:lang w:val="en-GB"/>
-        </w:rPr>
-        <w:br w:type="page"/>
-      </w:r>
-    </w:p>
-    <w:p>
-      <w:pPr>
-        <w:pStyle w:val="Cmsor1"/>
-        <w:rPr>
-          <w:lang w:val="en-GB"/>
-        </w:rPr>
-      </w:pPr>
-      <w:bookmarkStart w:id="15" w:name="_Toc8067322"/>
+      <w:bookmarkStart w:id="14" w:name="_Toc8072295"/>
       <w:r>
         <w:rPr>
           <w:lang w:val="en-GB"/>
@@ -7889,46 +7254,46 @@
         <w:lastRenderedPageBreak/>
         <w:t>Summary</w:t>
       </w:r>
+      <w:bookmarkEnd w:id="14"/>
+    </w:p>
+    <w:p>
+      <w:pPr>
+        <w:spacing w:after="0" w:line="360" w:lineRule="auto"/>
+        <w:jc w:val="both"/>
+        <w:rPr>
+          <w:rFonts w:ascii="Times New Roman" w:eastAsia="Times New Roman" w:hAnsi="Times New Roman" w:cs="Times New Roman"/>
+          <w:color w:val="000000"/>
+          <w:sz w:val="24"/>
+          <w:szCs w:val="24"/>
+          <w:lang w:val="en-GB" w:eastAsia="hu-HU"/>
+        </w:rPr>
+      </w:pPr>
+      <w:r>
+        <w:rPr>
+          <w:rFonts w:ascii="Times New Roman" w:eastAsia="Times New Roman" w:hAnsi="Times New Roman" w:cs="Times New Roman"/>
+          <w:color w:val="000000"/>
+          <w:sz w:val="24"/>
+          <w:szCs w:val="24"/>
+          <w:lang w:val="en-GB" w:eastAsia="hu-HU"/>
+        </w:rPr>
+        <w:t>In general, this semester was successful from that point of view that I knew two very useful devices for Arduino systems, their hardware specification and of course their software. I have implemented some new features based on the given libraries’ basic functions, and I have designed a data structure for logging. The testing and its documentation did not reach the maturity which I have planned, but without 100% test coverage the project can still run and work properly in real life, not just in the plans.</w:t>
+      </w:r>
+    </w:p>
+    <w:p>
+      <w:pPr>
+        <w:pStyle w:val="Cmsor1"/>
+        <w:rPr>
+          <w:lang w:val="en-GB"/>
+        </w:rPr>
+      </w:pPr>
+      <w:bookmarkStart w:id="15" w:name="_Toc8072296"/>
+      <w:r>
+        <w:rPr>
+          <w:lang w:val="en-GB"/>
+        </w:rPr>
+        <w:t>Future plans</w:t>
+      </w:r>
       <w:bookmarkEnd w:id="15"/>
-    </w:p>
-    <w:p>
-      <w:pPr>
-        <w:spacing w:after="0" w:line="360" w:lineRule="auto"/>
-        <w:jc w:val="both"/>
-        <w:rPr>
-          <w:rFonts w:ascii="Times New Roman" w:eastAsia="Times New Roman" w:hAnsi="Times New Roman" w:cs="Times New Roman"/>
-          <w:color w:val="000000"/>
-          <w:sz w:val="24"/>
-          <w:szCs w:val="24"/>
-          <w:lang w:val="en-GB" w:eastAsia="hu-HU"/>
-        </w:rPr>
-      </w:pPr>
-      <w:r>
-        <w:rPr>
-          <w:rFonts w:ascii="Times New Roman" w:eastAsia="Times New Roman" w:hAnsi="Times New Roman" w:cs="Times New Roman"/>
-          <w:color w:val="000000"/>
-          <w:sz w:val="24"/>
-          <w:szCs w:val="24"/>
-          <w:lang w:val="en-GB" w:eastAsia="hu-HU"/>
-        </w:rPr>
-        <w:t>In general, this semester was successful from that point of view that I knew two very useful devices for Arduino systems, their hardware specification and of course their software. I have implemented some new features based on the given libraries’ basic functions, and I have designed a data structure for logging. The testing and its documentation did not reach the maturity which I have planned, but without 100% test coverage the project can still run and work properly in real life, not just in the plans.</w:t>
-      </w:r>
-    </w:p>
-    <w:p>
-      <w:pPr>
-        <w:pStyle w:val="Cmsor1"/>
-        <w:rPr>
-          <w:lang w:val="en-GB"/>
-        </w:rPr>
-      </w:pPr>
-      <w:bookmarkStart w:id="16" w:name="_Toc8067323"/>
-      <w:r>
-        <w:rPr>
-          <w:lang w:val="en-GB"/>
-        </w:rPr>
-        <w:t>Future plans</w:t>
-      </w:r>
-      <w:bookmarkEnd w:id="16"/>
     </w:p>
     <w:p>
       <w:pPr>
@@ -7992,7 +7357,7 @@
           <w:lang w:eastAsia="hu-HU"/>
         </w:rPr>
         <w:drawing>
-          <wp:inline distT="0" distB="0" distL="0" distR="0" wp14:anchorId="18BBF987" wp14:editId="7E60756C">
+          <wp:inline distT="0" distB="0" distL="0" distR="0" wp14:anchorId="59932CA4" wp14:editId="7E247255">
             <wp:extent cx="5760720" cy="2765146"/>
             <wp:effectExtent l="0" t="0" r="0" b="0"/>
             <wp:docPr id="48" name="Kép 48" descr="KÃ©ptalÃ¡lat a kÃ¶vetkezÅre: ârehabilitation robot armâ"/>
@@ -8009,7 +7374,7 @@
                     </pic:cNvPicPr>
                   </pic:nvPicPr>
                   <pic:blipFill>
-                    <a:blip r:embed="rId11">
+                    <a:blip r:embed="rId17">
                       <a:extLst>
                         <a:ext uri="{28A0092B-C50C-407E-A947-70E740481C1C}">
                           <a14:useLocalDpi xmlns:a14="http://schemas.microsoft.com/office/drawing/2010/main" val="0"/>
@@ -8060,9 +7425,8 @@
           <w:szCs w:val="24"/>
           <w:lang w:val="en-GB" w:eastAsia="hu-HU"/>
         </w:rPr>
-        <w:t xml:space="preserve">With the upper mentioned learning function my project should support our life in many fields. The robotic arm’s structure is the same as the human hands, so it could memorize </w:t>
-      </w:r>
-      <w:proofErr w:type="spellStart"/>
+        <w:t xml:space="preserve">With the upper mentioned learning function my project should support our life in many fields. The robotic arm’s structure is the same as the human hands, so it could memorize physiotherapic exercises to help the rehabilitation of the injured. Another interesting field </w:t>
+      </w:r>
       <w:r>
         <w:rPr>
           <w:rFonts w:ascii="Times New Roman" w:eastAsia="Times New Roman" w:hAnsi="Times New Roman" w:cs="Times New Roman"/>
@@ -8071,95 +7435,8 @@
           <w:szCs w:val="24"/>
           <w:lang w:val="en-GB" w:eastAsia="hu-HU"/>
         </w:rPr>
-        <w:t>physiotherapic</w:t>
-      </w:r>
-      <w:proofErr w:type="spellEnd"/>
-      <w:r>
-        <w:rPr>
-          <w:rFonts w:ascii="Times New Roman" w:eastAsia="Times New Roman" w:hAnsi="Times New Roman" w:cs="Times New Roman"/>
-          <w:color w:val="000000"/>
-          <w:sz w:val="24"/>
-          <w:szCs w:val="24"/>
-          <w:lang w:val="en-GB" w:eastAsia="hu-HU"/>
-        </w:rPr>
-        <w:t xml:space="preserve"> exercises to help the rehabilitation of the injured. Another interesting field </w:t>
-      </w:r>
-      <w:r>
-        <w:rPr>
-          <w:rFonts w:ascii="Times New Roman" w:eastAsia="Times New Roman" w:hAnsi="Times New Roman" w:cs="Times New Roman"/>
-          <w:color w:val="000000"/>
-          <w:sz w:val="24"/>
-          <w:szCs w:val="24"/>
-          <w:lang w:val="en-GB" w:eastAsia="hu-HU"/>
-        </w:rPr>
         <w:lastRenderedPageBreak/>
-        <w:t xml:space="preserve">would be recording movements and replay them million times in industrial fields. Of </w:t>
-      </w:r>
-      <w:proofErr w:type="spellStart"/>
-      <w:r>
-        <w:rPr>
-          <w:rFonts w:ascii="Times New Roman" w:eastAsia="Times New Roman" w:hAnsi="Times New Roman" w:cs="Times New Roman"/>
-          <w:color w:val="000000"/>
-          <w:sz w:val="24"/>
-          <w:szCs w:val="24"/>
-          <w:lang w:val="en-GB" w:eastAsia="hu-HU"/>
-        </w:rPr>
-        <w:t>yourse</w:t>
-      </w:r>
-      <w:proofErr w:type="spellEnd"/>
-      <w:r>
-        <w:rPr>
-          <w:rFonts w:ascii="Times New Roman" w:eastAsia="Times New Roman" w:hAnsi="Times New Roman" w:cs="Times New Roman"/>
-          <w:color w:val="000000"/>
-          <w:sz w:val="24"/>
-          <w:szCs w:val="24"/>
-          <w:lang w:val="en-GB" w:eastAsia="hu-HU"/>
-        </w:rPr>
-        <w:t xml:space="preserve">, you </w:t>
-      </w:r>
-      <w:proofErr w:type="spellStart"/>
-      <w:r>
-        <w:rPr>
-          <w:rFonts w:ascii="Times New Roman" w:eastAsia="Times New Roman" w:hAnsi="Times New Roman" w:cs="Times New Roman"/>
-          <w:color w:val="000000"/>
-          <w:sz w:val="24"/>
-          <w:szCs w:val="24"/>
-          <w:lang w:val="en-GB" w:eastAsia="hu-HU"/>
-        </w:rPr>
-        <w:t>can not</w:t>
-      </w:r>
-      <w:proofErr w:type="spellEnd"/>
-      <w:r>
-        <w:rPr>
-          <w:rFonts w:ascii="Times New Roman" w:eastAsia="Times New Roman" w:hAnsi="Times New Roman" w:cs="Times New Roman"/>
-          <w:color w:val="000000"/>
-          <w:sz w:val="24"/>
-          <w:szCs w:val="24"/>
-          <w:lang w:val="en-GB" w:eastAsia="hu-HU"/>
-        </w:rPr>
-        <w:t xml:space="preserve"> move a huge robotic arm on your own, but my project is scalable up to the </w:t>
-      </w:r>
-      <w:proofErr w:type="spellStart"/>
-      <w:r>
-        <w:rPr>
-          <w:rFonts w:ascii="Times New Roman" w:eastAsia="Times New Roman" w:hAnsi="Times New Roman" w:cs="Times New Roman"/>
-          <w:color w:val="000000"/>
-          <w:sz w:val="24"/>
-          <w:szCs w:val="24"/>
-          <w:lang w:val="en-GB" w:eastAsia="hu-HU"/>
-        </w:rPr>
-        <w:t>mid size</w:t>
-      </w:r>
-      <w:proofErr w:type="spellEnd"/>
-      <w:r>
-        <w:rPr>
-          <w:rFonts w:ascii="Times New Roman" w:eastAsia="Times New Roman" w:hAnsi="Times New Roman" w:cs="Times New Roman"/>
-          <w:color w:val="000000"/>
-          <w:sz w:val="24"/>
-          <w:szCs w:val="24"/>
-          <w:lang w:val="en-GB" w:eastAsia="hu-HU"/>
-        </w:rPr>
-        <w:t xml:space="preserve"> robotic arms which are the most common in co-robot workplaces and processes.</w:t>
+        <w:t>would be recording movements and replay them million times in industrial fields. Of yourse, you can not move a huge robotic arm on your own, but my project is scalable up to the mid size robotic arms which are the most common in co-robot workplaces and processes.</w:t>
       </w:r>
     </w:p>
     <w:p>
@@ -8181,232 +7458,332 @@
         <w:br w:type="page"/>
       </w:r>
     </w:p>
+    <w:bookmarkStart w:id="16" w:name="_Toc8072297" w:displacedByCustomXml="next"/>
+    <w:sdt>
+      <w:sdtPr>
+        <w:id w:val="-151518933"/>
+        <w:docPartObj>
+          <w:docPartGallery w:val="Bibliographies"/>
+          <w:docPartUnique/>
+        </w:docPartObj>
+      </w:sdtPr>
+      <w:sdtEndPr>
+        <w:rPr>
+          <w:rFonts w:asciiTheme="minorHAnsi" w:eastAsiaTheme="minorHAnsi" w:hAnsiTheme="minorHAnsi" w:cstheme="minorBidi"/>
+          <w:b w:val="0"/>
+          <w:bCs w:val="0"/>
+          <w:noProof/>
+          <w:kern w:val="0"/>
+          <w:sz w:val="22"/>
+          <w:szCs w:val="22"/>
+          <w:lang w:eastAsia="en-US"/>
+        </w:rPr>
+      </w:sdtEndPr>
+      <w:sdtContent>
+        <w:p>
+          <w:pPr>
+            <w:pStyle w:val="Cmsor1"/>
+          </w:pPr>
+          <w:r>
+            <w:t>Bibliography</w:t>
+          </w:r>
+          <w:bookmarkEnd w:id="16"/>
+        </w:p>
+        <w:sdt>
+          <w:sdtPr>
+            <w:rPr>
+              <w:noProof/>
+            </w:rPr>
+            <w:id w:val="111145805"/>
+            <w:bibliography/>
+          </w:sdtPr>
+          <w:sdtContent>
+            <w:p>
+              <w:pPr>
+                <w:pStyle w:val="Irodalomjegyzk"/>
+                <w:ind w:left="720" w:hanging="720"/>
+                <w:rPr>
+                  <w:noProof/>
+                </w:rPr>
+              </w:pPr>
+              <w:r>
+                <w:rPr>
+                  <w:noProof/>
+                </w:rPr>
+                <w:fldChar w:fldCharType="begin"/>
+              </w:r>
+              <w:r>
+                <w:rPr>
+                  <w:noProof/>
+                </w:rPr>
+                <w:instrText>BIBLIOGRAPHY</w:instrText>
+              </w:r>
+              <w:r>
+                <w:rPr>
+                  <w:noProof/>
+                </w:rPr>
+                <w:fldChar w:fldCharType="separate"/>
+              </w:r>
+              <w:r>
+                <w:rPr>
+                  <w:noProof/>
+                </w:rPr>
+                <w:t xml:space="preserve">Dr. Magyar Attila. (2017). </w:t>
+              </w:r>
+              <w:r>
+                <w:rPr>
+                  <w:noProof/>
+                </w:rPr>
+                <w:t>Robotics (VEMIVIB112R/2017/18/1) learning materials.</w:t>
+              </w:r>
+              <w:r>
+                <w:rPr>
+                  <w:noProof/>
+                </w:rPr>
+                <w:t xml:space="preserve"> </w:t>
+              </w:r>
+            </w:p>
+            <w:p>
+              <w:pPr>
+                <w:pStyle w:val="Irodalomjegyzk"/>
+                <w:ind w:left="720" w:hanging="720"/>
+                <w:rPr>
+                  <w:noProof/>
+                </w:rPr>
+              </w:pPr>
+              <w:r>
+                <w:rPr>
+                  <w:noProof/>
+                </w:rPr>
+                <w:t xml:space="preserve">Ervianto, N. L. (2012). </w:t>
+              </w:r>
+              <w:r>
+                <w:rPr>
+                  <w:noProof/>
+                </w:rPr>
+                <w:t>Data Logger Sensor Suhu Berbasis Mikrokontroler ATmega 8535 dengan PC sebagai Tampilan.</w:t>
+              </w:r>
+              <w:r>
+                <w:rPr>
+                  <w:noProof/>
+                </w:rPr>
+                <w:t xml:space="preserve"> J. Ilm. Elit. Elektro.</w:t>
+              </w:r>
+            </w:p>
+            <w:p>
+              <w:pPr>
+                <w:pStyle w:val="Irodalomjegyzk"/>
+                <w:ind w:left="720" w:hanging="720"/>
+                <w:rPr>
+                  <w:noProof/>
+                </w:rPr>
+              </w:pPr>
+              <w:r>
+                <w:rPr>
+                  <w:noProof/>
+                </w:rPr>
+                <w:fldChar w:fldCharType="end"/>
+              </w:r>
+              <w:r>
+                <w:rPr>
+                  <w:noProof/>
+                </w:rPr>
+                <w:t>Margolis, M. (2011). Arduino Cookbook, 2nd Edition. O'Reilly Media.</w:t>
+              </w:r>
+            </w:p>
+            <w:p>
+              <w:pPr>
+                <w:pStyle w:val="Irodalomjegyzk"/>
+                <w:ind w:left="720" w:hanging="720"/>
+                <w:rPr>
+                  <w:noProof/>
+                </w:rPr>
+              </w:pPr>
+              <w:r>
+                <w:rPr>
+                  <w:noProof/>
+                </w:rPr>
+                <w:t>Niku, S. B. (2011). Introduction to Robotics: Analysis, Control, Applications. San Luis: Pearson Education Inc.</w:t>
+              </w:r>
+            </w:p>
+            <w:p>
+              <w:r>
+                <w:t xml:space="preserve">Arduino. (2017). </w:t>
+              </w:r>
+              <w:r>
+                <w:t>Source</w:t>
+              </w:r>
+              <w:r>
+                <w:t xml:space="preserve">: Wikipedia: </w:t>
+              </w:r>
+              <w:hyperlink r:id="rId18" w:history="1">
+                <w:r>
+                  <w:rPr>
+                    <w:rStyle w:val="Hiperhivatkozs"/>
+                  </w:rPr>
+                  <w:t>https://en.wikipedia.org/wiki/Arduino</w:t>
+                </w:r>
+              </w:hyperlink>
+            </w:p>
+            <w:p>
+              <w:pPr>
+                <w:rPr>
+                  <w:noProof/>
+                </w:rPr>
+              </w:pPr>
+              <w:r>
+                <w:t>Bräunl, T. (2003). Embedded Robotics: Mobile Robot Design and Applications with Embedded Systems. Springer Verlag: Berlin.</w:t>
+              </w:r>
+            </w:p>
+          </w:sdtContent>
+        </w:sdt>
+      </w:sdtContent>
+    </w:sdt>
+    <w:p>
+      <w:pPr>
+        <w:rPr>
+          <w:noProof/>
+        </w:rPr>
+      </w:pPr>
+      <w:r>
+        <w:rPr>
+          <w:noProof/>
+        </w:rPr>
+        <w:br w:type="page"/>
+      </w:r>
+    </w:p>
     <w:p>
       <w:pPr>
         <w:pStyle w:val="Cmsor1"/>
-        <w:rPr>
-          <w:lang w:val="en-GB"/>
-        </w:rPr>
-      </w:pPr>
-      <w:bookmarkStart w:id="17" w:name="_Toc8067324"/>
-      <w:r>
-        <w:rPr>
-          <w:lang w:val="en-GB"/>
-        </w:rPr>
+      </w:pPr>
+      <w:r>
         <w:lastRenderedPageBreak/>
-        <w:t>Bibliography</w:t>
-      </w:r>
+        <w:t>Appendix</w:t>
+      </w:r>
+    </w:p>
+    <w:p>
+      <w:pPr>
+        <w:pStyle w:val="Cmsor2"/>
+      </w:pPr>
+      <w:r>
+        <w:t>DS1302 datasheet (extract)</w:t>
+      </w:r>
+    </w:p>
+    <w:p>
+      <w:pPr>
+        <w:pStyle w:val="Cmsor2"/>
+        <w:jc w:val="center"/>
+      </w:pPr>
+      <w:r>
+        <w:rPr>
+          <w:noProof/>
+        </w:rPr>
+        <w:drawing>
+          <wp:inline distT="0" distB="0" distL="0" distR="0" wp14:anchorId="17EDBCC6" wp14:editId="47AD01F4">
+            <wp:extent cx="4924425" cy="5581650"/>
+            <wp:effectExtent l="0" t="0" r="9525" b="0"/>
+            <wp:docPr id="9" name="Kép 9"/>
+            <wp:cNvGraphicFramePr>
+              <a:graphicFrameLocks xmlns:a="http://schemas.openxmlformats.org/drawingml/2006/main" noChangeAspect="1"/>
+            </wp:cNvGraphicFramePr>
+            <a:graphic xmlns:a="http://schemas.openxmlformats.org/drawingml/2006/main">
+              <a:graphicData uri="http://schemas.openxmlformats.org/drawingml/2006/picture">
+                <pic:pic xmlns:pic="http://schemas.openxmlformats.org/drawingml/2006/picture">
+                  <pic:nvPicPr>
+                    <pic:cNvPr id="1" name=""/>
+                    <pic:cNvPicPr/>
+                  </pic:nvPicPr>
+                  <pic:blipFill>
+                    <a:blip r:embed="rId19"/>
+                    <a:stretch>
+                      <a:fillRect/>
+                    </a:stretch>
+                  </pic:blipFill>
+                  <pic:spPr>
+                    <a:xfrm>
+                      <a:off x="0" y="0"/>
+                      <a:ext cx="4924425" cy="5581650"/>
+                    </a:xfrm>
+                    <a:prstGeom prst="rect">
+                      <a:avLst/>
+                    </a:prstGeom>
+                  </pic:spPr>
+                </pic:pic>
+              </a:graphicData>
+            </a:graphic>
+          </wp:inline>
+        </w:drawing>
+      </w:r>
+    </w:p>
+    <w:p>
+      <w:pPr>
+        <w:pStyle w:val="Cmsor2"/>
+      </w:pPr>
+      <w:r>
+        <w:t>LVC125A datasheet (extract)</w:t>
+      </w:r>
+    </w:p>
+    <w:p>
+      <w:pPr>
+        <w:pStyle w:val="Cmsor2"/>
+        <w:rPr>
+          <w:noProof/>
+        </w:rPr>
+      </w:pPr>
+    </w:p>
+    <w:p>
+      <w:pPr>
+        <w:pStyle w:val="Cmsor2"/>
+      </w:pPr>
+      <w:bookmarkStart w:id="17" w:name="_GoBack"/>
       <w:bookmarkEnd w:id="17"/>
-    </w:p>
-    <w:p>
-      <w:r>
-        <w:t xml:space="preserve">N. </w:t>
-      </w:r>
-      <w:proofErr w:type="spellStart"/>
-      <w:r>
-        <w:t>Lysbetti</w:t>
-      </w:r>
-      <w:proofErr w:type="spellEnd"/>
-      <w:r>
-        <w:t xml:space="preserve"> and E. </w:t>
-      </w:r>
-      <w:proofErr w:type="spellStart"/>
-      <w:r>
-        <w:t>Ervianto</w:t>
-      </w:r>
-      <w:proofErr w:type="spellEnd"/>
-      <w:r>
-        <w:t xml:space="preserve">, “Data </w:t>
-      </w:r>
-      <w:proofErr w:type="spellStart"/>
-      <w:r>
-        <w:t>Logger</w:t>
-      </w:r>
-      <w:proofErr w:type="spellEnd"/>
-      <w:r>
-        <w:t xml:space="preserve"> </w:t>
-      </w:r>
-      <w:proofErr w:type="spellStart"/>
-      <w:r>
-        <w:t>Sensor</w:t>
-      </w:r>
-      <w:proofErr w:type="spellEnd"/>
-      <w:r>
-        <w:t xml:space="preserve"> </w:t>
-      </w:r>
-      <w:proofErr w:type="spellStart"/>
-      <w:r>
-        <w:t>Suhu</w:t>
-      </w:r>
-      <w:proofErr w:type="spellEnd"/>
-      <w:r>
-        <w:t xml:space="preserve"> </w:t>
-      </w:r>
-      <w:proofErr w:type="spellStart"/>
-      <w:r>
-        <w:t>Berbasis</w:t>
-      </w:r>
-      <w:proofErr w:type="spellEnd"/>
-      <w:r>
-        <w:t xml:space="preserve"> </w:t>
-      </w:r>
-      <w:proofErr w:type="spellStart"/>
-      <w:r>
-        <w:t>Mikrokontroler</w:t>
-      </w:r>
-      <w:proofErr w:type="spellEnd"/>
-      <w:r>
-        <w:t xml:space="preserve"> </w:t>
-      </w:r>
-      <w:proofErr w:type="spellStart"/>
-      <w:r>
-        <w:t>ATmega</w:t>
-      </w:r>
-      <w:proofErr w:type="spellEnd"/>
-      <w:r>
-        <w:t xml:space="preserve"> 8535 </w:t>
-      </w:r>
-      <w:proofErr w:type="spellStart"/>
-      <w:r>
-        <w:t>dengan</w:t>
-      </w:r>
-      <w:proofErr w:type="spellEnd"/>
-      <w:r>
-        <w:t xml:space="preserve"> PC sebagai </w:t>
-      </w:r>
-      <w:proofErr w:type="spellStart"/>
-      <w:r>
-        <w:t>Tampilan</w:t>
-      </w:r>
-      <w:proofErr w:type="spellEnd"/>
-      <w:r>
-        <w:t xml:space="preserve">,” J. </w:t>
-      </w:r>
-      <w:proofErr w:type="spellStart"/>
-      <w:r>
-        <w:t>Ilm</w:t>
-      </w:r>
-      <w:proofErr w:type="spellEnd"/>
-      <w:r>
-        <w:t xml:space="preserve">. </w:t>
-      </w:r>
-      <w:proofErr w:type="gramStart"/>
-      <w:r>
-        <w:t>Elit</w:t>
-      </w:r>
-      <w:proofErr w:type="gramEnd"/>
-      <w:r>
-        <w:t xml:space="preserve">. </w:t>
-      </w:r>
-      <w:proofErr w:type="spellStart"/>
-      <w:r>
-        <w:t>Elektro</w:t>
-      </w:r>
-      <w:proofErr w:type="spellEnd"/>
-      <w:r>
-        <w:t xml:space="preserve">, </w:t>
-      </w:r>
-      <w:proofErr w:type="spellStart"/>
-      <w:r>
-        <w:t>vol</w:t>
-      </w:r>
-      <w:proofErr w:type="spellEnd"/>
-      <w:r>
-        <w:t xml:space="preserve">. 3, no. 1, pp. 37–42, 2012. </w:t>
-      </w:r>
-    </w:p>
-    <w:p/>
-    <w:p>
-      <w:r>
-        <w:t xml:space="preserve">(PDF) Data </w:t>
-      </w:r>
-      <w:proofErr w:type="spellStart"/>
-      <w:r>
-        <w:t>Logging</w:t>
-      </w:r>
-      <w:proofErr w:type="spellEnd"/>
-      <w:r>
-        <w:t xml:space="preserve"> </w:t>
-      </w:r>
-      <w:proofErr w:type="spellStart"/>
-      <w:r>
-        <w:t>Implementation</w:t>
-      </w:r>
-      <w:proofErr w:type="spellEnd"/>
-      <w:r>
-        <w:t xml:space="preserve"> </w:t>
-      </w:r>
-      <w:proofErr w:type="spellStart"/>
-      <w:r>
-        <w:t>on</w:t>
-      </w:r>
-      <w:proofErr w:type="spellEnd"/>
-      <w:r>
-        <w:t xml:space="preserve"> Web-</w:t>
-      </w:r>
-      <w:proofErr w:type="spellStart"/>
-      <w:r>
-        <w:t>Based</w:t>
-      </w:r>
-      <w:proofErr w:type="spellEnd"/>
-      <w:r>
-        <w:t xml:space="preserve"> </w:t>
-      </w:r>
-      <w:proofErr w:type="spellStart"/>
-      <w:r>
-        <w:t>Communication</w:t>
-      </w:r>
-      <w:proofErr w:type="spellEnd"/>
-      <w:r>
-        <w:t xml:space="preserve"> </w:t>
-      </w:r>
-      <w:proofErr w:type="spellStart"/>
-      <w:r>
-        <w:t>on</w:t>
-      </w:r>
-      <w:proofErr w:type="spellEnd"/>
-      <w:r>
-        <w:t xml:space="preserve"> Arduino </w:t>
-      </w:r>
-      <w:proofErr w:type="spellStart"/>
-      <w:r>
-        <w:t>Devices</w:t>
-      </w:r>
-      <w:proofErr w:type="spellEnd"/>
-      <w:r>
-        <w:t xml:space="preserve">. </w:t>
-      </w:r>
-      <w:proofErr w:type="spellStart"/>
-      <w:r>
-        <w:t>Available</w:t>
-      </w:r>
-      <w:proofErr w:type="spellEnd"/>
-      <w:r>
-        <w:t xml:space="preserve"> </w:t>
-      </w:r>
-      <w:proofErr w:type="spellStart"/>
-      <w:r>
-        <w:t>from</w:t>
-      </w:r>
-      <w:proofErr w:type="spellEnd"/>
-      <w:r>
-        <w:t>: https://www.researchgate.net/publication/332243351_Data_Logging_Implementation_on_Web-Based_Communication_on_Arduino_Devices [</w:t>
-      </w:r>
-      <w:proofErr w:type="spellStart"/>
-      <w:r>
-        <w:t>accessed</w:t>
-      </w:r>
-      <w:proofErr w:type="spellEnd"/>
-      <w:r>
-        <w:t xml:space="preserve"> </w:t>
-      </w:r>
-      <w:proofErr w:type="spellStart"/>
-      <w:r>
-        <w:t>Apr</w:t>
-      </w:r>
-      <w:proofErr w:type="spellEnd"/>
-      <w:r>
-        <w:t xml:space="preserve"> 14 2019].</w:t>
+      <w:r>
+        <w:rPr>
+          <w:noProof/>
+        </w:rPr>
+        <w:lastRenderedPageBreak/>
+        <w:drawing>
+          <wp:inline distT="0" distB="0" distL="0" distR="0" wp14:anchorId="0A298D48" wp14:editId="28AC82DB">
+            <wp:extent cx="5438775" cy="4562475"/>
+            <wp:effectExtent l="0" t="0" r="9525" b="9525"/>
+            <wp:docPr id="10" name="Kép 10"/>
+            <wp:cNvGraphicFramePr>
+              <a:graphicFrameLocks xmlns:a="http://schemas.openxmlformats.org/drawingml/2006/main" noChangeAspect="1"/>
+            </wp:cNvGraphicFramePr>
+            <a:graphic xmlns:a="http://schemas.openxmlformats.org/drawingml/2006/main">
+              <a:graphicData uri="http://schemas.openxmlformats.org/drawingml/2006/picture">
+                <pic:pic xmlns:pic="http://schemas.openxmlformats.org/drawingml/2006/picture">
+                  <pic:nvPicPr>
+                    <pic:cNvPr id="1" name=""/>
+                    <pic:cNvPicPr/>
+                  </pic:nvPicPr>
+                  <pic:blipFill rotWithShape="1">
+                    <a:blip r:embed="rId20"/>
+                    <a:srcRect b="2642"/>
+                    <a:stretch/>
+                  </pic:blipFill>
+                  <pic:spPr bwMode="auto">
+                    <a:xfrm>
+                      <a:off x="0" y="0"/>
+                      <a:ext cx="5438775" cy="4562475"/>
+                    </a:xfrm>
+                    <a:prstGeom prst="rect">
+                      <a:avLst/>
+                    </a:prstGeom>
+                    <a:ln>
+                      <a:noFill/>
+                    </a:ln>
+                    <a:extLst>
+                      <a:ext uri="{53640926-AAD7-44D8-BBD7-CCE9431645EC}">
+                        <a14:shadowObscured xmlns:a14="http://schemas.microsoft.com/office/drawing/2010/main"/>
+                      </a:ext>
+                    </a:extLst>
+                  </pic:spPr>
+                </pic:pic>
+              </a:graphicData>
+            </a:graphic>
+          </wp:inline>
+        </w:drawing>
       </w:r>
     </w:p>
     <w:sectPr>
@@ -9686,6 +9063,7 @@
   <w:style w:type="character" w:default="1" w:styleId="Bekezdsalapbettpusa">
     <w:name w:val="Default Paragraph Font"/>
     <w:uiPriority w:val="1"/>
+    <w:semiHidden/>
     <w:unhideWhenUsed/>
   </w:style>
   <w:style w:type="table" w:default="1" w:styleId="Normltblzat">
@@ -9838,6 +9216,14 @@
       <w:smallCaps/>
       <w:color w:val="5A5A5A" w:themeColor="text1" w:themeTint="A5"/>
     </w:rPr>
+  </w:style>
+  <w:style w:type="paragraph" w:styleId="Irodalomjegyzk">
+    <w:name w:val="Bibliography"/>
+    <w:basedOn w:val="Norml"/>
+    <w:next w:val="Norml"/>
+    <w:uiPriority w:val="37"/>
+    <w:unhideWhenUsed/>
+    <w:rsid w:val="00CC7D69"/>
   </w:style>
 </w:styles>
 </file>
@@ -10104,11 +9490,45 @@
 </file>
 
 <file path=customXml/item1.xml><?xml version="1.0" encoding="utf-8"?>
-<b:Sources xmlns:b="http://schemas.openxmlformats.org/officeDocument/2006/bibliography" xmlns="http://schemas.openxmlformats.org/officeDocument/2006/bibliography" SelectedStyle="\APASixthEditionOfficeOnline.xsl" StyleName="APA" Version="6"/>
+<b:Sources xmlns:b="http://schemas.openxmlformats.org/officeDocument/2006/bibliography" xmlns="http://schemas.openxmlformats.org/officeDocument/2006/bibliography" SelectedStyle="\APASixthEditionOfficeOnline.xsl" StyleName="APA" Version="6">
+  <b:Source>
+    <b:Tag>NLy12</b:Tag>
+    <b:SourceType>Book</b:SourceType>
+    <b:Guid>{78B52125-DC09-4E3F-AEAF-0395FA44B5E2}</b:Guid>
+    <b:Title>Data Logger Sensor Suhu Berbasis Mikrokontroler ATmega 8535 dengan PC sebagai Tampilan</b:Title>
+    <b:Year>2012</b:Year>
+    <b:Author>
+      <b:Author>
+        <b:NameList>
+          <b:Person>
+            <b:Last>Ervianto</b:Last>
+            <b:First>N.</b:First>
+            <b:Middle>Lysbetti and E.</b:Middle>
+          </b:Person>
+        </b:NameList>
+      </b:Author>
+    </b:Author>
+    <b:Publisher>J. Ilm. Elit. Elektro</b:Publisher>
+    <b:RefOrder>1</b:RefOrder>
+  </b:Source>
+  <b:Source>
+    <b:Tag>DrA17</b:Tag>
+    <b:SourceType>Book</b:SourceType>
+    <b:Guid>{6D6AED44-AE0C-446B-8D4C-13CBD5F1933B}</b:Guid>
+    <b:Author>
+      <b:Author>
+        <b:Corporate>Dr. Magyar Attila</b:Corporate>
+      </b:Author>
+    </b:Author>
+    <b:Title>Robotics (VEMIVIB112R/2017/18/1) learning materials</b:Title>
+    <b:Year>2017</b:Year>
+    <b:RefOrder>2</b:RefOrder>
+  </b:Source>
+</b:Sources>
 </file>
 
 <file path=customXml/itemProps1.xml><?xml version="1.0" encoding="utf-8"?>
-<ds:datastoreItem xmlns:ds="http://schemas.openxmlformats.org/officeDocument/2006/customXml" ds:itemID="{75B6E329-1303-4DA9-B869-6E6DE3BC89EE}">
+<ds:datastoreItem xmlns:ds="http://schemas.openxmlformats.org/officeDocument/2006/customXml" ds:itemID="{48F3F347-E421-4DC7-AC90-5AD888BC68C8}">
   <ds:schemaRefs>
     <ds:schemaRef ds:uri="http://schemas.openxmlformats.org/officeDocument/2006/bibliography"/>
   </ds:schemaRefs>

</xml_diff>

<commit_message>
PDF and PPT added
PDF and PPT added
</commit_message>
<xml_diff>
--- a/RHNFAE.docx
+++ b/RHNFAE.docx
@@ -212,6 +212,7 @@
           <w:lang w:val="en-GB" w:eastAsia="hu-HU"/>
         </w:rPr>
       </w:pPr>
+      <w:proofErr w:type="spellStart"/>
       <w:r>
         <w:rPr>
           <w:rFonts w:ascii="Times New Roman" w:eastAsia="Times New Roman" w:hAnsi="Times New Roman" w:cs="Times New Roman"/>
@@ -219,7 +220,17 @@
           <w:szCs w:val="24"/>
           <w:lang w:val="en-GB" w:eastAsia="hu-HU"/>
         </w:rPr>
-        <w:t>Neptun code: RHNFAE</w:t>
+        <w:t>Neptun</w:t>
+      </w:r>
+      <w:proofErr w:type="spellEnd"/>
+      <w:r>
+        <w:rPr>
+          <w:rFonts w:ascii="Times New Roman" w:eastAsia="Times New Roman" w:hAnsi="Times New Roman" w:cs="Times New Roman"/>
+          <w:sz w:val="56"/>
+          <w:szCs w:val="24"/>
+          <w:lang w:val="en-GB" w:eastAsia="hu-HU"/>
+        </w:rPr>
+        <w:t xml:space="preserve"> code: RHNFAE</w:t>
       </w:r>
     </w:p>
     <w:p>
@@ -240,7 +251,27 @@
           <w:szCs w:val="24"/>
           <w:lang w:val="en-GB" w:eastAsia="hu-HU"/>
         </w:rPr>
-        <w:t>Lecturer: Dr. Magyar Attila</w:t>
+        <w:t xml:space="preserve">Lecturer: </w:t>
+      </w:r>
+      <w:proofErr w:type="spellStart"/>
+      <w:r>
+        <w:rPr>
+          <w:rFonts w:ascii="Times New Roman" w:eastAsia="Times New Roman" w:hAnsi="Times New Roman" w:cs="Times New Roman"/>
+          <w:sz w:val="56"/>
+          <w:szCs w:val="24"/>
+          <w:lang w:val="en-GB" w:eastAsia="hu-HU"/>
+        </w:rPr>
+        <w:t>Dr.</w:t>
+      </w:r>
+      <w:proofErr w:type="spellEnd"/>
+      <w:r>
+        <w:rPr>
+          <w:rFonts w:ascii="Times New Roman" w:eastAsia="Times New Roman" w:hAnsi="Times New Roman" w:cs="Times New Roman"/>
+          <w:sz w:val="56"/>
+          <w:szCs w:val="24"/>
+          <w:lang w:val="en-GB" w:eastAsia="hu-HU"/>
+        </w:rPr>
+        <w:t xml:space="preserve"> Magyar Attila</w:t>
       </w:r>
     </w:p>
     <w:p>
@@ -294,6 +325,7 @@
               <w:sz w:val="44"/>
             </w:rPr>
           </w:pPr>
+          <w:proofErr w:type="spellStart"/>
           <w:r>
             <w:rPr>
               <w:rFonts w:ascii="Times New Roman" w:hAnsi="Times New Roman" w:cs="Times New Roman"/>
@@ -301,8 +333,29 @@
               <w:color w:val="000000" w:themeColor="text1"/>
               <w:sz w:val="44"/>
             </w:rPr>
-            <w:t>Table of contents</w:t>
+            <w:t>Table</w:t>
           </w:r>
+          <w:proofErr w:type="spellEnd"/>
+          <w:r>
+            <w:rPr>
+              <w:rFonts w:ascii="Times New Roman" w:hAnsi="Times New Roman" w:cs="Times New Roman"/>
+              <w:b/>
+              <w:color w:val="000000" w:themeColor="text1"/>
+              <w:sz w:val="44"/>
+            </w:rPr>
+            <w:t xml:space="preserve"> of </w:t>
+          </w:r>
+          <w:proofErr w:type="spellStart"/>
+          <w:r>
+            <w:rPr>
+              <w:rFonts w:ascii="Times New Roman" w:hAnsi="Times New Roman" w:cs="Times New Roman"/>
+              <w:b/>
+              <w:color w:val="000000" w:themeColor="text1"/>
+              <w:sz w:val="44"/>
+            </w:rPr>
+            <w:t>contents</w:t>
+          </w:r>
+          <w:proofErr w:type="spellEnd"/>
         </w:p>
         <w:p>
           <w:pPr>
@@ -325,7 +378,7 @@
           <w:r>
             <w:fldChar w:fldCharType="separate"/>
           </w:r>
-          <w:hyperlink w:anchor="_Toc8072281" w:history="1">
+          <w:hyperlink w:anchor="_Toc8219490" w:history="1">
             <w:r>
               <w:rPr>
                 <w:rStyle w:val="Hiperhivatkozs"/>
@@ -353,7 +406,7 @@
                 <w:noProof/>
                 <w:webHidden/>
               </w:rPr>
-              <w:instrText xml:space="preserve"> PAGEREF _Toc8072281 \h </w:instrText>
+              <w:instrText xml:space="preserve"> PAGEREF _Toc8219490 \h </w:instrText>
             </w:r>
             <w:r>
               <w:rPr>
@@ -396,7 +449,7 @@
               <w:lang w:eastAsia="hu-HU"/>
             </w:rPr>
           </w:pPr>
-          <w:hyperlink w:anchor="_Toc8072282" w:history="1">
+          <w:hyperlink w:anchor="_Toc8219491" w:history="1">
             <w:r>
               <w:rPr>
                 <w:rStyle w:val="Hiperhivatkozs"/>
@@ -424,7 +477,7 @@
                 <w:noProof/>
                 <w:webHidden/>
               </w:rPr>
-              <w:instrText xml:space="preserve"> PAGEREF _Toc8072282 \h </w:instrText>
+              <w:instrText xml:space="preserve"> PAGEREF _Toc8219491 \h </w:instrText>
             </w:r>
             <w:r>
               <w:rPr>
@@ -467,7 +520,7 @@
               <w:lang w:eastAsia="hu-HU"/>
             </w:rPr>
           </w:pPr>
-          <w:hyperlink w:anchor="_Toc8072283" w:history="1">
+          <w:hyperlink w:anchor="_Toc8219492" w:history="1">
             <w:r>
               <w:rPr>
                 <w:rStyle w:val="Hiperhivatkozs"/>
@@ -495,7 +548,7 @@
                 <w:noProof/>
                 <w:webHidden/>
               </w:rPr>
-              <w:instrText xml:space="preserve"> PAGEREF _Toc8072283 \h </w:instrText>
+              <w:instrText xml:space="preserve"> PAGEREF _Toc8219492 \h </w:instrText>
             </w:r>
             <w:r>
               <w:rPr>
@@ -538,7 +591,7 @@
               <w:lang w:eastAsia="hu-HU"/>
             </w:rPr>
           </w:pPr>
-          <w:hyperlink w:anchor="_Toc8072284" w:history="1">
+          <w:hyperlink w:anchor="_Toc8219493" w:history="1">
             <w:r>
               <w:rPr>
                 <w:rStyle w:val="Hiperhivatkozs"/>
@@ -566,7 +619,7 @@
                 <w:noProof/>
                 <w:webHidden/>
               </w:rPr>
-              <w:instrText xml:space="preserve"> PAGEREF _Toc8072284 \h </w:instrText>
+              <w:instrText xml:space="preserve"> PAGEREF _Toc8219493 \h </w:instrText>
             </w:r>
             <w:r>
               <w:rPr>
@@ -609,7 +662,7 @@
               <w:lang w:eastAsia="hu-HU"/>
             </w:rPr>
           </w:pPr>
-          <w:hyperlink w:anchor="_Toc8072285" w:history="1">
+          <w:hyperlink w:anchor="_Toc8219494" w:history="1">
             <w:r>
               <w:rPr>
                 <w:rStyle w:val="Hiperhivatkozs"/>
@@ -637,7 +690,7 @@
                 <w:noProof/>
                 <w:webHidden/>
               </w:rPr>
-              <w:instrText xml:space="preserve"> PAGEREF _Toc8072285 \h </w:instrText>
+              <w:instrText xml:space="preserve"> PAGEREF _Toc8219494 \h </w:instrText>
             </w:r>
             <w:r>
               <w:rPr>
@@ -680,7 +733,7 @@
               <w:lang w:eastAsia="hu-HU"/>
             </w:rPr>
           </w:pPr>
-          <w:hyperlink w:anchor="_Toc8072286" w:history="1">
+          <w:hyperlink w:anchor="_Toc8219495" w:history="1">
             <w:r>
               <w:rPr>
                 <w:rStyle w:val="Hiperhivatkozs"/>
@@ -708,7 +761,7 @@
                 <w:noProof/>
                 <w:webHidden/>
               </w:rPr>
-              <w:instrText xml:space="preserve"> PAGEREF _Toc8072286 \h </w:instrText>
+              <w:instrText xml:space="preserve"> PAGEREF _Toc8219495 \h </w:instrText>
             </w:r>
             <w:r>
               <w:rPr>
@@ -751,7 +804,7 @@
               <w:lang w:eastAsia="hu-HU"/>
             </w:rPr>
           </w:pPr>
-          <w:hyperlink w:anchor="_Toc8072287" w:history="1">
+          <w:hyperlink w:anchor="_Toc8219496" w:history="1">
             <w:r>
               <w:rPr>
                 <w:rStyle w:val="Hiperhivatkozs"/>
@@ -779,7 +832,7 @@
                 <w:noProof/>
                 <w:webHidden/>
               </w:rPr>
-              <w:instrText xml:space="preserve"> PAGEREF _Toc8072287 \h </w:instrText>
+              <w:instrText xml:space="preserve"> PAGEREF _Toc8219496 \h </w:instrText>
             </w:r>
             <w:r>
               <w:rPr>
@@ -822,7 +875,7 @@
               <w:lang w:eastAsia="hu-HU"/>
             </w:rPr>
           </w:pPr>
-          <w:hyperlink w:anchor="_Toc8072288" w:history="1">
+          <w:hyperlink w:anchor="_Toc8219497" w:history="1">
             <w:r>
               <w:rPr>
                 <w:rStyle w:val="Hiperhivatkozs"/>
@@ -850,7 +903,7 @@
                 <w:noProof/>
                 <w:webHidden/>
               </w:rPr>
-              <w:instrText xml:space="preserve"> PAGEREF _Toc8072288 \h </w:instrText>
+              <w:instrText xml:space="preserve"> PAGEREF _Toc8219497 \h </w:instrText>
             </w:r>
             <w:r>
               <w:rPr>
@@ -893,7 +946,7 @@
               <w:lang w:eastAsia="hu-HU"/>
             </w:rPr>
           </w:pPr>
-          <w:hyperlink w:anchor="_Toc8072289" w:history="1">
+          <w:hyperlink w:anchor="_Toc8219498" w:history="1">
             <w:r>
               <w:rPr>
                 <w:rStyle w:val="Hiperhivatkozs"/>
@@ -921,7 +974,7 @@
                 <w:noProof/>
                 <w:webHidden/>
               </w:rPr>
-              <w:instrText xml:space="preserve"> PAGEREF _Toc8072289 \h </w:instrText>
+              <w:instrText xml:space="preserve"> PAGEREF _Toc8219498 \h </w:instrText>
             </w:r>
             <w:r>
               <w:rPr>
@@ -964,7 +1017,7 @@
               <w:lang w:eastAsia="hu-HU"/>
             </w:rPr>
           </w:pPr>
-          <w:hyperlink w:anchor="_Toc8072290" w:history="1">
+          <w:hyperlink w:anchor="_Toc8219499" w:history="1">
             <w:r>
               <w:rPr>
                 <w:rStyle w:val="Hiperhivatkozs"/>
@@ -992,7 +1045,7 @@
                 <w:noProof/>
                 <w:webHidden/>
               </w:rPr>
-              <w:instrText xml:space="preserve"> PAGEREF _Toc8072290 \h </w:instrText>
+              <w:instrText xml:space="preserve"> PAGEREF _Toc8219499 \h </w:instrText>
             </w:r>
             <w:r>
               <w:rPr>
@@ -1035,7 +1088,7 @@
               <w:lang w:eastAsia="hu-HU"/>
             </w:rPr>
           </w:pPr>
-          <w:hyperlink w:anchor="_Toc8072291" w:history="1">
+          <w:hyperlink w:anchor="_Toc8219500" w:history="1">
             <w:r>
               <w:rPr>
                 <w:rStyle w:val="Hiperhivatkozs"/>
@@ -1063,7 +1116,7 @@
                 <w:noProof/>
                 <w:webHidden/>
               </w:rPr>
-              <w:instrText xml:space="preserve"> PAGEREF _Toc8072291 \h </w:instrText>
+              <w:instrText xml:space="preserve"> PAGEREF _Toc8219500 \h </w:instrText>
             </w:r>
             <w:r>
               <w:rPr>
@@ -1106,7 +1159,7 @@
               <w:lang w:eastAsia="hu-HU"/>
             </w:rPr>
           </w:pPr>
-          <w:hyperlink w:anchor="_Toc8072292" w:history="1">
+          <w:hyperlink w:anchor="_Toc8219501" w:history="1">
             <w:r>
               <w:rPr>
                 <w:rStyle w:val="Hiperhivatkozs"/>
@@ -1134,7 +1187,7 @@
                 <w:noProof/>
                 <w:webHidden/>
               </w:rPr>
-              <w:instrText xml:space="preserve"> PAGEREF _Toc8072292 \h </w:instrText>
+              <w:instrText xml:space="preserve"> PAGEREF _Toc8219501 \h </w:instrText>
             </w:r>
             <w:r>
               <w:rPr>
@@ -1177,7 +1230,7 @@
               <w:lang w:eastAsia="hu-HU"/>
             </w:rPr>
           </w:pPr>
-          <w:hyperlink w:anchor="_Toc8072293" w:history="1">
+          <w:hyperlink w:anchor="_Toc8219502" w:history="1">
             <w:r>
               <w:rPr>
                 <w:rStyle w:val="Hiperhivatkozs"/>
@@ -1205,7 +1258,7 @@
                 <w:noProof/>
                 <w:webHidden/>
               </w:rPr>
-              <w:instrText xml:space="preserve"> PAGEREF _Toc8072293 \h </w:instrText>
+              <w:instrText xml:space="preserve"> PAGEREF _Toc8219502 \h </w:instrText>
             </w:r>
             <w:r>
               <w:rPr>
@@ -1248,7 +1301,7 @@
               <w:lang w:eastAsia="hu-HU"/>
             </w:rPr>
           </w:pPr>
-          <w:hyperlink w:anchor="_Toc8072294" w:history="1">
+          <w:hyperlink w:anchor="_Toc8219503" w:history="1">
             <w:r>
               <w:rPr>
                 <w:rStyle w:val="Hiperhivatkozs"/>
@@ -1276,7 +1329,7 @@
                 <w:noProof/>
                 <w:webHidden/>
               </w:rPr>
-              <w:instrText xml:space="preserve"> PAGEREF _Toc8072294 \h </w:instrText>
+              <w:instrText xml:space="preserve"> PAGEREF _Toc8219503 \h </w:instrText>
             </w:r>
             <w:r>
               <w:rPr>
@@ -1319,7 +1372,7 @@
               <w:lang w:eastAsia="hu-HU"/>
             </w:rPr>
           </w:pPr>
-          <w:hyperlink w:anchor="_Toc8072295" w:history="1">
+          <w:hyperlink w:anchor="_Toc8219504" w:history="1">
             <w:r>
               <w:rPr>
                 <w:rStyle w:val="Hiperhivatkozs"/>
@@ -1347,7 +1400,7 @@
                 <w:noProof/>
                 <w:webHidden/>
               </w:rPr>
-              <w:instrText xml:space="preserve"> PAGEREF _Toc8072295 \h </w:instrText>
+              <w:instrText xml:space="preserve"> PAGEREF _Toc8219504 \h </w:instrText>
             </w:r>
             <w:r>
               <w:rPr>
@@ -1390,7 +1443,7 @@
               <w:lang w:eastAsia="hu-HU"/>
             </w:rPr>
           </w:pPr>
-          <w:hyperlink w:anchor="_Toc8072296" w:history="1">
+          <w:hyperlink w:anchor="_Toc8219505" w:history="1">
             <w:r>
               <w:rPr>
                 <w:rStyle w:val="Hiperhivatkozs"/>
@@ -1418,7 +1471,7 @@
                 <w:noProof/>
                 <w:webHidden/>
               </w:rPr>
-              <w:instrText xml:space="preserve"> PAGEREF _Toc8072296 \h </w:instrText>
+              <w:instrText xml:space="preserve"> PAGEREF _Toc8219505 \h </w:instrText>
             </w:r>
             <w:r>
               <w:rPr>
@@ -1461,7 +1514,7 @@
               <w:lang w:eastAsia="hu-HU"/>
             </w:rPr>
           </w:pPr>
-          <w:hyperlink w:anchor="_Toc8072297" w:history="1">
+          <w:hyperlink w:anchor="_Toc8219506" w:history="1">
             <w:r>
               <w:rPr>
                 <w:rStyle w:val="Hiperhivatkozs"/>
@@ -1488,7 +1541,7 @@
                 <w:noProof/>
                 <w:webHidden/>
               </w:rPr>
-              <w:instrText xml:space="preserve"> PAGEREF _Toc8072297 \h </w:instrText>
+              <w:instrText xml:space="preserve"> PAGEREF _Toc8219506 \h </w:instrText>
             </w:r>
             <w:r>
               <w:rPr>
@@ -1509,6 +1562,216 @@
                 <w:webHidden/>
               </w:rPr>
               <w:t>19</w:t>
+            </w:r>
+            <w:r>
+              <w:rPr>
+                <w:noProof/>
+                <w:webHidden/>
+              </w:rPr>
+              <w:fldChar w:fldCharType="end"/>
+            </w:r>
+          </w:hyperlink>
+        </w:p>
+        <w:p>
+          <w:pPr>
+            <w:pStyle w:val="TJ1"/>
+            <w:tabs>
+              <w:tab w:val="right" w:leader="dot" w:pos="9062"/>
+            </w:tabs>
+            <w:rPr>
+              <w:rFonts w:eastAsiaTheme="minorEastAsia"/>
+              <w:noProof/>
+              <w:lang w:eastAsia="hu-HU"/>
+            </w:rPr>
+          </w:pPr>
+          <w:hyperlink w:anchor="_Toc8219507" w:history="1">
+            <w:r>
+              <w:rPr>
+                <w:rStyle w:val="Hiperhivatkozs"/>
+                <w:noProof/>
+              </w:rPr>
+              <w:t>Appendix</w:t>
+            </w:r>
+            <w:r>
+              <w:rPr>
+                <w:noProof/>
+                <w:webHidden/>
+              </w:rPr>
+              <w:tab/>
+            </w:r>
+            <w:r>
+              <w:rPr>
+                <w:noProof/>
+                <w:webHidden/>
+              </w:rPr>
+              <w:fldChar w:fldCharType="begin"/>
+            </w:r>
+            <w:r>
+              <w:rPr>
+                <w:noProof/>
+                <w:webHidden/>
+              </w:rPr>
+              <w:instrText xml:space="preserve"> PAGEREF _Toc8219507 \h </w:instrText>
+            </w:r>
+            <w:r>
+              <w:rPr>
+                <w:noProof/>
+                <w:webHidden/>
+              </w:rPr>
+            </w:r>
+            <w:r>
+              <w:rPr>
+                <w:noProof/>
+                <w:webHidden/>
+              </w:rPr>
+              <w:fldChar w:fldCharType="separate"/>
+            </w:r>
+            <w:r>
+              <w:rPr>
+                <w:noProof/>
+                <w:webHidden/>
+              </w:rPr>
+              <w:t>20</w:t>
+            </w:r>
+            <w:r>
+              <w:rPr>
+                <w:noProof/>
+                <w:webHidden/>
+              </w:rPr>
+              <w:fldChar w:fldCharType="end"/>
+            </w:r>
+          </w:hyperlink>
+        </w:p>
+        <w:p>
+          <w:pPr>
+            <w:pStyle w:val="TJ2"/>
+            <w:tabs>
+              <w:tab w:val="right" w:leader="dot" w:pos="9062"/>
+            </w:tabs>
+            <w:rPr>
+              <w:rFonts w:eastAsiaTheme="minorEastAsia"/>
+              <w:noProof/>
+              <w:lang w:eastAsia="hu-HU"/>
+            </w:rPr>
+          </w:pPr>
+          <w:hyperlink w:anchor="_Toc8219508" w:history="1">
+            <w:r>
+              <w:rPr>
+                <w:rStyle w:val="Hiperhivatkozs"/>
+                <w:noProof/>
+              </w:rPr>
+              <w:t>DS1302 datasheet (extract)</w:t>
+            </w:r>
+            <w:r>
+              <w:rPr>
+                <w:noProof/>
+                <w:webHidden/>
+              </w:rPr>
+              <w:tab/>
+            </w:r>
+            <w:r>
+              <w:rPr>
+                <w:noProof/>
+                <w:webHidden/>
+              </w:rPr>
+              <w:fldChar w:fldCharType="begin"/>
+            </w:r>
+            <w:r>
+              <w:rPr>
+                <w:noProof/>
+                <w:webHidden/>
+              </w:rPr>
+              <w:instrText xml:space="preserve"> PAGEREF _Toc8219508 \h </w:instrText>
+            </w:r>
+            <w:r>
+              <w:rPr>
+                <w:noProof/>
+                <w:webHidden/>
+              </w:rPr>
+            </w:r>
+            <w:r>
+              <w:rPr>
+                <w:noProof/>
+                <w:webHidden/>
+              </w:rPr>
+              <w:fldChar w:fldCharType="separate"/>
+            </w:r>
+            <w:r>
+              <w:rPr>
+                <w:noProof/>
+                <w:webHidden/>
+              </w:rPr>
+              <w:t>20</w:t>
+            </w:r>
+            <w:r>
+              <w:rPr>
+                <w:noProof/>
+                <w:webHidden/>
+              </w:rPr>
+              <w:fldChar w:fldCharType="end"/>
+            </w:r>
+          </w:hyperlink>
+        </w:p>
+        <w:p>
+          <w:pPr>
+            <w:pStyle w:val="TJ2"/>
+            <w:tabs>
+              <w:tab w:val="right" w:leader="dot" w:pos="9062"/>
+            </w:tabs>
+            <w:rPr>
+              <w:rFonts w:eastAsiaTheme="minorEastAsia"/>
+              <w:noProof/>
+              <w:lang w:eastAsia="hu-HU"/>
+            </w:rPr>
+          </w:pPr>
+          <w:hyperlink w:anchor="_Toc8219509" w:history="1">
+            <w:r>
+              <w:rPr>
+                <w:rStyle w:val="Hiperhivatkozs"/>
+                <w:noProof/>
+              </w:rPr>
+              <w:t>LVC125A datasheet (extract)</w:t>
+            </w:r>
+            <w:r>
+              <w:rPr>
+                <w:noProof/>
+                <w:webHidden/>
+              </w:rPr>
+              <w:tab/>
+            </w:r>
+            <w:r>
+              <w:rPr>
+                <w:noProof/>
+                <w:webHidden/>
+              </w:rPr>
+              <w:fldChar w:fldCharType="begin"/>
+            </w:r>
+            <w:r>
+              <w:rPr>
+                <w:noProof/>
+                <w:webHidden/>
+              </w:rPr>
+              <w:instrText xml:space="preserve"> PAGEREF _Toc8219509 \h </w:instrText>
+            </w:r>
+            <w:r>
+              <w:rPr>
+                <w:noProof/>
+                <w:webHidden/>
+              </w:rPr>
+            </w:r>
+            <w:r>
+              <w:rPr>
+                <w:noProof/>
+                <w:webHidden/>
+              </w:rPr>
+              <w:fldChar w:fldCharType="separate"/>
+            </w:r>
+            <w:r>
+              <w:rPr>
+                <w:noProof/>
+                <w:webHidden/>
+              </w:rPr>
+              <w:t>20</w:t>
             </w:r>
             <w:r>
               <w:rPr>
@@ -1567,7 +1830,7 @@
           <w:lang w:val="en-GB"/>
         </w:rPr>
       </w:pPr>
-      <w:bookmarkStart w:id="0" w:name="_Toc8072281"/>
+      <w:bookmarkStart w:id="0" w:name="_Toc8219490"/>
       <w:r>
         <w:rPr>
           <w:lang w:val="en-GB"/>
@@ -1629,7 +1892,55 @@
           <w:shd w:val="clear" w:color="auto" w:fill="FFFFFF"/>
           <w:lang w:val="en-GB" w:eastAsia="hu-HU"/>
         </w:rPr>
-        <w:t>The student shall develop a data logging subsystem based on an Arbotix-M robocontroller, a 5 degrees of freedom robotic arm, a micro SD card shield and a real time clock module.</w:t>
+        <w:t xml:space="preserve">The student shall develop a data logging subsystem based on an </w:t>
+      </w:r>
+      <w:proofErr w:type="spellStart"/>
+      <w:r>
+        <w:rPr>
+          <w:rFonts w:ascii="Times New Roman" w:eastAsia="Times New Roman" w:hAnsi="Times New Roman" w:cs="Times New Roman"/>
+          <w:color w:val="222222"/>
+          <w:sz w:val="24"/>
+          <w:szCs w:val="24"/>
+          <w:shd w:val="clear" w:color="auto" w:fill="FFFFFF"/>
+          <w:lang w:val="en-GB" w:eastAsia="hu-HU"/>
+        </w:rPr>
+        <w:t>Arbotix</w:t>
+      </w:r>
+      <w:proofErr w:type="spellEnd"/>
+      <w:r>
+        <w:rPr>
+          <w:rFonts w:ascii="Times New Roman" w:eastAsia="Times New Roman" w:hAnsi="Times New Roman" w:cs="Times New Roman"/>
+          <w:color w:val="222222"/>
+          <w:sz w:val="24"/>
+          <w:szCs w:val="24"/>
+          <w:shd w:val="clear" w:color="auto" w:fill="FFFFFF"/>
+          <w:lang w:val="en-GB" w:eastAsia="hu-HU"/>
+        </w:rPr>
+        <w:t xml:space="preserve">-M </w:t>
+      </w:r>
+      <w:proofErr w:type="spellStart"/>
+      <w:r>
+        <w:rPr>
+          <w:rFonts w:ascii="Times New Roman" w:eastAsia="Times New Roman" w:hAnsi="Times New Roman" w:cs="Times New Roman"/>
+          <w:color w:val="222222"/>
+          <w:sz w:val="24"/>
+          <w:szCs w:val="24"/>
+          <w:shd w:val="clear" w:color="auto" w:fill="FFFFFF"/>
+          <w:lang w:val="en-GB" w:eastAsia="hu-HU"/>
+        </w:rPr>
+        <w:t>robocontroller</w:t>
+      </w:r>
+      <w:proofErr w:type="spellEnd"/>
+      <w:r>
+        <w:rPr>
+          <w:rFonts w:ascii="Times New Roman" w:eastAsia="Times New Roman" w:hAnsi="Times New Roman" w:cs="Times New Roman"/>
+          <w:color w:val="222222"/>
+          <w:sz w:val="24"/>
+          <w:szCs w:val="24"/>
+          <w:shd w:val="clear" w:color="auto" w:fill="FFFFFF"/>
+          <w:lang w:val="en-GB" w:eastAsia="hu-HU"/>
+        </w:rPr>
+        <w:t>, a 5 degrees of freedom robotic arm, a micro SD card shield and a real time clock module.</w:t>
       </w:r>
     </w:p>
     <w:p>
@@ -1651,7 +1962,31 @@
           <w:shd w:val="clear" w:color="auto" w:fill="FFFFFF"/>
           <w:lang w:val="en-GB" w:eastAsia="hu-HU"/>
         </w:rPr>
-        <w:t>The newly implemented subsystem should be able to log all the parameters of the robotic arm in real time, with at least a 100 ms resolution. The created log files’ format should be chosen with a focus on simple data analysis. The data structure should be designed by the student after negotiation with the lecturer. Detailed testing documentation should be included too in the semester closing documentation.</w:t>
+        <w:t xml:space="preserve">The newly implemented subsystem should be able to log all the parameters of the robotic arm in real time, with at least a 100 </w:t>
+      </w:r>
+      <w:proofErr w:type="spellStart"/>
+      <w:r>
+        <w:rPr>
+          <w:rFonts w:ascii="Times New Roman" w:eastAsia="Times New Roman" w:hAnsi="Times New Roman" w:cs="Times New Roman"/>
+          <w:color w:val="222222"/>
+          <w:sz w:val="24"/>
+          <w:szCs w:val="24"/>
+          <w:shd w:val="clear" w:color="auto" w:fill="FFFFFF"/>
+          <w:lang w:val="en-GB" w:eastAsia="hu-HU"/>
+        </w:rPr>
+        <w:t>ms</w:t>
+      </w:r>
+      <w:proofErr w:type="spellEnd"/>
+      <w:r>
+        <w:rPr>
+          <w:rFonts w:ascii="Times New Roman" w:eastAsia="Times New Roman" w:hAnsi="Times New Roman" w:cs="Times New Roman"/>
+          <w:color w:val="222222"/>
+          <w:sz w:val="24"/>
+          <w:szCs w:val="24"/>
+          <w:shd w:val="clear" w:color="auto" w:fill="FFFFFF"/>
+          <w:lang w:val="en-GB" w:eastAsia="hu-HU"/>
+        </w:rPr>
+        <w:t xml:space="preserve"> resolution. The created log files’ format should be chosen with a focus on simple data analysis. The data structure should be designed by the student after negotiation with the lecturer. Detailed testing documentation should be included too in the semester closing documentation.</w:t>
       </w:r>
     </w:p>
     <w:p>
@@ -1771,7 +2106,55 @@
           <w:shd w:val="clear" w:color="auto" w:fill="FFFFFF"/>
           <w:lang w:val="en-GB" w:eastAsia="hu-HU"/>
         </w:rPr>
-        <w:t>develop an interface to the Arbotix-M Robocontroller to be able to send out the internal values stored in its RAM</w:t>
+        <w:t xml:space="preserve">develop an interface to the </w:t>
+      </w:r>
+      <w:proofErr w:type="spellStart"/>
+      <w:r>
+        <w:rPr>
+          <w:rFonts w:ascii="Times New Roman" w:eastAsia="Times New Roman" w:hAnsi="Times New Roman" w:cs="Times New Roman"/>
+          <w:color w:val="222222"/>
+          <w:sz w:val="24"/>
+          <w:szCs w:val="24"/>
+          <w:shd w:val="clear" w:color="auto" w:fill="FFFFFF"/>
+          <w:lang w:val="en-GB" w:eastAsia="hu-HU"/>
+        </w:rPr>
+        <w:t>Arbotix</w:t>
+      </w:r>
+      <w:proofErr w:type="spellEnd"/>
+      <w:r>
+        <w:rPr>
+          <w:rFonts w:ascii="Times New Roman" w:eastAsia="Times New Roman" w:hAnsi="Times New Roman" w:cs="Times New Roman"/>
+          <w:color w:val="222222"/>
+          <w:sz w:val="24"/>
+          <w:szCs w:val="24"/>
+          <w:shd w:val="clear" w:color="auto" w:fill="FFFFFF"/>
+          <w:lang w:val="en-GB" w:eastAsia="hu-HU"/>
+        </w:rPr>
+        <w:t xml:space="preserve">-M </w:t>
+      </w:r>
+      <w:proofErr w:type="spellStart"/>
+      <w:r>
+        <w:rPr>
+          <w:rFonts w:ascii="Times New Roman" w:eastAsia="Times New Roman" w:hAnsi="Times New Roman" w:cs="Times New Roman"/>
+          <w:color w:val="222222"/>
+          <w:sz w:val="24"/>
+          <w:szCs w:val="24"/>
+          <w:shd w:val="clear" w:color="auto" w:fill="FFFFFF"/>
+          <w:lang w:val="en-GB" w:eastAsia="hu-HU"/>
+        </w:rPr>
+        <w:t>Robocontroller</w:t>
+      </w:r>
+      <w:proofErr w:type="spellEnd"/>
+      <w:r>
+        <w:rPr>
+          <w:rFonts w:ascii="Times New Roman" w:eastAsia="Times New Roman" w:hAnsi="Times New Roman" w:cs="Times New Roman"/>
+          <w:color w:val="222222"/>
+          <w:sz w:val="24"/>
+          <w:szCs w:val="24"/>
+          <w:shd w:val="clear" w:color="auto" w:fill="FFFFFF"/>
+          <w:lang w:val="en-GB" w:eastAsia="hu-HU"/>
+        </w:rPr>
+        <w:t xml:space="preserve"> to be able to send out the internal values stored in its RAM</w:t>
       </w:r>
     </w:p>
     <w:p>
@@ -1891,7 +2274,7 @@
           <w:lang w:val="en-GB"/>
         </w:rPr>
       </w:pPr>
-      <w:bookmarkStart w:id="1" w:name="_Toc8072282"/>
+      <w:bookmarkStart w:id="1" w:name="_Toc8219491"/>
       <w:r>
         <w:rPr>
           <w:lang w:val="en-GB"/>
@@ -1930,7 +2313,29 @@
           <w:szCs w:val="24"/>
           <w:lang w:val="en-GB" w:eastAsia="hu-HU"/>
         </w:rPr>
-        <w:t>In the age of IoT (Internet of Things) we are blind without these tiny but</w:t>
+        <w:t xml:space="preserve">In the age of </w:t>
+      </w:r>
+      <w:proofErr w:type="spellStart"/>
+      <w:r>
+        <w:rPr>
+          <w:rFonts w:ascii="Times New Roman" w:eastAsia="Times New Roman" w:hAnsi="Times New Roman" w:cs="Times New Roman"/>
+          <w:color w:val="000000"/>
+          <w:sz w:val="24"/>
+          <w:szCs w:val="24"/>
+          <w:lang w:val="en-GB" w:eastAsia="hu-HU"/>
+        </w:rPr>
+        <w:t>IoT</w:t>
+      </w:r>
+      <w:proofErr w:type="spellEnd"/>
+      <w:r>
+        <w:rPr>
+          <w:rFonts w:ascii="Times New Roman" w:eastAsia="Times New Roman" w:hAnsi="Times New Roman" w:cs="Times New Roman"/>
+          <w:color w:val="000000"/>
+          <w:sz w:val="24"/>
+          <w:szCs w:val="24"/>
+          <w:lang w:val="en-GB" w:eastAsia="hu-HU"/>
+        </w:rPr>
+        <w:t xml:space="preserve"> (Internet of Things) we are blind without these tiny but</w:t>
       </w:r>
       <w:r>
         <w:rPr>
@@ -1989,7 +2394,7 @@
           <w:lang w:val="en-GB"/>
         </w:rPr>
       </w:pPr>
-      <w:bookmarkStart w:id="2" w:name="_Toc8072283"/>
+      <w:bookmarkStart w:id="2" w:name="_Toc8219492"/>
       <w:r>
         <w:rPr>
           <w:lang w:val="en-GB"/>
@@ -3566,7 +3971,7 @@
           <w:lang w:eastAsia="hu-HU"/>
         </w:rPr>
         <w:drawing>
-          <wp:inline distT="0" distB="0" distL="0" distR="0" wp14:anchorId="44E56A57" wp14:editId="302D7255">
+          <wp:inline distT="0" distB="0" distL="0" distR="0" wp14:anchorId="7D12C60F" wp14:editId="54453465">
             <wp:extent cx="5760720" cy="3044952"/>
             <wp:effectExtent l="0" t="0" r="0" b="3175"/>
             <wp:docPr id="2" name="Kép 2" descr="KÃ©ptalÃ¡lat a kÃ¶vetkezÅre: âdata logging arduinoâ"/>
@@ -3653,7 +4058,43 @@
           <w:lang w:val="en-GB" w:eastAsia="hu-HU"/>
         </w:rPr>
         <w:lastRenderedPageBreak/>
-        <w:t>Let’s go in some details regarding the runtime. Arduino system can provide pretty good loop time, but it can be radically increased after applying some resource required processes. Data logging is not that activity which can cause this problem if you do not want to save the arduino’s whoe RAM in each and every millisecond of runtime.</w:t>
+        <w:t xml:space="preserve">Let’s go in some details regarding the runtime. Arduino system can provide pretty good loop time, but it can be radically increased after applying some resource required processes. Data logging is not that activity which can cause this problem </w:t>
+      </w:r>
+      <w:r>
+        <w:rPr>
+          <w:rFonts w:ascii="Times New Roman" w:eastAsia="Times New Roman" w:hAnsi="Times New Roman" w:cs="Times New Roman"/>
+          <w:sz w:val="24"/>
+          <w:szCs w:val="24"/>
+          <w:lang w:val="en-GB" w:eastAsia="hu-HU"/>
+        </w:rPr>
+        <w:t>if you do not want to save the A</w:t>
+      </w:r>
+      <w:r>
+        <w:rPr>
+          <w:rFonts w:ascii="Times New Roman" w:eastAsia="Times New Roman" w:hAnsi="Times New Roman" w:cs="Times New Roman"/>
+          <w:sz w:val="24"/>
+          <w:szCs w:val="24"/>
+          <w:lang w:val="en-GB" w:eastAsia="hu-HU"/>
+        </w:rPr>
+        <w:t>rduino’s who</w:t>
+      </w:r>
+      <w:r>
+        <w:rPr>
+          <w:rFonts w:ascii="Times New Roman" w:eastAsia="Times New Roman" w:hAnsi="Times New Roman" w:cs="Times New Roman"/>
+          <w:sz w:val="24"/>
+          <w:szCs w:val="24"/>
+          <w:lang w:val="en-GB" w:eastAsia="hu-HU"/>
+        </w:rPr>
+        <w:t>l</w:t>
+      </w:r>
+      <w:r>
+        <w:rPr>
+          <w:rFonts w:ascii="Times New Roman" w:eastAsia="Times New Roman" w:hAnsi="Times New Roman" w:cs="Times New Roman"/>
+          <w:sz w:val="24"/>
+          <w:szCs w:val="24"/>
+          <w:lang w:val="en-GB" w:eastAsia="hu-HU"/>
+        </w:rPr>
+        <w:t>e RAM in each and every millisecond of runtime.</w:t>
       </w:r>
     </w:p>
     <w:p>
@@ -3680,7 +4121,7 @@
           <w:lang w:val="en-GB"/>
         </w:rPr>
       </w:pPr>
-      <w:bookmarkStart w:id="3" w:name="_Toc8072284"/>
+      <w:bookmarkStart w:id="3" w:name="_Toc8219493"/>
       <w:r>
         <w:rPr>
           <w:lang w:val="en-GB"/>
@@ -3739,7 +4180,7 @@
           <w:lang w:val="en-GB"/>
         </w:rPr>
       </w:pPr>
-      <w:bookmarkStart w:id="4" w:name="_Toc8072285"/>
+      <w:bookmarkStart w:id="4" w:name="_Toc8219494"/>
       <w:r>
         <w:rPr>
           <w:lang w:val="en-GB"/>
@@ -3748,6 +4189,7 @@
       </w:r>
       <w:bookmarkEnd w:id="4"/>
     </w:p>
+    <w:bookmarkStart w:id="5" w:name="_GoBack"/>
     <w:p>
       <w:pPr>
         <w:spacing w:after="0" w:line="240" w:lineRule="auto"/>
@@ -3770,7 +4212,7 @@
         <mc:AlternateContent>
           <mc:Choice Requires="wpg">
             <w:drawing>
-              <wp:inline distT="0" distB="0" distL="0" distR="0" wp14:anchorId="5A8801D7" wp14:editId="2EBB8294">
+              <wp:inline distT="0" distB="0" distL="0" distR="0" wp14:anchorId="7DF7E5C6" wp14:editId="2A36CA07">
                 <wp:extent cx="4799702" cy="3409327"/>
                 <wp:effectExtent l="0" t="0" r="20320" b="19685"/>
                 <wp:docPr id="36" name="Csoportba foglalás 32"/>
@@ -3814,6 +4256,7 @@
                                 <w:pStyle w:val="NormlWeb"/>
                                 <w:spacing w:before="0" w:beforeAutospacing="0" w:after="0" w:afterAutospacing="0"/>
                               </w:pPr>
+                              <w:proofErr w:type="spellStart"/>
                               <w:r>
                                 <w:rPr>
                                   <w:rFonts w:asciiTheme="minorHAnsi" w:hAnsi="Calibri" w:cstheme="minorBidi"/>
@@ -3822,8 +4265,53 @@
                                   <w:sz w:val="36"/>
                                   <w:szCs w:val="36"/>
                                 </w:rPr>
-                                <w:t>Realtime clock module</w:t>
+                                <w:t>Realtime</w:t>
                               </w:r>
+                              <w:proofErr w:type="spellEnd"/>
+                              <w:r>
+                                <w:rPr>
+                                  <w:rFonts w:asciiTheme="minorHAnsi" w:hAnsi="Calibri" w:cstheme="minorBidi"/>
+                                  <w:color w:val="000000" w:themeColor="text1"/>
+                                  <w:kern w:val="24"/>
+                                  <w:sz w:val="36"/>
+                                  <w:szCs w:val="36"/>
+                                </w:rPr>
+                                <w:t xml:space="preserve"> </w:t>
+                              </w:r>
+                              <w:proofErr w:type="spellStart"/>
+                              <w:r>
+                                <w:rPr>
+                                  <w:rFonts w:asciiTheme="minorHAnsi" w:hAnsi="Calibri" w:cstheme="minorBidi"/>
+                                  <w:color w:val="000000" w:themeColor="text1"/>
+                                  <w:kern w:val="24"/>
+                                  <w:sz w:val="36"/>
+                                  <w:szCs w:val="36"/>
+                                </w:rPr>
+                                <w:t>clock</w:t>
+                              </w:r>
+                              <w:proofErr w:type="spellEnd"/>
+                              <w:r>
+                                <w:rPr>
+                                  <w:rFonts w:asciiTheme="minorHAnsi" w:hAnsi="Calibri" w:cstheme="minorBidi"/>
+                                  <w:color w:val="000000" w:themeColor="text1"/>
+                                  <w:kern w:val="24"/>
+                                  <w:sz w:val="36"/>
+                                  <w:szCs w:val="36"/>
+                                </w:rPr>
+                                <w:t xml:space="preserve"> </w:t>
+                              </w:r>
+                              <w:proofErr w:type="spellStart"/>
+                              <w:r>
+                                <w:rPr>
+                                  <w:rFonts w:asciiTheme="minorHAnsi" w:hAnsi="Calibri" w:cstheme="minorBidi"/>
+                                  <w:color w:val="000000" w:themeColor="text1"/>
+                                  <w:kern w:val="24"/>
+                                  <w:sz w:val="36"/>
+                                  <w:szCs w:val="36"/>
+                                </w:rPr>
+                                <w:t>module</w:t>
+                              </w:r>
+                              <w:proofErr w:type="spellEnd"/>
                               <w:r>
                                 <w:rPr>
                                   <w:rFonts w:asciiTheme="minorHAnsi" w:hAnsi="Calibri" w:cstheme="minorBidi"/>
@@ -3886,6 +4374,7 @@
                                 <w:spacing w:before="0" w:beforeAutospacing="0" w:after="0" w:afterAutospacing="0"/>
                                 <w:jc w:val="center"/>
                               </w:pPr>
+                              <w:proofErr w:type="spellStart"/>
                               <w:r>
                                 <w:rPr>
                                   <w:rFonts w:asciiTheme="minorHAnsi" w:hAnsi="Calibri" w:cstheme="minorBidi"/>
@@ -3896,6 +4385,7 @@
                                 </w:rPr>
                                 <w:t>Robocontroller</w:t>
                               </w:r>
+                              <w:proofErr w:type="spellEnd"/>
                             </w:p>
                           </w:txbxContent>
                         </wps:txbx>
@@ -3930,6 +4420,7 @@
                                 <w:pStyle w:val="NormlWeb"/>
                                 <w:spacing w:before="0" w:beforeAutospacing="0" w:after="0" w:afterAutospacing="0"/>
                               </w:pPr>
+                              <w:proofErr w:type="spellStart"/>
                               <w:r>
                                 <w:rPr>
                                   <w:rFonts w:asciiTheme="minorHAnsi" w:hAnsi="Calibri" w:cstheme="minorBidi"/>
@@ -3938,7 +4429,18 @@
                                   <w:sz w:val="36"/>
                                   <w:szCs w:val="36"/>
                                 </w:rPr>
-                                <w:t>MicroSD shield</w:t>
+                                <w:t>MicroSD</w:t>
+                              </w:r>
+                              <w:proofErr w:type="spellEnd"/>
+                              <w:r>
+                                <w:rPr>
+                                  <w:rFonts w:asciiTheme="minorHAnsi" w:hAnsi="Calibri" w:cstheme="minorBidi"/>
+                                  <w:color w:val="000000" w:themeColor="text1"/>
+                                  <w:kern w:val="24"/>
+                                  <w:sz w:val="36"/>
+                                  <w:szCs w:val="36"/>
+                                </w:rPr>
+                                <w:t xml:space="preserve"> shield</w:t>
                               </w:r>
                             </w:p>
                           </w:txbxContent>
@@ -3974,6 +4476,7 @@
                                 <w:pStyle w:val="NormlWeb"/>
                                 <w:spacing w:before="0" w:beforeAutospacing="0" w:after="0" w:afterAutospacing="0"/>
                               </w:pPr>
+                              <w:proofErr w:type="spellStart"/>
                               <w:r>
                                 <w:rPr>
                                   <w:rFonts w:asciiTheme="minorHAnsi" w:hAnsi="Calibri" w:cstheme="minorBidi"/>
@@ -3984,6 +4487,7 @@
                                 </w:rPr>
                                 <w:t>Servos</w:t>
                               </w:r>
+                              <w:proofErr w:type="spellEnd"/>
                             </w:p>
                           </w:txbxContent>
                         </wps:txbx>
@@ -4163,7 +4667,29 @@
                                   <w:sz w:val="28"/>
                                   <w:szCs w:val="28"/>
                                 </w:rPr>
-                                <w:t>TTL Dynamixel 3 pin</w:t>
+                                <w:t xml:space="preserve">TTL </w:t>
+                              </w:r>
+                              <w:proofErr w:type="spellStart"/>
+                              <w:r>
+                                <w:rPr>
+                                  <w:rFonts w:asciiTheme="minorHAnsi" w:hAnsi="Calibri" w:cstheme="minorBidi"/>
+                                  <w:color w:val="000000" w:themeColor="text1"/>
+                                  <w:kern w:val="24"/>
+                                  <w:sz w:val="28"/>
+                                  <w:szCs w:val="28"/>
+                                </w:rPr>
+                                <w:t>Dynamixel</w:t>
+                              </w:r>
+                              <w:proofErr w:type="spellEnd"/>
+                              <w:r>
+                                <w:rPr>
+                                  <w:rFonts w:asciiTheme="minorHAnsi" w:hAnsi="Calibri" w:cstheme="minorBidi"/>
+                                  <w:color w:val="000000" w:themeColor="text1"/>
+                                  <w:kern w:val="24"/>
+                                  <w:sz w:val="28"/>
+                                  <w:szCs w:val="28"/>
+                                </w:rPr>
+                                <w:t xml:space="preserve"> 3 pin</w:t>
                               </w:r>
                             </w:p>
                           </w:txbxContent>
@@ -4193,6 +4719,7 @@
                                 <w:spacing w:before="0" w:beforeAutospacing="0" w:after="0" w:afterAutospacing="0"/>
                                 <w:jc w:val="center"/>
                               </w:pPr>
+                              <w:proofErr w:type="spellStart"/>
                               <w:r>
                                 <w:rPr>
                                   <w:rFonts w:asciiTheme="minorHAnsi" w:hAnsi="Calibri" w:cstheme="minorBidi"/>
@@ -4203,6 +4730,7 @@
                                 </w:rPr>
                                 <w:t>Serial</w:t>
                               </w:r>
+                              <w:proofErr w:type="spellEnd"/>
                             </w:p>
                           </w:txbxContent>
                         </wps:txbx>
@@ -4427,6 +4955,7 @@
           </mc:Fallback>
         </mc:AlternateContent>
       </w:r>
+      <w:bookmarkEnd w:id="5"/>
     </w:p>
     <w:p>
       <w:pPr>
@@ -4435,14 +4964,14 @@
           <w:lang w:val="en-GB"/>
         </w:rPr>
       </w:pPr>
-      <w:bookmarkStart w:id="5" w:name="_Toc8072286"/>
+      <w:bookmarkStart w:id="6" w:name="_Toc8219495"/>
       <w:r>
         <w:rPr>
           <w:lang w:val="en-GB"/>
         </w:rPr>
         <w:t>System requirements</w:t>
       </w:r>
-      <w:bookmarkEnd w:id="5"/>
+      <w:bookmarkEnd w:id="6"/>
     </w:p>
     <w:p>
       <w:pPr>
@@ -4491,7 +5020,7 @@
           <w:lang w:eastAsia="hu-HU"/>
         </w:rPr>
         <w:drawing>
-          <wp:inline distT="0" distB="0" distL="0" distR="0" wp14:anchorId="6A8D29B3" wp14:editId="4485B23C">
+          <wp:inline distT="0" distB="0" distL="0" distR="0" wp14:anchorId="12F13401" wp14:editId="4A64CC73">
             <wp:extent cx="3240404" cy="2314575"/>
             <wp:effectExtent l="0" t="0" r="0" b="0"/>
             <wp:docPr id="50" name="Kép 50" descr="KÃ©ptalÃ¡lat a kÃ¶vetkezÅre: âds1302â"/>
@@ -4731,7 +5260,27 @@
           <w:szCs w:val="24"/>
           <w:lang w:val="en-GB" w:eastAsia="hu-HU"/>
         </w:rPr>
-        <w:t>The micro SD card shall provide at least 2 GiB of free storage place</w:t>
+        <w:t xml:space="preserve">The micro SD card shall provide at least 2 </w:t>
+      </w:r>
+      <w:proofErr w:type="spellStart"/>
+      <w:r>
+        <w:rPr>
+          <w:rFonts w:ascii="Times New Roman" w:eastAsia="Times New Roman" w:hAnsi="Times New Roman" w:cs="Times New Roman"/>
+          <w:sz w:val="24"/>
+          <w:szCs w:val="24"/>
+          <w:lang w:val="en-GB" w:eastAsia="hu-HU"/>
+        </w:rPr>
+        <w:t>GiB</w:t>
+      </w:r>
+      <w:proofErr w:type="spellEnd"/>
+      <w:r>
+        <w:rPr>
+          <w:rFonts w:ascii="Times New Roman" w:eastAsia="Times New Roman" w:hAnsi="Times New Roman" w:cs="Times New Roman"/>
+          <w:sz w:val="24"/>
+          <w:szCs w:val="24"/>
+          <w:lang w:val="en-GB" w:eastAsia="hu-HU"/>
+        </w:rPr>
+        <w:t xml:space="preserve"> of free storage place</w:t>
       </w:r>
     </w:p>
     <w:p>
@@ -5127,14 +5676,14 @@
           <w:lang w:val="en-GB"/>
         </w:rPr>
       </w:pPr>
-      <w:bookmarkStart w:id="6" w:name="_Toc8072287"/>
+      <w:bookmarkStart w:id="7" w:name="_Toc8219496"/>
       <w:r>
         <w:rPr>
           <w:lang w:val="en-GB"/>
         </w:rPr>
         <w:t>Software requirements</w:t>
       </w:r>
-      <w:bookmarkEnd w:id="6"/>
+      <w:bookmarkEnd w:id="7"/>
     </w:p>
     <w:p>
       <w:pPr>
@@ -5183,7 +5732,7 @@
         </w:rPr>
         <w:lastRenderedPageBreak/>
         <w:drawing>
-          <wp:inline distT="0" distB="0" distL="0" distR="0" wp14:anchorId="58138B73" wp14:editId="00D9AAF3">
+          <wp:inline distT="0" distB="0" distL="0" distR="0" wp14:anchorId="18043990" wp14:editId="7520FE5C">
             <wp:extent cx="3600450" cy="3938191"/>
             <wp:effectExtent l="0" t="0" r="0" b="5715"/>
             <wp:docPr id="1" name="Kép 1"/>
@@ -5266,7 +5815,47 @@
           <w:szCs w:val="24"/>
           <w:lang w:val="en-GB" w:eastAsia="hu-HU"/>
         </w:rPr>
-        <w:t>The SPI.h header shall be used for the SPI bus communication which isp provided by the Arduino default libraries</w:t>
+        <w:t xml:space="preserve">The </w:t>
+      </w:r>
+      <w:proofErr w:type="spellStart"/>
+      <w:r>
+        <w:rPr>
+          <w:rFonts w:ascii="Times New Roman" w:eastAsia="Times New Roman" w:hAnsi="Times New Roman" w:cs="Times New Roman"/>
+          <w:sz w:val="24"/>
+          <w:szCs w:val="24"/>
+          <w:lang w:val="en-GB" w:eastAsia="hu-HU"/>
+        </w:rPr>
+        <w:t>SPI.h</w:t>
+      </w:r>
+      <w:proofErr w:type="spellEnd"/>
+      <w:r>
+        <w:rPr>
+          <w:rFonts w:ascii="Times New Roman" w:eastAsia="Times New Roman" w:hAnsi="Times New Roman" w:cs="Times New Roman"/>
+          <w:sz w:val="24"/>
+          <w:szCs w:val="24"/>
+          <w:lang w:val="en-GB" w:eastAsia="hu-HU"/>
+        </w:rPr>
+        <w:t xml:space="preserve"> header shall be used for the SPI bus communication which </w:t>
+      </w:r>
+      <w:proofErr w:type="spellStart"/>
+      <w:r>
+        <w:rPr>
+          <w:rFonts w:ascii="Times New Roman" w:eastAsia="Times New Roman" w:hAnsi="Times New Roman" w:cs="Times New Roman"/>
+          <w:sz w:val="24"/>
+          <w:szCs w:val="24"/>
+          <w:lang w:val="en-GB" w:eastAsia="hu-HU"/>
+        </w:rPr>
+        <w:t>isp</w:t>
+      </w:r>
+      <w:proofErr w:type="spellEnd"/>
+      <w:r>
+        <w:rPr>
+          <w:rFonts w:ascii="Times New Roman" w:eastAsia="Times New Roman" w:hAnsi="Times New Roman" w:cs="Times New Roman"/>
+          <w:sz w:val="24"/>
+          <w:szCs w:val="24"/>
+          <w:lang w:val="en-GB" w:eastAsia="hu-HU"/>
+        </w:rPr>
+        <w:t xml:space="preserve"> provided by the Arduino default libraries</w:t>
       </w:r>
     </w:p>
     <w:p>
@@ -5316,7 +5905,27 @@
           <w:szCs w:val="24"/>
           <w:lang w:val="en-GB" w:eastAsia="hu-HU"/>
         </w:rPr>
-        <w:t>The SD.h directory shall be developed by the student which shall contain the following functions</w:t>
+        <w:t xml:space="preserve">The </w:t>
+      </w:r>
+      <w:proofErr w:type="spellStart"/>
+      <w:r>
+        <w:rPr>
+          <w:rFonts w:ascii="Times New Roman" w:eastAsia="Times New Roman" w:hAnsi="Times New Roman" w:cs="Times New Roman"/>
+          <w:sz w:val="24"/>
+          <w:szCs w:val="24"/>
+          <w:lang w:val="en-GB" w:eastAsia="hu-HU"/>
+        </w:rPr>
+        <w:t>SD.h</w:t>
+      </w:r>
+      <w:proofErr w:type="spellEnd"/>
+      <w:r>
+        <w:rPr>
+          <w:rFonts w:ascii="Times New Roman" w:eastAsia="Times New Roman" w:hAnsi="Times New Roman" w:cs="Times New Roman"/>
+          <w:sz w:val="24"/>
+          <w:szCs w:val="24"/>
+          <w:lang w:val="en-GB" w:eastAsia="hu-HU"/>
+        </w:rPr>
+        <w:t xml:space="preserve"> directory shall be developed by the student which shall contain the following functions</w:t>
       </w:r>
     </w:p>
     <w:p>
@@ -5334,6 +5943,7 @@
           <w:lang w:val="en-GB" w:eastAsia="hu-HU"/>
         </w:rPr>
       </w:pPr>
+      <w:proofErr w:type="spellStart"/>
       <w:r>
         <w:rPr>
           <w:rFonts w:ascii="Times New Roman" w:eastAsia="Times New Roman" w:hAnsi="Times New Roman" w:cs="Times New Roman"/>
@@ -5343,6 +5953,7 @@
         </w:rPr>
         <w:t>CreateFile</w:t>
       </w:r>
+      <w:proofErr w:type="spellEnd"/>
     </w:p>
     <w:p>
       <w:pPr>
@@ -5359,6 +5970,7 @@
           <w:lang w:val="en-GB" w:eastAsia="hu-HU"/>
         </w:rPr>
       </w:pPr>
+      <w:proofErr w:type="spellStart"/>
       <w:r>
         <w:rPr>
           <w:rFonts w:ascii="Times New Roman" w:eastAsia="Times New Roman" w:hAnsi="Times New Roman" w:cs="Times New Roman"/>
@@ -5368,6 +5980,7 @@
         </w:rPr>
         <w:t>WriteToFile</w:t>
       </w:r>
+      <w:proofErr w:type="spellEnd"/>
     </w:p>
     <w:p>
       <w:pPr>
@@ -5384,6 +5997,7 @@
           <w:lang w:val="en-GB" w:eastAsia="hu-HU"/>
         </w:rPr>
       </w:pPr>
+      <w:proofErr w:type="spellStart"/>
       <w:r>
         <w:rPr>
           <w:rFonts w:ascii="Times New Roman" w:eastAsia="Times New Roman" w:hAnsi="Times New Roman" w:cs="Times New Roman"/>
@@ -5393,6 +6007,7 @@
         </w:rPr>
         <w:t>CloseFile</w:t>
       </w:r>
+      <w:proofErr w:type="spellEnd"/>
     </w:p>
     <w:p>
       <w:pPr>
@@ -5409,6 +6024,7 @@
           <w:lang w:val="en-GB" w:eastAsia="hu-HU"/>
         </w:rPr>
       </w:pPr>
+      <w:proofErr w:type="spellStart"/>
       <w:r>
         <w:rPr>
           <w:rFonts w:ascii="Times New Roman" w:eastAsia="Times New Roman" w:hAnsi="Times New Roman" w:cs="Times New Roman"/>
@@ -5418,6 +6034,7 @@
         </w:rPr>
         <w:t>OpenFile</w:t>
       </w:r>
+      <w:proofErr w:type="spellEnd"/>
     </w:p>
     <w:p>
       <w:pPr>
@@ -5434,6 +6051,7 @@
           <w:lang w:val="en-GB" w:eastAsia="hu-HU"/>
         </w:rPr>
       </w:pPr>
+      <w:proofErr w:type="spellStart"/>
       <w:r>
         <w:rPr>
           <w:rFonts w:ascii="Times New Roman" w:eastAsia="Times New Roman" w:hAnsi="Times New Roman" w:cs="Times New Roman"/>
@@ -5443,6 +6061,7 @@
         </w:rPr>
         <w:t>Readline</w:t>
       </w:r>
+      <w:proofErr w:type="spellEnd"/>
     </w:p>
     <w:p>
       <w:pPr>
@@ -5492,7 +6111,7 @@
         </w:rPr>
         <w:lastRenderedPageBreak/>
         <w:drawing>
-          <wp:inline distT="0" distB="0" distL="0" distR="0" wp14:anchorId="397FDC88" wp14:editId="793C2658">
+          <wp:inline distT="0" distB="0" distL="0" distR="0" wp14:anchorId="0DCB0058" wp14:editId="3FD8D941">
             <wp:extent cx="5126477" cy="2540635"/>
             <wp:effectExtent l="0" t="0" r="0" b="0"/>
             <wp:docPr id="51" name="Kép 51"/>
@@ -5658,7 +6277,7 @@
           <w:lang w:val="en-GB"/>
         </w:rPr>
       </w:pPr>
-      <w:bookmarkStart w:id="7" w:name="_Toc8072288"/>
+      <w:bookmarkStart w:id="8" w:name="_Toc8219497"/>
       <w:r>
         <w:rPr>
           <w:lang w:val="en-GB"/>
@@ -5666,7 +6285,7 @@
         <w:lastRenderedPageBreak/>
         <w:t>Implementation</w:t>
       </w:r>
-      <w:bookmarkEnd w:id="7"/>
+      <w:bookmarkEnd w:id="8"/>
     </w:p>
     <w:p>
       <w:pPr>
@@ -5675,14 +6294,14 @@
           <w:lang w:val="en-GB"/>
         </w:rPr>
       </w:pPr>
-      <w:bookmarkStart w:id="8" w:name="_Toc8072289"/>
+      <w:bookmarkStart w:id="9" w:name="_Toc8219498"/>
       <w:r>
         <w:rPr>
           <w:lang w:val="en-GB"/>
         </w:rPr>
         <w:t>Hardware implementation</w:t>
       </w:r>
-      <w:bookmarkEnd w:id="8"/>
+      <w:bookmarkEnd w:id="9"/>
     </w:p>
     <w:p>
       <w:pPr>
@@ -5703,7 +6322,51 @@
           <w:szCs w:val="24"/>
           <w:lang w:val="en-GB" w:eastAsia="hu-HU"/>
         </w:rPr>
-        <w:t>Luckily the Arbotix-M Robocontroller has exactly the same input and output pins as and Arduino Uno microcontroller. That makes the whole wiring process much easier. The pin layout is really user-friendly too, so everything can be wired in easily and safely.</w:t>
+        <w:t xml:space="preserve">Luckily the </w:t>
+      </w:r>
+      <w:proofErr w:type="spellStart"/>
+      <w:r>
+        <w:rPr>
+          <w:rFonts w:ascii="Times New Roman" w:eastAsia="Times New Roman" w:hAnsi="Times New Roman" w:cs="Times New Roman"/>
+          <w:color w:val="000000"/>
+          <w:sz w:val="24"/>
+          <w:szCs w:val="24"/>
+          <w:lang w:val="en-GB" w:eastAsia="hu-HU"/>
+        </w:rPr>
+        <w:t>Arbotix</w:t>
+      </w:r>
+      <w:proofErr w:type="spellEnd"/>
+      <w:r>
+        <w:rPr>
+          <w:rFonts w:ascii="Times New Roman" w:eastAsia="Times New Roman" w:hAnsi="Times New Roman" w:cs="Times New Roman"/>
+          <w:color w:val="000000"/>
+          <w:sz w:val="24"/>
+          <w:szCs w:val="24"/>
+          <w:lang w:val="en-GB" w:eastAsia="hu-HU"/>
+        </w:rPr>
+        <w:t xml:space="preserve">-M </w:t>
+      </w:r>
+      <w:proofErr w:type="spellStart"/>
+      <w:r>
+        <w:rPr>
+          <w:rFonts w:ascii="Times New Roman" w:eastAsia="Times New Roman" w:hAnsi="Times New Roman" w:cs="Times New Roman"/>
+          <w:color w:val="000000"/>
+          <w:sz w:val="24"/>
+          <w:szCs w:val="24"/>
+          <w:lang w:val="en-GB" w:eastAsia="hu-HU"/>
+        </w:rPr>
+        <w:t>Robocontroller</w:t>
+      </w:r>
+      <w:proofErr w:type="spellEnd"/>
+      <w:r>
+        <w:rPr>
+          <w:rFonts w:ascii="Times New Roman" w:eastAsia="Times New Roman" w:hAnsi="Times New Roman" w:cs="Times New Roman"/>
+          <w:color w:val="000000"/>
+          <w:sz w:val="24"/>
+          <w:szCs w:val="24"/>
+          <w:lang w:val="en-GB" w:eastAsia="hu-HU"/>
+        </w:rPr>
+        <w:t xml:space="preserve"> has exactly the same input and output pins as and Arduino Uno microcontroller. That makes the whole wiring process much easier. The pin layout is really user-friendly too, so everything can be wired in easily and safely.</w:t>
       </w:r>
     </w:p>
     <w:p>
@@ -5724,7 +6387,7 @@
           <w:lang w:eastAsia="hu-HU"/>
         </w:rPr>
         <w:drawing>
-          <wp:inline distT="0" distB="0" distL="0" distR="0" wp14:anchorId="1397FA94" wp14:editId="4874B5F0">
+          <wp:inline distT="0" distB="0" distL="0" distR="0" wp14:anchorId="7D136FAC" wp14:editId="6DB00A40">
             <wp:extent cx="4714875" cy="4714875"/>
             <wp:effectExtent l="0" t="0" r="9525" b="9525"/>
             <wp:docPr id="47" name="Kép 47" descr="KÃ©ptalÃ¡lat a kÃ¶vetkezÅre: âarbotix-m robocontrollerâ"/>
@@ -5925,7 +6588,29 @@
           <w:szCs w:val="24"/>
           <w:lang w:val="en-GB" w:eastAsia="hu-HU"/>
         </w:rPr>
-        <w:t>Pins used by the microSD card shield:</w:t>
+        <w:t xml:space="preserve">Pins used by the </w:t>
+      </w:r>
+      <w:proofErr w:type="spellStart"/>
+      <w:r>
+        <w:rPr>
+          <w:rFonts w:ascii="Times New Roman" w:eastAsia="Times New Roman" w:hAnsi="Times New Roman" w:cs="Times New Roman"/>
+          <w:color w:val="000000"/>
+          <w:sz w:val="24"/>
+          <w:szCs w:val="24"/>
+          <w:lang w:val="en-GB" w:eastAsia="hu-HU"/>
+        </w:rPr>
+        <w:t>microSD</w:t>
+      </w:r>
+      <w:proofErr w:type="spellEnd"/>
+      <w:r>
+        <w:rPr>
+          <w:rFonts w:ascii="Times New Roman" w:eastAsia="Times New Roman" w:hAnsi="Times New Roman" w:cs="Times New Roman"/>
+          <w:color w:val="000000"/>
+          <w:sz w:val="24"/>
+          <w:szCs w:val="24"/>
+          <w:lang w:val="en-GB" w:eastAsia="hu-HU"/>
+        </w:rPr>
+        <w:t xml:space="preserve"> card shield:</w:t>
       </w:r>
     </w:p>
     <w:p>
@@ -6130,14 +6815,14 @@
           <w:lang w:val="en-GB"/>
         </w:rPr>
       </w:pPr>
-      <w:bookmarkStart w:id="9" w:name="_Toc8072290"/>
+      <w:bookmarkStart w:id="10" w:name="_Toc8219499"/>
       <w:r>
         <w:rPr>
           <w:lang w:val="en-GB"/>
         </w:rPr>
         <w:t>File system and data structure</w:t>
       </w:r>
-      <w:bookmarkEnd w:id="9"/>
+      <w:bookmarkEnd w:id="10"/>
     </w:p>
     <w:p>
       <w:pPr>
@@ -6157,8 +6842,9 @@
           <w:szCs w:val="24"/>
           <w:lang w:val="en-GB" w:eastAsia="hu-HU"/>
         </w:rPr>
-        <w:t xml:space="preserve">The used interface can handle complex folder structures, but representing this is not the aim of my project. So I just put a file in the root folder. I have chosen .csv as it is simple, can be automatically </w:t>
-      </w:r>
+        <w:t xml:space="preserve">The </w:t>
+      </w:r>
+      <w:proofErr w:type="spellStart"/>
       <w:r>
         <w:rPr>
           <w:rFonts w:ascii="Times New Roman" w:eastAsia="Times New Roman" w:hAnsi="Times New Roman" w:cs="Times New Roman"/>
@@ -6167,6 +6853,27 @@
           <w:szCs w:val="24"/>
           <w:lang w:val="en-GB" w:eastAsia="hu-HU"/>
         </w:rPr>
+        <w:t>used</w:t>
+      </w:r>
+      <w:proofErr w:type="spellEnd"/>
+      <w:r>
+        <w:rPr>
+          <w:rFonts w:ascii="Times New Roman" w:eastAsia="Times New Roman" w:hAnsi="Times New Roman" w:cs="Times New Roman"/>
+          <w:color w:val="000000"/>
+          <w:sz w:val="24"/>
+          <w:szCs w:val="24"/>
+          <w:lang w:val="en-GB" w:eastAsia="hu-HU"/>
+        </w:rPr>
+        <w:t xml:space="preserve"> interface can handle complex folder structures, but representing this is not the aim of my project. So I just put a file in the root folder. I have chosen .csv as it is simple, can be automatically </w:t>
+      </w:r>
+      <w:r>
+        <w:rPr>
+          <w:rFonts w:ascii="Times New Roman" w:eastAsia="Times New Roman" w:hAnsi="Times New Roman" w:cs="Times New Roman"/>
+          <w:color w:val="000000"/>
+          <w:sz w:val="24"/>
+          <w:szCs w:val="24"/>
+          <w:lang w:val="en-GB" w:eastAsia="hu-HU"/>
+        </w:rPr>
         <w:t>analysed</w:t>
       </w:r>
       <w:r>
@@ -6269,7 +6976,51 @@
           <w:szCs w:val="24"/>
           <w:lang w:val="en-GB" w:eastAsia="hu-HU"/>
         </w:rPr>
-        <w:t xml:space="preserve"> the data structure. The DS1302 real time clock module can only output seconds as the biggest time resolution. Therefore I needed a more precise time data too. I have discovered in the Arduino documentation that the microcontroller is counting the elapsed milliseconds since the last restart. This can be requested by the call of Millis() function.</w:t>
+        <w:t xml:space="preserve"> the data structure. The DS1302 real time clock module can only output seconds as the biggest time resolution. </w:t>
+      </w:r>
+      <w:proofErr w:type="gramStart"/>
+      <w:r>
+        <w:rPr>
+          <w:rFonts w:ascii="Times New Roman" w:eastAsia="Times New Roman" w:hAnsi="Times New Roman" w:cs="Times New Roman"/>
+          <w:color w:val="000000"/>
+          <w:sz w:val="24"/>
+          <w:szCs w:val="24"/>
+          <w:lang w:val="en-GB" w:eastAsia="hu-HU"/>
+        </w:rPr>
+        <w:t>Therefore</w:t>
+      </w:r>
+      <w:proofErr w:type="gramEnd"/>
+      <w:r>
+        <w:rPr>
+          <w:rFonts w:ascii="Times New Roman" w:eastAsia="Times New Roman" w:hAnsi="Times New Roman" w:cs="Times New Roman"/>
+          <w:color w:val="000000"/>
+          <w:sz w:val="24"/>
+          <w:szCs w:val="24"/>
+          <w:lang w:val="en-GB" w:eastAsia="hu-HU"/>
+        </w:rPr>
+        <w:t xml:space="preserve"> I needed a more precise time data too. I have discovered in the Arduino documentation that the microcontroller is counting the elapsed milliseconds since the last restart. This can be requested by the call of </w:t>
+      </w:r>
+      <w:proofErr w:type="gramStart"/>
+      <w:r>
+        <w:rPr>
+          <w:rFonts w:ascii="Times New Roman" w:eastAsia="Times New Roman" w:hAnsi="Times New Roman" w:cs="Times New Roman"/>
+          <w:color w:val="000000"/>
+          <w:sz w:val="24"/>
+          <w:szCs w:val="24"/>
+          <w:lang w:val="en-GB" w:eastAsia="hu-HU"/>
+        </w:rPr>
+        <w:t>Millis(</w:t>
+      </w:r>
+      <w:proofErr w:type="gramEnd"/>
+      <w:r>
+        <w:rPr>
+          <w:rFonts w:ascii="Times New Roman" w:eastAsia="Times New Roman" w:hAnsi="Times New Roman" w:cs="Times New Roman"/>
+          <w:color w:val="000000"/>
+          <w:sz w:val="24"/>
+          <w:szCs w:val="24"/>
+          <w:lang w:val="en-GB" w:eastAsia="hu-HU"/>
+        </w:rPr>
+        <w:t>) function.</w:t>
       </w:r>
     </w:p>
     <w:p>
@@ -6290,7 +7041,51 @@
           <w:szCs w:val="24"/>
           <w:lang w:val="en-GB" w:eastAsia="hu-HU"/>
         </w:rPr>
-        <w:t>After solving the timestamp issue I could start defining which data is necessary from the robotic arm. First of all, the system voltage should be continuously monitored. Then the encoder values of each servos. Additionally the 3D coordinates can be stored using the calculations presented in the attached project laboratory documentation.</w:t>
+        <w:t xml:space="preserve">After solving the timestamp issue I could start defining which data is necessary from the robotic arm. First of all, the system voltage should be continuously monitored. Then the encoder values of each </w:t>
+      </w:r>
+      <w:proofErr w:type="gramStart"/>
+      <w:r>
+        <w:rPr>
+          <w:rFonts w:ascii="Times New Roman" w:eastAsia="Times New Roman" w:hAnsi="Times New Roman" w:cs="Times New Roman"/>
+          <w:color w:val="000000"/>
+          <w:sz w:val="24"/>
+          <w:szCs w:val="24"/>
+          <w:lang w:val="en-GB" w:eastAsia="hu-HU"/>
+        </w:rPr>
+        <w:t>servos</w:t>
+      </w:r>
+      <w:proofErr w:type="gramEnd"/>
+      <w:r>
+        <w:rPr>
+          <w:rFonts w:ascii="Times New Roman" w:eastAsia="Times New Roman" w:hAnsi="Times New Roman" w:cs="Times New Roman"/>
+          <w:color w:val="000000"/>
+          <w:sz w:val="24"/>
+          <w:szCs w:val="24"/>
+          <w:lang w:val="en-GB" w:eastAsia="hu-HU"/>
+        </w:rPr>
+        <w:t xml:space="preserve">. </w:t>
+      </w:r>
+      <w:proofErr w:type="gramStart"/>
+      <w:r>
+        <w:rPr>
+          <w:rFonts w:ascii="Times New Roman" w:eastAsia="Times New Roman" w:hAnsi="Times New Roman" w:cs="Times New Roman"/>
+          <w:color w:val="000000"/>
+          <w:sz w:val="24"/>
+          <w:szCs w:val="24"/>
+          <w:lang w:val="en-GB" w:eastAsia="hu-HU"/>
+        </w:rPr>
+        <w:t>Additionally</w:t>
+      </w:r>
+      <w:proofErr w:type="gramEnd"/>
+      <w:r>
+        <w:rPr>
+          <w:rFonts w:ascii="Times New Roman" w:eastAsia="Times New Roman" w:hAnsi="Times New Roman" w:cs="Times New Roman"/>
+          <w:color w:val="000000"/>
+          <w:sz w:val="24"/>
+          <w:szCs w:val="24"/>
+          <w:lang w:val="en-GB" w:eastAsia="hu-HU"/>
+        </w:rPr>
+        <w:t xml:space="preserve"> the 3D coordinates can be stored using the calculations presented in the attached project laboratory documentation.</w:t>
       </w:r>
     </w:p>
     <w:p>
@@ -6300,14 +7095,14 @@
           <w:lang w:val="en-GB"/>
         </w:rPr>
       </w:pPr>
-      <w:bookmarkStart w:id="10" w:name="_Toc8072291"/>
+      <w:bookmarkStart w:id="11" w:name="_Toc8219500"/>
       <w:r>
         <w:rPr>
           <w:lang w:val="en-GB"/>
         </w:rPr>
         <w:t>Software implementation</w:t>
       </w:r>
-      <w:bookmarkEnd w:id="10"/>
+      <w:bookmarkEnd w:id="11"/>
     </w:p>
     <w:p>
       <w:pPr>
@@ -6350,7 +7145,29 @@
           <w:szCs w:val="24"/>
           <w:lang w:val="en-GB" w:eastAsia="hu-HU"/>
         </w:rPr>
-        <w:t>Firstly, let’s see the basic functions of the RTC.h header:</w:t>
+        <w:t xml:space="preserve">Firstly, let’s see the basic functions of the </w:t>
+      </w:r>
+      <w:proofErr w:type="spellStart"/>
+      <w:r>
+        <w:rPr>
+          <w:rFonts w:ascii="Times New Roman" w:eastAsia="Times New Roman" w:hAnsi="Times New Roman" w:cs="Times New Roman"/>
+          <w:color w:val="000000"/>
+          <w:sz w:val="24"/>
+          <w:szCs w:val="24"/>
+          <w:lang w:val="en-GB" w:eastAsia="hu-HU"/>
+        </w:rPr>
+        <w:t>RTC.h</w:t>
+      </w:r>
+      <w:proofErr w:type="spellEnd"/>
+      <w:r>
+        <w:rPr>
+          <w:rFonts w:ascii="Times New Roman" w:eastAsia="Times New Roman" w:hAnsi="Times New Roman" w:cs="Times New Roman"/>
+          <w:color w:val="000000"/>
+          <w:sz w:val="24"/>
+          <w:szCs w:val="24"/>
+          <w:lang w:val="en-GB" w:eastAsia="hu-HU"/>
+        </w:rPr>
+        <w:t xml:space="preserve"> header:</w:t>
       </w:r>
     </w:p>
     <w:p>
@@ -6375,7 +7192,27 @@
           <w:szCs w:val="24"/>
           <w:lang w:val="en-GB" w:eastAsia="hu-HU"/>
         </w:rPr>
-        <w:t>void setTimeAndDate ();</w:t>
+        <w:t xml:space="preserve">void </w:t>
+      </w:r>
+      <w:proofErr w:type="spellStart"/>
+      <w:r>
+        <w:rPr>
+          <w:rFonts w:ascii="Times New Roman" w:eastAsia="Times New Roman" w:hAnsi="Times New Roman" w:cs="Times New Roman"/>
+          <w:sz w:val="24"/>
+          <w:szCs w:val="24"/>
+          <w:lang w:val="en-GB" w:eastAsia="hu-HU"/>
+        </w:rPr>
+        <w:t>setTimeAndDate</w:t>
+      </w:r>
+      <w:proofErr w:type="spellEnd"/>
+      <w:r>
+        <w:rPr>
+          <w:rFonts w:ascii="Times New Roman" w:eastAsia="Times New Roman" w:hAnsi="Times New Roman" w:cs="Times New Roman"/>
+          <w:sz w:val="24"/>
+          <w:szCs w:val="24"/>
+          <w:lang w:val="en-GB" w:eastAsia="hu-HU"/>
+        </w:rPr>
+        <w:t xml:space="preserve"> ();</w:t>
       </w:r>
     </w:p>
     <w:p>
@@ -6400,7 +7237,38 @@
           <w:szCs w:val="24"/>
           <w:lang w:val="en-GB" w:eastAsia="hu-HU"/>
         </w:rPr>
-        <w:t>void getTimeAndDate();</w:t>
+        <w:t xml:space="preserve">void </w:t>
+      </w:r>
+      <w:proofErr w:type="spellStart"/>
+      <w:proofErr w:type="gramStart"/>
+      <w:r>
+        <w:rPr>
+          <w:rFonts w:ascii="Times New Roman" w:eastAsia="Times New Roman" w:hAnsi="Times New Roman" w:cs="Times New Roman"/>
+          <w:sz w:val="24"/>
+          <w:szCs w:val="24"/>
+          <w:lang w:val="en-GB" w:eastAsia="hu-HU"/>
+        </w:rPr>
+        <w:t>getTimeAndDate</w:t>
+      </w:r>
+      <w:proofErr w:type="spellEnd"/>
+      <w:r>
+        <w:rPr>
+          <w:rFonts w:ascii="Times New Roman" w:eastAsia="Times New Roman" w:hAnsi="Times New Roman" w:cs="Times New Roman"/>
+          <w:sz w:val="24"/>
+          <w:szCs w:val="24"/>
+          <w:lang w:val="en-GB" w:eastAsia="hu-HU"/>
+        </w:rPr>
+        <w:t>(</w:t>
+      </w:r>
+      <w:proofErr w:type="gramEnd"/>
+      <w:r>
+        <w:rPr>
+          <w:rFonts w:ascii="Times New Roman" w:eastAsia="Times New Roman" w:hAnsi="Times New Roman" w:cs="Times New Roman"/>
+          <w:sz w:val="24"/>
+          <w:szCs w:val="24"/>
+          <w:lang w:val="en-GB" w:eastAsia="hu-HU"/>
+        </w:rPr>
+        <w:t>);</w:t>
       </w:r>
     </w:p>
     <w:p>
@@ -6425,7 +7293,38 @@
           <w:szCs w:val="24"/>
           <w:lang w:val="en-GB" w:eastAsia="hu-HU"/>
         </w:rPr>
-        <w:t>void printTimeStamp();</w:t>
+        <w:t xml:space="preserve">void </w:t>
+      </w:r>
+      <w:proofErr w:type="spellStart"/>
+      <w:proofErr w:type="gramStart"/>
+      <w:r>
+        <w:rPr>
+          <w:rFonts w:ascii="Times New Roman" w:eastAsia="Times New Roman" w:hAnsi="Times New Roman" w:cs="Times New Roman"/>
+          <w:sz w:val="24"/>
+          <w:szCs w:val="24"/>
+          <w:lang w:val="en-GB" w:eastAsia="hu-HU"/>
+        </w:rPr>
+        <w:t>printTimeStamp</w:t>
+      </w:r>
+      <w:proofErr w:type="spellEnd"/>
+      <w:r>
+        <w:rPr>
+          <w:rFonts w:ascii="Times New Roman" w:eastAsia="Times New Roman" w:hAnsi="Times New Roman" w:cs="Times New Roman"/>
+          <w:sz w:val="24"/>
+          <w:szCs w:val="24"/>
+          <w:lang w:val="en-GB" w:eastAsia="hu-HU"/>
+        </w:rPr>
+        <w:t>(</w:t>
+      </w:r>
+      <w:proofErr w:type="gramEnd"/>
+      <w:r>
+        <w:rPr>
+          <w:rFonts w:ascii="Times New Roman" w:eastAsia="Times New Roman" w:hAnsi="Times New Roman" w:cs="Times New Roman"/>
+          <w:sz w:val="24"/>
+          <w:szCs w:val="24"/>
+          <w:lang w:val="en-GB" w:eastAsia="hu-HU"/>
+        </w:rPr>
+        <w:t>);</w:t>
       </w:r>
     </w:p>
     <w:p>
@@ -6491,7 +7390,38 @@
           <w:szCs w:val="24"/>
           <w:lang w:val="en-GB" w:eastAsia="hu-HU"/>
         </w:rPr>
-        <w:t>void initializeSD()</w:t>
+        <w:t xml:space="preserve">void </w:t>
+      </w:r>
+      <w:proofErr w:type="spellStart"/>
+      <w:proofErr w:type="gramStart"/>
+      <w:r>
+        <w:rPr>
+          <w:rFonts w:ascii="Times New Roman" w:eastAsia="Times New Roman" w:hAnsi="Times New Roman" w:cs="Times New Roman"/>
+          <w:sz w:val="24"/>
+          <w:szCs w:val="24"/>
+          <w:lang w:val="en-GB" w:eastAsia="hu-HU"/>
+        </w:rPr>
+        <w:t>initializeSD</w:t>
+      </w:r>
+      <w:proofErr w:type="spellEnd"/>
+      <w:r>
+        <w:rPr>
+          <w:rFonts w:ascii="Times New Roman" w:eastAsia="Times New Roman" w:hAnsi="Times New Roman" w:cs="Times New Roman"/>
+          <w:sz w:val="24"/>
+          <w:szCs w:val="24"/>
+          <w:lang w:val="en-GB" w:eastAsia="hu-HU"/>
+        </w:rPr>
+        <w:t>(</w:t>
+      </w:r>
+      <w:proofErr w:type="gramEnd"/>
+      <w:r>
+        <w:rPr>
+          <w:rFonts w:ascii="Times New Roman" w:eastAsia="Times New Roman" w:hAnsi="Times New Roman" w:cs="Times New Roman"/>
+          <w:sz w:val="24"/>
+          <w:szCs w:val="24"/>
+          <w:lang w:val="en-GB" w:eastAsia="hu-HU"/>
+        </w:rPr>
+        <w:t>)</w:t>
       </w:r>
       <w:r>
         <w:rPr>
@@ -6524,7 +7454,7 @@
           <w:lang w:eastAsia="hu-HU"/>
         </w:rPr>
         <w:drawing>
-          <wp:inline distT="0" distB="0" distL="0" distR="0" wp14:anchorId="40749E8A" wp14:editId="54F2F29E">
+          <wp:inline distT="0" distB="0" distL="0" distR="0" wp14:anchorId="15862154" wp14:editId="55B95288">
             <wp:extent cx="3543300" cy="2247900"/>
             <wp:effectExtent l="0" t="0" r="0" b="0"/>
             <wp:docPr id="4" name="Kép 4"/>
@@ -6575,14 +7505,56 @@
           <w:lang w:val="en-GB" w:eastAsia="hu-HU"/>
         </w:rPr>
       </w:pPr>
-      <w:r>
-        <w:rPr>
-          <w:rFonts w:ascii="Times New Roman" w:eastAsia="Times New Roman" w:hAnsi="Times New Roman" w:cs="Times New Roman"/>
-          <w:sz w:val="24"/>
-          <w:szCs w:val="24"/>
-          <w:lang w:val="en-GB" w:eastAsia="hu-HU"/>
-        </w:rPr>
-        <w:t>int createFile(char filename[])</w:t>
+      <w:proofErr w:type="spellStart"/>
+      <w:r>
+        <w:rPr>
+          <w:rFonts w:ascii="Times New Roman" w:eastAsia="Times New Roman" w:hAnsi="Times New Roman" w:cs="Times New Roman"/>
+          <w:sz w:val="24"/>
+          <w:szCs w:val="24"/>
+          <w:lang w:val="en-GB" w:eastAsia="hu-HU"/>
+        </w:rPr>
+        <w:t>int</w:t>
+      </w:r>
+      <w:proofErr w:type="spellEnd"/>
+      <w:r>
+        <w:rPr>
+          <w:rFonts w:ascii="Times New Roman" w:eastAsia="Times New Roman" w:hAnsi="Times New Roman" w:cs="Times New Roman"/>
+          <w:sz w:val="24"/>
+          <w:szCs w:val="24"/>
+          <w:lang w:val="en-GB" w:eastAsia="hu-HU"/>
+        </w:rPr>
+        <w:t xml:space="preserve"> </w:t>
+      </w:r>
+      <w:proofErr w:type="spellStart"/>
+      <w:proofErr w:type="gramStart"/>
+      <w:r>
+        <w:rPr>
+          <w:rFonts w:ascii="Times New Roman" w:eastAsia="Times New Roman" w:hAnsi="Times New Roman" w:cs="Times New Roman"/>
+          <w:sz w:val="24"/>
+          <w:szCs w:val="24"/>
+          <w:lang w:val="en-GB" w:eastAsia="hu-HU"/>
+        </w:rPr>
+        <w:t>createFile</w:t>
+      </w:r>
+      <w:proofErr w:type="spellEnd"/>
+      <w:r>
+        <w:rPr>
+          <w:rFonts w:ascii="Times New Roman" w:eastAsia="Times New Roman" w:hAnsi="Times New Roman" w:cs="Times New Roman"/>
+          <w:sz w:val="24"/>
+          <w:szCs w:val="24"/>
+          <w:lang w:val="en-GB" w:eastAsia="hu-HU"/>
+        </w:rPr>
+        <w:t>(</w:t>
+      </w:r>
+      <w:proofErr w:type="gramEnd"/>
+      <w:r>
+        <w:rPr>
+          <w:rFonts w:ascii="Times New Roman" w:eastAsia="Times New Roman" w:hAnsi="Times New Roman" w:cs="Times New Roman"/>
+          <w:sz w:val="24"/>
+          <w:szCs w:val="24"/>
+          <w:lang w:val="en-GB" w:eastAsia="hu-HU"/>
+        </w:rPr>
+        <w:t>char filename[])</w:t>
       </w:r>
     </w:p>
     <w:p>
@@ -6606,7 +7578,7 @@
           <w:lang w:eastAsia="hu-HU"/>
         </w:rPr>
         <w:drawing>
-          <wp:inline distT="0" distB="0" distL="0" distR="0" wp14:anchorId="0752731D" wp14:editId="0116DF9A">
+          <wp:inline distT="0" distB="0" distL="0" distR="0" wp14:anchorId="419FFC08" wp14:editId="31948378">
             <wp:extent cx="3419475" cy="2314575"/>
             <wp:effectExtent l="0" t="0" r="9525" b="9525"/>
             <wp:docPr id="3" name="Kép 3"/>
@@ -6657,14 +7629,56 @@
           <w:lang w:val="en-GB" w:eastAsia="hu-HU"/>
         </w:rPr>
       </w:pPr>
-      <w:r>
-        <w:rPr>
-          <w:rFonts w:ascii="Times New Roman" w:eastAsia="Times New Roman" w:hAnsi="Times New Roman" w:cs="Times New Roman"/>
-          <w:sz w:val="24"/>
-          <w:szCs w:val="24"/>
-          <w:lang w:val="en-GB" w:eastAsia="hu-HU"/>
-        </w:rPr>
-        <w:t>int writeToFile(String text)</w:t>
+      <w:proofErr w:type="spellStart"/>
+      <w:r>
+        <w:rPr>
+          <w:rFonts w:ascii="Times New Roman" w:eastAsia="Times New Roman" w:hAnsi="Times New Roman" w:cs="Times New Roman"/>
+          <w:sz w:val="24"/>
+          <w:szCs w:val="24"/>
+          <w:lang w:val="en-GB" w:eastAsia="hu-HU"/>
+        </w:rPr>
+        <w:t>int</w:t>
+      </w:r>
+      <w:proofErr w:type="spellEnd"/>
+      <w:r>
+        <w:rPr>
+          <w:rFonts w:ascii="Times New Roman" w:eastAsia="Times New Roman" w:hAnsi="Times New Roman" w:cs="Times New Roman"/>
+          <w:sz w:val="24"/>
+          <w:szCs w:val="24"/>
+          <w:lang w:val="en-GB" w:eastAsia="hu-HU"/>
+        </w:rPr>
+        <w:t xml:space="preserve"> </w:t>
+      </w:r>
+      <w:proofErr w:type="spellStart"/>
+      <w:proofErr w:type="gramStart"/>
+      <w:r>
+        <w:rPr>
+          <w:rFonts w:ascii="Times New Roman" w:eastAsia="Times New Roman" w:hAnsi="Times New Roman" w:cs="Times New Roman"/>
+          <w:sz w:val="24"/>
+          <w:szCs w:val="24"/>
+          <w:lang w:val="en-GB" w:eastAsia="hu-HU"/>
+        </w:rPr>
+        <w:t>writeToFile</w:t>
+      </w:r>
+      <w:proofErr w:type="spellEnd"/>
+      <w:r>
+        <w:rPr>
+          <w:rFonts w:ascii="Times New Roman" w:eastAsia="Times New Roman" w:hAnsi="Times New Roman" w:cs="Times New Roman"/>
+          <w:sz w:val="24"/>
+          <w:szCs w:val="24"/>
+          <w:lang w:val="en-GB" w:eastAsia="hu-HU"/>
+        </w:rPr>
+        <w:t>(</w:t>
+      </w:r>
+      <w:proofErr w:type="gramEnd"/>
+      <w:r>
+        <w:rPr>
+          <w:rFonts w:ascii="Times New Roman" w:eastAsia="Times New Roman" w:hAnsi="Times New Roman" w:cs="Times New Roman"/>
+          <w:sz w:val="24"/>
+          <w:szCs w:val="24"/>
+          <w:lang w:val="en-GB" w:eastAsia="hu-HU"/>
+        </w:rPr>
+        <w:t>String text)</w:t>
       </w:r>
     </w:p>
     <w:p>
@@ -6689,7 +7703,7 @@
         </w:rPr>
         <w:lastRenderedPageBreak/>
         <w:drawing>
-          <wp:inline distT="0" distB="0" distL="0" distR="0" wp14:anchorId="658CD608" wp14:editId="66FBEEDC">
+          <wp:inline distT="0" distB="0" distL="0" distR="0" wp14:anchorId="29844DCA" wp14:editId="53A904E4">
             <wp:extent cx="3181350" cy="2543175"/>
             <wp:effectExtent l="0" t="0" r="0" b="9525"/>
             <wp:docPr id="5" name="Kép 5"/>
@@ -6747,7 +7761,38 @@
           <w:szCs w:val="24"/>
           <w:lang w:val="en-GB" w:eastAsia="hu-HU"/>
         </w:rPr>
-        <w:t>void closeFile()</w:t>
+        <w:t xml:space="preserve">void </w:t>
+      </w:r>
+      <w:proofErr w:type="spellStart"/>
+      <w:proofErr w:type="gramStart"/>
+      <w:r>
+        <w:rPr>
+          <w:rFonts w:ascii="Times New Roman" w:eastAsia="Times New Roman" w:hAnsi="Times New Roman" w:cs="Times New Roman"/>
+          <w:sz w:val="24"/>
+          <w:szCs w:val="24"/>
+          <w:lang w:val="en-GB" w:eastAsia="hu-HU"/>
+        </w:rPr>
+        <w:t>closeFile</w:t>
+      </w:r>
+      <w:proofErr w:type="spellEnd"/>
+      <w:r>
+        <w:rPr>
+          <w:rFonts w:ascii="Times New Roman" w:eastAsia="Times New Roman" w:hAnsi="Times New Roman" w:cs="Times New Roman"/>
+          <w:sz w:val="24"/>
+          <w:szCs w:val="24"/>
+          <w:lang w:val="en-GB" w:eastAsia="hu-HU"/>
+        </w:rPr>
+        <w:t>(</w:t>
+      </w:r>
+      <w:proofErr w:type="gramEnd"/>
+      <w:r>
+        <w:rPr>
+          <w:rFonts w:ascii="Times New Roman" w:eastAsia="Times New Roman" w:hAnsi="Times New Roman" w:cs="Times New Roman"/>
+          <w:sz w:val="24"/>
+          <w:szCs w:val="24"/>
+          <w:lang w:val="en-GB" w:eastAsia="hu-HU"/>
+        </w:rPr>
+        <w:t>)</w:t>
       </w:r>
     </w:p>
     <w:p>
@@ -6771,7 +7816,7 @@
           <w:lang w:eastAsia="hu-HU"/>
         </w:rPr>
         <w:drawing>
-          <wp:inline distT="0" distB="0" distL="0" distR="0" wp14:anchorId="6A07602F" wp14:editId="3801EB5A">
+          <wp:inline distT="0" distB="0" distL="0" distR="0" wp14:anchorId="162D75BF" wp14:editId="690AEED6">
             <wp:extent cx="2400300" cy="1514475"/>
             <wp:effectExtent l="0" t="0" r="0" b="9525"/>
             <wp:docPr id="6" name="Kép 6"/>
@@ -6822,14 +7867,56 @@
           <w:lang w:val="en-GB" w:eastAsia="hu-HU"/>
         </w:rPr>
       </w:pPr>
-      <w:r>
-        <w:rPr>
-          <w:rFonts w:ascii="Times New Roman" w:eastAsia="Times New Roman" w:hAnsi="Times New Roman" w:cs="Times New Roman"/>
-          <w:sz w:val="24"/>
-          <w:szCs w:val="24"/>
-          <w:lang w:val="en-GB" w:eastAsia="hu-HU"/>
-        </w:rPr>
-        <w:t>int openFile(char filename[])</w:t>
+      <w:proofErr w:type="spellStart"/>
+      <w:r>
+        <w:rPr>
+          <w:rFonts w:ascii="Times New Roman" w:eastAsia="Times New Roman" w:hAnsi="Times New Roman" w:cs="Times New Roman"/>
+          <w:sz w:val="24"/>
+          <w:szCs w:val="24"/>
+          <w:lang w:val="en-GB" w:eastAsia="hu-HU"/>
+        </w:rPr>
+        <w:t>int</w:t>
+      </w:r>
+      <w:proofErr w:type="spellEnd"/>
+      <w:r>
+        <w:rPr>
+          <w:rFonts w:ascii="Times New Roman" w:eastAsia="Times New Roman" w:hAnsi="Times New Roman" w:cs="Times New Roman"/>
+          <w:sz w:val="24"/>
+          <w:szCs w:val="24"/>
+          <w:lang w:val="en-GB" w:eastAsia="hu-HU"/>
+        </w:rPr>
+        <w:t xml:space="preserve"> </w:t>
+      </w:r>
+      <w:proofErr w:type="spellStart"/>
+      <w:proofErr w:type="gramStart"/>
+      <w:r>
+        <w:rPr>
+          <w:rFonts w:ascii="Times New Roman" w:eastAsia="Times New Roman" w:hAnsi="Times New Roman" w:cs="Times New Roman"/>
+          <w:sz w:val="24"/>
+          <w:szCs w:val="24"/>
+          <w:lang w:val="en-GB" w:eastAsia="hu-HU"/>
+        </w:rPr>
+        <w:t>openFile</w:t>
+      </w:r>
+      <w:proofErr w:type="spellEnd"/>
+      <w:r>
+        <w:rPr>
+          <w:rFonts w:ascii="Times New Roman" w:eastAsia="Times New Roman" w:hAnsi="Times New Roman" w:cs="Times New Roman"/>
+          <w:sz w:val="24"/>
+          <w:szCs w:val="24"/>
+          <w:lang w:val="en-GB" w:eastAsia="hu-HU"/>
+        </w:rPr>
+        <w:t>(</w:t>
+      </w:r>
+      <w:proofErr w:type="gramEnd"/>
+      <w:r>
+        <w:rPr>
+          <w:rFonts w:ascii="Times New Roman" w:eastAsia="Times New Roman" w:hAnsi="Times New Roman" w:cs="Times New Roman"/>
+          <w:sz w:val="24"/>
+          <w:szCs w:val="24"/>
+          <w:lang w:val="en-GB" w:eastAsia="hu-HU"/>
+        </w:rPr>
+        <w:t>char filename[])</w:t>
       </w:r>
     </w:p>
     <w:p>
@@ -6853,7 +7940,7 @@
           <w:lang w:eastAsia="hu-HU"/>
         </w:rPr>
         <w:drawing>
-          <wp:inline distT="0" distB="0" distL="0" distR="0" wp14:anchorId="3CAEB456" wp14:editId="15491C83">
+          <wp:inline distT="0" distB="0" distL="0" distR="0" wp14:anchorId="63796866" wp14:editId="43A6F708">
             <wp:extent cx="3390900" cy="2266950"/>
             <wp:effectExtent l="0" t="0" r="0" b="0"/>
             <wp:docPr id="7" name="Kép 7"/>
@@ -6911,7 +7998,38 @@
           <w:szCs w:val="24"/>
           <w:lang w:val="en-GB" w:eastAsia="hu-HU"/>
         </w:rPr>
-        <w:t>String readLine()</w:t>
+        <w:t xml:space="preserve">String </w:t>
+      </w:r>
+      <w:proofErr w:type="spellStart"/>
+      <w:proofErr w:type="gramStart"/>
+      <w:r>
+        <w:rPr>
+          <w:rFonts w:ascii="Times New Roman" w:eastAsia="Times New Roman" w:hAnsi="Times New Roman" w:cs="Times New Roman"/>
+          <w:sz w:val="24"/>
+          <w:szCs w:val="24"/>
+          <w:lang w:val="en-GB" w:eastAsia="hu-HU"/>
+        </w:rPr>
+        <w:t>readLine</w:t>
+      </w:r>
+      <w:proofErr w:type="spellEnd"/>
+      <w:r>
+        <w:rPr>
+          <w:rFonts w:ascii="Times New Roman" w:eastAsia="Times New Roman" w:hAnsi="Times New Roman" w:cs="Times New Roman"/>
+          <w:sz w:val="24"/>
+          <w:szCs w:val="24"/>
+          <w:lang w:val="en-GB" w:eastAsia="hu-HU"/>
+        </w:rPr>
+        <w:t>(</w:t>
+      </w:r>
+      <w:proofErr w:type="gramEnd"/>
+      <w:r>
+        <w:rPr>
+          <w:rFonts w:ascii="Times New Roman" w:eastAsia="Times New Roman" w:hAnsi="Times New Roman" w:cs="Times New Roman"/>
+          <w:sz w:val="24"/>
+          <w:szCs w:val="24"/>
+          <w:lang w:val="en-GB" w:eastAsia="hu-HU"/>
+        </w:rPr>
+        <w:t>)</w:t>
       </w:r>
     </w:p>
     <w:p>
@@ -6936,7 +8054,7 @@
         </w:rPr>
         <w:lastRenderedPageBreak/>
         <w:drawing>
-          <wp:inline distT="0" distB="0" distL="0" distR="0" wp14:anchorId="30D79C31" wp14:editId="5A8FCC08">
+          <wp:inline distT="0" distB="0" distL="0" distR="0" wp14:anchorId="775FCFE9" wp14:editId="31B80DF7">
             <wp:extent cx="2333625" cy="3028950"/>
             <wp:effectExtent l="0" t="0" r="9525" b="0"/>
             <wp:docPr id="8" name="Kép 8"/>
@@ -7043,7 +8161,27 @@
           <w:szCs w:val="24"/>
           <w:lang w:val="en-GB" w:eastAsia="hu-HU"/>
         </w:rPr>
-        <w:t xml:space="preserve"> secure opening and positioning to its end to append it. Readline </w:t>
+        <w:t xml:space="preserve"> secure opening and positioning to its end to append it. </w:t>
+      </w:r>
+      <w:proofErr w:type="spellStart"/>
+      <w:r>
+        <w:rPr>
+          <w:rFonts w:ascii="Times New Roman" w:eastAsia="Times New Roman" w:hAnsi="Times New Roman" w:cs="Times New Roman"/>
+          <w:sz w:val="24"/>
+          <w:szCs w:val="24"/>
+          <w:lang w:val="en-GB" w:eastAsia="hu-HU"/>
+        </w:rPr>
+        <w:t>Readline</w:t>
+      </w:r>
+      <w:proofErr w:type="spellEnd"/>
+      <w:r>
+        <w:rPr>
+          <w:rFonts w:ascii="Times New Roman" w:eastAsia="Times New Roman" w:hAnsi="Times New Roman" w:cs="Times New Roman"/>
+          <w:sz w:val="24"/>
+          <w:szCs w:val="24"/>
+          <w:lang w:val="en-GB" w:eastAsia="hu-HU"/>
+        </w:rPr>
+        <w:t xml:space="preserve"> </w:t>
       </w:r>
       <w:r>
         <w:rPr>
@@ -7081,7 +8219,7 @@
           <w:lang w:val="en-GB"/>
         </w:rPr>
       </w:pPr>
-      <w:bookmarkStart w:id="11" w:name="_Toc8072292"/>
+      <w:bookmarkStart w:id="12" w:name="_Toc8219501"/>
       <w:r>
         <w:rPr>
           <w:lang w:val="en-GB"/>
@@ -7089,7 +8227,7 @@
         <w:lastRenderedPageBreak/>
         <w:t>Testing</w:t>
       </w:r>
-      <w:bookmarkEnd w:id="11"/>
+      <w:bookmarkEnd w:id="12"/>
     </w:p>
     <w:p>
       <w:pPr>
@@ -7140,14 +8278,14 @@
           <w:lang w:val="en-GB"/>
         </w:rPr>
       </w:pPr>
-      <w:bookmarkStart w:id="12" w:name="_Toc8072293"/>
+      <w:bookmarkStart w:id="13" w:name="_Toc8219502"/>
       <w:r>
         <w:rPr>
           <w:lang w:val="en-GB"/>
         </w:rPr>
         <w:t>System test</w:t>
       </w:r>
-      <w:bookmarkEnd w:id="12"/>
+      <w:bookmarkEnd w:id="13"/>
     </w:p>
     <w:p>
       <w:pPr>
@@ -7155,12 +8293,14 @@
         <w:rPr>
           <w:rFonts w:ascii="Times New Roman" w:hAnsi="Times New Roman" w:cs="Times New Roman"/>
           <w:sz w:val="24"/>
+          <w:lang w:val="en-GB"/>
         </w:rPr>
       </w:pPr>
       <w:r>
         <w:rPr>
           <w:rFonts w:ascii="Times New Roman" w:hAnsi="Times New Roman" w:cs="Times New Roman"/>
           <w:sz w:val="24"/>
+          <w:lang w:val="en-GB"/>
         </w:rPr>
         <w:t>Detailed test results will be provided in the following semester’s</w:t>
       </w:r>
@@ -7168,6 +8308,7 @@
         <w:rPr>
           <w:rFonts w:ascii="Times New Roman" w:hAnsi="Times New Roman" w:cs="Times New Roman"/>
           <w:sz w:val="24"/>
+          <w:lang w:val="en-GB"/>
         </w:rPr>
         <w:t xml:space="preserve"> documentation for the Thesis Laboratory</w:t>
       </w:r>
@@ -7175,6 +8316,7 @@
         <w:rPr>
           <w:rFonts w:ascii="Times New Roman" w:hAnsi="Times New Roman" w:cs="Times New Roman"/>
           <w:sz w:val="24"/>
+          <w:lang w:val="en-GB"/>
         </w:rPr>
         <w:t xml:space="preserve"> subject.</w:t>
       </w:r>
@@ -7186,14 +8328,14 @@
           <w:lang w:val="en-GB"/>
         </w:rPr>
       </w:pPr>
-      <w:bookmarkStart w:id="13" w:name="_Toc8072294"/>
+      <w:bookmarkStart w:id="14" w:name="_Toc8219503"/>
       <w:r>
         <w:rPr>
           <w:lang w:val="en-GB"/>
         </w:rPr>
         <w:t>Software test</w:t>
       </w:r>
-      <w:bookmarkEnd w:id="13"/>
+      <w:bookmarkEnd w:id="14"/>
     </w:p>
     <w:p>
       <w:pPr>
@@ -7201,12 +8343,14 @@
         <w:rPr>
           <w:rFonts w:ascii="Times New Roman" w:hAnsi="Times New Roman" w:cs="Times New Roman"/>
           <w:sz w:val="24"/>
+          <w:lang w:val="en-GB"/>
         </w:rPr>
       </w:pPr>
       <w:r>
         <w:rPr>
           <w:rFonts w:ascii="Times New Roman" w:hAnsi="Times New Roman" w:cs="Times New Roman"/>
           <w:sz w:val="24"/>
+          <w:lang w:val="en-GB"/>
         </w:rPr>
         <w:t xml:space="preserve">Detailed test results will be provided in the following semester’s documentation for the Thesis </w:t>
       </w:r>
@@ -7214,6 +8358,7 @@
         <w:rPr>
           <w:rFonts w:ascii="Times New Roman" w:hAnsi="Times New Roman" w:cs="Times New Roman"/>
           <w:sz w:val="24"/>
+          <w:lang w:val="en-GB"/>
         </w:rPr>
         <w:t>Laboratory</w:t>
       </w:r>
@@ -7221,6 +8366,7 @@
         <w:rPr>
           <w:rFonts w:ascii="Times New Roman" w:hAnsi="Times New Roman" w:cs="Times New Roman"/>
           <w:sz w:val="24"/>
+          <w:lang w:val="en-GB"/>
         </w:rPr>
         <w:t xml:space="preserve"> subject.</w:t>
       </w:r>
@@ -7246,7 +8392,7 @@
           <w:lang w:val="en-GB"/>
         </w:rPr>
       </w:pPr>
-      <w:bookmarkStart w:id="14" w:name="_Toc8072295"/>
+      <w:bookmarkStart w:id="15" w:name="_Toc8219504"/>
       <w:r>
         <w:rPr>
           <w:lang w:val="en-GB"/>
@@ -7254,7 +8400,7 @@
         <w:lastRenderedPageBreak/>
         <w:t>Summary</w:t>
       </w:r>
-      <w:bookmarkEnd w:id="14"/>
+      <w:bookmarkEnd w:id="15"/>
     </w:p>
     <w:p>
       <w:pPr>
@@ -7286,14 +8432,14 @@
           <w:lang w:val="en-GB"/>
         </w:rPr>
       </w:pPr>
-      <w:bookmarkStart w:id="15" w:name="_Toc8072296"/>
+      <w:bookmarkStart w:id="16" w:name="_Toc8219505"/>
       <w:r>
         <w:rPr>
           <w:lang w:val="en-GB"/>
         </w:rPr>
         <w:t>Future plans</w:t>
       </w:r>
-      <w:bookmarkEnd w:id="15"/>
+      <w:bookmarkEnd w:id="16"/>
     </w:p>
     <w:p>
       <w:pPr>
@@ -7357,7 +8503,7 @@
           <w:lang w:eastAsia="hu-HU"/>
         </w:rPr>
         <w:drawing>
-          <wp:inline distT="0" distB="0" distL="0" distR="0" wp14:anchorId="59932CA4" wp14:editId="7E247255">
+          <wp:inline distT="0" distB="0" distL="0" distR="0" wp14:anchorId="7CFC7AFE" wp14:editId="7D07604D">
             <wp:extent cx="5760720" cy="2765146"/>
             <wp:effectExtent l="0" t="0" r="0" b="0"/>
             <wp:docPr id="48" name="Kép 48" descr="KÃ©ptalÃ¡lat a kÃ¶vetkezÅre: ârehabilitation robot armâ"/>
@@ -7425,8 +8571,9 @@
           <w:szCs w:val="24"/>
           <w:lang w:val="en-GB" w:eastAsia="hu-HU"/>
         </w:rPr>
-        <w:t xml:space="preserve">With the upper mentioned learning function my project should support our life in many fields. The robotic arm’s structure is the same as the human hands, so it could memorize physiotherapic exercises to help the rehabilitation of the injured. Another interesting field </w:t>
-      </w:r>
+        <w:t xml:space="preserve">With the upper mentioned learning function my project should support our life in many fields. The robotic arm’s structure is the same as the human hands, so it could memorize </w:t>
+      </w:r>
+      <w:proofErr w:type="spellStart"/>
       <w:r>
         <w:rPr>
           <w:rFonts w:ascii="Times New Roman" w:eastAsia="Times New Roman" w:hAnsi="Times New Roman" w:cs="Times New Roman"/>
@@ -7435,8 +8582,95 @@
           <w:szCs w:val="24"/>
           <w:lang w:val="en-GB" w:eastAsia="hu-HU"/>
         </w:rPr>
+        <w:t>physiotherapic</w:t>
+      </w:r>
+      <w:proofErr w:type="spellEnd"/>
+      <w:r>
+        <w:rPr>
+          <w:rFonts w:ascii="Times New Roman" w:eastAsia="Times New Roman" w:hAnsi="Times New Roman" w:cs="Times New Roman"/>
+          <w:color w:val="000000"/>
+          <w:sz w:val="24"/>
+          <w:szCs w:val="24"/>
+          <w:lang w:val="en-GB" w:eastAsia="hu-HU"/>
+        </w:rPr>
+        <w:t xml:space="preserve"> exercises to help the rehabilitation of the injured. Another interesting field </w:t>
+      </w:r>
+      <w:r>
+        <w:rPr>
+          <w:rFonts w:ascii="Times New Roman" w:eastAsia="Times New Roman" w:hAnsi="Times New Roman" w:cs="Times New Roman"/>
+          <w:color w:val="000000"/>
+          <w:sz w:val="24"/>
+          <w:szCs w:val="24"/>
+          <w:lang w:val="en-GB" w:eastAsia="hu-HU"/>
+        </w:rPr>
         <w:lastRenderedPageBreak/>
-        <w:t>would be recording movements and replay them million times in industrial fields. Of yourse, you can not move a huge robotic arm on your own, but my project is scalable up to the mid size robotic arms which are the most common in co-robot workplaces and processes.</w:t>
+        <w:t xml:space="preserve">would be recording movements and replay them million times in industrial fields. Of </w:t>
+      </w:r>
+      <w:proofErr w:type="spellStart"/>
+      <w:r>
+        <w:rPr>
+          <w:rFonts w:ascii="Times New Roman" w:eastAsia="Times New Roman" w:hAnsi="Times New Roman" w:cs="Times New Roman"/>
+          <w:color w:val="000000"/>
+          <w:sz w:val="24"/>
+          <w:szCs w:val="24"/>
+          <w:lang w:val="en-GB" w:eastAsia="hu-HU"/>
+        </w:rPr>
+        <w:t>yourse</w:t>
+      </w:r>
+      <w:proofErr w:type="spellEnd"/>
+      <w:r>
+        <w:rPr>
+          <w:rFonts w:ascii="Times New Roman" w:eastAsia="Times New Roman" w:hAnsi="Times New Roman" w:cs="Times New Roman"/>
+          <w:color w:val="000000"/>
+          <w:sz w:val="24"/>
+          <w:szCs w:val="24"/>
+          <w:lang w:val="en-GB" w:eastAsia="hu-HU"/>
+        </w:rPr>
+        <w:t xml:space="preserve">, you </w:t>
+      </w:r>
+      <w:proofErr w:type="spellStart"/>
+      <w:r>
+        <w:rPr>
+          <w:rFonts w:ascii="Times New Roman" w:eastAsia="Times New Roman" w:hAnsi="Times New Roman" w:cs="Times New Roman"/>
+          <w:color w:val="000000"/>
+          <w:sz w:val="24"/>
+          <w:szCs w:val="24"/>
+          <w:lang w:val="en-GB" w:eastAsia="hu-HU"/>
+        </w:rPr>
+        <w:t>can not</w:t>
+      </w:r>
+      <w:proofErr w:type="spellEnd"/>
+      <w:r>
+        <w:rPr>
+          <w:rFonts w:ascii="Times New Roman" w:eastAsia="Times New Roman" w:hAnsi="Times New Roman" w:cs="Times New Roman"/>
+          <w:color w:val="000000"/>
+          <w:sz w:val="24"/>
+          <w:szCs w:val="24"/>
+          <w:lang w:val="en-GB" w:eastAsia="hu-HU"/>
+        </w:rPr>
+        <w:t xml:space="preserve"> move a huge robotic arm on your own, but my project is scalable up to the </w:t>
+      </w:r>
+      <w:proofErr w:type="spellStart"/>
+      <w:r>
+        <w:rPr>
+          <w:rFonts w:ascii="Times New Roman" w:eastAsia="Times New Roman" w:hAnsi="Times New Roman" w:cs="Times New Roman"/>
+          <w:color w:val="000000"/>
+          <w:sz w:val="24"/>
+          <w:szCs w:val="24"/>
+          <w:lang w:val="en-GB" w:eastAsia="hu-HU"/>
+        </w:rPr>
+        <w:t>mid size</w:t>
+      </w:r>
+      <w:proofErr w:type="spellEnd"/>
+      <w:r>
+        <w:rPr>
+          <w:rFonts w:ascii="Times New Roman" w:eastAsia="Times New Roman" w:hAnsi="Times New Roman" w:cs="Times New Roman"/>
+          <w:color w:val="000000"/>
+          <w:sz w:val="24"/>
+          <w:szCs w:val="24"/>
+          <w:lang w:val="en-GB" w:eastAsia="hu-HU"/>
+        </w:rPr>
+        <w:t xml:space="preserve"> robotic arms which are the most common in co-robot workplaces and processes.</w:t>
       </w:r>
     </w:p>
     <w:p>
@@ -7458,9 +8692,18 @@
         <w:br w:type="page"/>
       </w:r>
     </w:p>
-    <w:bookmarkStart w:id="16" w:name="_Toc8072297" w:displacedByCustomXml="next"/>
+    <w:bookmarkStart w:id="17" w:name="_Toc8219506" w:displacedByCustomXml="next"/>
     <w:sdt>
       <w:sdtPr>
+        <w:rPr>
+          <w:rFonts w:asciiTheme="minorHAnsi" w:eastAsiaTheme="minorHAnsi" w:hAnsiTheme="minorHAnsi" w:cstheme="minorBidi"/>
+          <w:b w:val="0"/>
+          <w:bCs w:val="0"/>
+          <w:kern w:val="0"/>
+          <w:sz w:val="22"/>
+          <w:szCs w:val="22"/>
+          <w:lang w:eastAsia="en-US"/>
+        </w:rPr>
         <w:id w:val="-151518933"/>
         <w:docPartObj>
           <w:docPartGallery w:val="Bibliographies"/>
@@ -7469,14 +8712,7 @@
       </w:sdtPr>
       <w:sdtEndPr>
         <w:rPr>
-          <w:rFonts w:asciiTheme="minorHAnsi" w:eastAsiaTheme="minorHAnsi" w:hAnsiTheme="minorHAnsi" w:cstheme="minorBidi"/>
-          <w:b w:val="0"/>
-          <w:bCs w:val="0"/>
           <w:noProof/>
-          <w:kern w:val="0"/>
-          <w:sz w:val="22"/>
-          <w:szCs w:val="22"/>
-          <w:lang w:eastAsia="en-US"/>
         </w:rPr>
       </w:sdtEndPr>
       <w:sdtContent>
@@ -7484,10 +8720,12 @@
           <w:pPr>
             <w:pStyle w:val="Cmsor1"/>
           </w:pPr>
+          <w:proofErr w:type="spellStart"/>
           <w:r>
             <w:t>Bibliography</w:t>
           </w:r>
-          <w:bookmarkEnd w:id="16"/>
+          <w:bookmarkEnd w:id="17"/>
+          <w:proofErr w:type="spellEnd"/>
         </w:p>
         <w:sdt>
           <w:sdtPr>
@@ -7497,6 +8735,7 @@
             <w:id w:val="111145805"/>
             <w:bibliography/>
           </w:sdtPr>
+          <w:sdtEndPr/>
           <w:sdtContent>
             <w:p>
               <w:pPr>
@@ -7610,11 +8849,21 @@
               <w:r>
                 <w:t xml:space="preserve">Arduino. (2017). </w:t>
               </w:r>
+              <w:proofErr w:type="spellStart"/>
               <w:r>
                 <w:t>Source</w:t>
               </w:r>
+              <w:proofErr w:type="spellEnd"/>
               <w:r>
-                <w:t xml:space="preserve">: Wikipedia: </w:t>
+                <w:t xml:space="preserve">: </w:t>
+              </w:r>
+              <w:proofErr w:type="spellStart"/>
+              <w:r>
+                <w:t>Wikipedia</w:t>
+              </w:r>
+              <w:proofErr w:type="spellEnd"/>
+              <w:r>
+                <w:t xml:space="preserve">: </w:t>
               </w:r>
               <w:hyperlink r:id="rId18" w:history="1">
                 <w:r>
@@ -7631,8 +8880,53 @@
                   <w:noProof/>
                 </w:rPr>
               </w:pPr>
+              <w:proofErr w:type="spellStart"/>
               <w:r>
-                <w:t>Bräunl, T. (2003). Embedded Robotics: Mobile Robot Design and Applications with Embedded Systems. Springer Verlag: Berlin.</w:t>
+                <w:t>Bräunl</w:t>
+              </w:r>
+              <w:proofErr w:type="spellEnd"/>
+              <w:r>
+                <w:t xml:space="preserve">, T. (2003). </w:t>
+              </w:r>
+              <w:proofErr w:type="spellStart"/>
+              <w:r>
+                <w:t>Embedded</w:t>
+              </w:r>
+              <w:proofErr w:type="spellEnd"/>
+              <w:r>
+                <w:t xml:space="preserve"> Robotics: Mobile Robot Design and </w:t>
+              </w:r>
+              <w:proofErr w:type="spellStart"/>
+              <w:r>
+                <w:t>Applications</w:t>
+              </w:r>
+              <w:proofErr w:type="spellEnd"/>
+              <w:r>
+                <w:t xml:space="preserve"> </w:t>
+              </w:r>
+              <w:proofErr w:type="spellStart"/>
+              <w:r>
+                <w:t>with</w:t>
+              </w:r>
+              <w:proofErr w:type="spellEnd"/>
+              <w:r>
+                <w:t xml:space="preserve"> </w:t>
+              </w:r>
+              <w:proofErr w:type="spellStart"/>
+              <w:r>
+                <w:t>Embedded</w:t>
+              </w:r>
+              <w:proofErr w:type="spellEnd"/>
+              <w:r>
+                <w:t xml:space="preserve"> Systems. Springer </w:t>
+              </w:r>
+              <w:proofErr w:type="spellStart"/>
+              <w:r>
+                <w:t>Verlag</w:t>
+              </w:r>
+              <w:proofErr w:type="spellEnd"/>
+              <w:r>
+                <w:t>: Berlin.</w:t>
               </w:r>
             </w:p>
           </w:sdtContent>
@@ -7656,30 +8950,43 @@
       <w:pPr>
         <w:pStyle w:val="Cmsor1"/>
       </w:pPr>
+      <w:bookmarkStart w:id="18" w:name="_Toc8219507"/>
       <w:r>
         <w:lastRenderedPageBreak/>
         <w:t>Appendix</w:t>
       </w:r>
+      <w:bookmarkEnd w:id="18"/>
     </w:p>
     <w:p>
       <w:pPr>
         <w:pStyle w:val="Cmsor2"/>
       </w:pPr>
-      <w:r>
-        <w:t>DS1302 datasheet (extract)</w:t>
-      </w:r>
-    </w:p>
-    <w:p>
-      <w:pPr>
-        <w:pStyle w:val="Cmsor2"/>
-        <w:jc w:val="center"/>
-      </w:pPr>
-      <w:r>
-        <w:rPr>
-          <w:noProof/>
-        </w:rPr>
+      <w:bookmarkStart w:id="19" w:name="_Toc8219508"/>
+      <w:r>
+        <w:t xml:space="preserve">DS1302 </w:t>
+      </w:r>
+      <w:proofErr w:type="spellStart"/>
+      <w:r>
+        <w:t>datasheet</w:t>
+      </w:r>
+      <w:proofErr w:type="spellEnd"/>
+      <w:r>
+        <w:t xml:space="preserve"> (</w:t>
+      </w:r>
+      <w:proofErr w:type="spellStart"/>
+      <w:r>
+        <w:t>extract</w:t>
+      </w:r>
+      <w:proofErr w:type="spellEnd"/>
+      <w:r>
+        <w:t>)</w:t>
+      </w:r>
+      <w:bookmarkEnd w:id="19"/>
+    </w:p>
+    <w:p>
+      <w:r>
         <w:drawing>
-          <wp:inline distT="0" distB="0" distL="0" distR="0" wp14:anchorId="17EDBCC6" wp14:editId="47AD01F4">
+          <wp:inline distT="0" distB="0" distL="0" distR="0" wp14:anchorId="1F0657E5" wp14:editId="5166B1A6">
             <wp:extent cx="4924425" cy="5581650"/>
             <wp:effectExtent l="0" t="0" r="9525" b="0"/>
             <wp:docPr id="9" name="Kép 9"/>
@@ -7719,9 +9026,27 @@
       <w:pPr>
         <w:pStyle w:val="Cmsor2"/>
       </w:pPr>
-      <w:r>
-        <w:t>LVC125A datasheet (extract)</w:t>
-      </w:r>
+      <w:bookmarkStart w:id="20" w:name="_Toc8219509"/>
+      <w:r>
+        <w:t xml:space="preserve">LVC125A </w:t>
+      </w:r>
+      <w:proofErr w:type="spellStart"/>
+      <w:r>
+        <w:t>datasheet</w:t>
+      </w:r>
+      <w:proofErr w:type="spellEnd"/>
+      <w:r>
+        <w:t xml:space="preserve"> (</w:t>
+      </w:r>
+      <w:proofErr w:type="spellStart"/>
+      <w:r>
+        <w:t>extract</w:t>
+      </w:r>
+      <w:proofErr w:type="spellEnd"/>
+      <w:r>
+        <w:t>)</w:t>
+      </w:r>
+      <w:bookmarkEnd w:id="20"/>
     </w:p>
     <w:p>
       <w:pPr>
@@ -7732,18 +9057,10 @@
       </w:pPr>
     </w:p>
     <w:p>
-      <w:pPr>
-        <w:pStyle w:val="Cmsor2"/>
-      </w:pPr>
-      <w:bookmarkStart w:id="17" w:name="_GoBack"/>
-      <w:bookmarkEnd w:id="17"/>
-      <w:r>
-        <w:rPr>
-          <w:noProof/>
-        </w:rPr>
+      <w:r>
         <w:lastRenderedPageBreak/>
         <w:drawing>
-          <wp:inline distT="0" distB="0" distL="0" distR="0" wp14:anchorId="0A298D48" wp14:editId="28AC82DB">
+          <wp:inline distT="0" distB="0" distL="0" distR="0" wp14:anchorId="7797B59A" wp14:editId="121EC44B">
             <wp:extent cx="5438775" cy="4562475"/>
             <wp:effectExtent l="0" t="0" r="9525" b="9525"/>
             <wp:docPr id="10" name="Kép 10"/>
@@ -9528,7 +10845,7 @@
 </file>
 
 <file path=customXml/itemProps1.xml><?xml version="1.0" encoding="utf-8"?>
-<ds:datastoreItem xmlns:ds="http://schemas.openxmlformats.org/officeDocument/2006/customXml" ds:itemID="{48F3F347-E421-4DC7-AC90-5AD888BC68C8}">
+<ds:datastoreItem xmlns:ds="http://schemas.openxmlformats.org/officeDocument/2006/customXml" ds:itemID="{D05D6170-EF5E-4C35-9B76-5DD1CEB9D402}">
   <ds:schemaRefs>
     <ds:schemaRef ds:uri="http://schemas.openxmlformats.org/officeDocument/2006/bibliography"/>
   </ds:schemaRefs>

</xml_diff>